<commit_message>
Realização do exercicio 2
</commit_message>
<xml_diff>
--- a/Algoritimo.docx
+++ b/Algoritimo.docx
@@ -3,6 +3,9 @@
 <w:document xmlns:wpc="http://schemas.microsoft.com/office/word/2010/wordprocessingCanvas" xmlns:cx="http://schemas.microsoft.com/office/drawing/2014/chartex" xmlns:cx1="http://schemas.microsoft.com/office/drawing/2015/9/8/chartex" xmlns:cx2="http://schemas.microsoft.com/office/drawing/2015/10/21/chartex" xmlns:cx3="http://schemas.microsoft.com/office/drawing/2016/5/9/chartex" xmlns:cx4="http://schemas.microsoft.com/office/drawing/2016/5/10/chartex" xmlns:cx5="http://schemas.microsoft.com/office/drawing/2016/5/11/chartex" xmlns:cx6="http://schemas.microsoft.com/office/drawing/2016/5/12/chartex" xmlns:cx7="http://schemas.microsoft.com/office/drawing/2016/5/13/chartex" xmlns:cx8="http://schemas.microsoft.com/office/drawing/2016/5/14/chartex" xmlns:mc="http://schemas.openxmlformats.org/markup-compatibility/2006" xmlns:aink="http://schemas.microsoft.com/office/drawing/2016/ink" xmlns:am3d="http://schemas.microsoft.com/office/drawing/2017/model3d" xmlns:o="urn:schemas-microsoft-com:office:office" xmlns:oel="http://schemas.microsoft.com/office/2019/extlst" xmlns:r="http://schemas.openxmlformats.org/officeDocument/2006/relationships" xmlns:m="http://schemas.openxmlformats.org/officeDocument/2006/math" xmlns:v="urn:schemas-microsoft-com:vml" xmlns:wp14="http://schemas.microsoft.com/office/word/2010/wordprocessingDrawing" xmlns:wp="http://schemas.openxmlformats.org/drawingml/2006/wordprocessingDrawing" xmlns:w10="urn:schemas-microsoft-com:office:word" xmlns:w="http://schemas.openxmlformats.org/wordprocessingml/2006/main" xmlns:w14="http://schemas.microsoft.com/office/word/2010/wordml" xmlns:w15="http://schemas.microsoft.com/office/word/2012/wordml" xmlns:w16cex="http://schemas.microsoft.com/office/word/2018/wordml/cex" xmlns:w16cid="http://schemas.microsoft.com/office/word/2016/wordml/cid" xmlns:w16="http://schemas.microsoft.com/office/word/2018/wordml" xmlns:w16du="http://schemas.microsoft.com/office/word/2023/wordml/word16du" xmlns:w16sdtdh="http://schemas.microsoft.com/office/word/2020/wordml/sdtdatahash" xmlns:w16sdtfl="http://schemas.microsoft.com/office/word/2024/wordml/sdtformatlock" xmlns:w16se="http://schemas.microsoft.com/office/word/2015/wordml/symex" xmlns:wpg="http://schemas.microsoft.com/office/word/2010/wordprocessingGroup" xmlns:wpi="http://schemas.microsoft.com/office/word/2010/wordprocessingInk" xmlns:wne="http://schemas.microsoft.com/office/word/2006/wordml" xmlns:wps="http://schemas.microsoft.com/office/word/2010/wordprocessingShape" mc:Ignorable="w14 w15 w16se w16cid w16 w16cex w16sdtdh w16sdtfl w16du wp14">
   <w:body>
     <w:p>
+      <w:pPr>
+        <w:spacing w:after="0"/>
+      </w:pPr>
       <w:r>
         <w:t>Exercício</w:t>
       </w:r>
@@ -14,12 +17,16 @@
           <w:ilvl w:val="0"/>
           <w:numId w:val="1"/>
         </w:numPr>
+        <w:spacing w:after="0"/>
       </w:pPr>
       <w:r>
         <w:t>Elaborar um programa que leia o valor de um jantar. Calcule e informe o valor da taxa do garçom (10%) e o Valor total a ser pago.</w:t>
       </w:r>
     </w:p>
     <w:p>
+      <w:pPr>
+        <w:spacing w:after="0"/>
+      </w:pPr>
       <w:r>
         <w:t>------------------------------------------------------------------------------------------------------------------------------</w:t>
       </w:r>
@@ -60,12 +67,21 @@
       </w:r>
     </w:p>
     <w:p>
+      <w:pPr>
+        <w:spacing w:after="0"/>
+      </w:pPr>
       <w:r>
         <w:t>DECLARAÇÂO de CONSTANTE</w:t>
       </w:r>
     </w:p>
     <w:p>
-      <w:proofErr w:type="spellStart"/>
+      <w:pPr>
+        <w:spacing w:after="0"/>
+        <w:ind w:firstLine="708"/>
+      </w:pPr>
+      <w:r>
+        <w:t>Double :</w:t>
+      </w:r>
       <w:r>
         <w:t>taxa</w:t>
       </w:r>
@@ -73,68 +89,66 @@
         <w:t>_</w:t>
       </w:r>
       <w:r>
-        <w:t>garcom</w:t>
-      </w:r>
-      <w:proofErr w:type="spellEnd"/>
-      <w:r>
-        <w:t>: 0.1;</w:t>
-      </w:r>
-    </w:p>
-    <w:p>
+        <w:t>garcom: 0.1;</w:t>
+      </w:r>
+    </w:p>
+    <w:p>
+      <w:pPr>
+        <w:spacing w:after="0"/>
+      </w:pPr>
       <w:r>
         <w:t>DECLARAÇÂO DE VARIÁVEIS</w:t>
       </w:r>
     </w:p>
     <w:p>
-      <w:r>
-        <w:t xml:space="preserve">real: </w:t>
-      </w:r>
-      <w:proofErr w:type="spellStart"/>
-      <w:r>
-        <w:t>valor_jantar</w:t>
-      </w:r>
-      <w:proofErr w:type="spellEnd"/>
-      <w:r>
-        <w:t xml:space="preserve">, </w:t>
-      </w:r>
-      <w:proofErr w:type="spellStart"/>
+      <w:pPr>
+        <w:spacing w:after="0"/>
+        <w:ind w:firstLine="708"/>
+      </w:pPr>
+      <w:r>
+        <w:t>real: valor_jantar</w:t>
+      </w:r>
+      <w:r>
+        <w:t>, valor_jantar_total</w:t>
+      </w:r>
+      <w:r>
+        <w:t>;</w:t>
+      </w:r>
+    </w:p>
+    <w:p>
+      <w:pPr>
+        <w:spacing w:after="0"/>
+      </w:pPr>
+      <w:r>
+        <w:t>Inicio</w:t>
+      </w:r>
+    </w:p>
+    <w:p>
+      <w:pPr>
+        <w:spacing w:after="0"/>
+        <w:ind w:firstLine="708"/>
+      </w:pPr>
+      <w:r>
+        <w:t>escreva(“Favor informar o valor do jantar”);</w:t>
+      </w:r>
+    </w:p>
+    <w:p>
+      <w:pPr>
+        <w:spacing w:after="0"/>
+        <w:ind w:firstLine="708"/>
+      </w:pPr>
+      <w:r>
+        <w:t>leia(valor_jantar);</w:t>
+      </w:r>
+    </w:p>
+    <w:p>
+      <w:pPr>
+        <w:spacing w:after="0"/>
+        <w:ind w:firstLine="708"/>
+      </w:pPr>
       <w:r>
         <w:t>valor_jantar_total</w:t>
       </w:r>
-      <w:proofErr w:type="spellEnd"/>
-      <w:r>
-        <w:t>;</w:t>
-      </w:r>
-    </w:p>
-    <w:p>
-      <w:r>
-        <w:t>Inicio</w:t>
-      </w:r>
-    </w:p>
-    <w:p>
-      <w:r>
-        <w:t>escreva(“Favor informar o valor do jantar”);</w:t>
-      </w:r>
-    </w:p>
-    <w:p>
-      <w:r>
-        <w:t>leia(</w:t>
-      </w:r>
-      <w:proofErr w:type="spellStart"/>
-      <w:r>
-        <w:t>valor_jantar</w:t>
-      </w:r>
-      <w:proofErr w:type="spellEnd"/>
-      <w:r>
-        <w:t>);</w:t>
-      </w:r>
-    </w:p>
-    <w:p>
-      <w:proofErr w:type="spellStart"/>
-      <w:r>
-        <w:t>valor_jantar_total</w:t>
-      </w:r>
-      <w:proofErr w:type="spellEnd"/>
       <w:r>
         <w:t xml:space="preserve"> </w:t>
       </w:r>
@@ -142,384 +156,182 @@
         <w:sym w:font="Wingdings" w:char="F0DF"/>
       </w:r>
       <w:r>
+        <w:t xml:space="preserve"> valor_jantar +( taxa_garcom*valor_jantar);</w:t>
+      </w:r>
+    </w:p>
+    <w:p>
+      <w:pPr>
+        <w:spacing w:after="0"/>
+        <w:ind w:firstLine="708"/>
+      </w:pPr>
+      <w:r>
+        <w:t>escreva (“O</w:t>
+      </w:r>
+      <w:r>
         <w:t xml:space="preserve"> </w:t>
       </w:r>
-      <w:proofErr w:type="spellStart"/>
-      <w:r>
-        <w:t>valor_jantar</w:t>
-      </w:r>
-      <w:proofErr w:type="spellEnd"/>
-      <w:r>
-        <w:t xml:space="preserve"> +( </w:t>
-      </w:r>
-      <w:proofErr w:type="spellStart"/>
-      <w:r>
-        <w:t>taxa_garcom</w:t>
-      </w:r>
-      <w:proofErr w:type="spellEnd"/>
-      <w:r>
-        <w:t>*</w:t>
-      </w:r>
-      <w:proofErr w:type="spellStart"/>
-      <w:r>
-        <w:t>valor_jantar</w:t>
-      </w:r>
-      <w:proofErr w:type="spellEnd"/>
-      <w:r>
-        <w:t>);</w:t>
-      </w:r>
-    </w:p>
-    <w:p>
-      <w:r>
-        <w:t>escreva (“</w:t>
-      </w:r>
-      <w:proofErr w:type="spellStart"/>
-      <w:r>
-        <w:t>Ovalor</w:t>
-      </w:r>
-      <w:proofErr w:type="spellEnd"/>
-      <w:r>
-        <w:t xml:space="preserve"> total do jantar a ser pago e de  “, </w:t>
-      </w:r>
-      <w:proofErr w:type="spellStart"/>
-      <w:r>
-        <w:t>valor_jantar_total</w:t>
-      </w:r>
-      <w:proofErr w:type="spellEnd"/>
-      <w:r>
-        <w:t>);</w:t>
-      </w:r>
-    </w:p>
-    <w:p>
+      <w:r>
+        <w:t>valor total do jantar a ser pago e de  “, valor_jantar_total);</w:t>
+      </w:r>
+    </w:p>
+    <w:p>
+      <w:pPr>
+        <w:spacing w:after="0"/>
+      </w:pPr>
       <w:r>
         <w:t>Fim</w:t>
       </w:r>
     </w:p>
     <w:p>
+      <w:pPr>
+        <w:spacing w:after="0"/>
+      </w:pPr>
+      <w:r>
+        <w:t>------------------------------------------------------------------------------------------------------------------------------</w:t>
+      </w:r>
+    </w:p>
+    <w:p>
+      <w:pPr>
+        <w:spacing w:after="0"/>
+      </w:pPr>
       <w:r>
         <w:t>No JSHELL</w:t>
       </w:r>
     </w:p>
     <w:p>
-      <w:proofErr w:type="spellStart"/>
-      <w:r>
-        <w:t>jshell</w:t>
-      </w:r>
-      <w:proofErr w:type="spellEnd"/>
-      <w:r>
-        <w:t xml:space="preserve">&gt; </w:t>
-      </w:r>
-      <w:proofErr w:type="spellStart"/>
-      <w:r>
-        <w:t>double</w:t>
-      </w:r>
-      <w:proofErr w:type="spellEnd"/>
-      <w:r>
-        <w:t xml:space="preserve"> </w:t>
-      </w:r>
-      <w:proofErr w:type="spellStart"/>
-      <w:r>
-        <w:t>taxa_garcom</w:t>
-      </w:r>
-      <w:proofErr w:type="spellEnd"/>
-      <w:r>
-        <w:t xml:space="preserve"> = 0.1;</w:t>
-      </w:r>
-    </w:p>
-    <w:p>
-      <w:proofErr w:type="spellStart"/>
-      <w:r>
-        <w:t>taxa_garcom</w:t>
-      </w:r>
-      <w:proofErr w:type="spellEnd"/>
-      <w:r>
-        <w:t xml:space="preserve"> ==&gt; 0.1</w:t>
-      </w:r>
-    </w:p>
-    <w:p>
-      <w:proofErr w:type="spellStart"/>
-      <w:r>
-        <w:t>jshell</w:t>
-      </w:r>
-      <w:proofErr w:type="spellEnd"/>
-      <w:r>
-        <w:t xml:space="preserve">&gt; </w:t>
-      </w:r>
-      <w:proofErr w:type="spellStart"/>
-      <w:r>
-        <w:t>System.out.println</w:t>
-      </w:r>
-      <w:proofErr w:type="spellEnd"/>
-      <w:r>
-        <w:t>("favor informar o valor do jantar ");</w:t>
-      </w:r>
-    </w:p>
-    <w:p>
+      <w:pPr>
+        <w:spacing w:after="0"/>
+      </w:pPr>
+      <w:r>
+        <w:t>jshell&gt; double taxa_garcom = 0.1;</w:t>
+      </w:r>
+    </w:p>
+    <w:p>
+      <w:pPr>
+        <w:spacing w:after="0"/>
+      </w:pPr>
+      <w:r>
+        <w:t>taxa_garcom ==&gt; 0.1</w:t>
+      </w:r>
+    </w:p>
+    <w:p>
+      <w:pPr>
+        <w:spacing w:after="0"/>
+      </w:pPr>
+      <w:r>
+        <w:t>jshell&gt; System.out.println("favor informar o valor do jantar ");</w:t>
+      </w:r>
+    </w:p>
+    <w:p>
+      <w:pPr>
+        <w:spacing w:after="0"/>
+      </w:pPr>
       <w:r>
         <w:t>favor informar o valor do jantar</w:t>
       </w:r>
     </w:p>
     <w:p>
-      <w:proofErr w:type="spellStart"/>
-      <w:r>
-        <w:t>jshell</w:t>
-      </w:r>
-      <w:proofErr w:type="spellEnd"/>
-      <w:r>
-        <w:t>&gt; Scanner teclado = new Scanner(System.in);</w:t>
-      </w:r>
-    </w:p>
-    <w:p>
-      <w:r>
-        <w:t xml:space="preserve">teclado ==&gt; </w:t>
-      </w:r>
-      <w:proofErr w:type="spellStart"/>
-      <w:r>
-        <w:t>java.util.Scanner</w:t>
-      </w:r>
-      <w:proofErr w:type="spellEnd"/>
-      <w:r>
-        <w:t>[</w:t>
-      </w:r>
-      <w:proofErr w:type="spellStart"/>
-      <w:r>
-        <w:t>delimiters</w:t>
-      </w:r>
-      <w:proofErr w:type="spellEnd"/>
-      <w:r>
-        <w:t>=\p{</w:t>
-      </w:r>
-      <w:proofErr w:type="spellStart"/>
-      <w:r>
-        <w:t>javaWhitespace</w:t>
-      </w:r>
-      <w:proofErr w:type="spellEnd"/>
-      <w:r>
-        <w:t>}+] ... \E][</w:t>
-      </w:r>
-      <w:proofErr w:type="spellStart"/>
-      <w:r>
-        <w:t>infinity</w:t>
-      </w:r>
-      <w:proofErr w:type="spellEnd"/>
-      <w:r>
-        <w:t xml:space="preserve"> </w:t>
-      </w:r>
-      <w:proofErr w:type="spellStart"/>
-      <w:r>
-        <w:t>string</w:t>
-      </w:r>
-      <w:proofErr w:type="spellEnd"/>
-      <w:r>
-        <w:t>=\Q?\E]</w:t>
-      </w:r>
-    </w:p>
-    <w:p>
-      <w:proofErr w:type="spellStart"/>
-      <w:r>
-        <w:t>jshell</w:t>
-      </w:r>
-      <w:proofErr w:type="spellEnd"/>
-      <w:r>
-        <w:t xml:space="preserve">&gt; </w:t>
-      </w:r>
-      <w:proofErr w:type="spellStart"/>
-      <w:r>
-        <w:t>double</w:t>
-      </w:r>
-      <w:proofErr w:type="spellEnd"/>
-      <w:r>
-        <w:t xml:space="preserve"> </w:t>
-      </w:r>
-      <w:proofErr w:type="spellStart"/>
-      <w:r>
-        <w:t>valor_jantar</w:t>
-      </w:r>
-      <w:proofErr w:type="spellEnd"/>
-      <w:r>
-        <w:t xml:space="preserve"> = </w:t>
-      </w:r>
-      <w:proofErr w:type="spellStart"/>
-      <w:r>
-        <w:t>teclado.nextDouble</w:t>
-      </w:r>
-      <w:proofErr w:type="spellEnd"/>
-      <w:r>
-        <w:t>();</w:t>
-      </w:r>
-    </w:p>
-    <w:p>
+      <w:pPr>
+        <w:spacing w:after="0"/>
+      </w:pPr>
+      <w:r>
+        <w:t>jshell&gt; Scanner teclado = new Scanner(System.in);</w:t>
+      </w:r>
+    </w:p>
+    <w:p>
+      <w:pPr>
+        <w:spacing w:after="0"/>
+      </w:pPr>
+      <w:r>
+        <w:t>teclado ==&gt; java.util.Scanner[delimiters=\p{javaWhitespace}+] ... \E][infinity string=\Q?\E]</w:t>
+      </w:r>
+    </w:p>
+    <w:p>
+      <w:pPr>
+        <w:spacing w:after="0"/>
+      </w:pPr>
+      <w:r>
+        <w:t>jshell&gt; double valor_jantar = teclado.nextDouble();</w:t>
+      </w:r>
+    </w:p>
+    <w:p>
+      <w:pPr>
+        <w:spacing w:after="0"/>
+      </w:pPr>
       <w:r>
         <w:t>150</w:t>
       </w:r>
     </w:p>
     <w:p>
-      <w:proofErr w:type="spellStart"/>
-      <w:r>
-        <w:t>valor_jantar</w:t>
-      </w:r>
-      <w:proofErr w:type="spellEnd"/>
-      <w:r>
-        <w:t xml:space="preserve"> ==&gt; 150.0</w:t>
-      </w:r>
-    </w:p>
-    <w:p>
-      <w:proofErr w:type="spellStart"/>
-      <w:r>
-        <w:t>jshell</w:t>
-      </w:r>
-      <w:proofErr w:type="spellEnd"/>
-      <w:r>
-        <w:t xml:space="preserve">&gt; </w:t>
-      </w:r>
-      <w:proofErr w:type="spellStart"/>
-      <w:r>
-        <w:t>double</w:t>
-      </w:r>
-      <w:proofErr w:type="spellEnd"/>
-      <w:r>
-        <w:t xml:space="preserve"> </w:t>
-      </w:r>
-      <w:proofErr w:type="spellStart"/>
-      <w:r>
-        <w:t>valor_jantar_total</w:t>
-      </w:r>
-      <w:proofErr w:type="spellEnd"/>
-      <w:r>
-        <w:t xml:space="preserve"> = </w:t>
-      </w:r>
-      <w:proofErr w:type="spellStart"/>
-      <w:r>
-        <w:t>valor_jantar</w:t>
-      </w:r>
-      <w:proofErr w:type="spellEnd"/>
-      <w:r>
-        <w:t xml:space="preserve"> + (</w:t>
-      </w:r>
-      <w:proofErr w:type="spellStart"/>
-      <w:r>
-        <w:t>taxa_garcom</w:t>
-      </w:r>
-      <w:proofErr w:type="spellEnd"/>
-      <w:r>
-        <w:t>*</w:t>
-      </w:r>
-      <w:proofErr w:type="spellStart"/>
-      <w:r>
-        <w:t>valor_jantar</w:t>
-      </w:r>
-      <w:proofErr w:type="spellEnd"/>
-      <w:r>
-        <w:t>);</w:t>
-      </w:r>
-    </w:p>
-    <w:p>
-      <w:proofErr w:type="spellStart"/>
-      <w:r>
-        <w:t>valor_jantar_total</w:t>
-      </w:r>
-      <w:proofErr w:type="spellEnd"/>
-      <w:r>
-        <w:t xml:space="preserve"> ==&gt; 165.0</w:t>
-      </w:r>
-    </w:p>
-    <w:p>
-      <w:proofErr w:type="spellStart"/>
-      <w:r>
-        <w:t>jshell</w:t>
-      </w:r>
-      <w:proofErr w:type="spellEnd"/>
-      <w:r>
-        <w:t xml:space="preserve">&gt; </w:t>
-      </w:r>
-      <w:proofErr w:type="spellStart"/>
-      <w:r>
-        <w:t>System.out.println</w:t>
-      </w:r>
-      <w:proofErr w:type="spellEnd"/>
-      <w:r>
-        <w:t>("O valor total do jantar foi de "+</w:t>
-      </w:r>
-      <w:proofErr w:type="spellStart"/>
-      <w:r>
-        <w:t>valor_jantar_total</w:t>
-      </w:r>
-      <w:proofErr w:type="spellEnd"/>
-      <w:r>
-        <w:t>);</w:t>
-      </w:r>
-    </w:p>
-    <w:p>
+      <w:pPr>
+        <w:spacing w:after="0"/>
+      </w:pPr>
+      <w:r>
+        <w:t>valor_jantar ==&gt; 150.0</w:t>
+      </w:r>
+    </w:p>
+    <w:p>
+      <w:pPr>
+        <w:spacing w:after="0"/>
+      </w:pPr>
+      <w:r>
+        <w:t>jshell&gt; double valor_jantar_total = valor_jantar + (taxa_garcom*valor_jantar);</w:t>
+      </w:r>
+    </w:p>
+    <w:p>
+      <w:pPr>
+        <w:spacing w:after="0"/>
+      </w:pPr>
+      <w:r>
+        <w:t>valor_jantar_total ==&gt; 165.0</w:t>
+      </w:r>
+    </w:p>
+    <w:p>
+      <w:pPr>
+        <w:spacing w:after="0"/>
+      </w:pPr>
+      <w:r>
+        <w:t>jshell&gt; System.out.println("O valor total do jantar foi de "+valor_jantar_total);</w:t>
+      </w:r>
+    </w:p>
+    <w:p>
+      <w:pPr>
+        <w:spacing w:after="0"/>
+      </w:pPr>
       <w:r>
         <w:t>O valor total do jantar foi de 165.0</w:t>
       </w:r>
     </w:p>
     <w:p>
-      <w:proofErr w:type="spellStart"/>
-      <w:r>
-        <w:t>Jshell</w:t>
-      </w:r>
-      <w:proofErr w:type="spellEnd"/>
-      <w:r>
-        <w:t xml:space="preserve">&gt; </w:t>
-      </w:r>
-      <w:proofErr w:type="spellStart"/>
-      <w:r>
-        <w:t>import</w:t>
-      </w:r>
-      <w:proofErr w:type="spellEnd"/>
-      <w:r>
-        <w:t xml:space="preserve"> </w:t>
-      </w:r>
-      <w:proofErr w:type="spellStart"/>
-      <w:r>
-        <w:t>javax.swing.JOptionPane</w:t>
-      </w:r>
-      <w:proofErr w:type="spellEnd"/>
-      <w:r>
-        <w:t>;</w:t>
-      </w:r>
-    </w:p>
-    <w:p>
-      <w:proofErr w:type="spellStart"/>
-      <w:r>
-        <w:t>jshell</w:t>
-      </w:r>
-      <w:proofErr w:type="spellEnd"/>
-      <w:r>
-        <w:t xml:space="preserve">&gt; </w:t>
-      </w:r>
-      <w:proofErr w:type="spellStart"/>
-      <w:r>
-        <w:t>JOptionPane.showMessageDialog</w:t>
-      </w:r>
-      <w:proofErr w:type="spellEnd"/>
-      <w:r>
-        <w:t>(</w:t>
-      </w:r>
-      <w:proofErr w:type="spellStart"/>
-      <w:r>
-        <w:t>null</w:t>
-      </w:r>
-      <w:proofErr w:type="spellEnd"/>
-      <w:r>
-        <w:t>,“O valor total do jantar foi de ”+</w:t>
-      </w:r>
-      <w:proofErr w:type="spellStart"/>
-      <w:r>
-        <w:t>valor_jantar_total</w:t>
-      </w:r>
-      <w:proofErr w:type="spellEnd"/>
-      <w:r>
-        <w:t xml:space="preserve">); </w:t>
-      </w:r>
-    </w:p>
-    <w:p>
-      <w:r>
-        <w:lastRenderedPageBreak/>
+      <w:pPr>
+        <w:spacing w:after="0"/>
+      </w:pPr>
+      <w:r>
+        <w:t>Jshell&gt; import javax.swing.JOptionPane;</w:t>
+      </w:r>
+    </w:p>
+    <w:p>
+      <w:pPr>
+        <w:spacing w:after="0"/>
+      </w:pPr>
+      <w:r>
+        <w:t xml:space="preserve">jshell&gt; JOptionPane.showMessageDialog(null,“O valor total do jantar foi de ”+valor_jantar_total); </w:t>
+      </w:r>
+    </w:p>
+    <w:p>
+      <w:r>
         <w:t>------------------------------------------------------------------------------------------------------------------------------</w:t>
       </w:r>
     </w:p>
+    <w:p/>
+    <w:p/>
+    <w:p/>
+    <w:p/>
+    <w:p/>
+    <w:p/>
+    <w:p/>
+    <w:p/>
+    <w:p/>
     <w:p>
       <w:pPr>
         <w:pStyle w:val="PargrafodaLista"/>
@@ -527,8 +339,10 @@
           <w:ilvl w:val="0"/>
           <w:numId w:val="1"/>
         </w:numPr>
-      </w:pPr>
-      <w:r>
+        <w:spacing w:after="0"/>
+      </w:pPr>
+      <w:r>
+        <w:lastRenderedPageBreak/>
         <w:t>E</w:t>
       </w:r>
       <w:r>
@@ -541,8 +355,273 @@
     <w:p>
       <w:pPr>
         <w:pStyle w:val="PargrafodaLista"/>
-      </w:pPr>
-    </w:p>
+        <w:spacing w:after="0"/>
+      </w:pPr>
+    </w:p>
+    <w:p>
+      <w:pPr>
+        <w:spacing w:after="0"/>
+      </w:pPr>
+      <w:r>
+        <w:rPr>
+          <w:b/>
+          <w:bCs/>
+          <w:color w:val="EE0000"/>
+        </w:rPr>
+        <w:t xml:space="preserve">Algoritmo </w:t>
+      </w:r>
+      <w:r>
+        <w:rPr>
+          <w:b/>
+          <w:bCs/>
+          <w:color w:val="EE0000"/>
+        </w:rPr>
+        <w:t>Calculo</w:t>
+      </w:r>
+      <w:r>
+        <w:rPr>
+          <w:b/>
+          <w:bCs/>
+          <w:color w:val="EE0000"/>
+        </w:rPr>
+        <w:t>H</w:t>
+      </w:r>
+      <w:r>
+        <w:rPr>
+          <w:b/>
+          <w:bCs/>
+          <w:color w:val="EE0000"/>
+        </w:rPr>
+        <w:t>oras</w:t>
+      </w:r>
+    </w:p>
+    <w:p>
+      <w:pPr>
+        <w:spacing w:after="0"/>
+      </w:pPr>
+      <w:r>
+        <w:t>DECLARAÇÂO DE VARIÁVEIS</w:t>
+      </w:r>
+    </w:p>
+    <w:p>
+      <w:pPr>
+        <w:spacing w:after="0"/>
+        <w:ind w:firstLine="708"/>
+      </w:pPr>
+      <w:r>
+        <w:t>inteiro</w:t>
+      </w:r>
+      <w:r>
+        <w:t xml:space="preserve">: </w:t>
+      </w:r>
+      <w:r>
+        <w:t>dias, horas</w:t>
+      </w:r>
+      <w:r>
+        <w:t>;</w:t>
+      </w:r>
+    </w:p>
+    <w:p>
+      <w:pPr>
+        <w:spacing w:after="0"/>
+      </w:pPr>
+      <w:r>
+        <w:t>Inicio</w:t>
+      </w:r>
+    </w:p>
+    <w:p>
+      <w:pPr>
+        <w:spacing w:after="0"/>
+        <w:ind w:firstLine="708"/>
+      </w:pPr>
+      <w:r>
+        <w:t xml:space="preserve">escreva(“Favor informar o </w:t>
+      </w:r>
+      <w:r>
+        <w:t>numero de dias da viagem</w:t>
+      </w:r>
+      <w:r>
+        <w:t>”);</w:t>
+      </w:r>
+    </w:p>
+    <w:p>
+      <w:pPr>
+        <w:spacing w:after="0"/>
+        <w:ind w:firstLine="708"/>
+      </w:pPr>
+      <w:r>
+        <w:t>leia(</w:t>
+      </w:r>
+      <w:r>
+        <w:t>dias</w:t>
+      </w:r>
+      <w:r>
+        <w:t>);</w:t>
+      </w:r>
+    </w:p>
+    <w:p>
+      <w:pPr>
+        <w:spacing w:after="0"/>
+        <w:ind w:firstLine="708"/>
+      </w:pPr>
+      <w:r>
+        <w:t xml:space="preserve">escreva (“Favor informar o numero de </w:t>
+      </w:r>
+      <w:r>
+        <w:t>horas</w:t>
+      </w:r>
+      <w:r>
+        <w:t xml:space="preserve"> da viagem”);</w:t>
+      </w:r>
+    </w:p>
+    <w:p>
+      <w:pPr>
+        <w:spacing w:after="0"/>
+        <w:ind w:firstLine="708"/>
+      </w:pPr>
+      <w:r>
+        <w:t>leia(horas);</w:t>
+      </w:r>
+    </w:p>
+    <w:p>
+      <w:pPr>
+        <w:spacing w:after="0"/>
+        <w:ind w:firstLine="708"/>
+      </w:pPr>
+      <w:r>
+        <w:t xml:space="preserve">total_horas </w:t>
+      </w:r>
+      <w:r>
+        <w:sym w:font="Wingdings" w:char="F0DF"/>
+      </w:r>
+      <w:r>
+        <w:t xml:space="preserve"> </w:t>
+      </w:r>
+      <w:r>
+        <w:t>dias*24 + horas;</w:t>
+      </w:r>
+    </w:p>
+    <w:p>
+      <w:pPr>
+        <w:spacing w:after="0"/>
+        <w:ind w:firstLine="708"/>
+      </w:pPr>
+      <w:r>
+        <w:t>escreva(“O valor total da viagem em horas foi de ”, total_horas);</w:t>
+      </w:r>
+    </w:p>
+    <w:p>
+      <w:pPr>
+        <w:spacing w:after="0"/>
+      </w:pPr>
+      <w:r>
+        <w:t>Fim</w:t>
+      </w:r>
+    </w:p>
+    <w:p>
+      <w:pPr>
+        <w:spacing w:after="0"/>
+      </w:pPr>
+      <w:r>
+        <w:t>------------------------------------------------------------------------------------------------------------------------------</w:t>
+      </w:r>
+    </w:p>
+    <w:p>
+      <w:pPr>
+        <w:spacing w:after="0"/>
+      </w:pPr>
+      <w:r>
+        <w:t>No JSHELL</w:t>
+      </w:r>
+    </w:p>
+    <w:p>
+      <w:pPr>
+        <w:spacing w:after="0"/>
+      </w:pPr>
+    </w:p>
+    <w:p>
+      <w:r>
+        <w:t xml:space="preserve"> </w:t>
+      </w:r>
+      <w:r>
+        <w:t>jshell&gt; System.out.println("Favor informar o numero de dias da viagem");</w:t>
+      </w:r>
+    </w:p>
+    <w:p>
+      <w:r>
+        <w:t>Favor informar o numero de dias da viagem</w:t>
+      </w:r>
+    </w:p>
+    <w:p>
+      <w:r>
+        <w:t>jshell&gt; Scanner teclado = new Scanner(System.in);</w:t>
+      </w:r>
+    </w:p>
+    <w:p>
+      <w:r>
+        <w:t>teclado ==&gt; java.util.Scanner[delimiters=\p{javaWhitespace}+] ... \E][infinity string=\Q?\E]</w:t>
+      </w:r>
+    </w:p>
+    <w:p>
+      <w:r>
+        <w:t>jshell&gt; double dias = teclado.nextDouble();</w:t>
+      </w:r>
+    </w:p>
+    <w:p>
+      <w:r>
+        <w:t>5</w:t>
+      </w:r>
+    </w:p>
+    <w:p>
+      <w:r>
+        <w:t>dias ==&gt; 5.0</w:t>
+      </w:r>
+    </w:p>
+    <w:p>
+      <w:r>
+        <w:t>jshell&gt; double horas = teclado.nextDouble();</w:t>
+      </w:r>
+    </w:p>
+    <w:p>
+      <w:r>
+        <w:t>10</w:t>
+      </w:r>
+    </w:p>
+    <w:p>
+      <w:r>
+        <w:t>horas ==&gt; 10.0</w:t>
+      </w:r>
+    </w:p>
+    <w:p>
+      <w:r>
+        <w:t>jshell&gt; double total_horaas = dias*24 + horas;</w:t>
+      </w:r>
+    </w:p>
+    <w:p>
+      <w:r>
+        <w:t>total_horaas ==&gt; 130.0</w:t>
+      </w:r>
+    </w:p>
+    <w:p>
+      <w:r>
+        <w:t>jshell&gt; System.out.println("o numero de horas de viagem foi de "+total_horaas);</w:t>
+      </w:r>
+    </w:p>
+    <w:p>
+      <w:r>
+        <w:t>o numero de horas de viagem foi de 130.0</w:t>
+      </w:r>
+    </w:p>
+    <w:p>
+      <w:r>
+        <w:t>jshell&gt;</w:t>
+      </w:r>
+    </w:p>
+    <w:p/>
+    <w:p/>
+    <w:p/>
+    <w:p/>
+    <w:p/>
     <w:p>
       <w:pPr>
         <w:pStyle w:val="PargrafodaLista"/>
@@ -552,6 +631,7 @@
         </w:numPr>
       </w:pPr>
       <w:r>
+        <w:lastRenderedPageBreak/>
         <w:t>Elaborar um programa que leia um número. Informar os números anterior e posterior.</w:t>
       </w:r>
     </w:p>

</xml_diff>

<commit_message>
Algoritmo no exercicio 3
</commit_message>
<xml_diff>
--- a/Algoritimo.docx
+++ b/Algoritimo.docx
@@ -635,6 +635,160 @@
         <w:t>Elaborar um programa que leia um número. Informar os números anterior e posterior.</w:t>
       </w:r>
     </w:p>
+    <w:p>
+      <w:pPr>
+        <w:pStyle w:val="PargrafodaLista"/>
+      </w:pPr>
+    </w:p>
+    <w:p>
+      <w:pPr>
+        <w:spacing w:after="0"/>
+      </w:pPr>
+      <w:r>
+        <w:rPr>
+          <w:b/>
+          <w:bCs/>
+          <w:color w:val="EE0000"/>
+        </w:rPr>
+        <w:t xml:space="preserve">Algoritmo </w:t>
+      </w:r>
+      <w:r>
+        <w:rPr>
+          <w:b/>
+          <w:bCs/>
+          <w:color w:val="EE0000"/>
+        </w:rPr>
+        <w:t>Numero</w:t>
+      </w:r>
+    </w:p>
+    <w:p>
+      <w:pPr>
+        <w:spacing w:after="0"/>
+      </w:pPr>
+      <w:r>
+        <w:t>DECLARAÇÂO DE VARIÁVEIS</w:t>
+      </w:r>
+    </w:p>
+    <w:p>
+      <w:pPr>
+        <w:spacing w:after="0"/>
+        <w:ind w:firstLine="708"/>
+      </w:pPr>
+      <w:r>
+        <w:t xml:space="preserve">inteiro: </w:t>
+      </w:r>
+      <w:r>
+        <w:t>numero, anterior,  posterior;</w:t>
+      </w:r>
+    </w:p>
+    <w:p>
+      <w:pPr>
+        <w:spacing w:after="0"/>
+      </w:pPr>
+      <w:r>
+        <w:t>Inicio</w:t>
+      </w:r>
+    </w:p>
+    <w:p>
+      <w:pPr>
+        <w:spacing w:after="0"/>
+        <w:ind w:firstLine="708"/>
+      </w:pPr>
+      <w:r>
+        <w:t>escreva(“Favor informar o numero ”);</w:t>
+      </w:r>
+    </w:p>
+    <w:p>
+      <w:pPr>
+        <w:spacing w:after="0"/>
+        <w:ind w:firstLine="708"/>
+      </w:pPr>
+      <w:r>
+        <w:t>leia(</w:t>
+      </w:r>
+      <w:r>
+        <w:t>numero</w:t>
+      </w:r>
+      <w:r>
+        <w:t>);</w:t>
+      </w:r>
+    </w:p>
+    <w:p>
+      <w:pPr>
+        <w:spacing w:after="0"/>
+        <w:ind w:firstLine="708"/>
+      </w:pPr>
+      <w:r>
+        <w:t xml:space="preserve">anterior </w:t>
+      </w:r>
+      <w:r>
+        <w:sym w:font="Wingdings" w:char="F0DF"/>
+      </w:r>
+      <w:r>
+        <w:t xml:space="preserve"> numero - 1;</w:t>
+      </w:r>
+    </w:p>
+    <w:p>
+      <w:pPr>
+        <w:spacing w:after="0"/>
+        <w:ind w:firstLine="708"/>
+      </w:pPr>
+      <w:r>
+        <w:t xml:space="preserve">posterior </w:t>
+      </w:r>
+      <w:r>
+        <w:sym w:font="Wingdings" w:char="F0DF"/>
+      </w:r>
+      <w:r>
+        <w:t xml:space="preserve"> numero + 1;</w:t>
+      </w:r>
+    </w:p>
+    <w:p>
+      <w:pPr>
+        <w:spacing w:after="0"/>
+        <w:ind w:firstLine="708"/>
+      </w:pPr>
+      <w:r>
+        <w:t xml:space="preserve">escreva(“O valor </w:t>
+      </w:r>
+      <w:r>
+        <w:t>dos números anterior e posterior</w:t>
+      </w:r>
+      <w:r>
+        <w:t xml:space="preserve"> ”, </w:t>
+      </w:r>
+      <w:r>
+        <w:t>anterior, posterior</w:t>
+      </w:r>
+      <w:r>
+        <w:t>);</w:t>
+      </w:r>
+    </w:p>
+    <w:p>
+      <w:pPr>
+        <w:spacing w:after="0"/>
+      </w:pPr>
+      <w:r>
+        <w:t>Fim</w:t>
+      </w:r>
+    </w:p>
+    <w:p>
+      <w:pPr>
+        <w:spacing w:after="0"/>
+      </w:pPr>
+      <w:r>
+        <w:t>------------------------------------------------------------------------------------------------------------------------------</w:t>
+      </w:r>
+    </w:p>
+    <w:p>
+      <w:pPr>
+        <w:spacing w:after="0"/>
+      </w:pPr>
+      <w:r>
+        <w:t>No JSHELL</w:t>
+      </w:r>
+    </w:p>
+    <w:p/>
     <w:p>
       <w:pPr>
         <w:pStyle w:val="PargrafodaLista"/>

</xml_diff>

<commit_message>
Realização do exercicio 3
</commit_message>
<xml_diff>
--- a/Algoritimo.docx
+++ b/Algoritimo.docx
@@ -82,6 +82,7 @@
       <w:r>
         <w:t>Double :</w:t>
       </w:r>
+      <w:proofErr w:type="spellStart"/>
       <w:r>
         <w:t>taxa</w:t>
       </w:r>
@@ -89,7 +90,11 @@
         <w:t>_</w:t>
       </w:r>
       <w:r>
-        <w:t>garcom: 0.1;</w:t>
+        <w:t>garcom</w:t>
+      </w:r>
+      <w:proofErr w:type="spellEnd"/>
+      <w:r>
+        <w:t>: 0.1;</w:t>
       </w:r>
     </w:p>
     <w:p>
@@ -106,11 +111,21 @@
         <w:ind w:firstLine="708"/>
       </w:pPr>
       <w:r>
-        <w:t>real: valor_jantar</w:t>
-      </w:r>
-      <w:r>
-        <w:t>, valor_jantar_total</w:t>
-      </w:r>
+        <w:t xml:space="preserve">real: </w:t>
+      </w:r>
+      <w:proofErr w:type="spellStart"/>
+      <w:r>
+        <w:t>valor_jantar</w:t>
+      </w:r>
+      <w:proofErr w:type="spellEnd"/>
+      <w:r>
+        <w:t xml:space="preserve">, </w:t>
+      </w:r>
+      <w:proofErr w:type="spellStart"/>
+      <w:r>
+        <w:t>valor_jantar_total</w:t>
+      </w:r>
+      <w:proofErr w:type="spellEnd"/>
       <w:r>
         <w:t>;</w:t>
       </w:r>
@@ -138,7 +153,15 @@
         <w:ind w:firstLine="708"/>
       </w:pPr>
       <w:r>
-        <w:t>leia(valor_jantar);</w:t>
+        <w:t>leia(</w:t>
+      </w:r>
+      <w:proofErr w:type="spellStart"/>
+      <w:r>
+        <w:t>valor_jantar</w:t>
+      </w:r>
+      <w:proofErr w:type="spellEnd"/>
+      <w:r>
+        <w:t>);</w:t>
       </w:r>
     </w:p>
     <w:p>
@@ -146,9 +169,11 @@
         <w:spacing w:after="0"/>
         <w:ind w:firstLine="708"/>
       </w:pPr>
+      <w:proofErr w:type="spellStart"/>
       <w:r>
         <w:t>valor_jantar_total</w:t>
       </w:r>
+      <w:proofErr w:type="spellEnd"/>
       <w:r>
         <w:t xml:space="preserve"> </w:t>
       </w:r>
@@ -156,7 +181,31 @@
         <w:sym w:font="Wingdings" w:char="F0DF"/>
       </w:r>
       <w:r>
-        <w:t xml:space="preserve"> valor_jantar +( taxa_garcom*valor_jantar);</w:t>
+        <w:t xml:space="preserve"> </w:t>
+      </w:r>
+      <w:proofErr w:type="spellStart"/>
+      <w:r>
+        <w:t>valor_jantar</w:t>
+      </w:r>
+      <w:proofErr w:type="spellEnd"/>
+      <w:r>
+        <w:t xml:space="preserve"> +( </w:t>
+      </w:r>
+      <w:proofErr w:type="spellStart"/>
+      <w:r>
+        <w:t>taxa_garcom</w:t>
+      </w:r>
+      <w:proofErr w:type="spellEnd"/>
+      <w:r>
+        <w:t>*</w:t>
+      </w:r>
+      <w:proofErr w:type="spellStart"/>
+      <w:r>
+        <w:t>valor_jantar</w:t>
+      </w:r>
+      <w:proofErr w:type="spellEnd"/>
+      <w:r>
+        <w:t>);</w:t>
       </w:r>
     </w:p>
     <w:p>
@@ -171,7 +220,15 @@
         <w:t xml:space="preserve"> </w:t>
       </w:r>
       <w:r>
-        <w:t>valor total do jantar a ser pago e de  “, valor_jantar_total);</w:t>
+        <w:t xml:space="preserve">valor total do jantar a ser pago e de  “, </w:t>
+      </w:r>
+      <w:proofErr w:type="spellStart"/>
+      <w:r>
+        <w:t>valor_jantar_total</w:t>
+      </w:r>
+      <w:proofErr w:type="spellEnd"/>
+      <w:r>
+        <w:t>);</w:t>
       </w:r>
     </w:p>
     <w:p>
@@ -202,24 +259,63 @@
       <w:pPr>
         <w:spacing w:after="0"/>
       </w:pPr>
-      <w:r>
-        <w:t>jshell&gt; double taxa_garcom = 0.1;</w:t>
-      </w:r>
-    </w:p>
-    <w:p>
-      <w:pPr>
-        <w:spacing w:after="0"/>
-      </w:pPr>
-      <w:r>
-        <w:t>taxa_garcom ==&gt; 0.1</w:t>
-      </w:r>
-    </w:p>
-    <w:p>
-      <w:pPr>
-        <w:spacing w:after="0"/>
-      </w:pPr>
-      <w:r>
-        <w:t>jshell&gt; System.out.println("favor informar o valor do jantar ");</w:t>
+      <w:proofErr w:type="spellStart"/>
+      <w:r>
+        <w:t>jshell</w:t>
+      </w:r>
+      <w:proofErr w:type="spellEnd"/>
+      <w:r>
+        <w:t xml:space="preserve">&gt; </w:t>
+      </w:r>
+      <w:proofErr w:type="spellStart"/>
+      <w:r>
+        <w:t>double</w:t>
+      </w:r>
+      <w:proofErr w:type="spellEnd"/>
+      <w:r>
+        <w:t xml:space="preserve"> </w:t>
+      </w:r>
+      <w:proofErr w:type="spellStart"/>
+      <w:r>
+        <w:t>taxa_garcom</w:t>
+      </w:r>
+      <w:proofErr w:type="spellEnd"/>
+      <w:r>
+        <w:t xml:space="preserve"> = 0.1;</w:t>
+      </w:r>
+    </w:p>
+    <w:p>
+      <w:pPr>
+        <w:spacing w:after="0"/>
+      </w:pPr>
+      <w:proofErr w:type="spellStart"/>
+      <w:r>
+        <w:t>taxa_garcom</w:t>
+      </w:r>
+      <w:proofErr w:type="spellEnd"/>
+      <w:r>
+        <w:t xml:space="preserve"> ==&gt; 0.1</w:t>
+      </w:r>
+    </w:p>
+    <w:p>
+      <w:pPr>
+        <w:spacing w:after="0"/>
+      </w:pPr>
+      <w:proofErr w:type="spellStart"/>
+      <w:r>
+        <w:t>jshell</w:t>
+      </w:r>
+      <w:proofErr w:type="spellEnd"/>
+      <w:r>
+        <w:t xml:space="preserve">&gt; </w:t>
+      </w:r>
+      <w:proofErr w:type="spellStart"/>
+      <w:r>
+        <w:t>System.out.println</w:t>
+      </w:r>
+      <w:proofErr w:type="spellEnd"/>
+      <w:r>
+        <w:t>("favor informar o valor do jantar ");</w:t>
       </w:r>
     </w:p>
     <w:p>
@@ -234,24 +330,98 @@
       <w:pPr>
         <w:spacing w:after="0"/>
       </w:pPr>
-      <w:r>
-        <w:t>jshell&gt; Scanner teclado = new Scanner(System.in);</w:t>
-      </w:r>
-    </w:p>
-    <w:p>
-      <w:pPr>
-        <w:spacing w:after="0"/>
-      </w:pPr>
-      <w:r>
-        <w:t>teclado ==&gt; java.util.Scanner[delimiters=\p{javaWhitespace}+] ... \E][infinity string=\Q?\E]</w:t>
-      </w:r>
-    </w:p>
-    <w:p>
-      <w:pPr>
-        <w:spacing w:after="0"/>
-      </w:pPr>
-      <w:r>
-        <w:t>jshell&gt; double valor_jantar = teclado.nextDouble();</w:t>
+      <w:proofErr w:type="spellStart"/>
+      <w:r>
+        <w:t>jshell</w:t>
+      </w:r>
+      <w:proofErr w:type="spellEnd"/>
+      <w:r>
+        <w:t>&gt; Scanner teclado = new Scanner(System.in);</w:t>
+      </w:r>
+    </w:p>
+    <w:p>
+      <w:pPr>
+        <w:spacing w:after="0"/>
+      </w:pPr>
+      <w:r>
+        <w:t xml:space="preserve">teclado ==&gt; </w:t>
+      </w:r>
+      <w:proofErr w:type="spellStart"/>
+      <w:r>
+        <w:t>java.util.Scanner</w:t>
+      </w:r>
+      <w:proofErr w:type="spellEnd"/>
+      <w:r>
+        <w:t>[</w:t>
+      </w:r>
+      <w:proofErr w:type="spellStart"/>
+      <w:r>
+        <w:t>delimiters</w:t>
+      </w:r>
+      <w:proofErr w:type="spellEnd"/>
+      <w:r>
+        <w:t>=\p{</w:t>
+      </w:r>
+      <w:proofErr w:type="spellStart"/>
+      <w:r>
+        <w:t>javaWhitespace</w:t>
+      </w:r>
+      <w:proofErr w:type="spellEnd"/>
+      <w:r>
+        <w:t>}+] ... \E][</w:t>
+      </w:r>
+      <w:proofErr w:type="spellStart"/>
+      <w:r>
+        <w:t>infinity</w:t>
+      </w:r>
+      <w:proofErr w:type="spellEnd"/>
+      <w:r>
+        <w:t xml:space="preserve"> </w:t>
+      </w:r>
+      <w:proofErr w:type="spellStart"/>
+      <w:r>
+        <w:t>string</w:t>
+      </w:r>
+      <w:proofErr w:type="spellEnd"/>
+      <w:r>
+        <w:t>=\Q?\E]</w:t>
+      </w:r>
+    </w:p>
+    <w:p>
+      <w:pPr>
+        <w:spacing w:after="0"/>
+      </w:pPr>
+      <w:proofErr w:type="spellStart"/>
+      <w:r>
+        <w:t>jshell</w:t>
+      </w:r>
+      <w:proofErr w:type="spellEnd"/>
+      <w:r>
+        <w:t xml:space="preserve">&gt; </w:t>
+      </w:r>
+      <w:proofErr w:type="spellStart"/>
+      <w:r>
+        <w:t>double</w:t>
+      </w:r>
+      <w:proofErr w:type="spellEnd"/>
+      <w:r>
+        <w:t xml:space="preserve"> </w:t>
+      </w:r>
+      <w:proofErr w:type="spellStart"/>
+      <w:r>
+        <w:t>valor_jantar</w:t>
+      </w:r>
+      <w:proofErr w:type="spellEnd"/>
+      <w:r>
+        <w:t xml:space="preserve"> = </w:t>
+      </w:r>
+      <w:proofErr w:type="spellStart"/>
+      <w:r>
+        <w:t>teclado.nextDouble</w:t>
+      </w:r>
+      <w:proofErr w:type="spellEnd"/>
+      <w:r>
+        <w:t>();</w:t>
       </w:r>
     </w:p>
     <w:p>
@@ -266,32 +436,108 @@
       <w:pPr>
         <w:spacing w:after="0"/>
       </w:pPr>
-      <w:r>
-        <w:t>valor_jantar ==&gt; 150.0</w:t>
-      </w:r>
-    </w:p>
-    <w:p>
-      <w:pPr>
-        <w:spacing w:after="0"/>
-      </w:pPr>
-      <w:r>
-        <w:t>jshell&gt; double valor_jantar_total = valor_jantar + (taxa_garcom*valor_jantar);</w:t>
-      </w:r>
-    </w:p>
-    <w:p>
-      <w:pPr>
-        <w:spacing w:after="0"/>
-      </w:pPr>
-      <w:r>
-        <w:t>valor_jantar_total ==&gt; 165.0</w:t>
-      </w:r>
-    </w:p>
-    <w:p>
-      <w:pPr>
-        <w:spacing w:after="0"/>
-      </w:pPr>
-      <w:r>
-        <w:t>jshell&gt; System.out.println("O valor total do jantar foi de "+valor_jantar_total);</w:t>
+      <w:proofErr w:type="spellStart"/>
+      <w:r>
+        <w:t>valor_jantar</w:t>
+      </w:r>
+      <w:proofErr w:type="spellEnd"/>
+      <w:r>
+        <w:t xml:space="preserve"> ==&gt; 150.0</w:t>
+      </w:r>
+    </w:p>
+    <w:p>
+      <w:pPr>
+        <w:spacing w:after="0"/>
+      </w:pPr>
+      <w:proofErr w:type="spellStart"/>
+      <w:r>
+        <w:t>jshell</w:t>
+      </w:r>
+      <w:proofErr w:type="spellEnd"/>
+      <w:r>
+        <w:t xml:space="preserve">&gt; </w:t>
+      </w:r>
+      <w:proofErr w:type="spellStart"/>
+      <w:r>
+        <w:t>double</w:t>
+      </w:r>
+      <w:proofErr w:type="spellEnd"/>
+      <w:r>
+        <w:t xml:space="preserve"> </w:t>
+      </w:r>
+      <w:proofErr w:type="spellStart"/>
+      <w:r>
+        <w:t>valor_jantar_total</w:t>
+      </w:r>
+      <w:proofErr w:type="spellEnd"/>
+      <w:r>
+        <w:t xml:space="preserve"> = </w:t>
+      </w:r>
+      <w:proofErr w:type="spellStart"/>
+      <w:r>
+        <w:t>valor_jantar</w:t>
+      </w:r>
+      <w:proofErr w:type="spellEnd"/>
+      <w:r>
+        <w:t xml:space="preserve"> + (</w:t>
+      </w:r>
+      <w:proofErr w:type="spellStart"/>
+      <w:r>
+        <w:t>taxa_garcom</w:t>
+      </w:r>
+      <w:proofErr w:type="spellEnd"/>
+      <w:r>
+        <w:t>*</w:t>
+      </w:r>
+      <w:proofErr w:type="spellStart"/>
+      <w:r>
+        <w:t>valor_jantar</w:t>
+      </w:r>
+      <w:proofErr w:type="spellEnd"/>
+      <w:r>
+        <w:t>);</w:t>
+      </w:r>
+    </w:p>
+    <w:p>
+      <w:pPr>
+        <w:spacing w:after="0"/>
+      </w:pPr>
+      <w:proofErr w:type="spellStart"/>
+      <w:r>
+        <w:t>valor_jantar_total</w:t>
+      </w:r>
+      <w:proofErr w:type="spellEnd"/>
+      <w:r>
+        <w:t xml:space="preserve"> ==&gt; 165.0</w:t>
+      </w:r>
+    </w:p>
+    <w:p>
+      <w:pPr>
+        <w:spacing w:after="0"/>
+      </w:pPr>
+      <w:proofErr w:type="spellStart"/>
+      <w:r>
+        <w:t>jshell</w:t>
+      </w:r>
+      <w:proofErr w:type="spellEnd"/>
+      <w:r>
+        <w:t xml:space="preserve">&gt; </w:t>
+      </w:r>
+      <w:proofErr w:type="spellStart"/>
+      <w:r>
+        <w:t>System.out.println</w:t>
+      </w:r>
+      <w:proofErr w:type="spellEnd"/>
+      <w:r>
+        <w:t>("O valor total do jantar foi de "+</w:t>
+      </w:r>
+      <w:proofErr w:type="spellStart"/>
+      <w:r>
+        <w:t>valor_jantar_total</w:t>
+      </w:r>
+      <w:proofErr w:type="spellEnd"/>
+      <w:r>
+        <w:t>);</w:t>
       </w:r>
     </w:p>
     <w:p>
@@ -306,16 +552,66 @@
       <w:pPr>
         <w:spacing w:after="0"/>
       </w:pPr>
-      <w:r>
-        <w:t>Jshell&gt; import javax.swing.JOptionPane;</w:t>
-      </w:r>
-    </w:p>
-    <w:p>
-      <w:pPr>
-        <w:spacing w:after="0"/>
-      </w:pPr>
-      <w:r>
-        <w:t xml:space="preserve">jshell&gt; JOptionPane.showMessageDialog(null,“O valor total do jantar foi de ”+valor_jantar_total); </w:t>
+      <w:proofErr w:type="spellStart"/>
+      <w:r>
+        <w:t>Jshell</w:t>
+      </w:r>
+      <w:proofErr w:type="spellEnd"/>
+      <w:r>
+        <w:t xml:space="preserve">&gt; </w:t>
+      </w:r>
+      <w:proofErr w:type="spellStart"/>
+      <w:r>
+        <w:t>import</w:t>
+      </w:r>
+      <w:proofErr w:type="spellEnd"/>
+      <w:r>
+        <w:t xml:space="preserve"> </w:t>
+      </w:r>
+      <w:proofErr w:type="spellStart"/>
+      <w:r>
+        <w:t>javax.swing.JOptionPane</w:t>
+      </w:r>
+      <w:proofErr w:type="spellEnd"/>
+      <w:r>
+        <w:t>;</w:t>
+      </w:r>
+    </w:p>
+    <w:p>
+      <w:pPr>
+        <w:spacing w:after="0"/>
+      </w:pPr>
+      <w:proofErr w:type="spellStart"/>
+      <w:r>
+        <w:t>jshell</w:t>
+      </w:r>
+      <w:proofErr w:type="spellEnd"/>
+      <w:r>
+        <w:t xml:space="preserve">&gt; </w:t>
+      </w:r>
+      <w:proofErr w:type="spellStart"/>
+      <w:r>
+        <w:t>JOptionPane.showMessageDialog</w:t>
+      </w:r>
+      <w:proofErr w:type="spellEnd"/>
+      <w:r>
+        <w:t>(</w:t>
+      </w:r>
+      <w:proofErr w:type="spellStart"/>
+      <w:r>
+        <w:t>null</w:t>
+      </w:r>
+      <w:proofErr w:type="spellEnd"/>
+      <w:r>
+        <w:t>,“O valor total do jantar foi de ”+</w:t>
+      </w:r>
+      <w:proofErr w:type="spellStart"/>
+      <w:r>
+        <w:t>valor_jantar_total</w:t>
+      </w:r>
+      <w:proofErr w:type="spellEnd"/>
+      <w:r>
+        <w:t xml:space="preserve">); </w:t>
       </w:r>
     </w:p>
     <w:p>
@@ -370,6 +666,7 @@
         </w:rPr>
         <w:t xml:space="preserve">Algoritmo </w:t>
       </w:r>
+      <w:proofErr w:type="spellStart"/>
       <w:r>
         <w:rPr>
           <w:b/>
@@ -394,6 +691,7 @@
         </w:rPr>
         <w:t>oras</w:t>
       </w:r>
+      <w:proofErr w:type="spellEnd"/>
     </w:p>
     <w:p>
       <w:pPr>
@@ -437,8 +735,13 @@
       <w:r>
         <w:t xml:space="preserve">escreva(“Favor informar o </w:t>
       </w:r>
-      <w:r>
-        <w:t>numero de dias da viagem</w:t>
+      <w:proofErr w:type="spellStart"/>
+      <w:r>
+        <w:t>numero</w:t>
+      </w:r>
+      <w:proofErr w:type="spellEnd"/>
+      <w:r>
+        <w:t xml:space="preserve"> de dias da viagem</w:t>
       </w:r>
       <w:r>
         <w:t>”);</w:t>
@@ -465,7 +768,15 @@
         <w:ind w:firstLine="708"/>
       </w:pPr>
       <w:r>
-        <w:t xml:space="preserve">escreva (“Favor informar o numero de </w:t>
+        <w:t xml:space="preserve">escreva (“Favor informar o </w:t>
+      </w:r>
+      <w:proofErr w:type="spellStart"/>
+      <w:r>
+        <w:t>numero</w:t>
+      </w:r>
+      <w:proofErr w:type="spellEnd"/>
+      <w:r>
+        <w:t xml:space="preserve"> de </w:t>
       </w:r>
       <w:r>
         <w:t>horas</w:t>
@@ -488,8 +799,13 @@
         <w:spacing w:after="0"/>
         <w:ind w:firstLine="708"/>
       </w:pPr>
-      <w:r>
-        <w:t xml:space="preserve">total_horas </w:t>
+      <w:proofErr w:type="spellStart"/>
+      <w:r>
+        <w:t>total_horas</w:t>
+      </w:r>
+      <w:proofErr w:type="spellEnd"/>
+      <w:r>
+        <w:t xml:space="preserve"> </w:t>
       </w:r>
       <w:r>
         <w:sym w:font="Wingdings" w:char="F0DF"/>
@@ -507,7 +823,15 @@
         <w:ind w:firstLine="708"/>
       </w:pPr>
       <w:r>
-        <w:t>escreva(“O valor total da viagem em horas foi de ”, total_horas);</w:t>
+        <w:t xml:space="preserve">escreva(“O valor total da viagem em horas foi de ”, </w:t>
+      </w:r>
+      <w:proofErr w:type="spellStart"/>
+      <w:r>
+        <w:t>total_horas</w:t>
+      </w:r>
+      <w:proofErr w:type="spellEnd"/>
+      <w:r>
+        <w:t>);</w:t>
       </w:r>
     </w:p>
     <w:p>
@@ -543,28 +867,123 @@
       <w:r>
         <w:t xml:space="preserve"> </w:t>
       </w:r>
-      <w:r>
-        <w:t>jshell&gt; System.out.println("Favor informar o numero de dias da viagem");</w:t>
-      </w:r>
-    </w:p>
-    <w:p>
-      <w:r>
-        <w:t>Favor informar o numero de dias da viagem</w:t>
-      </w:r>
-    </w:p>
-    <w:p>
-      <w:r>
-        <w:t>jshell&gt; Scanner teclado = new Scanner(System.in);</w:t>
-      </w:r>
-    </w:p>
-    <w:p>
-      <w:r>
-        <w:t>teclado ==&gt; java.util.Scanner[delimiters=\p{javaWhitespace}+] ... \E][infinity string=\Q?\E]</w:t>
-      </w:r>
-    </w:p>
-    <w:p>
-      <w:r>
-        <w:t>jshell&gt; double dias = teclado.nextDouble();</w:t>
+      <w:proofErr w:type="spellStart"/>
+      <w:r>
+        <w:t>jshell</w:t>
+      </w:r>
+      <w:proofErr w:type="spellEnd"/>
+      <w:r>
+        <w:t xml:space="preserve">&gt; </w:t>
+      </w:r>
+      <w:proofErr w:type="spellStart"/>
+      <w:r>
+        <w:t>System.out.println</w:t>
+      </w:r>
+      <w:proofErr w:type="spellEnd"/>
+      <w:r>
+        <w:t xml:space="preserve">("Favor informar o </w:t>
+      </w:r>
+      <w:proofErr w:type="spellStart"/>
+      <w:r>
+        <w:t>numero</w:t>
+      </w:r>
+      <w:proofErr w:type="spellEnd"/>
+      <w:r>
+        <w:t xml:space="preserve"> de dias da viagem");</w:t>
+      </w:r>
+    </w:p>
+    <w:p>
+      <w:r>
+        <w:t xml:space="preserve">Favor informar o </w:t>
+      </w:r>
+      <w:proofErr w:type="spellStart"/>
+      <w:r>
+        <w:t>numero</w:t>
+      </w:r>
+      <w:proofErr w:type="spellEnd"/>
+      <w:r>
+        <w:t xml:space="preserve"> de dias da viagem</w:t>
+      </w:r>
+    </w:p>
+    <w:p>
+      <w:proofErr w:type="spellStart"/>
+      <w:r>
+        <w:t>jshell</w:t>
+      </w:r>
+      <w:proofErr w:type="spellEnd"/>
+      <w:r>
+        <w:t>&gt; Scanner teclado = new Scanner(System.in);</w:t>
+      </w:r>
+    </w:p>
+    <w:p>
+      <w:r>
+        <w:t xml:space="preserve">teclado ==&gt; </w:t>
+      </w:r>
+      <w:proofErr w:type="spellStart"/>
+      <w:r>
+        <w:t>java.util.Scanner</w:t>
+      </w:r>
+      <w:proofErr w:type="spellEnd"/>
+      <w:r>
+        <w:t>[</w:t>
+      </w:r>
+      <w:proofErr w:type="spellStart"/>
+      <w:r>
+        <w:t>delimiters</w:t>
+      </w:r>
+      <w:proofErr w:type="spellEnd"/>
+      <w:r>
+        <w:t>=\p{</w:t>
+      </w:r>
+      <w:proofErr w:type="spellStart"/>
+      <w:r>
+        <w:t>javaWhitespace</w:t>
+      </w:r>
+      <w:proofErr w:type="spellEnd"/>
+      <w:r>
+        <w:t>}+] ... \E][</w:t>
+      </w:r>
+      <w:proofErr w:type="spellStart"/>
+      <w:r>
+        <w:t>infinity</w:t>
+      </w:r>
+      <w:proofErr w:type="spellEnd"/>
+      <w:r>
+        <w:t xml:space="preserve"> </w:t>
+      </w:r>
+      <w:proofErr w:type="spellStart"/>
+      <w:r>
+        <w:t>string</w:t>
+      </w:r>
+      <w:proofErr w:type="spellEnd"/>
+      <w:r>
+        <w:t>=\Q?\E]</w:t>
+      </w:r>
+    </w:p>
+    <w:p>
+      <w:proofErr w:type="spellStart"/>
+      <w:r>
+        <w:t>jshell</w:t>
+      </w:r>
+      <w:proofErr w:type="spellEnd"/>
+      <w:r>
+        <w:t xml:space="preserve">&gt; </w:t>
+      </w:r>
+      <w:proofErr w:type="spellStart"/>
+      <w:r>
+        <w:t>double</w:t>
+      </w:r>
+      <w:proofErr w:type="spellEnd"/>
+      <w:r>
+        <w:t xml:space="preserve"> dias = </w:t>
+      </w:r>
+      <w:proofErr w:type="spellStart"/>
+      <w:r>
+        <w:t>teclado.nextDouble</w:t>
+      </w:r>
+      <w:proofErr w:type="spellEnd"/>
+      <w:r>
+        <w:t>();</w:t>
       </w:r>
     </w:p>
     <w:p>
@@ -578,8 +997,29 @@
       </w:r>
     </w:p>
     <w:p>
-      <w:r>
-        <w:t>jshell&gt; double horas = teclado.nextDouble();</w:t>
+      <w:proofErr w:type="spellStart"/>
+      <w:r>
+        <w:t>jshell</w:t>
+      </w:r>
+      <w:proofErr w:type="spellEnd"/>
+      <w:r>
+        <w:t xml:space="preserve">&gt; </w:t>
+      </w:r>
+      <w:proofErr w:type="spellStart"/>
+      <w:r>
+        <w:t>double</w:t>
+      </w:r>
+      <w:proofErr w:type="spellEnd"/>
+      <w:r>
+        <w:t xml:space="preserve"> horas = </w:t>
+      </w:r>
+      <w:proofErr w:type="spellStart"/>
+      <w:r>
+        <w:t>teclado.nextDouble</w:t>
+      </w:r>
+      <w:proofErr w:type="spellEnd"/>
+      <w:r>
+        <w:t>();</w:t>
       </w:r>
     </w:p>
     <w:p>
@@ -593,28 +1033,96 @@
       </w:r>
     </w:p>
     <w:p>
-      <w:r>
-        <w:t>jshell&gt; double total_horaas = dias*24 + horas;</w:t>
-      </w:r>
-    </w:p>
-    <w:p>
-      <w:r>
-        <w:t>total_horaas ==&gt; 130.0</w:t>
-      </w:r>
-    </w:p>
-    <w:p>
-      <w:r>
-        <w:t>jshell&gt; System.out.println("o numero de horas de viagem foi de "+total_horaas);</w:t>
-      </w:r>
-    </w:p>
-    <w:p>
-      <w:r>
-        <w:t>o numero de horas de viagem foi de 130.0</w:t>
-      </w:r>
-    </w:p>
-    <w:p>
-      <w:r>
-        <w:t>jshell&gt;</w:t>
+      <w:proofErr w:type="spellStart"/>
+      <w:r>
+        <w:t>jshell</w:t>
+      </w:r>
+      <w:proofErr w:type="spellEnd"/>
+      <w:r>
+        <w:t xml:space="preserve">&gt; </w:t>
+      </w:r>
+      <w:proofErr w:type="spellStart"/>
+      <w:r>
+        <w:t>double</w:t>
+      </w:r>
+      <w:proofErr w:type="spellEnd"/>
+      <w:r>
+        <w:t xml:space="preserve"> </w:t>
+      </w:r>
+      <w:proofErr w:type="spellStart"/>
+      <w:r>
+        <w:t>total_horaas</w:t>
+      </w:r>
+      <w:proofErr w:type="spellEnd"/>
+      <w:r>
+        <w:t xml:space="preserve"> = dias*24 + horas;</w:t>
+      </w:r>
+    </w:p>
+    <w:p>
+      <w:proofErr w:type="spellStart"/>
+      <w:r>
+        <w:t>total_horaas</w:t>
+      </w:r>
+      <w:proofErr w:type="spellEnd"/>
+      <w:r>
+        <w:t xml:space="preserve"> ==&gt; 130.0</w:t>
+      </w:r>
+    </w:p>
+    <w:p>
+      <w:proofErr w:type="spellStart"/>
+      <w:r>
+        <w:t>jshell</w:t>
+      </w:r>
+      <w:proofErr w:type="spellEnd"/>
+      <w:r>
+        <w:t xml:space="preserve">&gt; </w:t>
+      </w:r>
+      <w:proofErr w:type="spellStart"/>
+      <w:r>
+        <w:t>System.out.println</w:t>
+      </w:r>
+      <w:proofErr w:type="spellEnd"/>
+      <w:r>
+        <w:t xml:space="preserve">("o </w:t>
+      </w:r>
+      <w:proofErr w:type="spellStart"/>
+      <w:r>
+        <w:t>numero</w:t>
+      </w:r>
+      <w:proofErr w:type="spellEnd"/>
+      <w:r>
+        <w:t xml:space="preserve"> de horas de viagem foi de "+</w:t>
+      </w:r>
+      <w:proofErr w:type="spellStart"/>
+      <w:r>
+        <w:t>total_horaas</w:t>
+      </w:r>
+      <w:proofErr w:type="spellEnd"/>
+      <w:r>
+        <w:t>);</w:t>
+      </w:r>
+    </w:p>
+    <w:p>
+      <w:r>
+        <w:t xml:space="preserve">o </w:t>
+      </w:r>
+      <w:proofErr w:type="spellStart"/>
+      <w:r>
+        <w:t>numero</w:t>
+      </w:r>
+      <w:proofErr w:type="spellEnd"/>
+      <w:r>
+        <w:t xml:space="preserve"> de horas de viagem foi de 130.0</w:t>
+      </w:r>
+    </w:p>
+    <w:p>
+      <w:proofErr w:type="spellStart"/>
+      <w:r>
+        <w:t>jshell</w:t>
+      </w:r>
+      <w:proofErr w:type="spellEnd"/>
+      <w:r>
+        <w:t>&gt;</w:t>
       </w:r>
     </w:p>
     <w:p/>
@@ -677,8 +1185,13 @@
       <w:r>
         <w:t xml:space="preserve">inteiro: </w:t>
       </w:r>
-      <w:r>
-        <w:t>numero, anterior,  posterior;</w:t>
+      <w:proofErr w:type="spellStart"/>
+      <w:r>
+        <w:t>numero</w:t>
+      </w:r>
+      <w:proofErr w:type="spellEnd"/>
+      <w:r>
+        <w:t>, anterior,  posterior;</w:t>
       </w:r>
     </w:p>
     <w:p>
@@ -695,7 +1208,15 @@
         <w:ind w:firstLine="708"/>
       </w:pPr>
       <w:r>
-        <w:t>escreva(“Favor informar o numero ”);</w:t>
+        <w:t xml:space="preserve">escreva(“Favor informar o </w:t>
+      </w:r>
+      <w:proofErr w:type="spellStart"/>
+      <w:r>
+        <w:t>numero</w:t>
+      </w:r>
+      <w:proofErr w:type="spellEnd"/>
+      <w:r>
+        <w:t xml:space="preserve"> ”);</w:t>
       </w:r>
     </w:p>
     <w:p>
@@ -725,7 +1246,15 @@
         <w:sym w:font="Wingdings" w:char="F0DF"/>
       </w:r>
       <w:r>
-        <w:t xml:space="preserve"> numero - 1;</w:t>
+        <w:t xml:space="preserve"> </w:t>
+      </w:r>
+      <w:proofErr w:type="spellStart"/>
+      <w:r>
+        <w:t>numero</w:t>
+      </w:r>
+      <w:proofErr w:type="spellEnd"/>
+      <w:r>
+        <w:t xml:space="preserve"> - 1;</w:t>
       </w:r>
     </w:p>
     <w:p>
@@ -740,7 +1269,15 @@
         <w:sym w:font="Wingdings" w:char="F0DF"/>
       </w:r>
       <w:r>
-        <w:t xml:space="preserve"> numero + 1;</w:t>
+        <w:t xml:space="preserve"> </w:t>
+      </w:r>
+      <w:proofErr w:type="spellStart"/>
+      <w:r>
+        <w:t>numero</w:t>
+      </w:r>
+      <w:proofErr w:type="spellEnd"/>
+      <w:r>
+        <w:t xml:space="preserve"> + 1;</w:t>
       </w:r>
     </w:p>
     <w:p>
@@ -789,6 +1326,352 @@
       </w:r>
     </w:p>
     <w:p/>
+    <w:p>
+      <w:pPr>
+        <w:spacing w:after="0"/>
+      </w:pPr>
+      <w:proofErr w:type="spellStart"/>
+      <w:r>
+        <w:t>jshell</w:t>
+      </w:r>
+      <w:proofErr w:type="spellEnd"/>
+      <w:r>
+        <w:t>&gt; Scanner teclado = new Scanner(System.in);</w:t>
+      </w:r>
+    </w:p>
+    <w:p>
+      <w:pPr>
+        <w:spacing w:after="0"/>
+      </w:pPr>
+      <w:r>
+        <w:t xml:space="preserve">teclado ==&gt; </w:t>
+      </w:r>
+      <w:proofErr w:type="spellStart"/>
+      <w:r>
+        <w:t>java.util.Scanner</w:t>
+      </w:r>
+      <w:proofErr w:type="spellEnd"/>
+      <w:r>
+        <w:t>[</w:t>
+      </w:r>
+      <w:proofErr w:type="spellStart"/>
+      <w:r>
+        <w:t>delimiters</w:t>
+      </w:r>
+      <w:proofErr w:type="spellEnd"/>
+      <w:r>
+        <w:t>=\p{</w:t>
+      </w:r>
+      <w:proofErr w:type="spellStart"/>
+      <w:r>
+        <w:t>javaWhitespace</w:t>
+      </w:r>
+      <w:proofErr w:type="spellEnd"/>
+      <w:r>
+        <w:t>}+] ... \E][</w:t>
+      </w:r>
+      <w:proofErr w:type="spellStart"/>
+      <w:r>
+        <w:t>infinity</w:t>
+      </w:r>
+      <w:proofErr w:type="spellEnd"/>
+      <w:r>
+        <w:t xml:space="preserve"> </w:t>
+      </w:r>
+      <w:proofErr w:type="spellStart"/>
+      <w:r>
+        <w:t>string</w:t>
+      </w:r>
+      <w:proofErr w:type="spellEnd"/>
+      <w:r>
+        <w:t>=\Q?\E]</w:t>
+      </w:r>
+    </w:p>
+    <w:p>
+      <w:pPr>
+        <w:spacing w:after="0"/>
+      </w:pPr>
+      <w:proofErr w:type="spellStart"/>
+      <w:r>
+        <w:t>jshell</w:t>
+      </w:r>
+      <w:proofErr w:type="spellEnd"/>
+      <w:r>
+        <w:t xml:space="preserve">&gt; </w:t>
+      </w:r>
+      <w:proofErr w:type="spellStart"/>
+      <w:r>
+        <w:t>int</w:t>
+      </w:r>
+      <w:proofErr w:type="spellEnd"/>
+      <w:r>
+        <w:t xml:space="preserve"> </w:t>
+      </w:r>
+      <w:proofErr w:type="spellStart"/>
+      <w:r>
+        <w:t>numero</w:t>
+      </w:r>
+      <w:proofErr w:type="spellEnd"/>
+      <w:r>
+        <w:t xml:space="preserve"> =  </w:t>
+      </w:r>
+      <w:proofErr w:type="spellStart"/>
+      <w:r>
+        <w:t>teclado.nextInt</w:t>
+      </w:r>
+      <w:proofErr w:type="spellEnd"/>
+      <w:r>
+        <w:t>();</w:t>
+      </w:r>
+    </w:p>
+    <w:p>
+      <w:pPr>
+        <w:spacing w:after="0"/>
+      </w:pPr>
+      <w:r>
+        <w:t>8</w:t>
+      </w:r>
+    </w:p>
+    <w:p>
+      <w:pPr>
+        <w:spacing w:after="0"/>
+      </w:pPr>
+      <w:proofErr w:type="spellStart"/>
+      <w:r>
+        <w:t>numero</w:t>
+      </w:r>
+      <w:proofErr w:type="spellEnd"/>
+      <w:r>
+        <w:t xml:space="preserve"> ==&gt; 8</w:t>
+      </w:r>
+    </w:p>
+    <w:p>
+      <w:pPr>
+        <w:spacing w:after="0"/>
+      </w:pPr>
+      <w:proofErr w:type="spellStart"/>
+      <w:r>
+        <w:t>jshell</w:t>
+      </w:r>
+      <w:proofErr w:type="spellEnd"/>
+      <w:r>
+        <w:t xml:space="preserve">&gt; </w:t>
+      </w:r>
+      <w:proofErr w:type="spellStart"/>
+      <w:r>
+        <w:t>int</w:t>
+      </w:r>
+      <w:proofErr w:type="spellEnd"/>
+      <w:r>
+        <w:t xml:space="preserve"> anterior = </w:t>
+      </w:r>
+      <w:proofErr w:type="spellStart"/>
+      <w:r>
+        <w:t>numero</w:t>
+      </w:r>
+      <w:proofErr w:type="spellEnd"/>
+      <w:r>
+        <w:t xml:space="preserve"> -1;</w:t>
+      </w:r>
+    </w:p>
+    <w:p>
+      <w:pPr>
+        <w:spacing w:after="0"/>
+      </w:pPr>
+      <w:r>
+        <w:t>anterior ==&gt; 7</w:t>
+      </w:r>
+    </w:p>
+    <w:p>
+      <w:pPr>
+        <w:spacing w:after="0"/>
+      </w:pPr>
+      <w:proofErr w:type="spellStart"/>
+      <w:r>
+        <w:t>jshell</w:t>
+      </w:r>
+      <w:proofErr w:type="spellEnd"/>
+      <w:r>
+        <w:t xml:space="preserve">&gt; </w:t>
+      </w:r>
+      <w:proofErr w:type="spellStart"/>
+      <w:r>
+        <w:t>int</w:t>
+      </w:r>
+      <w:proofErr w:type="spellEnd"/>
+      <w:r>
+        <w:t xml:space="preserve"> posterior = </w:t>
+      </w:r>
+      <w:proofErr w:type="spellStart"/>
+      <w:r>
+        <w:t>numero</w:t>
+      </w:r>
+      <w:proofErr w:type="spellEnd"/>
+      <w:r>
+        <w:t xml:space="preserve"> +1;</w:t>
+      </w:r>
+    </w:p>
+    <w:p>
+      <w:pPr>
+        <w:spacing w:after="0"/>
+      </w:pPr>
+      <w:r>
+        <w:t>posterior ==&gt; 9</w:t>
+      </w:r>
+    </w:p>
+    <w:p>
+      <w:pPr>
+        <w:spacing w:after="0"/>
+      </w:pPr>
+      <w:proofErr w:type="spellStart"/>
+      <w:r>
+        <w:t>jshell</w:t>
+      </w:r>
+      <w:proofErr w:type="spellEnd"/>
+      <w:r>
+        <w:t xml:space="preserve">&gt; </w:t>
+      </w:r>
+      <w:proofErr w:type="spellStart"/>
+      <w:r>
+        <w:t>System.out.println</w:t>
+      </w:r>
+      <w:proofErr w:type="spellEnd"/>
+      <w:r>
+        <w:t xml:space="preserve">("Os </w:t>
+      </w:r>
+      <w:proofErr w:type="spellStart"/>
+      <w:r>
+        <w:t>numeros</w:t>
+      </w:r>
+      <w:proofErr w:type="spellEnd"/>
+      <w:r>
+        <w:t xml:space="preserve"> anterior e posterior "+anterior+" &lt;==&gt; "+posterior);</w:t>
+      </w:r>
+    </w:p>
+    <w:p>
+      <w:pPr>
+        <w:spacing w:after="0"/>
+      </w:pPr>
+      <w:r>
+        <w:t xml:space="preserve">Os </w:t>
+      </w:r>
+      <w:proofErr w:type="spellStart"/>
+      <w:r>
+        <w:t>numeros</w:t>
+      </w:r>
+      <w:proofErr w:type="spellEnd"/>
+      <w:r>
+        <w:t xml:space="preserve"> anterior e posterior 7 &lt;==&gt; 9</w:t>
+      </w:r>
+    </w:p>
+    <w:p>
+      <w:pPr>
+        <w:spacing w:after="0"/>
+      </w:pPr>
+      <w:proofErr w:type="spellStart"/>
+      <w:r>
+        <w:t>jshell</w:t>
+      </w:r>
+      <w:proofErr w:type="spellEnd"/>
+      <w:r>
+        <w:t>&gt;</w:t>
+      </w:r>
+    </w:p>
+    <w:p>
+      <w:pPr>
+        <w:spacing w:after="0"/>
+      </w:pPr>
+    </w:p>
+    <w:p>
+      <w:pPr>
+        <w:spacing w:after="0"/>
+      </w:pPr>
+    </w:p>
+    <w:p>
+      <w:pPr>
+        <w:spacing w:after="0"/>
+      </w:pPr>
+    </w:p>
+    <w:p>
+      <w:pPr>
+        <w:spacing w:after="0"/>
+      </w:pPr>
+    </w:p>
+    <w:p>
+      <w:pPr>
+        <w:spacing w:after="0"/>
+      </w:pPr>
+    </w:p>
+    <w:p>
+      <w:pPr>
+        <w:spacing w:after="0"/>
+      </w:pPr>
+    </w:p>
+    <w:p>
+      <w:pPr>
+        <w:spacing w:after="0"/>
+      </w:pPr>
+    </w:p>
+    <w:p>
+      <w:pPr>
+        <w:spacing w:after="0"/>
+      </w:pPr>
+    </w:p>
+    <w:p>
+      <w:pPr>
+        <w:spacing w:after="0"/>
+      </w:pPr>
+    </w:p>
+    <w:p>
+      <w:pPr>
+        <w:spacing w:after="0"/>
+      </w:pPr>
+    </w:p>
+    <w:p>
+      <w:pPr>
+        <w:spacing w:after="0"/>
+      </w:pPr>
+    </w:p>
+    <w:p>
+      <w:pPr>
+        <w:spacing w:after="0"/>
+      </w:pPr>
+    </w:p>
+    <w:p>
+      <w:pPr>
+        <w:spacing w:after="0"/>
+      </w:pPr>
+    </w:p>
+    <w:p>
+      <w:pPr>
+        <w:spacing w:after="0"/>
+      </w:pPr>
+    </w:p>
+    <w:p>
+      <w:pPr>
+        <w:spacing w:after="0"/>
+      </w:pPr>
+    </w:p>
+    <w:p>
+      <w:pPr>
+        <w:spacing w:after="0"/>
+      </w:pPr>
+    </w:p>
+    <w:p>
+      <w:pPr>
+        <w:spacing w:after="0"/>
+      </w:pPr>
+    </w:p>
+    <w:p>
+      <w:pPr>
+        <w:spacing w:after="0"/>
+      </w:pPr>
+    </w:p>
+    <w:p>
+      <w:pPr>
+        <w:spacing w:after="0"/>
+      </w:pPr>
+    </w:p>
     <w:p>
       <w:pPr>
         <w:pStyle w:val="PargrafodaLista"/>
@@ -803,6 +1686,7 @@
         </w:numPr>
       </w:pPr>
       <w:r>
+        <w:lastRenderedPageBreak/>
         <w:t>Escrever</w:t>
       </w:r>
       <w:r>

</xml_diff>

<commit_message>
Algoritmo no exercicio 4
</commit_message>
<xml_diff>
--- a/Algoritimo.docx
+++ b/Algoritimo.docx
@@ -143,8 +143,13 @@
         <w:spacing w:after="0"/>
         <w:ind w:firstLine="708"/>
       </w:pPr>
-      <w:r>
-        <w:t>escreva(“Favor informar o valor do jantar”);</w:t>
+      <w:proofErr w:type="gramStart"/>
+      <w:r>
+        <w:t>escreva(</w:t>
+      </w:r>
+      <w:proofErr w:type="gramEnd"/>
+      <w:r>
+        <w:t>“Favor informar o valor do jantar”);</w:t>
       </w:r>
     </w:p>
     <w:p>
@@ -189,7 +194,107 @@
       </w:r>
       <w:proofErr w:type="spellEnd"/>
       <w:r>
-        <w:t xml:space="preserve"> +( </w:t>
+        <w:t xml:space="preserve"> </w:t>
+      </w:r>
+      <w:proofErr w:type="gramStart"/>
+      <w:r>
+        <w:t xml:space="preserve">+( </w:t>
+      </w:r>
+      <w:proofErr w:type="spellStart"/>
+      <w:r>
+        <w:t>taxa</w:t>
+      </w:r>
+      <w:proofErr w:type="gramEnd"/>
+      <w:r>
+        <w:t>_garcom</w:t>
+      </w:r>
+      <w:proofErr w:type="spellEnd"/>
+      <w:r>
+        <w:t>*</w:t>
+      </w:r>
+      <w:proofErr w:type="spellStart"/>
+      <w:r>
+        <w:t>valor_jantar</w:t>
+      </w:r>
+      <w:proofErr w:type="spellEnd"/>
+      <w:r>
+        <w:t>);</w:t>
+      </w:r>
+    </w:p>
+    <w:p>
+      <w:pPr>
+        <w:spacing w:after="0"/>
+        <w:ind w:firstLine="708"/>
+      </w:pPr>
+      <w:r>
+        <w:t>escreva (“O</w:t>
+      </w:r>
+      <w:r>
+        <w:t xml:space="preserve"> </w:t>
+      </w:r>
+      <w:r>
+        <w:t xml:space="preserve">valor total do jantar a ser pago e </w:t>
+      </w:r>
+      <w:proofErr w:type="gramStart"/>
+      <w:r>
+        <w:t>de  “</w:t>
+      </w:r>
+      <w:proofErr w:type="gramEnd"/>
+      <w:r>
+        <w:t xml:space="preserve">, </w:t>
+      </w:r>
+      <w:proofErr w:type="spellStart"/>
+      <w:r>
+        <w:t>valor_jantar_total</w:t>
+      </w:r>
+      <w:proofErr w:type="spellEnd"/>
+      <w:r>
+        <w:t>);</w:t>
+      </w:r>
+    </w:p>
+    <w:p>
+      <w:pPr>
+        <w:spacing w:after="0"/>
+      </w:pPr>
+      <w:r>
+        <w:t>Fim</w:t>
+      </w:r>
+    </w:p>
+    <w:p>
+      <w:pPr>
+        <w:spacing w:after="0"/>
+      </w:pPr>
+      <w:r>
+        <w:t>------------------------------------------------------------------------------------------------------------------------------</w:t>
+      </w:r>
+    </w:p>
+    <w:p>
+      <w:pPr>
+        <w:spacing w:after="0"/>
+      </w:pPr>
+      <w:r>
+        <w:t>No JSHELL</w:t>
+      </w:r>
+    </w:p>
+    <w:p>
+      <w:pPr>
+        <w:spacing w:after="0"/>
+      </w:pPr>
+      <w:proofErr w:type="spellStart"/>
+      <w:r>
+        <w:t>jshell</w:t>
+      </w:r>
+      <w:proofErr w:type="spellEnd"/>
+      <w:r>
+        <w:t xml:space="preserve">&gt; </w:t>
+      </w:r>
+      <w:proofErr w:type="spellStart"/>
+      <w:r>
+        <w:t>double</w:t>
+      </w:r>
+      <w:proofErr w:type="spellEnd"/>
+      <w:r>
+        <w:t xml:space="preserve"> </w:t>
       </w:r>
       <w:proofErr w:type="spellStart"/>
       <w:r>
@@ -197,6 +302,240 @@
       </w:r>
       <w:proofErr w:type="spellEnd"/>
       <w:r>
+        <w:t xml:space="preserve"> = 0.1;</w:t>
+      </w:r>
+    </w:p>
+    <w:p>
+      <w:pPr>
+        <w:spacing w:after="0"/>
+      </w:pPr>
+      <w:proofErr w:type="spellStart"/>
+      <w:r>
+        <w:t>taxa_garcom</w:t>
+      </w:r>
+      <w:proofErr w:type="spellEnd"/>
+      <w:r>
+        <w:t xml:space="preserve"> ==&gt; 0.1</w:t>
+      </w:r>
+    </w:p>
+    <w:p>
+      <w:pPr>
+        <w:spacing w:after="0"/>
+      </w:pPr>
+      <w:proofErr w:type="spellStart"/>
+      <w:r>
+        <w:t>jshell</w:t>
+      </w:r>
+      <w:proofErr w:type="spellEnd"/>
+      <w:r>
+        <w:t xml:space="preserve">&gt; </w:t>
+      </w:r>
+      <w:proofErr w:type="spellStart"/>
+      <w:r>
+        <w:t>System.out.println</w:t>
+      </w:r>
+      <w:proofErr w:type="spellEnd"/>
+      <w:r>
+        <w:t>("favor informar o valor do jantar ");</w:t>
+      </w:r>
+    </w:p>
+    <w:p>
+      <w:pPr>
+        <w:spacing w:after="0"/>
+      </w:pPr>
+      <w:r>
+        <w:t>favor informar o valor do jantar</w:t>
+      </w:r>
+    </w:p>
+    <w:p>
+      <w:pPr>
+        <w:spacing w:after="0"/>
+      </w:pPr>
+      <w:proofErr w:type="spellStart"/>
+      <w:r>
+        <w:t>jshell</w:t>
+      </w:r>
+      <w:proofErr w:type="spellEnd"/>
+      <w:r>
+        <w:t xml:space="preserve">&gt; Scanner teclado = new </w:t>
+      </w:r>
+      <w:proofErr w:type="gramStart"/>
+      <w:r>
+        <w:t>Scanner(</w:t>
+      </w:r>
+      <w:proofErr w:type="gramEnd"/>
+      <w:r>
+        <w:t>System.in);</w:t>
+      </w:r>
+    </w:p>
+    <w:p>
+      <w:pPr>
+        <w:spacing w:after="0"/>
+      </w:pPr>
+      <w:r>
+        <w:t xml:space="preserve">teclado ==&gt; </w:t>
+      </w:r>
+      <w:proofErr w:type="spellStart"/>
+      <w:proofErr w:type="gramStart"/>
+      <w:r>
+        <w:t>java.util</w:t>
+      </w:r>
+      <w:proofErr w:type="gramEnd"/>
+      <w:r>
+        <w:t>.Scanner</w:t>
+      </w:r>
+      <w:proofErr w:type="spellEnd"/>
+      <w:r>
+        <w:t>[</w:t>
+      </w:r>
+      <w:proofErr w:type="spellStart"/>
+      <w:r>
+        <w:t>delimiters</w:t>
+      </w:r>
+      <w:proofErr w:type="spellEnd"/>
+      <w:r>
+        <w:t>=\p{</w:t>
+      </w:r>
+      <w:proofErr w:type="spellStart"/>
+      <w:r>
+        <w:t>javaWhitespace</w:t>
+      </w:r>
+      <w:proofErr w:type="spellEnd"/>
+      <w:r>
+        <w:t>}+] ... \</w:t>
+      </w:r>
+      <w:proofErr w:type="gramStart"/>
+      <w:r>
+        <w:t>E][</w:t>
+      </w:r>
+      <w:proofErr w:type="spellStart"/>
+      <w:proofErr w:type="gramEnd"/>
+      <w:r>
+        <w:t>infinity</w:t>
+      </w:r>
+      <w:proofErr w:type="spellEnd"/>
+      <w:r>
+        <w:t xml:space="preserve"> </w:t>
+      </w:r>
+      <w:proofErr w:type="spellStart"/>
+      <w:r>
+        <w:t>string</w:t>
+      </w:r>
+      <w:proofErr w:type="spellEnd"/>
+      <w:r>
+        <w:t>=\</w:t>
+      </w:r>
+      <w:proofErr w:type="gramStart"/>
+      <w:r>
+        <w:t>Q?\</w:t>
+      </w:r>
+      <w:proofErr w:type="gramEnd"/>
+      <w:r>
+        <w:t>E]</w:t>
+      </w:r>
+    </w:p>
+    <w:p>
+      <w:pPr>
+        <w:spacing w:after="0"/>
+      </w:pPr>
+      <w:proofErr w:type="spellStart"/>
+      <w:r>
+        <w:t>jshell</w:t>
+      </w:r>
+      <w:proofErr w:type="spellEnd"/>
+      <w:r>
+        <w:t xml:space="preserve">&gt; </w:t>
+      </w:r>
+      <w:proofErr w:type="spellStart"/>
+      <w:r>
+        <w:t>double</w:t>
+      </w:r>
+      <w:proofErr w:type="spellEnd"/>
+      <w:r>
+        <w:t xml:space="preserve"> </w:t>
+      </w:r>
+      <w:proofErr w:type="spellStart"/>
+      <w:r>
+        <w:t>valor_jantar</w:t>
+      </w:r>
+      <w:proofErr w:type="spellEnd"/>
+      <w:r>
+        <w:t xml:space="preserve"> = </w:t>
+      </w:r>
+      <w:proofErr w:type="spellStart"/>
+      <w:proofErr w:type="gramStart"/>
+      <w:r>
+        <w:t>teclado.nextDouble</w:t>
+      </w:r>
+      <w:proofErr w:type="spellEnd"/>
+      <w:proofErr w:type="gramEnd"/>
+      <w:r>
+        <w:t>();</w:t>
+      </w:r>
+    </w:p>
+    <w:p>
+      <w:pPr>
+        <w:spacing w:after="0"/>
+      </w:pPr>
+      <w:r>
+        <w:t>150</w:t>
+      </w:r>
+    </w:p>
+    <w:p>
+      <w:pPr>
+        <w:spacing w:after="0"/>
+      </w:pPr>
+      <w:proofErr w:type="spellStart"/>
+      <w:r>
+        <w:t>valor_jantar</w:t>
+      </w:r>
+      <w:proofErr w:type="spellEnd"/>
+      <w:r>
+        <w:t xml:space="preserve"> ==&gt; 150.0</w:t>
+      </w:r>
+    </w:p>
+    <w:p>
+      <w:pPr>
+        <w:spacing w:after="0"/>
+      </w:pPr>
+      <w:proofErr w:type="spellStart"/>
+      <w:r>
+        <w:t>jshell</w:t>
+      </w:r>
+      <w:proofErr w:type="spellEnd"/>
+      <w:r>
+        <w:t xml:space="preserve">&gt; </w:t>
+      </w:r>
+      <w:proofErr w:type="spellStart"/>
+      <w:r>
+        <w:t>double</w:t>
+      </w:r>
+      <w:proofErr w:type="spellEnd"/>
+      <w:r>
+        <w:t xml:space="preserve"> </w:t>
+      </w:r>
+      <w:proofErr w:type="spellStart"/>
+      <w:r>
+        <w:t>valor_jantar_total</w:t>
+      </w:r>
+      <w:proofErr w:type="spellEnd"/>
+      <w:r>
+        <w:t xml:space="preserve"> = </w:t>
+      </w:r>
+      <w:proofErr w:type="spellStart"/>
+      <w:r>
+        <w:t>valor_jantar</w:t>
+      </w:r>
+      <w:proofErr w:type="spellEnd"/>
+      <w:r>
+        <w:t xml:space="preserve"> + (</w:t>
+      </w:r>
+      <w:proofErr w:type="spellStart"/>
+      <w:r>
+        <w:t>taxa_garcom</w:t>
+      </w:r>
+      <w:proofErr w:type="spellEnd"/>
+      <w:r>
         <w:t>*</w:t>
       </w:r>
       <w:proofErr w:type="spellStart"/>
@@ -211,48 +550,85 @@
     <w:p>
       <w:pPr>
         <w:spacing w:after="0"/>
-        <w:ind w:firstLine="708"/>
-      </w:pPr>
-      <w:r>
-        <w:t>escreva (“O</w:t>
-      </w:r>
+      </w:pPr>
+      <w:proofErr w:type="spellStart"/>
+      <w:r>
+        <w:t>valor_jantar_total</w:t>
+      </w:r>
+      <w:proofErr w:type="spellEnd"/>
+      <w:r>
+        <w:t xml:space="preserve"> ==&gt; 165.0</w:t>
+      </w:r>
+    </w:p>
+    <w:p>
+      <w:pPr>
+        <w:spacing w:after="0"/>
+      </w:pPr>
+      <w:proofErr w:type="spellStart"/>
+      <w:r>
+        <w:t>jshell</w:t>
+      </w:r>
+      <w:proofErr w:type="spellEnd"/>
+      <w:r>
+        <w:t xml:space="preserve">&gt; </w:t>
+      </w:r>
+      <w:proofErr w:type="spellStart"/>
+      <w:r>
+        <w:t>System.out.println</w:t>
+      </w:r>
+      <w:proofErr w:type="spellEnd"/>
+      <w:r>
+        <w:t>("O valor total do jantar foi de "+</w:t>
+      </w:r>
+      <w:proofErr w:type="spellStart"/>
+      <w:r>
+        <w:t>valor_jantar_total</w:t>
+      </w:r>
+      <w:proofErr w:type="spellEnd"/>
+      <w:r>
+        <w:t>);</w:t>
+      </w:r>
+    </w:p>
+    <w:p>
+      <w:pPr>
+        <w:spacing w:after="0"/>
+      </w:pPr>
+      <w:r>
+        <w:t>O valor total do jantar foi de 165.0</w:t>
+      </w:r>
+    </w:p>
+    <w:p>
+      <w:pPr>
+        <w:spacing w:after="0"/>
+      </w:pPr>
+      <w:proofErr w:type="spellStart"/>
+      <w:r>
+        <w:t>Jshell</w:t>
+      </w:r>
+      <w:proofErr w:type="spellEnd"/>
+      <w:r>
+        <w:t xml:space="preserve">&gt; </w:t>
+      </w:r>
+      <w:proofErr w:type="spellStart"/>
+      <w:r>
+        <w:t>import</w:t>
+      </w:r>
+      <w:proofErr w:type="spellEnd"/>
       <w:r>
         <w:t xml:space="preserve"> </w:t>
       </w:r>
-      <w:r>
-        <w:t xml:space="preserve">valor total do jantar a ser pago e de  “, </w:t>
-      </w:r>
-      <w:proofErr w:type="spellStart"/>
-      <w:r>
-        <w:t>valor_jantar_total</w:t>
-      </w:r>
-      <w:proofErr w:type="spellEnd"/>
-      <w:r>
-        <w:t>);</w:t>
-      </w:r>
-    </w:p>
-    <w:p>
-      <w:pPr>
-        <w:spacing w:after="0"/>
-      </w:pPr>
-      <w:r>
-        <w:t>Fim</w:t>
-      </w:r>
-    </w:p>
-    <w:p>
-      <w:pPr>
-        <w:spacing w:after="0"/>
-      </w:pPr>
-      <w:r>
-        <w:t>------------------------------------------------------------------------------------------------------------------------------</w:t>
-      </w:r>
-    </w:p>
-    <w:p>
-      <w:pPr>
-        <w:spacing w:after="0"/>
-      </w:pPr>
-      <w:r>
-        <w:t>No JSHELL</w:t>
+      <w:proofErr w:type="spellStart"/>
+      <w:proofErr w:type="gramStart"/>
+      <w:r>
+        <w:t>javax.swing</w:t>
+      </w:r>
+      <w:proofErr w:type="gramEnd"/>
+      <w:r>
+        <w:t>.JOptionPane</w:t>
+      </w:r>
+      <w:proofErr w:type="spellEnd"/>
+      <w:r>
+        <w:t>;</w:t>
       </w:r>
     </w:p>
     <w:p>
@@ -269,328 +645,6 @@
       </w:r>
       <w:proofErr w:type="spellStart"/>
       <w:r>
-        <w:t>double</w:t>
-      </w:r>
-      <w:proofErr w:type="spellEnd"/>
-      <w:r>
-        <w:t xml:space="preserve"> </w:t>
-      </w:r>
-      <w:proofErr w:type="spellStart"/>
-      <w:r>
-        <w:t>taxa_garcom</w:t>
-      </w:r>
-      <w:proofErr w:type="spellEnd"/>
-      <w:r>
-        <w:t xml:space="preserve"> = 0.1;</w:t>
-      </w:r>
-    </w:p>
-    <w:p>
-      <w:pPr>
-        <w:spacing w:after="0"/>
-      </w:pPr>
-      <w:proofErr w:type="spellStart"/>
-      <w:r>
-        <w:t>taxa_garcom</w:t>
-      </w:r>
-      <w:proofErr w:type="spellEnd"/>
-      <w:r>
-        <w:t xml:space="preserve"> ==&gt; 0.1</w:t>
-      </w:r>
-    </w:p>
-    <w:p>
-      <w:pPr>
-        <w:spacing w:after="0"/>
-      </w:pPr>
-      <w:proofErr w:type="spellStart"/>
-      <w:r>
-        <w:t>jshell</w:t>
-      </w:r>
-      <w:proofErr w:type="spellEnd"/>
-      <w:r>
-        <w:t xml:space="preserve">&gt; </w:t>
-      </w:r>
-      <w:proofErr w:type="spellStart"/>
-      <w:r>
-        <w:t>System.out.println</w:t>
-      </w:r>
-      <w:proofErr w:type="spellEnd"/>
-      <w:r>
-        <w:t>("favor informar o valor do jantar ");</w:t>
-      </w:r>
-    </w:p>
-    <w:p>
-      <w:pPr>
-        <w:spacing w:after="0"/>
-      </w:pPr>
-      <w:r>
-        <w:t>favor informar o valor do jantar</w:t>
-      </w:r>
-    </w:p>
-    <w:p>
-      <w:pPr>
-        <w:spacing w:after="0"/>
-      </w:pPr>
-      <w:proofErr w:type="spellStart"/>
-      <w:r>
-        <w:t>jshell</w:t>
-      </w:r>
-      <w:proofErr w:type="spellEnd"/>
-      <w:r>
-        <w:t>&gt; Scanner teclado = new Scanner(System.in);</w:t>
-      </w:r>
-    </w:p>
-    <w:p>
-      <w:pPr>
-        <w:spacing w:after="0"/>
-      </w:pPr>
-      <w:r>
-        <w:t xml:space="preserve">teclado ==&gt; </w:t>
-      </w:r>
-      <w:proofErr w:type="spellStart"/>
-      <w:r>
-        <w:t>java.util.Scanner</w:t>
-      </w:r>
-      <w:proofErr w:type="spellEnd"/>
-      <w:r>
-        <w:t>[</w:t>
-      </w:r>
-      <w:proofErr w:type="spellStart"/>
-      <w:r>
-        <w:t>delimiters</w:t>
-      </w:r>
-      <w:proofErr w:type="spellEnd"/>
-      <w:r>
-        <w:t>=\p{</w:t>
-      </w:r>
-      <w:proofErr w:type="spellStart"/>
-      <w:r>
-        <w:t>javaWhitespace</w:t>
-      </w:r>
-      <w:proofErr w:type="spellEnd"/>
-      <w:r>
-        <w:t>}+] ... \E][</w:t>
-      </w:r>
-      <w:proofErr w:type="spellStart"/>
-      <w:r>
-        <w:t>infinity</w:t>
-      </w:r>
-      <w:proofErr w:type="spellEnd"/>
-      <w:r>
-        <w:t xml:space="preserve"> </w:t>
-      </w:r>
-      <w:proofErr w:type="spellStart"/>
-      <w:r>
-        <w:t>string</w:t>
-      </w:r>
-      <w:proofErr w:type="spellEnd"/>
-      <w:r>
-        <w:t>=\Q?\E]</w:t>
-      </w:r>
-    </w:p>
-    <w:p>
-      <w:pPr>
-        <w:spacing w:after="0"/>
-      </w:pPr>
-      <w:proofErr w:type="spellStart"/>
-      <w:r>
-        <w:t>jshell</w:t>
-      </w:r>
-      <w:proofErr w:type="spellEnd"/>
-      <w:r>
-        <w:t xml:space="preserve">&gt; </w:t>
-      </w:r>
-      <w:proofErr w:type="spellStart"/>
-      <w:r>
-        <w:t>double</w:t>
-      </w:r>
-      <w:proofErr w:type="spellEnd"/>
-      <w:r>
-        <w:t xml:space="preserve"> </w:t>
-      </w:r>
-      <w:proofErr w:type="spellStart"/>
-      <w:r>
-        <w:t>valor_jantar</w:t>
-      </w:r>
-      <w:proofErr w:type="spellEnd"/>
-      <w:r>
-        <w:t xml:space="preserve"> = </w:t>
-      </w:r>
-      <w:proofErr w:type="spellStart"/>
-      <w:r>
-        <w:t>teclado.nextDouble</w:t>
-      </w:r>
-      <w:proofErr w:type="spellEnd"/>
-      <w:r>
-        <w:t>();</w:t>
-      </w:r>
-    </w:p>
-    <w:p>
-      <w:pPr>
-        <w:spacing w:after="0"/>
-      </w:pPr>
-      <w:r>
-        <w:t>150</w:t>
-      </w:r>
-    </w:p>
-    <w:p>
-      <w:pPr>
-        <w:spacing w:after="0"/>
-      </w:pPr>
-      <w:proofErr w:type="spellStart"/>
-      <w:r>
-        <w:t>valor_jantar</w:t>
-      </w:r>
-      <w:proofErr w:type="spellEnd"/>
-      <w:r>
-        <w:t xml:space="preserve"> ==&gt; 150.0</w:t>
-      </w:r>
-    </w:p>
-    <w:p>
-      <w:pPr>
-        <w:spacing w:after="0"/>
-      </w:pPr>
-      <w:proofErr w:type="spellStart"/>
-      <w:r>
-        <w:t>jshell</w:t>
-      </w:r>
-      <w:proofErr w:type="spellEnd"/>
-      <w:r>
-        <w:t xml:space="preserve">&gt; </w:t>
-      </w:r>
-      <w:proofErr w:type="spellStart"/>
-      <w:r>
-        <w:t>double</w:t>
-      </w:r>
-      <w:proofErr w:type="spellEnd"/>
-      <w:r>
-        <w:t xml:space="preserve"> </w:t>
-      </w:r>
-      <w:proofErr w:type="spellStart"/>
-      <w:r>
-        <w:t>valor_jantar_total</w:t>
-      </w:r>
-      <w:proofErr w:type="spellEnd"/>
-      <w:r>
-        <w:t xml:space="preserve"> = </w:t>
-      </w:r>
-      <w:proofErr w:type="spellStart"/>
-      <w:r>
-        <w:t>valor_jantar</w:t>
-      </w:r>
-      <w:proofErr w:type="spellEnd"/>
-      <w:r>
-        <w:t xml:space="preserve"> + (</w:t>
-      </w:r>
-      <w:proofErr w:type="spellStart"/>
-      <w:r>
-        <w:t>taxa_garcom</w:t>
-      </w:r>
-      <w:proofErr w:type="spellEnd"/>
-      <w:r>
-        <w:t>*</w:t>
-      </w:r>
-      <w:proofErr w:type="spellStart"/>
-      <w:r>
-        <w:t>valor_jantar</w:t>
-      </w:r>
-      <w:proofErr w:type="spellEnd"/>
-      <w:r>
-        <w:t>);</w:t>
-      </w:r>
-    </w:p>
-    <w:p>
-      <w:pPr>
-        <w:spacing w:after="0"/>
-      </w:pPr>
-      <w:proofErr w:type="spellStart"/>
-      <w:r>
-        <w:t>valor_jantar_total</w:t>
-      </w:r>
-      <w:proofErr w:type="spellEnd"/>
-      <w:r>
-        <w:t xml:space="preserve"> ==&gt; 165.0</w:t>
-      </w:r>
-    </w:p>
-    <w:p>
-      <w:pPr>
-        <w:spacing w:after="0"/>
-      </w:pPr>
-      <w:proofErr w:type="spellStart"/>
-      <w:r>
-        <w:t>jshell</w:t>
-      </w:r>
-      <w:proofErr w:type="spellEnd"/>
-      <w:r>
-        <w:t xml:space="preserve">&gt; </w:t>
-      </w:r>
-      <w:proofErr w:type="spellStart"/>
-      <w:r>
-        <w:t>System.out.println</w:t>
-      </w:r>
-      <w:proofErr w:type="spellEnd"/>
-      <w:r>
-        <w:t>("O valor total do jantar foi de "+</w:t>
-      </w:r>
-      <w:proofErr w:type="spellStart"/>
-      <w:r>
-        <w:t>valor_jantar_total</w:t>
-      </w:r>
-      <w:proofErr w:type="spellEnd"/>
-      <w:r>
-        <w:t>);</w:t>
-      </w:r>
-    </w:p>
-    <w:p>
-      <w:pPr>
-        <w:spacing w:after="0"/>
-      </w:pPr>
-      <w:r>
-        <w:t>O valor total do jantar foi de 165.0</w:t>
-      </w:r>
-    </w:p>
-    <w:p>
-      <w:pPr>
-        <w:spacing w:after="0"/>
-      </w:pPr>
-      <w:proofErr w:type="spellStart"/>
-      <w:r>
-        <w:t>Jshell</w:t>
-      </w:r>
-      <w:proofErr w:type="spellEnd"/>
-      <w:r>
-        <w:t xml:space="preserve">&gt; </w:t>
-      </w:r>
-      <w:proofErr w:type="spellStart"/>
-      <w:r>
-        <w:t>import</w:t>
-      </w:r>
-      <w:proofErr w:type="spellEnd"/>
-      <w:r>
-        <w:t xml:space="preserve"> </w:t>
-      </w:r>
-      <w:proofErr w:type="spellStart"/>
-      <w:r>
-        <w:t>javax.swing.JOptionPane</w:t>
-      </w:r>
-      <w:proofErr w:type="spellEnd"/>
-      <w:r>
-        <w:t>;</w:t>
-      </w:r>
-    </w:p>
-    <w:p>
-      <w:pPr>
-        <w:spacing w:after="0"/>
-      </w:pPr>
-      <w:proofErr w:type="spellStart"/>
-      <w:r>
-        <w:t>jshell</w:t>
-      </w:r>
-      <w:proofErr w:type="spellEnd"/>
-      <w:r>
-        <w:t xml:space="preserve">&gt; </w:t>
-      </w:r>
-      <w:proofErr w:type="spellStart"/>
-      <w:r>
         <w:t>JOptionPane.showMessageDialog</w:t>
       </w:r>
       <w:proofErr w:type="spellEnd"/>
@@ -598,12 +652,25 @@
         <w:t>(</w:t>
       </w:r>
       <w:proofErr w:type="spellStart"/>
+      <w:proofErr w:type="gramStart"/>
       <w:r>
         <w:t>null</w:t>
       </w:r>
       <w:proofErr w:type="spellEnd"/>
       <w:r>
-        <w:t>,“O valor total do jantar foi de ”+</w:t>
+        <w:t>,“</w:t>
+      </w:r>
+      <w:proofErr w:type="gramEnd"/>
+      <w:r>
+        <w:t xml:space="preserve">O valor total do jantar foi </w:t>
+      </w:r>
+      <w:proofErr w:type="gramStart"/>
+      <w:r>
+        <w:t>de ”</w:t>
+      </w:r>
+      <w:proofErr w:type="gramEnd"/>
+      <w:r>
+        <w:t>+</w:t>
       </w:r>
       <w:proofErr w:type="spellStart"/>
       <w:r>
@@ -732,8 +799,13 @@
         <w:spacing w:after="0"/>
         <w:ind w:firstLine="708"/>
       </w:pPr>
-      <w:r>
-        <w:t xml:space="preserve">escreva(“Favor informar o </w:t>
+      <w:proofErr w:type="gramStart"/>
+      <w:r>
+        <w:t>escreva(</w:t>
+      </w:r>
+      <w:proofErr w:type="gramEnd"/>
+      <w:r>
+        <w:t xml:space="preserve">“Favor informar o </w:t>
       </w:r>
       <w:proofErr w:type="spellStart"/>
       <w:r>
@@ -822,8 +894,21 @@
         <w:spacing w:after="0"/>
         <w:ind w:firstLine="708"/>
       </w:pPr>
-      <w:r>
-        <w:t xml:space="preserve">escreva(“O valor total da viagem em horas foi de ”, </w:t>
+      <w:proofErr w:type="gramStart"/>
+      <w:r>
+        <w:t>escreva(</w:t>
+      </w:r>
+      <w:proofErr w:type="gramEnd"/>
+      <w:r>
+        <w:t xml:space="preserve">“O valor total da viagem em horas foi </w:t>
+      </w:r>
+      <w:proofErr w:type="gramStart"/>
+      <w:r>
+        <w:t>de ”</w:t>
+      </w:r>
+      <w:proofErr w:type="gramEnd"/>
+      <w:r>
+        <w:t xml:space="preserve">, </w:t>
       </w:r>
       <w:proofErr w:type="spellStart"/>
       <w:r>
@@ -912,7 +997,15 @@
       </w:r>
       <w:proofErr w:type="spellEnd"/>
       <w:r>
-        <w:t>&gt; Scanner teclado = new Scanner(System.in);</w:t>
+        <w:t xml:space="preserve">&gt; Scanner teclado = new </w:t>
+      </w:r>
+      <w:proofErr w:type="gramStart"/>
+      <w:r>
+        <w:t>Scanner(</w:t>
+      </w:r>
+      <w:proofErr w:type="gramEnd"/>
+      <w:r>
+        <w:t>System.in);</w:t>
       </w:r>
     </w:p>
     <w:p>
@@ -920,8 +1013,13 @@
         <w:t xml:space="preserve">teclado ==&gt; </w:t>
       </w:r>
       <w:proofErr w:type="spellStart"/>
-      <w:r>
-        <w:t>java.util.Scanner</w:t>
+      <w:proofErr w:type="gramStart"/>
+      <w:r>
+        <w:t>java.util</w:t>
+      </w:r>
+      <w:proofErr w:type="gramEnd"/>
+      <w:r>
+        <w:t>.Scanner</w:t>
       </w:r>
       <w:proofErr w:type="spellEnd"/>
       <w:r>
@@ -941,9 +1039,14 @@
       </w:r>
       <w:proofErr w:type="spellEnd"/>
       <w:r>
-        <w:t>}+] ... \E][</w:t>
-      </w:r>
-      <w:proofErr w:type="spellStart"/>
+        <w:t>}+] ... \</w:t>
+      </w:r>
+      <w:proofErr w:type="gramStart"/>
+      <w:r>
+        <w:t>E][</w:t>
+      </w:r>
+      <w:proofErr w:type="spellStart"/>
+      <w:proofErr w:type="gramEnd"/>
       <w:r>
         <w:t>infinity</w:t>
       </w:r>
@@ -978,10 +1081,12 @@
         <w:t xml:space="preserve"> dias = </w:t>
       </w:r>
       <w:proofErr w:type="spellStart"/>
+      <w:proofErr w:type="gramStart"/>
       <w:r>
         <w:t>teclado.nextDouble</w:t>
       </w:r>
       <w:proofErr w:type="spellEnd"/>
+      <w:proofErr w:type="gramEnd"/>
       <w:r>
         <w:t>();</w:t>
       </w:r>
@@ -1014,10 +1119,12 @@
         <w:t xml:space="preserve"> horas = </w:t>
       </w:r>
       <w:proofErr w:type="spellStart"/>
+      <w:proofErr w:type="gramStart"/>
       <w:r>
         <w:t>teclado.nextDouble</w:t>
       </w:r>
       <w:proofErr w:type="spellEnd"/>
+      <w:proofErr w:type="gramEnd"/>
       <w:r>
         <w:t>();</w:t>
       </w:r>
@@ -1191,7 +1298,15 @@
       </w:r>
       <w:proofErr w:type="spellEnd"/>
       <w:r>
-        <w:t>, anterior,  posterior;</w:t>
+        <w:t xml:space="preserve">, </w:t>
+      </w:r>
+      <w:proofErr w:type="gramStart"/>
+      <w:r>
+        <w:t>anterior,  posterior</w:t>
+      </w:r>
+      <w:proofErr w:type="gramEnd"/>
+      <w:r>
+        <w:t>;</w:t>
       </w:r>
     </w:p>
     <w:p>
@@ -1207,16 +1322,26 @@
         <w:spacing w:after="0"/>
         <w:ind w:firstLine="708"/>
       </w:pPr>
-      <w:r>
-        <w:t xml:space="preserve">escreva(“Favor informar o </w:t>
-      </w:r>
-      <w:proofErr w:type="spellStart"/>
+      <w:proofErr w:type="gramStart"/>
+      <w:r>
+        <w:t>escreva(</w:t>
+      </w:r>
+      <w:proofErr w:type="gramEnd"/>
+      <w:r>
+        <w:t xml:space="preserve">“Favor informar o </w:t>
+      </w:r>
+      <w:proofErr w:type="spellStart"/>
+      <w:proofErr w:type="gramStart"/>
       <w:r>
         <w:t>numero</w:t>
       </w:r>
       <w:proofErr w:type="spellEnd"/>
       <w:r>
-        <w:t xml:space="preserve"> ”);</w:t>
+        <w:t xml:space="preserve"> ”</w:t>
+      </w:r>
+      <w:proofErr w:type="gramEnd"/>
+      <w:r>
+        <w:t>);</w:t>
       </w:r>
     </w:p>
     <w:p>
@@ -1285,14 +1410,27 @@
         <w:spacing w:after="0"/>
         <w:ind w:firstLine="708"/>
       </w:pPr>
-      <w:r>
-        <w:t xml:space="preserve">escreva(“O valor </w:t>
-      </w:r>
-      <w:r>
-        <w:t>dos números anterior e posterior</w:t>
-      </w:r>
-      <w:r>
-        <w:t xml:space="preserve"> ”, </w:t>
+      <w:proofErr w:type="gramStart"/>
+      <w:r>
+        <w:t>escreva(</w:t>
+      </w:r>
+      <w:proofErr w:type="gramEnd"/>
+      <w:r>
+        <w:t xml:space="preserve">“O valor </w:t>
+      </w:r>
+      <w:r>
+        <w:t xml:space="preserve">dos números anterior e </w:t>
+      </w:r>
+      <w:proofErr w:type="gramStart"/>
+      <w:r>
+        <w:t>posterior</w:t>
+      </w:r>
+      <w:r>
+        <w:t xml:space="preserve"> ”</w:t>
+      </w:r>
+      <w:proofErr w:type="gramEnd"/>
+      <w:r>
+        <w:t xml:space="preserve">, </w:t>
       </w:r>
       <w:r>
         <w:t>anterior, posterior</w:t>
@@ -1336,7 +1474,15 @@
       </w:r>
       <w:proofErr w:type="spellEnd"/>
       <w:r>
-        <w:t>&gt; Scanner teclado = new Scanner(System.in);</w:t>
+        <w:t xml:space="preserve">&gt; Scanner teclado = new </w:t>
+      </w:r>
+      <w:proofErr w:type="gramStart"/>
+      <w:r>
+        <w:t>Scanner(</w:t>
+      </w:r>
+      <w:proofErr w:type="gramEnd"/>
+      <w:r>
+        <w:t>System.in);</w:t>
       </w:r>
     </w:p>
     <w:p>
@@ -1347,8 +1493,13 @@
         <w:t xml:space="preserve">teclado ==&gt; </w:t>
       </w:r>
       <w:proofErr w:type="spellStart"/>
-      <w:r>
-        <w:t>java.util.Scanner</w:t>
+      <w:proofErr w:type="gramStart"/>
+      <w:r>
+        <w:t>java.util</w:t>
+      </w:r>
+      <w:proofErr w:type="gramEnd"/>
+      <w:r>
+        <w:t>.Scanner</w:t>
       </w:r>
       <w:proofErr w:type="spellEnd"/>
       <w:r>
@@ -1368,9 +1519,14 @@
       </w:r>
       <w:proofErr w:type="spellEnd"/>
       <w:r>
-        <w:t>}+] ... \E][</w:t>
-      </w:r>
-      <w:proofErr w:type="spellStart"/>
+        <w:t>}+] ... \</w:t>
+      </w:r>
+      <w:proofErr w:type="gramStart"/>
+      <w:r>
+        <w:t>E][</w:t>
+      </w:r>
+      <w:proofErr w:type="spellStart"/>
+      <w:proofErr w:type="gramEnd"/>
       <w:r>
         <w:t>infinity</w:t>
       </w:r>
@@ -1384,7 +1540,15 @@
       </w:r>
       <w:proofErr w:type="spellEnd"/>
       <w:r>
-        <w:t>=\Q?\E]</w:t>
+        <w:t>=\</w:t>
+      </w:r>
+      <w:proofErr w:type="gramStart"/>
+      <w:r>
+        <w:t>Q?\</w:t>
+      </w:r>
+      <w:proofErr w:type="gramEnd"/>
+      <w:r>
+        <w:t>E]</w:t>
       </w:r>
     </w:p>
     <w:p>
@@ -1413,15 +1577,31 @@
       </w:r>
       <w:proofErr w:type="spellEnd"/>
       <w:r>
-        <w:t xml:space="preserve"> =  </w:t>
-      </w:r>
-      <w:proofErr w:type="spellStart"/>
-      <w:r>
-        <w:t>teclado.nextInt</w:t>
-      </w:r>
-      <w:proofErr w:type="spellEnd"/>
-      <w:r>
-        <w:t>();</w:t>
+        <w:t xml:space="preserve"> </w:t>
+      </w:r>
+      <w:proofErr w:type="gramStart"/>
+      <w:r>
+        <w:t xml:space="preserve">=  </w:t>
+      </w:r>
+      <w:proofErr w:type="spellStart"/>
+      <w:r>
+        <w:t>teclado</w:t>
+      </w:r>
+      <w:proofErr w:type="gramEnd"/>
+      <w:r>
+        <w:t>.</w:t>
+      </w:r>
+      <w:proofErr w:type="gramStart"/>
+      <w:r>
+        <w:t>nextInt</w:t>
+      </w:r>
+      <w:proofErr w:type="spellEnd"/>
+      <w:r>
+        <w:t>(</w:t>
+      </w:r>
+      <w:proofErr w:type="gramEnd"/>
+      <w:r>
+        <w:t>);</w:t>
       </w:r>
     </w:p>
     <w:p>
@@ -1695,6 +1875,218 @@
     </w:p>
     <w:p>
       <w:pPr>
+        <w:spacing w:after="0"/>
+      </w:pPr>
+      <w:r>
+        <w:rPr>
+          <w:b/>
+          <w:bCs/>
+          <w:color w:val="EE0000"/>
+        </w:rPr>
+        <w:t>Algoritmo Jantar</w:t>
+      </w:r>
+    </w:p>
+    <w:p>
+      <w:pPr>
+        <w:spacing w:after="0"/>
+      </w:pPr>
+      <w:r>
+        <w:t>DECLARAÇÂO de CONSTANTE</w:t>
+      </w:r>
+    </w:p>
+    <w:p>
+      <w:pPr>
+        <w:spacing w:after="0"/>
+        <w:ind w:firstLine="708"/>
+      </w:pPr>
+      <w:r>
+        <w:t>Double :</w:t>
+      </w:r>
+      <w:proofErr w:type="spellStart"/>
+      <w:r>
+        <w:t>taxa_garcom</w:t>
+      </w:r>
+      <w:proofErr w:type="spellEnd"/>
+      <w:r>
+        <w:t>: 0.1;</w:t>
+      </w:r>
+    </w:p>
+    <w:p>
+      <w:pPr>
+        <w:spacing w:after="0"/>
+      </w:pPr>
+      <w:r>
+        <w:t>DECLARAÇÂO DE VARIÁVEIS</w:t>
+      </w:r>
+    </w:p>
+    <w:p>
+      <w:pPr>
+        <w:spacing w:after="0"/>
+        <w:ind w:firstLine="708"/>
+      </w:pPr>
+      <w:r>
+        <w:t xml:space="preserve">real: </w:t>
+      </w:r>
+      <w:proofErr w:type="spellStart"/>
+      <w:r>
+        <w:t>valor_jantar</w:t>
+      </w:r>
+      <w:proofErr w:type="spellEnd"/>
+      <w:r>
+        <w:t xml:space="preserve">, </w:t>
+      </w:r>
+      <w:proofErr w:type="spellStart"/>
+      <w:r>
+        <w:t>valor_jantar_total</w:t>
+      </w:r>
+      <w:proofErr w:type="spellEnd"/>
+      <w:r>
+        <w:t>;</w:t>
+      </w:r>
+    </w:p>
+    <w:p>
+      <w:pPr>
+        <w:spacing w:after="0"/>
+      </w:pPr>
+      <w:r>
+        <w:t>Inicio</w:t>
+      </w:r>
+    </w:p>
+    <w:p>
+      <w:pPr>
+        <w:spacing w:after="0"/>
+        <w:ind w:firstLine="708"/>
+      </w:pPr>
+      <w:proofErr w:type="gramStart"/>
+      <w:r>
+        <w:t>escreva(</w:t>
+      </w:r>
+      <w:proofErr w:type="gramEnd"/>
+      <w:r>
+        <w:t>“Favor informar o valor do jantar”);</w:t>
+      </w:r>
+    </w:p>
+    <w:p>
+      <w:pPr>
+        <w:spacing w:after="0"/>
+        <w:ind w:firstLine="708"/>
+      </w:pPr>
+      <w:r>
+        <w:t>leia(</w:t>
+      </w:r>
+      <w:proofErr w:type="spellStart"/>
+      <w:r>
+        <w:t>valor_jantar</w:t>
+      </w:r>
+      <w:proofErr w:type="spellEnd"/>
+      <w:r>
+        <w:t>);</w:t>
+      </w:r>
+    </w:p>
+    <w:p>
+      <w:pPr>
+        <w:spacing w:after="0"/>
+        <w:ind w:firstLine="708"/>
+      </w:pPr>
+      <w:proofErr w:type="spellStart"/>
+      <w:r>
+        <w:t>valor_jantar_total</w:t>
+      </w:r>
+      <w:proofErr w:type="spellEnd"/>
+      <w:r>
+        <w:t xml:space="preserve"> </w:t>
+      </w:r>
+      <w:r>
+        <w:sym w:font="Wingdings" w:char="F0DF"/>
+      </w:r>
+      <w:r>
+        <w:t xml:space="preserve"> </w:t>
+      </w:r>
+      <w:proofErr w:type="spellStart"/>
+      <w:r>
+        <w:t>valor_jantar</w:t>
+      </w:r>
+      <w:proofErr w:type="spellEnd"/>
+      <w:r>
+        <w:t xml:space="preserve"> </w:t>
+      </w:r>
+      <w:proofErr w:type="gramStart"/>
+      <w:r>
+        <w:t xml:space="preserve">+( </w:t>
+      </w:r>
+      <w:proofErr w:type="spellStart"/>
+      <w:r>
+        <w:t>taxa</w:t>
+      </w:r>
+      <w:proofErr w:type="gramEnd"/>
+      <w:r>
+        <w:t>_garcom</w:t>
+      </w:r>
+      <w:proofErr w:type="spellEnd"/>
+      <w:r>
+        <w:t>*</w:t>
+      </w:r>
+      <w:proofErr w:type="spellStart"/>
+      <w:r>
+        <w:t>valor_jantar</w:t>
+      </w:r>
+      <w:proofErr w:type="spellEnd"/>
+      <w:r>
+        <w:t>);</w:t>
+      </w:r>
+    </w:p>
+    <w:p>
+      <w:pPr>
+        <w:spacing w:after="0"/>
+        <w:ind w:firstLine="708"/>
+      </w:pPr>
+      <w:r>
+        <w:t xml:space="preserve">escreva (“O valor total do jantar a ser pago e </w:t>
+      </w:r>
+      <w:proofErr w:type="gramStart"/>
+      <w:r>
+        <w:t>de  “</w:t>
+      </w:r>
+      <w:proofErr w:type="gramEnd"/>
+      <w:r>
+        <w:t xml:space="preserve">, </w:t>
+      </w:r>
+      <w:proofErr w:type="spellStart"/>
+      <w:r>
+        <w:t>valor_jantar_total</w:t>
+      </w:r>
+      <w:proofErr w:type="spellEnd"/>
+      <w:r>
+        <w:t>);</w:t>
+      </w:r>
+    </w:p>
+    <w:p>
+      <w:pPr>
+        <w:spacing w:after="0"/>
+      </w:pPr>
+      <w:r>
+        <w:t>Fim</w:t>
+      </w:r>
+    </w:p>
+    <w:p>
+      <w:pPr>
+        <w:spacing w:after="0"/>
+      </w:pPr>
+      <w:r>
+        <w:t>------------------------------------------------------------------------------------------------------------------------------</w:t>
+      </w:r>
+    </w:p>
+    <w:p>
+      <w:pPr>
+        <w:spacing w:after="0"/>
+      </w:pPr>
+      <w:r>
+        <w:t>No JSHELL</w:t>
+      </w:r>
+    </w:p>
+    <w:p/>
+    <w:p>
+      <w:pPr>
         <w:pStyle w:val="PargrafodaLista"/>
       </w:pPr>
     </w:p>
@@ -1724,7 +2116,15 @@
         </w:numPr>
       </w:pPr>
       <w:r>
-        <w:t>Escrever um programa que leia as 04 notas de uma aluno e calcule a sua média.</w:t>
+        <w:t xml:space="preserve">Escrever um programa que leia as 04 notas de </w:t>
+      </w:r>
+      <w:proofErr w:type="gramStart"/>
+      <w:r>
+        <w:t>uma aluno</w:t>
+      </w:r>
+      <w:proofErr w:type="gramEnd"/>
+      <w:r>
+        <w:t xml:space="preserve"> e calcule a sua média.</w:t>
       </w:r>
     </w:p>
     <w:p/>

</xml_diff>

<commit_message>
Correção Algoritmo no exercicio 4
</commit_message>
<xml_diff>
--- a/Algoritimo.docx
+++ b/Algoritimo.docx
@@ -143,13 +143,8 @@
         <w:spacing w:after="0"/>
         <w:ind w:firstLine="708"/>
       </w:pPr>
-      <w:proofErr w:type="gramStart"/>
-      <w:r>
-        <w:t>escreva(</w:t>
-      </w:r>
-      <w:proofErr w:type="gramEnd"/>
-      <w:r>
-        <w:t>“Favor informar o valor do jantar”);</w:t>
+      <w:r>
+        <w:t>escreva(“Favor informar o valor do jantar”);</w:t>
       </w:r>
     </w:p>
     <w:p>
@@ -194,19 +189,301 @@
       </w:r>
       <w:proofErr w:type="spellEnd"/>
       <w:r>
+        <w:t xml:space="preserve"> +( </w:t>
+      </w:r>
+      <w:proofErr w:type="spellStart"/>
+      <w:r>
+        <w:t>taxa_garcom</w:t>
+      </w:r>
+      <w:proofErr w:type="spellEnd"/>
+      <w:r>
+        <w:t>*</w:t>
+      </w:r>
+      <w:proofErr w:type="spellStart"/>
+      <w:r>
+        <w:t>valor_jantar</w:t>
+      </w:r>
+      <w:proofErr w:type="spellEnd"/>
+      <w:r>
+        <w:t>);</w:t>
+      </w:r>
+    </w:p>
+    <w:p>
+      <w:pPr>
+        <w:spacing w:after="0"/>
+        <w:ind w:firstLine="708"/>
+      </w:pPr>
+      <w:r>
+        <w:t>escreva (“O</w:t>
+      </w:r>
+      <w:r>
         <w:t xml:space="preserve"> </w:t>
       </w:r>
-      <w:proofErr w:type="gramStart"/>
-      <w:r>
-        <w:t xml:space="preserve">+( </w:t>
-      </w:r>
-      <w:proofErr w:type="spellStart"/>
-      <w:r>
-        <w:t>taxa</w:t>
-      </w:r>
-      <w:proofErr w:type="gramEnd"/>
-      <w:r>
-        <w:t>_garcom</w:t>
+      <w:r>
+        <w:t xml:space="preserve">valor total do jantar a ser pago e de  “, </w:t>
+      </w:r>
+      <w:proofErr w:type="spellStart"/>
+      <w:r>
+        <w:t>valor_jantar_total</w:t>
+      </w:r>
+      <w:proofErr w:type="spellEnd"/>
+      <w:r>
+        <w:t>);</w:t>
+      </w:r>
+    </w:p>
+    <w:p>
+      <w:pPr>
+        <w:spacing w:after="0"/>
+      </w:pPr>
+      <w:r>
+        <w:t>Fim</w:t>
+      </w:r>
+    </w:p>
+    <w:p>
+      <w:pPr>
+        <w:spacing w:after="0"/>
+      </w:pPr>
+      <w:r>
+        <w:t>------------------------------------------------------------------------------------------------------------------------------</w:t>
+      </w:r>
+    </w:p>
+    <w:p>
+      <w:pPr>
+        <w:spacing w:after="0"/>
+      </w:pPr>
+      <w:r>
+        <w:t>No JSHELL</w:t>
+      </w:r>
+    </w:p>
+    <w:p>
+      <w:pPr>
+        <w:spacing w:after="0"/>
+      </w:pPr>
+      <w:proofErr w:type="spellStart"/>
+      <w:r>
+        <w:t>jshell</w:t>
+      </w:r>
+      <w:proofErr w:type="spellEnd"/>
+      <w:r>
+        <w:t xml:space="preserve">&gt; </w:t>
+      </w:r>
+      <w:proofErr w:type="spellStart"/>
+      <w:r>
+        <w:t>double</w:t>
+      </w:r>
+      <w:proofErr w:type="spellEnd"/>
+      <w:r>
+        <w:t xml:space="preserve"> </w:t>
+      </w:r>
+      <w:proofErr w:type="spellStart"/>
+      <w:r>
+        <w:t>taxa_garcom</w:t>
+      </w:r>
+      <w:proofErr w:type="spellEnd"/>
+      <w:r>
+        <w:t xml:space="preserve"> = 0.1;</w:t>
+      </w:r>
+    </w:p>
+    <w:p>
+      <w:pPr>
+        <w:spacing w:after="0"/>
+      </w:pPr>
+      <w:proofErr w:type="spellStart"/>
+      <w:r>
+        <w:t>taxa_garcom</w:t>
+      </w:r>
+      <w:proofErr w:type="spellEnd"/>
+      <w:r>
+        <w:t xml:space="preserve"> ==&gt; 0.1</w:t>
+      </w:r>
+    </w:p>
+    <w:p>
+      <w:pPr>
+        <w:spacing w:after="0"/>
+      </w:pPr>
+      <w:proofErr w:type="spellStart"/>
+      <w:r>
+        <w:t>jshell</w:t>
+      </w:r>
+      <w:proofErr w:type="spellEnd"/>
+      <w:r>
+        <w:t xml:space="preserve">&gt; </w:t>
+      </w:r>
+      <w:proofErr w:type="spellStart"/>
+      <w:r>
+        <w:t>System.out.println</w:t>
+      </w:r>
+      <w:proofErr w:type="spellEnd"/>
+      <w:r>
+        <w:t>("favor informar o valor do jantar ");</w:t>
+      </w:r>
+    </w:p>
+    <w:p>
+      <w:pPr>
+        <w:spacing w:after="0"/>
+      </w:pPr>
+      <w:r>
+        <w:t>favor informar o valor do jantar</w:t>
+      </w:r>
+    </w:p>
+    <w:p>
+      <w:pPr>
+        <w:spacing w:after="0"/>
+      </w:pPr>
+      <w:proofErr w:type="spellStart"/>
+      <w:r>
+        <w:t>jshell</w:t>
+      </w:r>
+      <w:proofErr w:type="spellEnd"/>
+      <w:r>
+        <w:t>&gt; Scanner teclado = new Scanner(System.in);</w:t>
+      </w:r>
+    </w:p>
+    <w:p>
+      <w:pPr>
+        <w:spacing w:after="0"/>
+      </w:pPr>
+      <w:r>
+        <w:t xml:space="preserve">teclado ==&gt; </w:t>
+      </w:r>
+      <w:proofErr w:type="spellStart"/>
+      <w:r>
+        <w:t>java.util.Scanner</w:t>
+      </w:r>
+      <w:proofErr w:type="spellEnd"/>
+      <w:r>
+        <w:t>[</w:t>
+      </w:r>
+      <w:proofErr w:type="spellStart"/>
+      <w:r>
+        <w:t>delimiters</w:t>
+      </w:r>
+      <w:proofErr w:type="spellEnd"/>
+      <w:r>
+        <w:t>=\p{</w:t>
+      </w:r>
+      <w:proofErr w:type="spellStart"/>
+      <w:r>
+        <w:t>javaWhitespace</w:t>
+      </w:r>
+      <w:proofErr w:type="spellEnd"/>
+      <w:r>
+        <w:t>}+] ... \E][</w:t>
+      </w:r>
+      <w:proofErr w:type="spellStart"/>
+      <w:r>
+        <w:t>infinity</w:t>
+      </w:r>
+      <w:proofErr w:type="spellEnd"/>
+      <w:r>
+        <w:t xml:space="preserve"> </w:t>
+      </w:r>
+      <w:proofErr w:type="spellStart"/>
+      <w:r>
+        <w:t>string</w:t>
+      </w:r>
+      <w:proofErr w:type="spellEnd"/>
+      <w:r>
+        <w:t>=\Q?\E]</w:t>
+      </w:r>
+    </w:p>
+    <w:p>
+      <w:pPr>
+        <w:spacing w:after="0"/>
+      </w:pPr>
+      <w:proofErr w:type="spellStart"/>
+      <w:r>
+        <w:t>jshell</w:t>
+      </w:r>
+      <w:proofErr w:type="spellEnd"/>
+      <w:r>
+        <w:t xml:space="preserve">&gt; </w:t>
+      </w:r>
+      <w:proofErr w:type="spellStart"/>
+      <w:r>
+        <w:t>double</w:t>
+      </w:r>
+      <w:proofErr w:type="spellEnd"/>
+      <w:r>
+        <w:t xml:space="preserve"> </w:t>
+      </w:r>
+      <w:proofErr w:type="spellStart"/>
+      <w:r>
+        <w:t>valor_jantar</w:t>
+      </w:r>
+      <w:proofErr w:type="spellEnd"/>
+      <w:r>
+        <w:t xml:space="preserve"> = </w:t>
+      </w:r>
+      <w:proofErr w:type="spellStart"/>
+      <w:r>
+        <w:t>teclado.nextDouble</w:t>
+      </w:r>
+      <w:proofErr w:type="spellEnd"/>
+      <w:r>
+        <w:t>();</w:t>
+      </w:r>
+    </w:p>
+    <w:p>
+      <w:pPr>
+        <w:spacing w:after="0"/>
+      </w:pPr>
+      <w:r>
+        <w:t>150</w:t>
+      </w:r>
+    </w:p>
+    <w:p>
+      <w:pPr>
+        <w:spacing w:after="0"/>
+      </w:pPr>
+      <w:proofErr w:type="spellStart"/>
+      <w:r>
+        <w:t>valor_jantar</w:t>
+      </w:r>
+      <w:proofErr w:type="spellEnd"/>
+      <w:r>
+        <w:t xml:space="preserve"> ==&gt; 150.0</w:t>
+      </w:r>
+    </w:p>
+    <w:p>
+      <w:pPr>
+        <w:spacing w:after="0"/>
+      </w:pPr>
+      <w:proofErr w:type="spellStart"/>
+      <w:r>
+        <w:t>jshell</w:t>
+      </w:r>
+      <w:proofErr w:type="spellEnd"/>
+      <w:r>
+        <w:t xml:space="preserve">&gt; </w:t>
+      </w:r>
+      <w:proofErr w:type="spellStart"/>
+      <w:r>
+        <w:t>double</w:t>
+      </w:r>
+      <w:proofErr w:type="spellEnd"/>
+      <w:r>
+        <w:t xml:space="preserve"> </w:t>
+      </w:r>
+      <w:proofErr w:type="spellStart"/>
+      <w:r>
+        <w:t>valor_jantar_total</w:t>
+      </w:r>
+      <w:proofErr w:type="spellEnd"/>
+      <w:r>
+        <w:t xml:space="preserve"> = </w:t>
+      </w:r>
+      <w:proofErr w:type="spellStart"/>
+      <w:r>
+        <w:t>valor_jantar</w:t>
+      </w:r>
+      <w:proofErr w:type="spellEnd"/>
+      <w:r>
+        <w:t xml:space="preserve"> + (</w:t>
+      </w:r>
+      <w:proofErr w:type="spellStart"/>
+      <w:r>
+        <w:t>taxa_garcom</w:t>
       </w:r>
       <w:proofErr w:type="spellEnd"/>
       <w:r>
@@ -224,56 +501,80 @@
     <w:p>
       <w:pPr>
         <w:spacing w:after="0"/>
-        <w:ind w:firstLine="708"/>
-      </w:pPr>
-      <w:r>
-        <w:t>escreva (“O</w:t>
-      </w:r>
+      </w:pPr>
+      <w:proofErr w:type="spellStart"/>
+      <w:r>
+        <w:t>valor_jantar_total</w:t>
+      </w:r>
+      <w:proofErr w:type="spellEnd"/>
+      <w:r>
+        <w:t xml:space="preserve"> ==&gt; 165.0</w:t>
+      </w:r>
+    </w:p>
+    <w:p>
+      <w:pPr>
+        <w:spacing w:after="0"/>
+      </w:pPr>
+      <w:proofErr w:type="spellStart"/>
+      <w:r>
+        <w:t>jshell</w:t>
+      </w:r>
+      <w:proofErr w:type="spellEnd"/>
+      <w:r>
+        <w:t xml:space="preserve">&gt; </w:t>
+      </w:r>
+      <w:proofErr w:type="spellStart"/>
+      <w:r>
+        <w:t>System.out.println</w:t>
+      </w:r>
+      <w:proofErr w:type="spellEnd"/>
+      <w:r>
+        <w:t>("O valor total do jantar foi de "+</w:t>
+      </w:r>
+      <w:proofErr w:type="spellStart"/>
+      <w:r>
+        <w:t>valor_jantar_total</w:t>
+      </w:r>
+      <w:proofErr w:type="spellEnd"/>
+      <w:r>
+        <w:t>);</w:t>
+      </w:r>
+    </w:p>
+    <w:p>
+      <w:pPr>
+        <w:spacing w:after="0"/>
+      </w:pPr>
+      <w:r>
+        <w:t>O valor total do jantar foi de 165.0</w:t>
+      </w:r>
+    </w:p>
+    <w:p>
+      <w:pPr>
+        <w:spacing w:after="0"/>
+      </w:pPr>
+      <w:proofErr w:type="spellStart"/>
+      <w:r>
+        <w:t>Jshell</w:t>
+      </w:r>
+      <w:proofErr w:type="spellEnd"/>
+      <w:r>
+        <w:t xml:space="preserve">&gt; </w:t>
+      </w:r>
+      <w:proofErr w:type="spellStart"/>
+      <w:r>
+        <w:t>import</w:t>
+      </w:r>
+      <w:proofErr w:type="spellEnd"/>
       <w:r>
         <w:t xml:space="preserve"> </w:t>
       </w:r>
-      <w:r>
-        <w:t xml:space="preserve">valor total do jantar a ser pago e </w:t>
-      </w:r>
-      <w:proofErr w:type="gramStart"/>
-      <w:r>
-        <w:t>de  “</w:t>
-      </w:r>
-      <w:proofErr w:type="gramEnd"/>
-      <w:r>
-        <w:t xml:space="preserve">, </w:t>
-      </w:r>
-      <w:proofErr w:type="spellStart"/>
-      <w:r>
-        <w:t>valor_jantar_total</w:t>
-      </w:r>
-      <w:proofErr w:type="spellEnd"/>
-      <w:r>
-        <w:t>);</w:t>
-      </w:r>
-    </w:p>
-    <w:p>
-      <w:pPr>
-        <w:spacing w:after="0"/>
-      </w:pPr>
-      <w:r>
-        <w:t>Fim</w:t>
-      </w:r>
-    </w:p>
-    <w:p>
-      <w:pPr>
-        <w:spacing w:after="0"/>
-      </w:pPr>
-      <w:r>
-        <w:t>------------------------------------------------------------------------------------------------------------------------------</w:t>
-      </w:r>
-    </w:p>
-    <w:p>
-      <w:pPr>
-        <w:spacing w:after="0"/>
-      </w:pPr>
-      <w:r>
-        <w:t>No JSHELL</w:t>
+      <w:proofErr w:type="spellStart"/>
+      <w:r>
+        <w:t>javax.swing.JOptionPane</w:t>
+      </w:r>
+      <w:proofErr w:type="spellEnd"/>
+      <w:r>
+        <w:t>;</w:t>
       </w:r>
     </w:p>
     <w:p>
@@ -290,361 +591,6 @@
       </w:r>
       <w:proofErr w:type="spellStart"/>
       <w:r>
-        <w:t>double</w:t>
-      </w:r>
-      <w:proofErr w:type="spellEnd"/>
-      <w:r>
-        <w:t xml:space="preserve"> </w:t>
-      </w:r>
-      <w:proofErr w:type="spellStart"/>
-      <w:r>
-        <w:t>taxa_garcom</w:t>
-      </w:r>
-      <w:proofErr w:type="spellEnd"/>
-      <w:r>
-        <w:t xml:space="preserve"> = 0.1;</w:t>
-      </w:r>
-    </w:p>
-    <w:p>
-      <w:pPr>
-        <w:spacing w:after="0"/>
-      </w:pPr>
-      <w:proofErr w:type="spellStart"/>
-      <w:r>
-        <w:t>taxa_garcom</w:t>
-      </w:r>
-      <w:proofErr w:type="spellEnd"/>
-      <w:r>
-        <w:t xml:space="preserve"> ==&gt; 0.1</w:t>
-      </w:r>
-    </w:p>
-    <w:p>
-      <w:pPr>
-        <w:spacing w:after="0"/>
-      </w:pPr>
-      <w:proofErr w:type="spellStart"/>
-      <w:r>
-        <w:t>jshell</w:t>
-      </w:r>
-      <w:proofErr w:type="spellEnd"/>
-      <w:r>
-        <w:t xml:space="preserve">&gt; </w:t>
-      </w:r>
-      <w:proofErr w:type="spellStart"/>
-      <w:r>
-        <w:t>System.out.println</w:t>
-      </w:r>
-      <w:proofErr w:type="spellEnd"/>
-      <w:r>
-        <w:t>("favor informar o valor do jantar ");</w:t>
-      </w:r>
-    </w:p>
-    <w:p>
-      <w:pPr>
-        <w:spacing w:after="0"/>
-      </w:pPr>
-      <w:r>
-        <w:t>favor informar o valor do jantar</w:t>
-      </w:r>
-    </w:p>
-    <w:p>
-      <w:pPr>
-        <w:spacing w:after="0"/>
-      </w:pPr>
-      <w:proofErr w:type="spellStart"/>
-      <w:r>
-        <w:t>jshell</w:t>
-      </w:r>
-      <w:proofErr w:type="spellEnd"/>
-      <w:r>
-        <w:t xml:space="preserve">&gt; Scanner teclado = new </w:t>
-      </w:r>
-      <w:proofErr w:type="gramStart"/>
-      <w:r>
-        <w:t>Scanner(</w:t>
-      </w:r>
-      <w:proofErr w:type="gramEnd"/>
-      <w:r>
-        <w:t>System.in);</w:t>
-      </w:r>
-    </w:p>
-    <w:p>
-      <w:pPr>
-        <w:spacing w:after="0"/>
-      </w:pPr>
-      <w:r>
-        <w:t xml:space="preserve">teclado ==&gt; </w:t>
-      </w:r>
-      <w:proofErr w:type="spellStart"/>
-      <w:proofErr w:type="gramStart"/>
-      <w:r>
-        <w:t>java.util</w:t>
-      </w:r>
-      <w:proofErr w:type="gramEnd"/>
-      <w:r>
-        <w:t>.Scanner</w:t>
-      </w:r>
-      <w:proofErr w:type="spellEnd"/>
-      <w:r>
-        <w:t>[</w:t>
-      </w:r>
-      <w:proofErr w:type="spellStart"/>
-      <w:r>
-        <w:t>delimiters</w:t>
-      </w:r>
-      <w:proofErr w:type="spellEnd"/>
-      <w:r>
-        <w:t>=\p{</w:t>
-      </w:r>
-      <w:proofErr w:type="spellStart"/>
-      <w:r>
-        <w:t>javaWhitespace</w:t>
-      </w:r>
-      <w:proofErr w:type="spellEnd"/>
-      <w:r>
-        <w:t>}+] ... \</w:t>
-      </w:r>
-      <w:proofErr w:type="gramStart"/>
-      <w:r>
-        <w:t>E][</w:t>
-      </w:r>
-      <w:proofErr w:type="spellStart"/>
-      <w:proofErr w:type="gramEnd"/>
-      <w:r>
-        <w:t>infinity</w:t>
-      </w:r>
-      <w:proofErr w:type="spellEnd"/>
-      <w:r>
-        <w:t xml:space="preserve"> </w:t>
-      </w:r>
-      <w:proofErr w:type="spellStart"/>
-      <w:r>
-        <w:t>string</w:t>
-      </w:r>
-      <w:proofErr w:type="spellEnd"/>
-      <w:r>
-        <w:t>=\</w:t>
-      </w:r>
-      <w:proofErr w:type="gramStart"/>
-      <w:r>
-        <w:t>Q?\</w:t>
-      </w:r>
-      <w:proofErr w:type="gramEnd"/>
-      <w:r>
-        <w:t>E]</w:t>
-      </w:r>
-    </w:p>
-    <w:p>
-      <w:pPr>
-        <w:spacing w:after="0"/>
-      </w:pPr>
-      <w:proofErr w:type="spellStart"/>
-      <w:r>
-        <w:t>jshell</w:t>
-      </w:r>
-      <w:proofErr w:type="spellEnd"/>
-      <w:r>
-        <w:t xml:space="preserve">&gt; </w:t>
-      </w:r>
-      <w:proofErr w:type="spellStart"/>
-      <w:r>
-        <w:t>double</w:t>
-      </w:r>
-      <w:proofErr w:type="spellEnd"/>
-      <w:r>
-        <w:t xml:space="preserve"> </w:t>
-      </w:r>
-      <w:proofErr w:type="spellStart"/>
-      <w:r>
-        <w:t>valor_jantar</w:t>
-      </w:r>
-      <w:proofErr w:type="spellEnd"/>
-      <w:r>
-        <w:t xml:space="preserve"> = </w:t>
-      </w:r>
-      <w:proofErr w:type="spellStart"/>
-      <w:proofErr w:type="gramStart"/>
-      <w:r>
-        <w:t>teclado.nextDouble</w:t>
-      </w:r>
-      <w:proofErr w:type="spellEnd"/>
-      <w:proofErr w:type="gramEnd"/>
-      <w:r>
-        <w:t>();</w:t>
-      </w:r>
-    </w:p>
-    <w:p>
-      <w:pPr>
-        <w:spacing w:after="0"/>
-      </w:pPr>
-      <w:r>
-        <w:t>150</w:t>
-      </w:r>
-    </w:p>
-    <w:p>
-      <w:pPr>
-        <w:spacing w:after="0"/>
-      </w:pPr>
-      <w:proofErr w:type="spellStart"/>
-      <w:r>
-        <w:t>valor_jantar</w:t>
-      </w:r>
-      <w:proofErr w:type="spellEnd"/>
-      <w:r>
-        <w:t xml:space="preserve"> ==&gt; 150.0</w:t>
-      </w:r>
-    </w:p>
-    <w:p>
-      <w:pPr>
-        <w:spacing w:after="0"/>
-      </w:pPr>
-      <w:proofErr w:type="spellStart"/>
-      <w:r>
-        <w:t>jshell</w:t>
-      </w:r>
-      <w:proofErr w:type="spellEnd"/>
-      <w:r>
-        <w:t xml:space="preserve">&gt; </w:t>
-      </w:r>
-      <w:proofErr w:type="spellStart"/>
-      <w:r>
-        <w:t>double</w:t>
-      </w:r>
-      <w:proofErr w:type="spellEnd"/>
-      <w:r>
-        <w:t xml:space="preserve"> </w:t>
-      </w:r>
-      <w:proofErr w:type="spellStart"/>
-      <w:r>
-        <w:t>valor_jantar_total</w:t>
-      </w:r>
-      <w:proofErr w:type="spellEnd"/>
-      <w:r>
-        <w:t xml:space="preserve"> = </w:t>
-      </w:r>
-      <w:proofErr w:type="spellStart"/>
-      <w:r>
-        <w:t>valor_jantar</w:t>
-      </w:r>
-      <w:proofErr w:type="spellEnd"/>
-      <w:r>
-        <w:t xml:space="preserve"> + (</w:t>
-      </w:r>
-      <w:proofErr w:type="spellStart"/>
-      <w:r>
-        <w:t>taxa_garcom</w:t>
-      </w:r>
-      <w:proofErr w:type="spellEnd"/>
-      <w:r>
-        <w:t>*</w:t>
-      </w:r>
-      <w:proofErr w:type="spellStart"/>
-      <w:r>
-        <w:t>valor_jantar</w:t>
-      </w:r>
-      <w:proofErr w:type="spellEnd"/>
-      <w:r>
-        <w:t>);</w:t>
-      </w:r>
-    </w:p>
-    <w:p>
-      <w:pPr>
-        <w:spacing w:after="0"/>
-      </w:pPr>
-      <w:proofErr w:type="spellStart"/>
-      <w:r>
-        <w:t>valor_jantar_total</w:t>
-      </w:r>
-      <w:proofErr w:type="spellEnd"/>
-      <w:r>
-        <w:t xml:space="preserve"> ==&gt; 165.0</w:t>
-      </w:r>
-    </w:p>
-    <w:p>
-      <w:pPr>
-        <w:spacing w:after="0"/>
-      </w:pPr>
-      <w:proofErr w:type="spellStart"/>
-      <w:r>
-        <w:t>jshell</w:t>
-      </w:r>
-      <w:proofErr w:type="spellEnd"/>
-      <w:r>
-        <w:t xml:space="preserve">&gt; </w:t>
-      </w:r>
-      <w:proofErr w:type="spellStart"/>
-      <w:r>
-        <w:t>System.out.println</w:t>
-      </w:r>
-      <w:proofErr w:type="spellEnd"/>
-      <w:r>
-        <w:t>("O valor total do jantar foi de "+</w:t>
-      </w:r>
-      <w:proofErr w:type="spellStart"/>
-      <w:r>
-        <w:t>valor_jantar_total</w:t>
-      </w:r>
-      <w:proofErr w:type="spellEnd"/>
-      <w:r>
-        <w:t>);</w:t>
-      </w:r>
-    </w:p>
-    <w:p>
-      <w:pPr>
-        <w:spacing w:after="0"/>
-      </w:pPr>
-      <w:r>
-        <w:t>O valor total do jantar foi de 165.0</w:t>
-      </w:r>
-    </w:p>
-    <w:p>
-      <w:pPr>
-        <w:spacing w:after="0"/>
-      </w:pPr>
-      <w:proofErr w:type="spellStart"/>
-      <w:r>
-        <w:t>Jshell</w:t>
-      </w:r>
-      <w:proofErr w:type="spellEnd"/>
-      <w:r>
-        <w:t xml:space="preserve">&gt; </w:t>
-      </w:r>
-      <w:proofErr w:type="spellStart"/>
-      <w:r>
-        <w:t>import</w:t>
-      </w:r>
-      <w:proofErr w:type="spellEnd"/>
-      <w:r>
-        <w:t xml:space="preserve"> </w:t>
-      </w:r>
-      <w:proofErr w:type="spellStart"/>
-      <w:proofErr w:type="gramStart"/>
-      <w:r>
-        <w:t>javax.swing</w:t>
-      </w:r>
-      <w:proofErr w:type="gramEnd"/>
-      <w:r>
-        <w:t>.JOptionPane</w:t>
-      </w:r>
-      <w:proofErr w:type="spellEnd"/>
-      <w:r>
-        <w:t>;</w:t>
-      </w:r>
-    </w:p>
-    <w:p>
-      <w:pPr>
-        <w:spacing w:after="0"/>
-      </w:pPr>
-      <w:proofErr w:type="spellStart"/>
-      <w:r>
-        <w:t>jshell</w:t>
-      </w:r>
-      <w:proofErr w:type="spellEnd"/>
-      <w:r>
-        <w:t xml:space="preserve">&gt; </w:t>
-      </w:r>
-      <w:proofErr w:type="spellStart"/>
-      <w:r>
         <w:t>JOptionPane.showMessageDialog</w:t>
       </w:r>
       <w:proofErr w:type="spellEnd"/>
@@ -652,25 +598,12 @@
         <w:t>(</w:t>
       </w:r>
       <w:proofErr w:type="spellStart"/>
-      <w:proofErr w:type="gramStart"/>
       <w:r>
         <w:t>null</w:t>
       </w:r>
       <w:proofErr w:type="spellEnd"/>
       <w:r>
-        <w:t>,“</w:t>
-      </w:r>
-      <w:proofErr w:type="gramEnd"/>
-      <w:r>
-        <w:t xml:space="preserve">O valor total do jantar foi </w:t>
-      </w:r>
-      <w:proofErr w:type="gramStart"/>
-      <w:r>
-        <w:t>de ”</w:t>
-      </w:r>
-      <w:proofErr w:type="gramEnd"/>
-      <w:r>
-        <w:t>+</w:t>
+        <w:t>,“O valor total do jantar foi de ”+</w:t>
       </w:r>
       <w:proofErr w:type="spellStart"/>
       <w:r>
@@ -799,13 +732,8 @@
         <w:spacing w:after="0"/>
         <w:ind w:firstLine="708"/>
       </w:pPr>
-      <w:proofErr w:type="gramStart"/>
-      <w:r>
-        <w:t>escreva(</w:t>
-      </w:r>
-      <w:proofErr w:type="gramEnd"/>
-      <w:r>
-        <w:t xml:space="preserve">“Favor informar o </w:t>
+      <w:r>
+        <w:t xml:space="preserve">escreva(“Favor informar o </w:t>
       </w:r>
       <w:proofErr w:type="spellStart"/>
       <w:r>
@@ -894,21 +822,8 @@
         <w:spacing w:after="0"/>
         <w:ind w:firstLine="708"/>
       </w:pPr>
-      <w:proofErr w:type="gramStart"/>
-      <w:r>
-        <w:t>escreva(</w:t>
-      </w:r>
-      <w:proofErr w:type="gramEnd"/>
-      <w:r>
-        <w:t xml:space="preserve">“O valor total da viagem em horas foi </w:t>
-      </w:r>
-      <w:proofErr w:type="gramStart"/>
-      <w:r>
-        <w:t>de ”</w:t>
-      </w:r>
-      <w:proofErr w:type="gramEnd"/>
-      <w:r>
-        <w:t xml:space="preserve">, </w:t>
+      <w:r>
+        <w:t xml:space="preserve">escreva(“O valor total da viagem em horas foi de ”, </w:t>
       </w:r>
       <w:proofErr w:type="spellStart"/>
       <w:r>
@@ -997,15 +912,7 @@
       </w:r>
       <w:proofErr w:type="spellEnd"/>
       <w:r>
-        <w:t xml:space="preserve">&gt; Scanner teclado = new </w:t>
-      </w:r>
-      <w:proofErr w:type="gramStart"/>
-      <w:r>
-        <w:t>Scanner(</w:t>
-      </w:r>
-      <w:proofErr w:type="gramEnd"/>
-      <w:r>
-        <w:t>System.in);</w:t>
+        <w:t>&gt; Scanner teclado = new Scanner(System.in);</w:t>
       </w:r>
     </w:p>
     <w:p>
@@ -1013,13 +920,8 @@
         <w:t xml:space="preserve">teclado ==&gt; </w:t>
       </w:r>
       <w:proofErr w:type="spellStart"/>
-      <w:proofErr w:type="gramStart"/>
-      <w:r>
-        <w:t>java.util</w:t>
-      </w:r>
-      <w:proofErr w:type="gramEnd"/>
-      <w:r>
-        <w:t>.Scanner</w:t>
+      <w:r>
+        <w:t>java.util.Scanner</w:t>
       </w:r>
       <w:proofErr w:type="spellEnd"/>
       <w:r>
@@ -1039,14 +941,9 @@
       </w:r>
       <w:proofErr w:type="spellEnd"/>
       <w:r>
-        <w:t>}+] ... \</w:t>
-      </w:r>
-      <w:proofErr w:type="gramStart"/>
-      <w:r>
-        <w:t>E][</w:t>
-      </w:r>
-      <w:proofErr w:type="spellStart"/>
-      <w:proofErr w:type="gramEnd"/>
+        <w:t>}+] ... \E][</w:t>
+      </w:r>
+      <w:proofErr w:type="spellStart"/>
       <w:r>
         <w:t>infinity</w:t>
       </w:r>
@@ -1081,12 +978,10 @@
         <w:t xml:space="preserve"> dias = </w:t>
       </w:r>
       <w:proofErr w:type="spellStart"/>
-      <w:proofErr w:type="gramStart"/>
       <w:r>
         <w:t>teclado.nextDouble</w:t>
       </w:r>
       <w:proofErr w:type="spellEnd"/>
-      <w:proofErr w:type="gramEnd"/>
       <w:r>
         <w:t>();</w:t>
       </w:r>
@@ -1119,12 +1014,10 @@
         <w:t xml:space="preserve"> horas = </w:t>
       </w:r>
       <w:proofErr w:type="spellStart"/>
-      <w:proofErr w:type="gramStart"/>
       <w:r>
         <w:t>teclado.nextDouble</w:t>
       </w:r>
       <w:proofErr w:type="spellEnd"/>
-      <w:proofErr w:type="gramEnd"/>
       <w:r>
         <w:t>();</w:t>
       </w:r>
@@ -1298,15 +1191,7 @@
       </w:r>
       <w:proofErr w:type="spellEnd"/>
       <w:r>
-        <w:t xml:space="preserve">, </w:t>
-      </w:r>
-      <w:proofErr w:type="gramStart"/>
-      <w:r>
-        <w:t>anterior,  posterior</w:t>
-      </w:r>
-      <w:proofErr w:type="gramEnd"/>
-      <w:r>
-        <w:t>;</w:t>
+        <w:t>, anterior,  posterior;</w:t>
       </w:r>
     </w:p>
     <w:p>
@@ -1322,24 +1207,29 @@
         <w:spacing w:after="0"/>
         <w:ind w:firstLine="708"/>
       </w:pPr>
-      <w:proofErr w:type="gramStart"/>
-      <w:r>
-        <w:t>escreva(</w:t>
-      </w:r>
-      <w:proofErr w:type="gramEnd"/>
-      <w:r>
-        <w:t xml:space="preserve">“Favor informar o </w:t>
-      </w:r>
-      <w:proofErr w:type="spellStart"/>
-      <w:proofErr w:type="gramStart"/>
+      <w:r>
+        <w:t xml:space="preserve">escreva(“Favor informar o </w:t>
+      </w:r>
+      <w:proofErr w:type="spellStart"/>
       <w:r>
         <w:t>numero</w:t>
       </w:r>
       <w:proofErr w:type="spellEnd"/>
       <w:r>
-        <w:t xml:space="preserve"> ”</w:t>
-      </w:r>
-      <w:proofErr w:type="gramEnd"/>
+        <w:t xml:space="preserve"> ”);</w:t>
+      </w:r>
+    </w:p>
+    <w:p>
+      <w:pPr>
+        <w:spacing w:after="0"/>
+        <w:ind w:firstLine="708"/>
+      </w:pPr>
+      <w:r>
+        <w:t>leia(</w:t>
+      </w:r>
+      <w:r>
+        <w:t>numero</w:t>
+      </w:r>
       <w:r>
         <w:t>);</w:t>
       </w:r>
@@ -1350,11 +1240,63 @@
         <w:ind w:firstLine="708"/>
       </w:pPr>
       <w:r>
-        <w:t>leia(</w:t>
-      </w:r>
+        <w:t xml:space="preserve">anterior </w:t>
+      </w:r>
+      <w:r>
+        <w:sym w:font="Wingdings" w:char="F0DF"/>
+      </w:r>
+      <w:r>
+        <w:t xml:space="preserve"> </w:t>
+      </w:r>
+      <w:proofErr w:type="spellStart"/>
       <w:r>
         <w:t>numero</w:t>
       </w:r>
+      <w:proofErr w:type="spellEnd"/>
+      <w:r>
+        <w:t xml:space="preserve"> - 1;</w:t>
+      </w:r>
+    </w:p>
+    <w:p>
+      <w:pPr>
+        <w:spacing w:after="0"/>
+        <w:ind w:firstLine="708"/>
+      </w:pPr>
+      <w:r>
+        <w:t xml:space="preserve">posterior </w:t>
+      </w:r>
+      <w:r>
+        <w:sym w:font="Wingdings" w:char="F0DF"/>
+      </w:r>
+      <w:r>
+        <w:t xml:space="preserve"> </w:t>
+      </w:r>
+      <w:proofErr w:type="spellStart"/>
+      <w:r>
+        <w:t>numero</w:t>
+      </w:r>
+      <w:proofErr w:type="spellEnd"/>
+      <w:r>
+        <w:t xml:space="preserve"> + 1;</w:t>
+      </w:r>
+    </w:p>
+    <w:p>
+      <w:pPr>
+        <w:spacing w:after="0"/>
+        <w:ind w:firstLine="708"/>
+      </w:pPr>
+      <w:r>
+        <w:t xml:space="preserve">escreva(“O valor </w:t>
+      </w:r>
+      <w:r>
+        <w:t>dos números anterior e posterior</w:t>
+      </w:r>
+      <w:r>
+        <w:t xml:space="preserve"> ”, </w:t>
+      </w:r>
+      <w:r>
+        <w:t>anterior, posterior</w:t>
+      </w:r>
       <w:r>
         <w:t>);</w:t>
       </w:r>
@@ -1362,246 +1304,124 @@
     <w:p>
       <w:pPr>
         <w:spacing w:after="0"/>
-        <w:ind w:firstLine="708"/>
-      </w:pPr>
-      <w:r>
-        <w:t xml:space="preserve">anterior </w:t>
-      </w:r>
-      <w:r>
-        <w:sym w:font="Wingdings" w:char="F0DF"/>
-      </w:r>
+      </w:pPr>
+      <w:r>
+        <w:t>Fim</w:t>
+      </w:r>
+    </w:p>
+    <w:p>
+      <w:pPr>
+        <w:spacing w:after="0"/>
+      </w:pPr>
+      <w:r>
+        <w:t>------------------------------------------------------------------------------------------------------------------------------</w:t>
+      </w:r>
+    </w:p>
+    <w:p>
+      <w:pPr>
+        <w:spacing w:after="0"/>
+      </w:pPr>
+      <w:r>
+        <w:t>No JSHELL</w:t>
+      </w:r>
+    </w:p>
+    <w:p/>
+    <w:p>
+      <w:pPr>
+        <w:spacing w:after="0"/>
+      </w:pPr>
+      <w:proofErr w:type="spellStart"/>
+      <w:r>
+        <w:t>jshell</w:t>
+      </w:r>
+      <w:proofErr w:type="spellEnd"/>
+      <w:r>
+        <w:t>&gt; Scanner teclado = new Scanner(System.in);</w:t>
+      </w:r>
+    </w:p>
+    <w:p>
+      <w:pPr>
+        <w:spacing w:after="0"/>
+      </w:pPr>
+      <w:r>
+        <w:t xml:space="preserve">teclado ==&gt; </w:t>
+      </w:r>
+      <w:proofErr w:type="spellStart"/>
+      <w:r>
+        <w:t>java.util.Scanner</w:t>
+      </w:r>
+      <w:proofErr w:type="spellEnd"/>
+      <w:r>
+        <w:t>[</w:t>
+      </w:r>
+      <w:proofErr w:type="spellStart"/>
+      <w:r>
+        <w:t>delimiters</w:t>
+      </w:r>
+      <w:proofErr w:type="spellEnd"/>
+      <w:r>
+        <w:t>=\p{</w:t>
+      </w:r>
+      <w:proofErr w:type="spellStart"/>
+      <w:r>
+        <w:t>javaWhitespace</w:t>
+      </w:r>
+      <w:proofErr w:type="spellEnd"/>
+      <w:r>
+        <w:t>}+] ... \E][</w:t>
+      </w:r>
+      <w:proofErr w:type="spellStart"/>
+      <w:r>
+        <w:t>infinity</w:t>
+      </w:r>
+      <w:proofErr w:type="spellEnd"/>
       <w:r>
         <w:t xml:space="preserve"> </w:t>
       </w:r>
       <w:proofErr w:type="spellStart"/>
       <w:r>
+        <w:t>string</w:t>
+      </w:r>
+      <w:proofErr w:type="spellEnd"/>
+      <w:r>
+        <w:t>=\Q?\E]</w:t>
+      </w:r>
+    </w:p>
+    <w:p>
+      <w:pPr>
+        <w:spacing w:after="0"/>
+      </w:pPr>
+      <w:proofErr w:type="spellStart"/>
+      <w:r>
+        <w:t>jshell</w:t>
+      </w:r>
+      <w:proofErr w:type="spellEnd"/>
+      <w:r>
+        <w:t xml:space="preserve">&gt; </w:t>
+      </w:r>
+      <w:proofErr w:type="spellStart"/>
+      <w:r>
+        <w:t>int</w:t>
+      </w:r>
+      <w:proofErr w:type="spellEnd"/>
+      <w:r>
+        <w:t xml:space="preserve"> </w:t>
+      </w:r>
+      <w:proofErr w:type="spellStart"/>
+      <w:r>
         <w:t>numero</w:t>
       </w:r>
       <w:proofErr w:type="spellEnd"/>
       <w:r>
-        <w:t xml:space="preserve"> - 1;</w:t>
-      </w:r>
-    </w:p>
-    <w:p>
-      <w:pPr>
-        <w:spacing w:after="0"/>
-        <w:ind w:firstLine="708"/>
-      </w:pPr>
-      <w:r>
-        <w:t xml:space="preserve">posterior </w:t>
-      </w:r>
-      <w:r>
-        <w:sym w:font="Wingdings" w:char="F0DF"/>
-      </w:r>
-      <w:r>
-        <w:t xml:space="preserve"> </w:t>
-      </w:r>
-      <w:proofErr w:type="spellStart"/>
-      <w:r>
-        <w:t>numero</w:t>
-      </w:r>
-      <w:proofErr w:type="spellEnd"/>
-      <w:r>
-        <w:t xml:space="preserve"> + 1;</w:t>
-      </w:r>
-    </w:p>
-    <w:p>
-      <w:pPr>
-        <w:spacing w:after="0"/>
-        <w:ind w:firstLine="708"/>
-      </w:pPr>
-      <w:proofErr w:type="gramStart"/>
-      <w:r>
-        <w:t>escreva(</w:t>
-      </w:r>
-      <w:proofErr w:type="gramEnd"/>
-      <w:r>
-        <w:t xml:space="preserve">“O valor </w:t>
-      </w:r>
-      <w:r>
-        <w:t xml:space="preserve">dos números anterior e </w:t>
-      </w:r>
-      <w:proofErr w:type="gramStart"/>
-      <w:r>
-        <w:t>posterior</w:t>
-      </w:r>
-      <w:r>
-        <w:t xml:space="preserve"> ”</w:t>
-      </w:r>
-      <w:proofErr w:type="gramEnd"/>
-      <w:r>
-        <w:t xml:space="preserve">, </w:t>
-      </w:r>
-      <w:r>
-        <w:t>anterior, posterior</w:t>
-      </w:r>
-      <w:r>
-        <w:t>);</w:t>
-      </w:r>
-    </w:p>
-    <w:p>
-      <w:pPr>
-        <w:spacing w:after="0"/>
-      </w:pPr>
-      <w:r>
-        <w:t>Fim</w:t>
-      </w:r>
-    </w:p>
-    <w:p>
-      <w:pPr>
-        <w:spacing w:after="0"/>
-      </w:pPr>
-      <w:r>
-        <w:t>------------------------------------------------------------------------------------------------------------------------------</w:t>
-      </w:r>
-    </w:p>
-    <w:p>
-      <w:pPr>
-        <w:spacing w:after="0"/>
-      </w:pPr>
-      <w:r>
-        <w:t>No JSHELL</w:t>
-      </w:r>
-    </w:p>
-    <w:p/>
-    <w:p>
-      <w:pPr>
-        <w:spacing w:after="0"/>
-      </w:pPr>
-      <w:proofErr w:type="spellStart"/>
-      <w:r>
-        <w:t>jshell</w:t>
-      </w:r>
-      <w:proofErr w:type="spellEnd"/>
-      <w:r>
-        <w:t xml:space="preserve">&gt; Scanner teclado = new </w:t>
-      </w:r>
-      <w:proofErr w:type="gramStart"/>
-      <w:r>
-        <w:t>Scanner(</w:t>
-      </w:r>
-      <w:proofErr w:type="gramEnd"/>
-      <w:r>
-        <w:t>System.in);</w:t>
-      </w:r>
-    </w:p>
-    <w:p>
-      <w:pPr>
-        <w:spacing w:after="0"/>
-      </w:pPr>
-      <w:r>
-        <w:t xml:space="preserve">teclado ==&gt; </w:t>
-      </w:r>
-      <w:proofErr w:type="spellStart"/>
-      <w:proofErr w:type="gramStart"/>
-      <w:r>
-        <w:t>java.util</w:t>
-      </w:r>
-      <w:proofErr w:type="gramEnd"/>
-      <w:r>
-        <w:t>.Scanner</w:t>
-      </w:r>
-      <w:proofErr w:type="spellEnd"/>
-      <w:r>
-        <w:t>[</w:t>
-      </w:r>
-      <w:proofErr w:type="spellStart"/>
-      <w:r>
-        <w:t>delimiters</w:t>
-      </w:r>
-      <w:proofErr w:type="spellEnd"/>
-      <w:r>
-        <w:t>=\p{</w:t>
-      </w:r>
-      <w:proofErr w:type="spellStart"/>
-      <w:r>
-        <w:t>javaWhitespace</w:t>
-      </w:r>
-      <w:proofErr w:type="spellEnd"/>
-      <w:r>
-        <w:t>}+] ... \</w:t>
-      </w:r>
-      <w:proofErr w:type="gramStart"/>
-      <w:r>
-        <w:t>E][</w:t>
-      </w:r>
-      <w:proofErr w:type="spellStart"/>
-      <w:proofErr w:type="gramEnd"/>
-      <w:r>
-        <w:t>infinity</w:t>
-      </w:r>
-      <w:proofErr w:type="spellEnd"/>
-      <w:r>
-        <w:t xml:space="preserve"> </w:t>
-      </w:r>
-      <w:proofErr w:type="spellStart"/>
-      <w:r>
-        <w:t>string</w:t>
-      </w:r>
-      <w:proofErr w:type="spellEnd"/>
-      <w:r>
-        <w:t>=\</w:t>
-      </w:r>
-      <w:proofErr w:type="gramStart"/>
-      <w:r>
-        <w:t>Q?\</w:t>
-      </w:r>
-      <w:proofErr w:type="gramEnd"/>
-      <w:r>
-        <w:t>E]</w:t>
-      </w:r>
-    </w:p>
-    <w:p>
-      <w:pPr>
-        <w:spacing w:after="0"/>
-      </w:pPr>
-      <w:proofErr w:type="spellStart"/>
-      <w:r>
-        <w:t>jshell</w:t>
-      </w:r>
-      <w:proofErr w:type="spellEnd"/>
-      <w:r>
-        <w:t xml:space="preserve">&gt; </w:t>
-      </w:r>
-      <w:proofErr w:type="spellStart"/>
-      <w:r>
-        <w:t>int</w:t>
-      </w:r>
-      <w:proofErr w:type="spellEnd"/>
-      <w:r>
-        <w:t xml:space="preserve"> </w:t>
-      </w:r>
-      <w:proofErr w:type="spellStart"/>
-      <w:r>
-        <w:t>numero</w:t>
-      </w:r>
-      <w:proofErr w:type="spellEnd"/>
-      <w:r>
-        <w:t xml:space="preserve"> </w:t>
-      </w:r>
-      <w:proofErr w:type="gramStart"/>
-      <w:r>
-        <w:t xml:space="preserve">=  </w:t>
-      </w:r>
-      <w:proofErr w:type="spellStart"/>
-      <w:r>
-        <w:t>teclado</w:t>
-      </w:r>
-      <w:proofErr w:type="gramEnd"/>
-      <w:r>
-        <w:t>.</w:t>
-      </w:r>
-      <w:proofErr w:type="gramStart"/>
-      <w:r>
-        <w:t>nextInt</w:t>
-      </w:r>
-      <w:proofErr w:type="spellEnd"/>
-      <w:r>
-        <w:t>(</w:t>
-      </w:r>
-      <w:proofErr w:type="gramEnd"/>
-      <w:r>
-        <w:t>);</w:t>
+        <w:t xml:space="preserve"> =  </w:t>
+      </w:r>
+      <w:proofErr w:type="spellStart"/>
+      <w:r>
+        <w:t>teclado.nextInt</w:t>
+      </w:r>
+      <w:proofErr w:type="spellEnd"/>
+      <w:r>
+        <w:t>();</w:t>
       </w:r>
     </w:p>
     <w:p>
@@ -1883,15 +1703,23 @@
           <w:bCs/>
           <w:color w:val="EE0000"/>
         </w:rPr>
-        <w:t>Algoritmo Jantar</w:t>
-      </w:r>
-    </w:p>
-    <w:p>
-      <w:pPr>
-        <w:spacing w:after="0"/>
-      </w:pPr>
-      <w:r>
-        <w:t>DECLARAÇÂO de CONSTANTE</w:t>
+        <w:t xml:space="preserve">Algoritmo </w:t>
+      </w:r>
+      <w:r>
+        <w:rPr>
+          <w:b/>
+          <w:bCs/>
+          <w:color w:val="EE0000"/>
+        </w:rPr>
+        <w:t>Pizzaria</w:t>
+      </w:r>
+    </w:p>
+    <w:p>
+      <w:pPr>
+        <w:spacing w:after="0"/>
+      </w:pPr>
+      <w:r>
+        <w:t>DECLARAÇÂO DE VARIÁVEIS</w:t>
       </w:r>
     </w:p>
     <w:p>
@@ -1899,24 +1727,21 @@
         <w:spacing w:after="0"/>
         <w:ind w:firstLine="708"/>
       </w:pPr>
-      <w:r>
-        <w:t>Double :</w:t>
-      </w:r>
-      <w:proofErr w:type="spellStart"/>
-      <w:r>
-        <w:t>taxa_garcom</w:t>
-      </w:r>
-      <w:proofErr w:type="spellEnd"/>
-      <w:r>
-        <w:t>: 0.1;</w:t>
-      </w:r>
-    </w:p>
-    <w:p>
-      <w:pPr>
-        <w:spacing w:after="0"/>
-      </w:pPr>
-      <w:r>
-        <w:t>DECLARAÇÂO DE VARIÁVEIS</w:t>
+      <w:proofErr w:type="spellStart"/>
+      <w:r>
+        <w:t>Interio</w:t>
+      </w:r>
+      <w:proofErr w:type="spellEnd"/>
+      <w:r>
+        <w:t xml:space="preserve">: </w:t>
+      </w:r>
+      <w:proofErr w:type="spellStart"/>
+      <w:r>
+        <w:t>numero_clientes</w:t>
+      </w:r>
+      <w:proofErr w:type="spellEnd"/>
+      <w:r>
+        <w:t>;</w:t>
       </w:r>
     </w:p>
     <w:p>
@@ -1933,11 +1758,17 @@
       </w:r>
       <w:proofErr w:type="spellEnd"/>
       <w:r>
-        <w:t xml:space="preserve">, </w:t>
-      </w:r>
-      <w:proofErr w:type="spellStart"/>
-      <w:r>
-        <w:t>valor_jantar_total</w:t>
+        <w:t>,</w:t>
+      </w:r>
+      <w:r>
+        <w:t xml:space="preserve"> </w:t>
+      </w:r>
+      <w:proofErr w:type="spellStart"/>
+      <w:r>
+        <w:t>valor_jantar_</w:t>
+      </w:r>
+      <w:r>
+        <w:t>cliente</w:t>
       </w:r>
       <w:proofErr w:type="spellEnd"/>
       <w:r>
@@ -1957,13 +1788,8 @@
         <w:spacing w:after="0"/>
         <w:ind w:firstLine="708"/>
       </w:pPr>
-      <w:proofErr w:type="gramStart"/>
-      <w:r>
-        <w:t>escreva(</w:t>
-      </w:r>
-      <w:proofErr w:type="gramEnd"/>
-      <w:r>
-        <w:t>“Favor informar o valor do jantar”);</w:t>
+      <w:r>
+        <w:t>escreva(“Favor informar o valor do jantar”);</w:t>
       </w:r>
     </w:p>
     <w:p>
@@ -1988,9 +1814,46 @@
         <w:spacing w:after="0"/>
         <w:ind w:firstLine="708"/>
       </w:pPr>
-      <w:proofErr w:type="spellStart"/>
-      <w:r>
-        <w:t>valor_jantar_total</w:t>
+      <w:r>
+        <w:t xml:space="preserve">escreva(“Favor informar o </w:t>
+      </w:r>
+      <w:proofErr w:type="spellStart"/>
+      <w:r>
+        <w:t>numero</w:t>
+      </w:r>
+      <w:proofErr w:type="spellEnd"/>
+      <w:r>
+        <w:t xml:space="preserve"> de clientes”);</w:t>
+      </w:r>
+    </w:p>
+    <w:p>
+      <w:pPr>
+        <w:spacing w:after="0"/>
+        <w:ind w:firstLine="708"/>
+      </w:pPr>
+      <w:r>
+        <w:t>leia(</w:t>
+      </w:r>
+      <w:proofErr w:type="spellStart"/>
+      <w:r>
+        <w:t>numero_clientes</w:t>
+      </w:r>
+      <w:proofErr w:type="spellEnd"/>
+      <w:r>
+        <w:t>);</w:t>
+      </w:r>
+    </w:p>
+    <w:p>
+      <w:pPr>
+        <w:spacing w:after="0"/>
+        <w:ind w:firstLine="708"/>
+      </w:pPr>
+      <w:proofErr w:type="spellStart"/>
+      <w:r>
+        <w:t>valor_jantar_</w:t>
+      </w:r>
+      <w:r>
+        <w:t>cliente</w:t>
       </w:r>
       <w:proofErr w:type="spellEnd"/>
       <w:r>
@@ -2004,35 +1867,22 @@
       </w:r>
       <w:proofErr w:type="spellStart"/>
       <w:r>
-        <w:t>valor_jantar</w:t>
-      </w:r>
-      <w:proofErr w:type="spellEnd"/>
-      <w:r>
-        <w:t xml:space="preserve"> </w:t>
-      </w:r>
-      <w:proofErr w:type="gramStart"/>
-      <w:r>
-        <w:t xml:space="preserve">+( </w:t>
-      </w:r>
-      <w:proofErr w:type="spellStart"/>
-      <w:r>
-        <w:t>taxa</w:t>
-      </w:r>
-      <w:proofErr w:type="gramEnd"/>
-      <w:r>
-        <w:t>_garcom</w:t>
-      </w:r>
-      <w:proofErr w:type="spellEnd"/>
-      <w:r>
-        <w:t>*</w:t>
-      </w:r>
-      <w:proofErr w:type="spellStart"/>
-      <w:r>
-        <w:t>valor_jantar</w:t>
-      </w:r>
-      <w:proofErr w:type="spellEnd"/>
-      <w:r>
-        <w:t>);</w:t>
+        <w:t>valor</w:t>
+      </w:r>
+      <w:r>
+        <w:t>_jantar</w:t>
+      </w:r>
+      <w:proofErr w:type="spellEnd"/>
+      <w:r>
+        <w:t xml:space="preserve"> / </w:t>
+      </w:r>
+      <w:proofErr w:type="spellStart"/>
+      <w:r>
+        <w:t>numero_clientes</w:t>
+      </w:r>
+      <w:proofErr w:type="spellEnd"/>
+      <w:r>
+        <w:t>;</w:t>
       </w:r>
     </w:p>
     <w:p>
@@ -2041,19 +1891,20 @@
         <w:ind w:firstLine="708"/>
       </w:pPr>
       <w:r>
-        <w:t xml:space="preserve">escreva (“O valor total do jantar a ser pago e </w:t>
-      </w:r>
-      <w:proofErr w:type="gramStart"/>
-      <w:r>
-        <w:t>de  “</w:t>
-      </w:r>
-      <w:proofErr w:type="gramEnd"/>
-      <w:r>
-        <w:t xml:space="preserve">, </w:t>
-      </w:r>
-      <w:proofErr w:type="spellStart"/>
-      <w:r>
-        <w:t>valor_jantar_total</w:t>
+        <w:t xml:space="preserve">escreva (“O valor </w:t>
+      </w:r>
+      <w:r>
+        <w:t xml:space="preserve">por cliente  e de </w:t>
+      </w:r>
+      <w:r>
+        <w:t xml:space="preserve">“, </w:t>
+      </w:r>
+      <w:proofErr w:type="spellStart"/>
+      <w:r>
+        <w:t>valor_jantar_</w:t>
+      </w:r>
+      <w:r>
+        <w:t>cliente</w:t>
       </w:r>
       <w:proofErr w:type="spellEnd"/>
       <w:r>
@@ -2116,15 +1967,7 @@
         </w:numPr>
       </w:pPr>
       <w:r>
-        <w:t xml:space="preserve">Escrever um programa que leia as 04 notas de </w:t>
-      </w:r>
-      <w:proofErr w:type="gramStart"/>
-      <w:r>
-        <w:t>uma aluno</w:t>
-      </w:r>
-      <w:proofErr w:type="gramEnd"/>
-      <w:r>
-        <w:t xml:space="preserve"> e calcule a sua média.</w:t>
+        <w:t>Escrever um programa que leia as 04 notas de uma aluno e calcule a sua média.</w:t>
       </w:r>
     </w:p>
     <w:p/>

</xml_diff>

<commit_message>
Realização do exercicio 4
</commit_message>
<xml_diff>
--- a/Algoritimo.docx
+++ b/Algoritimo.docx
@@ -143,8 +143,13 @@
         <w:spacing w:after="0"/>
         <w:ind w:firstLine="708"/>
       </w:pPr>
-      <w:r>
-        <w:t>escreva(“Favor informar o valor do jantar”);</w:t>
+      <w:proofErr w:type="gramStart"/>
+      <w:r>
+        <w:t>escreva(</w:t>
+      </w:r>
+      <w:proofErr w:type="gramEnd"/>
+      <w:r>
+        <w:t>“Favor informar o valor do jantar”);</w:t>
       </w:r>
     </w:p>
     <w:p>
@@ -189,7 +194,107 @@
       </w:r>
       <w:proofErr w:type="spellEnd"/>
       <w:r>
-        <w:t xml:space="preserve"> +( </w:t>
+        <w:t xml:space="preserve"> </w:t>
+      </w:r>
+      <w:proofErr w:type="gramStart"/>
+      <w:r>
+        <w:t xml:space="preserve">+( </w:t>
+      </w:r>
+      <w:proofErr w:type="spellStart"/>
+      <w:r>
+        <w:t>taxa</w:t>
+      </w:r>
+      <w:proofErr w:type="gramEnd"/>
+      <w:r>
+        <w:t>_garcom</w:t>
+      </w:r>
+      <w:proofErr w:type="spellEnd"/>
+      <w:r>
+        <w:t>*</w:t>
+      </w:r>
+      <w:proofErr w:type="spellStart"/>
+      <w:r>
+        <w:t>valor_jantar</w:t>
+      </w:r>
+      <w:proofErr w:type="spellEnd"/>
+      <w:r>
+        <w:t>);</w:t>
+      </w:r>
+    </w:p>
+    <w:p>
+      <w:pPr>
+        <w:spacing w:after="0"/>
+        <w:ind w:firstLine="708"/>
+      </w:pPr>
+      <w:r>
+        <w:t>escreva (“O</w:t>
+      </w:r>
+      <w:r>
+        <w:t xml:space="preserve"> </w:t>
+      </w:r>
+      <w:r>
+        <w:t xml:space="preserve">valor total do jantar a ser pago e </w:t>
+      </w:r>
+      <w:proofErr w:type="gramStart"/>
+      <w:r>
+        <w:t>de  “</w:t>
+      </w:r>
+      <w:proofErr w:type="gramEnd"/>
+      <w:r>
+        <w:t xml:space="preserve">, </w:t>
+      </w:r>
+      <w:proofErr w:type="spellStart"/>
+      <w:r>
+        <w:t>valor_jantar_total</w:t>
+      </w:r>
+      <w:proofErr w:type="spellEnd"/>
+      <w:r>
+        <w:t>);</w:t>
+      </w:r>
+    </w:p>
+    <w:p>
+      <w:pPr>
+        <w:spacing w:after="0"/>
+      </w:pPr>
+      <w:r>
+        <w:t>Fim</w:t>
+      </w:r>
+    </w:p>
+    <w:p>
+      <w:pPr>
+        <w:spacing w:after="0"/>
+      </w:pPr>
+      <w:r>
+        <w:t>------------------------------------------------------------------------------------------------------------------------------</w:t>
+      </w:r>
+    </w:p>
+    <w:p>
+      <w:pPr>
+        <w:spacing w:after="0"/>
+      </w:pPr>
+      <w:r>
+        <w:t>No JSHELL</w:t>
+      </w:r>
+    </w:p>
+    <w:p>
+      <w:pPr>
+        <w:spacing w:after="0"/>
+      </w:pPr>
+      <w:proofErr w:type="spellStart"/>
+      <w:r>
+        <w:t>jshell</w:t>
+      </w:r>
+      <w:proofErr w:type="spellEnd"/>
+      <w:r>
+        <w:t xml:space="preserve">&gt; </w:t>
+      </w:r>
+      <w:proofErr w:type="spellStart"/>
+      <w:r>
+        <w:t>double</w:t>
+      </w:r>
+      <w:proofErr w:type="spellEnd"/>
+      <w:r>
+        <w:t xml:space="preserve"> </w:t>
       </w:r>
       <w:proofErr w:type="spellStart"/>
       <w:r>
@@ -197,6 +302,240 @@
       </w:r>
       <w:proofErr w:type="spellEnd"/>
       <w:r>
+        <w:t xml:space="preserve"> = 0.1;</w:t>
+      </w:r>
+    </w:p>
+    <w:p>
+      <w:pPr>
+        <w:spacing w:after="0"/>
+      </w:pPr>
+      <w:proofErr w:type="spellStart"/>
+      <w:r>
+        <w:t>taxa_garcom</w:t>
+      </w:r>
+      <w:proofErr w:type="spellEnd"/>
+      <w:r>
+        <w:t xml:space="preserve"> ==&gt; 0.1</w:t>
+      </w:r>
+    </w:p>
+    <w:p>
+      <w:pPr>
+        <w:spacing w:after="0"/>
+      </w:pPr>
+      <w:proofErr w:type="spellStart"/>
+      <w:r>
+        <w:t>jshell</w:t>
+      </w:r>
+      <w:proofErr w:type="spellEnd"/>
+      <w:r>
+        <w:t xml:space="preserve">&gt; </w:t>
+      </w:r>
+      <w:proofErr w:type="spellStart"/>
+      <w:r>
+        <w:t>System.out.println</w:t>
+      </w:r>
+      <w:proofErr w:type="spellEnd"/>
+      <w:r>
+        <w:t>("favor informar o valor do jantar ");</w:t>
+      </w:r>
+    </w:p>
+    <w:p>
+      <w:pPr>
+        <w:spacing w:after="0"/>
+      </w:pPr>
+      <w:r>
+        <w:t>favor informar o valor do jantar</w:t>
+      </w:r>
+    </w:p>
+    <w:p>
+      <w:pPr>
+        <w:spacing w:after="0"/>
+      </w:pPr>
+      <w:proofErr w:type="spellStart"/>
+      <w:r>
+        <w:t>jshell</w:t>
+      </w:r>
+      <w:proofErr w:type="spellEnd"/>
+      <w:r>
+        <w:t xml:space="preserve">&gt; Scanner teclado = new </w:t>
+      </w:r>
+      <w:proofErr w:type="gramStart"/>
+      <w:r>
+        <w:t>Scanner(</w:t>
+      </w:r>
+      <w:proofErr w:type="gramEnd"/>
+      <w:r>
+        <w:t>System.in);</w:t>
+      </w:r>
+    </w:p>
+    <w:p>
+      <w:pPr>
+        <w:spacing w:after="0"/>
+      </w:pPr>
+      <w:r>
+        <w:t xml:space="preserve">teclado ==&gt; </w:t>
+      </w:r>
+      <w:proofErr w:type="spellStart"/>
+      <w:proofErr w:type="gramStart"/>
+      <w:r>
+        <w:t>java.util</w:t>
+      </w:r>
+      <w:proofErr w:type="gramEnd"/>
+      <w:r>
+        <w:t>.Scanner</w:t>
+      </w:r>
+      <w:proofErr w:type="spellEnd"/>
+      <w:r>
+        <w:t>[</w:t>
+      </w:r>
+      <w:proofErr w:type="spellStart"/>
+      <w:r>
+        <w:t>delimiters</w:t>
+      </w:r>
+      <w:proofErr w:type="spellEnd"/>
+      <w:r>
+        <w:t>=\p{</w:t>
+      </w:r>
+      <w:proofErr w:type="spellStart"/>
+      <w:r>
+        <w:t>javaWhitespace</w:t>
+      </w:r>
+      <w:proofErr w:type="spellEnd"/>
+      <w:r>
+        <w:t>}+] ... \</w:t>
+      </w:r>
+      <w:proofErr w:type="gramStart"/>
+      <w:r>
+        <w:t>E][</w:t>
+      </w:r>
+      <w:proofErr w:type="spellStart"/>
+      <w:proofErr w:type="gramEnd"/>
+      <w:r>
+        <w:t>infinity</w:t>
+      </w:r>
+      <w:proofErr w:type="spellEnd"/>
+      <w:r>
+        <w:t xml:space="preserve"> </w:t>
+      </w:r>
+      <w:proofErr w:type="spellStart"/>
+      <w:r>
+        <w:t>string</w:t>
+      </w:r>
+      <w:proofErr w:type="spellEnd"/>
+      <w:r>
+        <w:t>=\</w:t>
+      </w:r>
+      <w:proofErr w:type="gramStart"/>
+      <w:r>
+        <w:t>Q?\</w:t>
+      </w:r>
+      <w:proofErr w:type="gramEnd"/>
+      <w:r>
+        <w:t>E]</w:t>
+      </w:r>
+    </w:p>
+    <w:p>
+      <w:pPr>
+        <w:spacing w:after="0"/>
+      </w:pPr>
+      <w:proofErr w:type="spellStart"/>
+      <w:r>
+        <w:t>jshell</w:t>
+      </w:r>
+      <w:proofErr w:type="spellEnd"/>
+      <w:r>
+        <w:t xml:space="preserve">&gt; </w:t>
+      </w:r>
+      <w:proofErr w:type="spellStart"/>
+      <w:r>
+        <w:t>double</w:t>
+      </w:r>
+      <w:proofErr w:type="spellEnd"/>
+      <w:r>
+        <w:t xml:space="preserve"> </w:t>
+      </w:r>
+      <w:proofErr w:type="spellStart"/>
+      <w:r>
+        <w:t>valor_jantar</w:t>
+      </w:r>
+      <w:proofErr w:type="spellEnd"/>
+      <w:r>
+        <w:t xml:space="preserve"> = </w:t>
+      </w:r>
+      <w:proofErr w:type="spellStart"/>
+      <w:proofErr w:type="gramStart"/>
+      <w:r>
+        <w:t>teclado.nextDouble</w:t>
+      </w:r>
+      <w:proofErr w:type="spellEnd"/>
+      <w:proofErr w:type="gramEnd"/>
+      <w:r>
+        <w:t>();</w:t>
+      </w:r>
+    </w:p>
+    <w:p>
+      <w:pPr>
+        <w:spacing w:after="0"/>
+      </w:pPr>
+      <w:r>
+        <w:t>150</w:t>
+      </w:r>
+    </w:p>
+    <w:p>
+      <w:pPr>
+        <w:spacing w:after="0"/>
+      </w:pPr>
+      <w:proofErr w:type="spellStart"/>
+      <w:r>
+        <w:t>valor_jantar</w:t>
+      </w:r>
+      <w:proofErr w:type="spellEnd"/>
+      <w:r>
+        <w:t xml:space="preserve"> ==&gt; 150.0</w:t>
+      </w:r>
+    </w:p>
+    <w:p>
+      <w:pPr>
+        <w:spacing w:after="0"/>
+      </w:pPr>
+      <w:proofErr w:type="spellStart"/>
+      <w:r>
+        <w:t>jshell</w:t>
+      </w:r>
+      <w:proofErr w:type="spellEnd"/>
+      <w:r>
+        <w:t xml:space="preserve">&gt; </w:t>
+      </w:r>
+      <w:proofErr w:type="spellStart"/>
+      <w:r>
+        <w:t>double</w:t>
+      </w:r>
+      <w:proofErr w:type="spellEnd"/>
+      <w:r>
+        <w:t xml:space="preserve"> </w:t>
+      </w:r>
+      <w:proofErr w:type="spellStart"/>
+      <w:r>
+        <w:t>valor_jantar_total</w:t>
+      </w:r>
+      <w:proofErr w:type="spellEnd"/>
+      <w:r>
+        <w:t xml:space="preserve"> = </w:t>
+      </w:r>
+      <w:proofErr w:type="spellStart"/>
+      <w:r>
+        <w:t>valor_jantar</w:t>
+      </w:r>
+      <w:proofErr w:type="spellEnd"/>
+      <w:r>
+        <w:t xml:space="preserve"> + (</w:t>
+      </w:r>
+      <w:proofErr w:type="spellStart"/>
+      <w:r>
+        <w:t>taxa_garcom</w:t>
+      </w:r>
+      <w:proofErr w:type="spellEnd"/>
+      <w:r>
         <w:t>*</w:t>
       </w:r>
       <w:proofErr w:type="spellStart"/>
@@ -211,48 +550,85 @@
     <w:p>
       <w:pPr>
         <w:spacing w:after="0"/>
-        <w:ind w:firstLine="708"/>
-      </w:pPr>
-      <w:r>
-        <w:t>escreva (“O</w:t>
-      </w:r>
+      </w:pPr>
+      <w:proofErr w:type="spellStart"/>
+      <w:r>
+        <w:t>valor_jantar_total</w:t>
+      </w:r>
+      <w:proofErr w:type="spellEnd"/>
+      <w:r>
+        <w:t xml:space="preserve"> ==&gt; 165.0</w:t>
+      </w:r>
+    </w:p>
+    <w:p>
+      <w:pPr>
+        <w:spacing w:after="0"/>
+      </w:pPr>
+      <w:proofErr w:type="spellStart"/>
+      <w:r>
+        <w:t>jshell</w:t>
+      </w:r>
+      <w:proofErr w:type="spellEnd"/>
+      <w:r>
+        <w:t xml:space="preserve">&gt; </w:t>
+      </w:r>
+      <w:proofErr w:type="spellStart"/>
+      <w:r>
+        <w:t>System.out.println</w:t>
+      </w:r>
+      <w:proofErr w:type="spellEnd"/>
+      <w:r>
+        <w:t>("O valor total do jantar foi de "+</w:t>
+      </w:r>
+      <w:proofErr w:type="spellStart"/>
+      <w:r>
+        <w:t>valor_jantar_total</w:t>
+      </w:r>
+      <w:proofErr w:type="spellEnd"/>
+      <w:r>
+        <w:t>);</w:t>
+      </w:r>
+    </w:p>
+    <w:p>
+      <w:pPr>
+        <w:spacing w:after="0"/>
+      </w:pPr>
+      <w:r>
+        <w:t>O valor total do jantar foi de 165.0</w:t>
+      </w:r>
+    </w:p>
+    <w:p>
+      <w:pPr>
+        <w:spacing w:after="0"/>
+      </w:pPr>
+      <w:proofErr w:type="spellStart"/>
+      <w:r>
+        <w:t>Jshell</w:t>
+      </w:r>
+      <w:proofErr w:type="spellEnd"/>
+      <w:r>
+        <w:t xml:space="preserve">&gt; </w:t>
+      </w:r>
+      <w:proofErr w:type="spellStart"/>
+      <w:r>
+        <w:t>import</w:t>
+      </w:r>
+      <w:proofErr w:type="spellEnd"/>
       <w:r>
         <w:t xml:space="preserve"> </w:t>
       </w:r>
-      <w:r>
-        <w:t xml:space="preserve">valor total do jantar a ser pago e de  “, </w:t>
-      </w:r>
-      <w:proofErr w:type="spellStart"/>
-      <w:r>
-        <w:t>valor_jantar_total</w:t>
-      </w:r>
-      <w:proofErr w:type="spellEnd"/>
-      <w:r>
-        <w:t>);</w:t>
-      </w:r>
-    </w:p>
-    <w:p>
-      <w:pPr>
-        <w:spacing w:after="0"/>
-      </w:pPr>
-      <w:r>
-        <w:t>Fim</w:t>
-      </w:r>
-    </w:p>
-    <w:p>
-      <w:pPr>
-        <w:spacing w:after="0"/>
-      </w:pPr>
-      <w:r>
-        <w:t>------------------------------------------------------------------------------------------------------------------------------</w:t>
-      </w:r>
-    </w:p>
-    <w:p>
-      <w:pPr>
-        <w:spacing w:after="0"/>
-      </w:pPr>
-      <w:r>
-        <w:t>No JSHELL</w:t>
+      <w:proofErr w:type="spellStart"/>
+      <w:proofErr w:type="gramStart"/>
+      <w:r>
+        <w:t>javax.swing</w:t>
+      </w:r>
+      <w:proofErr w:type="gramEnd"/>
+      <w:r>
+        <w:t>.JOptionPane</w:t>
+      </w:r>
+      <w:proofErr w:type="spellEnd"/>
+      <w:r>
+        <w:t>;</w:t>
       </w:r>
     </w:p>
     <w:p>
@@ -269,328 +645,6 @@
       </w:r>
       <w:proofErr w:type="spellStart"/>
       <w:r>
-        <w:t>double</w:t>
-      </w:r>
-      <w:proofErr w:type="spellEnd"/>
-      <w:r>
-        <w:t xml:space="preserve"> </w:t>
-      </w:r>
-      <w:proofErr w:type="spellStart"/>
-      <w:r>
-        <w:t>taxa_garcom</w:t>
-      </w:r>
-      <w:proofErr w:type="spellEnd"/>
-      <w:r>
-        <w:t xml:space="preserve"> = 0.1;</w:t>
-      </w:r>
-    </w:p>
-    <w:p>
-      <w:pPr>
-        <w:spacing w:after="0"/>
-      </w:pPr>
-      <w:proofErr w:type="spellStart"/>
-      <w:r>
-        <w:t>taxa_garcom</w:t>
-      </w:r>
-      <w:proofErr w:type="spellEnd"/>
-      <w:r>
-        <w:t xml:space="preserve"> ==&gt; 0.1</w:t>
-      </w:r>
-    </w:p>
-    <w:p>
-      <w:pPr>
-        <w:spacing w:after="0"/>
-      </w:pPr>
-      <w:proofErr w:type="spellStart"/>
-      <w:r>
-        <w:t>jshell</w:t>
-      </w:r>
-      <w:proofErr w:type="spellEnd"/>
-      <w:r>
-        <w:t xml:space="preserve">&gt; </w:t>
-      </w:r>
-      <w:proofErr w:type="spellStart"/>
-      <w:r>
-        <w:t>System.out.println</w:t>
-      </w:r>
-      <w:proofErr w:type="spellEnd"/>
-      <w:r>
-        <w:t>("favor informar o valor do jantar ");</w:t>
-      </w:r>
-    </w:p>
-    <w:p>
-      <w:pPr>
-        <w:spacing w:after="0"/>
-      </w:pPr>
-      <w:r>
-        <w:t>favor informar o valor do jantar</w:t>
-      </w:r>
-    </w:p>
-    <w:p>
-      <w:pPr>
-        <w:spacing w:after="0"/>
-      </w:pPr>
-      <w:proofErr w:type="spellStart"/>
-      <w:r>
-        <w:t>jshell</w:t>
-      </w:r>
-      <w:proofErr w:type="spellEnd"/>
-      <w:r>
-        <w:t>&gt; Scanner teclado = new Scanner(System.in);</w:t>
-      </w:r>
-    </w:p>
-    <w:p>
-      <w:pPr>
-        <w:spacing w:after="0"/>
-      </w:pPr>
-      <w:r>
-        <w:t xml:space="preserve">teclado ==&gt; </w:t>
-      </w:r>
-      <w:proofErr w:type="spellStart"/>
-      <w:r>
-        <w:t>java.util.Scanner</w:t>
-      </w:r>
-      <w:proofErr w:type="spellEnd"/>
-      <w:r>
-        <w:t>[</w:t>
-      </w:r>
-      <w:proofErr w:type="spellStart"/>
-      <w:r>
-        <w:t>delimiters</w:t>
-      </w:r>
-      <w:proofErr w:type="spellEnd"/>
-      <w:r>
-        <w:t>=\p{</w:t>
-      </w:r>
-      <w:proofErr w:type="spellStart"/>
-      <w:r>
-        <w:t>javaWhitespace</w:t>
-      </w:r>
-      <w:proofErr w:type="spellEnd"/>
-      <w:r>
-        <w:t>}+] ... \E][</w:t>
-      </w:r>
-      <w:proofErr w:type="spellStart"/>
-      <w:r>
-        <w:t>infinity</w:t>
-      </w:r>
-      <w:proofErr w:type="spellEnd"/>
-      <w:r>
-        <w:t xml:space="preserve"> </w:t>
-      </w:r>
-      <w:proofErr w:type="spellStart"/>
-      <w:r>
-        <w:t>string</w:t>
-      </w:r>
-      <w:proofErr w:type="spellEnd"/>
-      <w:r>
-        <w:t>=\Q?\E]</w:t>
-      </w:r>
-    </w:p>
-    <w:p>
-      <w:pPr>
-        <w:spacing w:after="0"/>
-      </w:pPr>
-      <w:proofErr w:type="spellStart"/>
-      <w:r>
-        <w:t>jshell</w:t>
-      </w:r>
-      <w:proofErr w:type="spellEnd"/>
-      <w:r>
-        <w:t xml:space="preserve">&gt; </w:t>
-      </w:r>
-      <w:proofErr w:type="spellStart"/>
-      <w:r>
-        <w:t>double</w:t>
-      </w:r>
-      <w:proofErr w:type="spellEnd"/>
-      <w:r>
-        <w:t xml:space="preserve"> </w:t>
-      </w:r>
-      <w:proofErr w:type="spellStart"/>
-      <w:r>
-        <w:t>valor_jantar</w:t>
-      </w:r>
-      <w:proofErr w:type="spellEnd"/>
-      <w:r>
-        <w:t xml:space="preserve"> = </w:t>
-      </w:r>
-      <w:proofErr w:type="spellStart"/>
-      <w:r>
-        <w:t>teclado.nextDouble</w:t>
-      </w:r>
-      <w:proofErr w:type="spellEnd"/>
-      <w:r>
-        <w:t>();</w:t>
-      </w:r>
-    </w:p>
-    <w:p>
-      <w:pPr>
-        <w:spacing w:after="0"/>
-      </w:pPr>
-      <w:r>
-        <w:t>150</w:t>
-      </w:r>
-    </w:p>
-    <w:p>
-      <w:pPr>
-        <w:spacing w:after="0"/>
-      </w:pPr>
-      <w:proofErr w:type="spellStart"/>
-      <w:r>
-        <w:t>valor_jantar</w:t>
-      </w:r>
-      <w:proofErr w:type="spellEnd"/>
-      <w:r>
-        <w:t xml:space="preserve"> ==&gt; 150.0</w:t>
-      </w:r>
-    </w:p>
-    <w:p>
-      <w:pPr>
-        <w:spacing w:after="0"/>
-      </w:pPr>
-      <w:proofErr w:type="spellStart"/>
-      <w:r>
-        <w:t>jshell</w:t>
-      </w:r>
-      <w:proofErr w:type="spellEnd"/>
-      <w:r>
-        <w:t xml:space="preserve">&gt; </w:t>
-      </w:r>
-      <w:proofErr w:type="spellStart"/>
-      <w:r>
-        <w:t>double</w:t>
-      </w:r>
-      <w:proofErr w:type="spellEnd"/>
-      <w:r>
-        <w:t xml:space="preserve"> </w:t>
-      </w:r>
-      <w:proofErr w:type="spellStart"/>
-      <w:r>
-        <w:t>valor_jantar_total</w:t>
-      </w:r>
-      <w:proofErr w:type="spellEnd"/>
-      <w:r>
-        <w:t xml:space="preserve"> = </w:t>
-      </w:r>
-      <w:proofErr w:type="spellStart"/>
-      <w:r>
-        <w:t>valor_jantar</w:t>
-      </w:r>
-      <w:proofErr w:type="spellEnd"/>
-      <w:r>
-        <w:t xml:space="preserve"> + (</w:t>
-      </w:r>
-      <w:proofErr w:type="spellStart"/>
-      <w:r>
-        <w:t>taxa_garcom</w:t>
-      </w:r>
-      <w:proofErr w:type="spellEnd"/>
-      <w:r>
-        <w:t>*</w:t>
-      </w:r>
-      <w:proofErr w:type="spellStart"/>
-      <w:r>
-        <w:t>valor_jantar</w:t>
-      </w:r>
-      <w:proofErr w:type="spellEnd"/>
-      <w:r>
-        <w:t>);</w:t>
-      </w:r>
-    </w:p>
-    <w:p>
-      <w:pPr>
-        <w:spacing w:after="0"/>
-      </w:pPr>
-      <w:proofErr w:type="spellStart"/>
-      <w:r>
-        <w:t>valor_jantar_total</w:t>
-      </w:r>
-      <w:proofErr w:type="spellEnd"/>
-      <w:r>
-        <w:t xml:space="preserve"> ==&gt; 165.0</w:t>
-      </w:r>
-    </w:p>
-    <w:p>
-      <w:pPr>
-        <w:spacing w:after="0"/>
-      </w:pPr>
-      <w:proofErr w:type="spellStart"/>
-      <w:r>
-        <w:t>jshell</w:t>
-      </w:r>
-      <w:proofErr w:type="spellEnd"/>
-      <w:r>
-        <w:t xml:space="preserve">&gt; </w:t>
-      </w:r>
-      <w:proofErr w:type="spellStart"/>
-      <w:r>
-        <w:t>System.out.println</w:t>
-      </w:r>
-      <w:proofErr w:type="spellEnd"/>
-      <w:r>
-        <w:t>("O valor total do jantar foi de "+</w:t>
-      </w:r>
-      <w:proofErr w:type="spellStart"/>
-      <w:r>
-        <w:t>valor_jantar_total</w:t>
-      </w:r>
-      <w:proofErr w:type="spellEnd"/>
-      <w:r>
-        <w:t>);</w:t>
-      </w:r>
-    </w:p>
-    <w:p>
-      <w:pPr>
-        <w:spacing w:after="0"/>
-      </w:pPr>
-      <w:r>
-        <w:t>O valor total do jantar foi de 165.0</w:t>
-      </w:r>
-    </w:p>
-    <w:p>
-      <w:pPr>
-        <w:spacing w:after="0"/>
-      </w:pPr>
-      <w:proofErr w:type="spellStart"/>
-      <w:r>
-        <w:t>Jshell</w:t>
-      </w:r>
-      <w:proofErr w:type="spellEnd"/>
-      <w:r>
-        <w:t xml:space="preserve">&gt; </w:t>
-      </w:r>
-      <w:proofErr w:type="spellStart"/>
-      <w:r>
-        <w:t>import</w:t>
-      </w:r>
-      <w:proofErr w:type="spellEnd"/>
-      <w:r>
-        <w:t xml:space="preserve"> </w:t>
-      </w:r>
-      <w:proofErr w:type="spellStart"/>
-      <w:r>
-        <w:t>javax.swing.JOptionPane</w:t>
-      </w:r>
-      <w:proofErr w:type="spellEnd"/>
-      <w:r>
-        <w:t>;</w:t>
-      </w:r>
-    </w:p>
-    <w:p>
-      <w:pPr>
-        <w:spacing w:after="0"/>
-      </w:pPr>
-      <w:proofErr w:type="spellStart"/>
-      <w:r>
-        <w:t>jshell</w:t>
-      </w:r>
-      <w:proofErr w:type="spellEnd"/>
-      <w:r>
-        <w:t xml:space="preserve">&gt; </w:t>
-      </w:r>
-      <w:proofErr w:type="spellStart"/>
-      <w:r>
         <w:t>JOptionPane.showMessageDialog</w:t>
       </w:r>
       <w:proofErr w:type="spellEnd"/>
@@ -598,12 +652,25 @@
         <w:t>(</w:t>
       </w:r>
       <w:proofErr w:type="spellStart"/>
+      <w:proofErr w:type="gramStart"/>
       <w:r>
         <w:t>null</w:t>
       </w:r>
       <w:proofErr w:type="spellEnd"/>
       <w:r>
-        <w:t>,“O valor total do jantar foi de ”+</w:t>
+        <w:t>,“</w:t>
+      </w:r>
+      <w:proofErr w:type="gramEnd"/>
+      <w:r>
+        <w:t xml:space="preserve">O valor total do jantar foi </w:t>
+      </w:r>
+      <w:proofErr w:type="gramStart"/>
+      <w:r>
+        <w:t>de ”</w:t>
+      </w:r>
+      <w:proofErr w:type="gramEnd"/>
+      <w:r>
+        <w:t>+</w:t>
       </w:r>
       <w:proofErr w:type="spellStart"/>
       <w:r>
@@ -732,8 +799,13 @@
         <w:spacing w:after="0"/>
         <w:ind w:firstLine="708"/>
       </w:pPr>
-      <w:r>
-        <w:t xml:space="preserve">escreva(“Favor informar o </w:t>
+      <w:proofErr w:type="gramStart"/>
+      <w:r>
+        <w:t>escreva(</w:t>
+      </w:r>
+      <w:proofErr w:type="gramEnd"/>
+      <w:r>
+        <w:t xml:space="preserve">“Favor informar o </w:t>
       </w:r>
       <w:proofErr w:type="spellStart"/>
       <w:r>
@@ -822,8 +894,21 @@
         <w:spacing w:after="0"/>
         <w:ind w:firstLine="708"/>
       </w:pPr>
-      <w:r>
-        <w:t xml:space="preserve">escreva(“O valor total da viagem em horas foi de ”, </w:t>
+      <w:proofErr w:type="gramStart"/>
+      <w:r>
+        <w:t>escreva(</w:t>
+      </w:r>
+      <w:proofErr w:type="gramEnd"/>
+      <w:r>
+        <w:t xml:space="preserve">“O valor total da viagem em horas foi </w:t>
+      </w:r>
+      <w:proofErr w:type="gramStart"/>
+      <w:r>
+        <w:t>de ”</w:t>
+      </w:r>
+      <w:proofErr w:type="gramEnd"/>
+      <w:r>
+        <w:t xml:space="preserve">, </w:t>
       </w:r>
       <w:proofErr w:type="spellStart"/>
       <w:r>
@@ -912,7 +997,15 @@
       </w:r>
       <w:proofErr w:type="spellEnd"/>
       <w:r>
-        <w:t>&gt; Scanner teclado = new Scanner(System.in);</w:t>
+        <w:t xml:space="preserve">&gt; Scanner teclado = new </w:t>
+      </w:r>
+      <w:proofErr w:type="gramStart"/>
+      <w:r>
+        <w:t>Scanner(</w:t>
+      </w:r>
+      <w:proofErr w:type="gramEnd"/>
+      <w:r>
+        <w:t>System.in);</w:t>
       </w:r>
     </w:p>
     <w:p>
@@ -920,8 +1013,13 @@
         <w:t xml:space="preserve">teclado ==&gt; </w:t>
       </w:r>
       <w:proofErr w:type="spellStart"/>
-      <w:r>
-        <w:t>java.util.Scanner</w:t>
+      <w:proofErr w:type="gramStart"/>
+      <w:r>
+        <w:t>java.util</w:t>
+      </w:r>
+      <w:proofErr w:type="gramEnd"/>
+      <w:r>
+        <w:t>.Scanner</w:t>
       </w:r>
       <w:proofErr w:type="spellEnd"/>
       <w:r>
@@ -941,9 +1039,14 @@
       </w:r>
       <w:proofErr w:type="spellEnd"/>
       <w:r>
-        <w:t>}+] ... \E][</w:t>
-      </w:r>
-      <w:proofErr w:type="spellStart"/>
+        <w:t>}+] ... \</w:t>
+      </w:r>
+      <w:proofErr w:type="gramStart"/>
+      <w:r>
+        <w:t>E][</w:t>
+      </w:r>
+      <w:proofErr w:type="spellStart"/>
+      <w:proofErr w:type="gramEnd"/>
       <w:r>
         <w:t>infinity</w:t>
       </w:r>
@@ -978,10 +1081,12 @@
         <w:t xml:space="preserve"> dias = </w:t>
       </w:r>
       <w:proofErr w:type="spellStart"/>
+      <w:proofErr w:type="gramStart"/>
       <w:r>
         <w:t>teclado.nextDouble</w:t>
       </w:r>
       <w:proofErr w:type="spellEnd"/>
+      <w:proofErr w:type="gramEnd"/>
       <w:r>
         <w:t>();</w:t>
       </w:r>
@@ -1014,10 +1119,12 @@
         <w:t xml:space="preserve"> horas = </w:t>
       </w:r>
       <w:proofErr w:type="spellStart"/>
+      <w:proofErr w:type="gramStart"/>
       <w:r>
         <w:t>teclado.nextDouble</w:t>
       </w:r>
       <w:proofErr w:type="spellEnd"/>
+      <w:proofErr w:type="gramEnd"/>
       <w:r>
         <w:t>();</w:t>
       </w:r>
@@ -1191,7 +1298,15 @@
       </w:r>
       <w:proofErr w:type="spellEnd"/>
       <w:r>
-        <w:t>, anterior,  posterior;</w:t>
+        <w:t xml:space="preserve">, </w:t>
+      </w:r>
+      <w:proofErr w:type="gramStart"/>
+      <w:r>
+        <w:t>anterior,  posterior</w:t>
+      </w:r>
+      <w:proofErr w:type="gramEnd"/>
+      <w:r>
+        <w:t>;</w:t>
       </w:r>
     </w:p>
     <w:p>
@@ -1207,16 +1322,26 @@
         <w:spacing w:after="0"/>
         <w:ind w:firstLine="708"/>
       </w:pPr>
-      <w:r>
-        <w:t xml:space="preserve">escreva(“Favor informar o </w:t>
-      </w:r>
-      <w:proofErr w:type="spellStart"/>
+      <w:proofErr w:type="gramStart"/>
+      <w:r>
+        <w:t>escreva(</w:t>
+      </w:r>
+      <w:proofErr w:type="gramEnd"/>
+      <w:r>
+        <w:t xml:space="preserve">“Favor informar o </w:t>
+      </w:r>
+      <w:proofErr w:type="spellStart"/>
+      <w:proofErr w:type="gramStart"/>
       <w:r>
         <w:t>numero</w:t>
       </w:r>
       <w:proofErr w:type="spellEnd"/>
       <w:r>
-        <w:t xml:space="preserve"> ”);</w:t>
+        <w:t xml:space="preserve"> ”</w:t>
+      </w:r>
+      <w:proofErr w:type="gramEnd"/>
+      <w:r>
+        <w:t>);</w:t>
       </w:r>
     </w:p>
     <w:p>
@@ -1285,14 +1410,27 @@
         <w:spacing w:after="0"/>
         <w:ind w:firstLine="708"/>
       </w:pPr>
-      <w:r>
-        <w:t xml:space="preserve">escreva(“O valor </w:t>
-      </w:r>
-      <w:r>
-        <w:t>dos números anterior e posterior</w:t>
-      </w:r>
-      <w:r>
-        <w:t xml:space="preserve"> ”, </w:t>
+      <w:proofErr w:type="gramStart"/>
+      <w:r>
+        <w:t>escreva(</w:t>
+      </w:r>
+      <w:proofErr w:type="gramEnd"/>
+      <w:r>
+        <w:t xml:space="preserve">“O valor </w:t>
+      </w:r>
+      <w:r>
+        <w:t xml:space="preserve">dos números anterior e </w:t>
+      </w:r>
+      <w:proofErr w:type="gramStart"/>
+      <w:r>
+        <w:t>posterior</w:t>
+      </w:r>
+      <w:r>
+        <w:t xml:space="preserve"> ”</w:t>
+      </w:r>
+      <w:proofErr w:type="gramEnd"/>
+      <w:r>
+        <w:t xml:space="preserve">, </w:t>
       </w:r>
       <w:r>
         <w:t>anterior, posterior</w:t>
@@ -1336,7 +1474,15 @@
       </w:r>
       <w:proofErr w:type="spellEnd"/>
       <w:r>
-        <w:t>&gt; Scanner teclado = new Scanner(System.in);</w:t>
+        <w:t xml:space="preserve">&gt; Scanner teclado = new </w:t>
+      </w:r>
+      <w:proofErr w:type="gramStart"/>
+      <w:r>
+        <w:t>Scanner(</w:t>
+      </w:r>
+      <w:proofErr w:type="gramEnd"/>
+      <w:r>
+        <w:t>System.in);</w:t>
       </w:r>
     </w:p>
     <w:p>
@@ -1347,8 +1493,13 @@
         <w:t xml:space="preserve">teclado ==&gt; </w:t>
       </w:r>
       <w:proofErr w:type="spellStart"/>
-      <w:r>
-        <w:t>java.util.Scanner</w:t>
+      <w:proofErr w:type="gramStart"/>
+      <w:r>
+        <w:t>java.util</w:t>
+      </w:r>
+      <w:proofErr w:type="gramEnd"/>
+      <w:r>
+        <w:t>.Scanner</w:t>
       </w:r>
       <w:proofErr w:type="spellEnd"/>
       <w:r>
@@ -1368,9 +1519,14 @@
       </w:r>
       <w:proofErr w:type="spellEnd"/>
       <w:r>
-        <w:t>}+] ... \E][</w:t>
-      </w:r>
-      <w:proofErr w:type="spellStart"/>
+        <w:t>}+] ... \</w:t>
+      </w:r>
+      <w:proofErr w:type="gramStart"/>
+      <w:r>
+        <w:t>E][</w:t>
+      </w:r>
+      <w:proofErr w:type="spellStart"/>
+      <w:proofErr w:type="gramEnd"/>
       <w:r>
         <w:t>infinity</w:t>
       </w:r>
@@ -1384,7 +1540,15 @@
       </w:r>
       <w:proofErr w:type="spellEnd"/>
       <w:r>
-        <w:t>=\Q?\E]</w:t>
+        <w:t>=\</w:t>
+      </w:r>
+      <w:proofErr w:type="gramStart"/>
+      <w:r>
+        <w:t>Q?\</w:t>
+      </w:r>
+      <w:proofErr w:type="gramEnd"/>
+      <w:r>
+        <w:t>E]</w:t>
       </w:r>
     </w:p>
     <w:p>
@@ -1413,15 +1577,31 @@
       </w:r>
       <w:proofErr w:type="spellEnd"/>
       <w:r>
-        <w:t xml:space="preserve"> =  </w:t>
-      </w:r>
-      <w:proofErr w:type="spellStart"/>
-      <w:r>
-        <w:t>teclado.nextInt</w:t>
-      </w:r>
-      <w:proofErr w:type="spellEnd"/>
-      <w:r>
-        <w:t>();</w:t>
+        <w:t xml:space="preserve"> </w:t>
+      </w:r>
+      <w:proofErr w:type="gramStart"/>
+      <w:r>
+        <w:t xml:space="preserve">=  </w:t>
+      </w:r>
+      <w:proofErr w:type="spellStart"/>
+      <w:r>
+        <w:t>teclado</w:t>
+      </w:r>
+      <w:proofErr w:type="gramEnd"/>
+      <w:r>
+        <w:t>.</w:t>
+      </w:r>
+      <w:proofErr w:type="gramStart"/>
+      <w:r>
+        <w:t>nextInt</w:t>
+      </w:r>
+      <w:proofErr w:type="spellEnd"/>
+      <w:r>
+        <w:t>(</w:t>
+      </w:r>
+      <w:proofErr w:type="gramEnd"/>
+      <w:r>
+        <w:t>);</w:t>
       </w:r>
     </w:p>
     <w:p>
@@ -1788,8 +1968,13 @@
         <w:spacing w:after="0"/>
         <w:ind w:firstLine="708"/>
       </w:pPr>
-      <w:r>
-        <w:t>escreva(“Favor informar o valor do jantar”);</w:t>
+      <w:proofErr w:type="gramStart"/>
+      <w:r>
+        <w:t>escreva(</w:t>
+      </w:r>
+      <w:proofErr w:type="gramEnd"/>
+      <w:r>
+        <w:t>“Favor informar o valor do jantar”);</w:t>
       </w:r>
     </w:p>
     <w:p>
@@ -1814,8 +1999,13 @@
         <w:spacing w:after="0"/>
         <w:ind w:firstLine="708"/>
       </w:pPr>
-      <w:r>
-        <w:t xml:space="preserve">escreva(“Favor informar o </w:t>
+      <w:proofErr w:type="gramStart"/>
+      <w:r>
+        <w:t>escreva(</w:t>
+      </w:r>
+      <w:proofErr w:type="gramEnd"/>
+      <w:r>
+        <w:t xml:space="preserve">“Favor informar o </w:t>
       </w:r>
       <w:proofErr w:type="spellStart"/>
       <w:r>
@@ -1894,7 +2084,15 @@
         <w:t xml:space="preserve">escreva (“O valor </w:t>
       </w:r>
       <w:r>
-        <w:t xml:space="preserve">por cliente  e de </w:t>
+        <w:t xml:space="preserve">por </w:t>
+      </w:r>
+      <w:proofErr w:type="gramStart"/>
+      <w:r>
+        <w:t>cliente  e</w:t>
+      </w:r>
+      <w:proofErr w:type="gramEnd"/>
+      <w:r>
+        <w:t xml:space="preserve"> de </w:t>
       </w:r>
       <w:r>
         <w:t xml:space="preserve">“, </w:t>
@@ -1935,10 +2133,407 @@
         <w:t>No JSHELL</w:t>
       </w:r>
     </w:p>
-    <w:p/>
-    <w:p>
-      <w:pPr>
-        <w:pStyle w:val="PargrafodaLista"/>
+    <w:p>
+      <w:pPr>
+        <w:spacing w:after="0"/>
+      </w:pPr>
+    </w:p>
+    <w:p>
+      <w:pPr>
+        <w:spacing w:after="0"/>
+      </w:pPr>
+      <w:proofErr w:type="spellStart"/>
+      <w:r>
+        <w:t>jshell</w:t>
+      </w:r>
+      <w:proofErr w:type="spellEnd"/>
+      <w:r>
+        <w:t xml:space="preserve">&gt; </w:t>
+      </w:r>
+      <w:proofErr w:type="spellStart"/>
+      <w:r>
+        <w:t>System.out.println</w:t>
+      </w:r>
+      <w:proofErr w:type="spellEnd"/>
+      <w:r>
+        <w:t>("Favor informar o valor do jantar");</w:t>
+      </w:r>
+    </w:p>
+    <w:p>
+      <w:pPr>
+        <w:spacing w:after="0"/>
+      </w:pPr>
+      <w:r>
+        <w:t>Favor informar o valor do jantar</w:t>
+      </w:r>
+    </w:p>
+    <w:p>
+      <w:pPr>
+        <w:spacing w:after="0"/>
+      </w:pPr>
+      <w:proofErr w:type="spellStart"/>
+      <w:r>
+        <w:t>jshell</w:t>
+      </w:r>
+      <w:proofErr w:type="spellEnd"/>
+      <w:r>
+        <w:t xml:space="preserve">&gt; Scanner teclado = new </w:t>
+      </w:r>
+      <w:proofErr w:type="gramStart"/>
+      <w:r>
+        <w:t>Scanner(</w:t>
+      </w:r>
+      <w:proofErr w:type="gramEnd"/>
+      <w:r>
+        <w:t>System.in);</w:t>
+      </w:r>
+    </w:p>
+    <w:p>
+      <w:pPr>
+        <w:spacing w:after="0"/>
+      </w:pPr>
+      <w:r>
+        <w:t xml:space="preserve">teclado ==&gt; </w:t>
+      </w:r>
+      <w:proofErr w:type="spellStart"/>
+      <w:proofErr w:type="gramStart"/>
+      <w:r>
+        <w:t>java.util</w:t>
+      </w:r>
+      <w:proofErr w:type="gramEnd"/>
+      <w:r>
+        <w:t>.Scanner</w:t>
+      </w:r>
+      <w:proofErr w:type="spellEnd"/>
+      <w:r>
+        <w:t>[</w:t>
+      </w:r>
+      <w:proofErr w:type="spellStart"/>
+      <w:r>
+        <w:t>delimiters</w:t>
+      </w:r>
+      <w:proofErr w:type="spellEnd"/>
+      <w:r>
+        <w:t>=\p{</w:t>
+      </w:r>
+      <w:proofErr w:type="spellStart"/>
+      <w:r>
+        <w:t>javaWhitespace</w:t>
+      </w:r>
+      <w:proofErr w:type="spellEnd"/>
+      <w:r>
+        <w:t>}+] ... \</w:t>
+      </w:r>
+      <w:proofErr w:type="gramStart"/>
+      <w:r>
+        <w:t>E][</w:t>
+      </w:r>
+      <w:proofErr w:type="spellStart"/>
+      <w:proofErr w:type="gramEnd"/>
+      <w:r>
+        <w:t>infinity</w:t>
+      </w:r>
+      <w:proofErr w:type="spellEnd"/>
+      <w:r>
+        <w:t xml:space="preserve"> </w:t>
+      </w:r>
+      <w:proofErr w:type="spellStart"/>
+      <w:r>
+        <w:t>string</w:t>
+      </w:r>
+      <w:proofErr w:type="spellEnd"/>
+      <w:r>
+        <w:t>=\</w:t>
+      </w:r>
+      <w:proofErr w:type="gramStart"/>
+      <w:r>
+        <w:t>Q?\</w:t>
+      </w:r>
+      <w:proofErr w:type="gramEnd"/>
+      <w:r>
+        <w:t>E]</w:t>
+      </w:r>
+    </w:p>
+    <w:p>
+      <w:pPr>
+        <w:spacing w:after="0"/>
+      </w:pPr>
+      <w:proofErr w:type="spellStart"/>
+      <w:r>
+        <w:t>jshell</w:t>
+      </w:r>
+      <w:proofErr w:type="spellEnd"/>
+      <w:r>
+        <w:t xml:space="preserve">&gt; </w:t>
+      </w:r>
+      <w:proofErr w:type="spellStart"/>
+      <w:r>
+        <w:t>double</w:t>
+      </w:r>
+      <w:proofErr w:type="spellEnd"/>
+      <w:r>
+        <w:t xml:space="preserve"> jantar = </w:t>
+      </w:r>
+      <w:proofErr w:type="spellStart"/>
+      <w:proofErr w:type="gramStart"/>
+      <w:r>
+        <w:t>teclado.nextDouble</w:t>
+      </w:r>
+      <w:proofErr w:type="spellEnd"/>
+      <w:proofErr w:type="gramEnd"/>
+      <w:r>
+        <w:t>();</w:t>
+      </w:r>
+    </w:p>
+    <w:p>
+      <w:pPr>
+        <w:spacing w:after="0"/>
+      </w:pPr>
+      <w:r>
+        <w:t>150</w:t>
+      </w:r>
+    </w:p>
+    <w:p>
+      <w:pPr>
+        <w:spacing w:after="0"/>
+      </w:pPr>
+      <w:r>
+        <w:t>jantar ==&gt; 150.0</w:t>
+      </w:r>
+    </w:p>
+    <w:p>
+      <w:pPr>
+        <w:spacing w:after="0"/>
+      </w:pPr>
+      <w:proofErr w:type="spellStart"/>
+      <w:r>
+        <w:t>jshell</w:t>
+      </w:r>
+      <w:proofErr w:type="spellEnd"/>
+      <w:r>
+        <w:t xml:space="preserve">&gt; </w:t>
+      </w:r>
+      <w:proofErr w:type="spellStart"/>
+      <w:r>
+        <w:t>System.out.println</w:t>
+      </w:r>
+      <w:proofErr w:type="spellEnd"/>
+      <w:r>
+        <w:t>("</w:t>
+      </w:r>
+      <w:proofErr w:type="spellStart"/>
+      <w:r>
+        <w:t>Numero</w:t>
+      </w:r>
+      <w:proofErr w:type="spellEnd"/>
+      <w:r>
+        <w:t xml:space="preserve"> de clientes");</w:t>
+      </w:r>
+    </w:p>
+    <w:p>
+      <w:pPr>
+        <w:spacing w:after="0"/>
+      </w:pPr>
+      <w:proofErr w:type="spellStart"/>
+      <w:r>
+        <w:t>Numero</w:t>
+      </w:r>
+      <w:proofErr w:type="spellEnd"/>
+      <w:r>
+        <w:t xml:space="preserve"> de clientes</w:t>
+      </w:r>
+    </w:p>
+    <w:p>
+      <w:pPr>
+        <w:spacing w:after="0"/>
+      </w:pPr>
+      <w:proofErr w:type="spellStart"/>
+      <w:r>
+        <w:t>jshell</w:t>
+      </w:r>
+      <w:proofErr w:type="spellEnd"/>
+      <w:r>
+        <w:t xml:space="preserve">&gt; </w:t>
+      </w:r>
+      <w:proofErr w:type="spellStart"/>
+      <w:r>
+        <w:t>int</w:t>
+      </w:r>
+      <w:proofErr w:type="spellEnd"/>
+      <w:r>
+        <w:t xml:space="preserve"> </w:t>
+      </w:r>
+      <w:proofErr w:type="spellStart"/>
+      <w:r>
+        <w:t>numero_clientes</w:t>
+      </w:r>
+      <w:proofErr w:type="spellEnd"/>
+      <w:r>
+        <w:t xml:space="preserve"> = </w:t>
+      </w:r>
+      <w:proofErr w:type="spellStart"/>
+      <w:proofErr w:type="gramStart"/>
+      <w:r>
+        <w:t>teclado.nextInt</w:t>
+      </w:r>
+      <w:proofErr w:type="spellEnd"/>
+      <w:proofErr w:type="gramEnd"/>
+      <w:r>
+        <w:t>();</w:t>
+      </w:r>
+    </w:p>
+    <w:p>
+      <w:pPr>
+        <w:spacing w:after="0"/>
+      </w:pPr>
+      <w:r>
+        <w:t>4</w:t>
+      </w:r>
+    </w:p>
+    <w:p>
+      <w:pPr>
+        <w:spacing w:after="0"/>
+      </w:pPr>
+      <w:proofErr w:type="spellStart"/>
+      <w:r>
+        <w:t>numero_clientes</w:t>
+      </w:r>
+      <w:proofErr w:type="spellEnd"/>
+      <w:r>
+        <w:t xml:space="preserve"> ==&gt; 4</w:t>
+      </w:r>
+    </w:p>
+    <w:p>
+      <w:pPr>
+        <w:spacing w:after="0"/>
+      </w:pPr>
+      <w:proofErr w:type="spellStart"/>
+      <w:r>
+        <w:t>jshell</w:t>
+      </w:r>
+      <w:proofErr w:type="spellEnd"/>
+      <w:r>
+        <w:t xml:space="preserve">&gt; </w:t>
+      </w:r>
+      <w:proofErr w:type="spellStart"/>
+      <w:r>
+        <w:t>double</w:t>
+      </w:r>
+      <w:proofErr w:type="spellEnd"/>
+      <w:r>
+        <w:t xml:space="preserve"> </w:t>
+      </w:r>
+      <w:proofErr w:type="spellStart"/>
+      <w:r>
+        <w:t>valor_jantar_cliente</w:t>
+      </w:r>
+      <w:proofErr w:type="spellEnd"/>
+      <w:r>
+        <w:t xml:space="preserve"> = jantar/</w:t>
+      </w:r>
+      <w:proofErr w:type="spellStart"/>
+      <w:r>
+        <w:t>numero_clientes</w:t>
+      </w:r>
+      <w:proofErr w:type="spellEnd"/>
+      <w:r>
+        <w:t>;</w:t>
+      </w:r>
+    </w:p>
+    <w:p>
+      <w:pPr>
+        <w:spacing w:after="0"/>
+      </w:pPr>
+      <w:proofErr w:type="spellStart"/>
+      <w:r>
+        <w:t>valor_jantar_cliente</w:t>
+      </w:r>
+      <w:proofErr w:type="spellEnd"/>
+      <w:r>
+        <w:t xml:space="preserve"> ==&gt; 37.5</w:t>
+      </w:r>
+    </w:p>
+    <w:p>
+      <w:pPr>
+        <w:spacing w:after="0"/>
+      </w:pPr>
+      <w:proofErr w:type="spellStart"/>
+      <w:r>
+        <w:t>jshell</w:t>
+      </w:r>
+      <w:proofErr w:type="spellEnd"/>
+      <w:r>
+        <w:t>&gt;</w:t>
+      </w:r>
+    </w:p>
+    <w:p>
+      <w:pPr>
+        <w:spacing w:after="0"/>
+      </w:pPr>
+    </w:p>
+    <w:p>
+      <w:pPr>
+        <w:spacing w:after="0"/>
+      </w:pPr>
+    </w:p>
+    <w:p>
+      <w:pPr>
+        <w:spacing w:after="0"/>
+      </w:pPr>
+    </w:p>
+    <w:p>
+      <w:pPr>
+        <w:spacing w:after="0"/>
+      </w:pPr>
+    </w:p>
+    <w:p>
+      <w:pPr>
+        <w:spacing w:after="0"/>
+      </w:pPr>
+    </w:p>
+    <w:p>
+      <w:pPr>
+        <w:spacing w:after="0"/>
+      </w:pPr>
+    </w:p>
+    <w:p>
+      <w:pPr>
+        <w:spacing w:after="0"/>
+      </w:pPr>
+    </w:p>
+    <w:p>
+      <w:pPr>
+        <w:spacing w:after="0"/>
+      </w:pPr>
+    </w:p>
+    <w:p>
+      <w:pPr>
+        <w:spacing w:after="0"/>
+      </w:pPr>
+    </w:p>
+    <w:p>
+      <w:pPr>
+        <w:spacing w:after="0"/>
+      </w:pPr>
+    </w:p>
+    <w:p>
+      <w:pPr>
+        <w:spacing w:after="0"/>
+      </w:pPr>
+    </w:p>
+    <w:p>
+      <w:pPr>
+        <w:spacing w:after="0"/>
+      </w:pPr>
+    </w:p>
+    <w:p>
+      <w:pPr>
+        <w:spacing w:after="0"/>
+      </w:pPr>
+    </w:p>
+    <w:p>
+      <w:pPr>
+        <w:spacing w:after="0"/>
       </w:pPr>
     </w:p>
     <w:p>
@@ -1950,6 +2545,7 @@
         </w:numPr>
       </w:pPr>
       <w:r>
+        <w:lastRenderedPageBreak/>
         <w:t>Elaborar um programa para uma loja que leia o preço de um produto e informe as duas opções de pagamento: à vista com 10% de desconto ou o mesmo valor em 3x</w:t>
       </w:r>
     </w:p>
@@ -1967,7 +2563,15 @@
         </w:numPr>
       </w:pPr>
       <w:r>
-        <w:t>Escrever um programa que leia as 04 notas de uma aluno e calcule a sua média.</w:t>
+        <w:t xml:space="preserve">Escrever um programa que leia as 04 notas de </w:t>
+      </w:r>
+      <w:proofErr w:type="gramStart"/>
+      <w:r>
+        <w:t>uma aluno</w:t>
+      </w:r>
+      <w:proofErr w:type="gramEnd"/>
+      <w:r>
+        <w:t xml:space="preserve"> e calcule a sua média.</w:t>
       </w:r>
     </w:p>
     <w:p/>

</xml_diff>

<commit_message>
Algoritmo no exercicio 5
</commit_message>
<xml_diff>
--- a/Algoritimo.docx
+++ b/Algoritimo.docx
@@ -82,7 +82,6 @@
       <w:r>
         <w:t>Double :</w:t>
       </w:r>
-      <w:proofErr w:type="spellStart"/>
       <w:r>
         <w:t>taxa</w:t>
       </w:r>
@@ -90,11 +89,7 @@
         <w:t>_</w:t>
       </w:r>
       <w:r>
-        <w:t>garcom</w:t>
-      </w:r>
-      <w:proofErr w:type="spellEnd"/>
-      <w:r>
-        <w:t>: 0.1;</w:t>
+        <w:t>garcom: 0.1;</w:t>
       </w:r>
     </w:p>
     <w:p>
@@ -111,74 +106,49 @@
         <w:ind w:firstLine="708"/>
       </w:pPr>
       <w:r>
-        <w:t xml:space="preserve">real: </w:t>
-      </w:r>
-      <w:proofErr w:type="spellStart"/>
-      <w:r>
-        <w:t>valor_jantar</w:t>
-      </w:r>
-      <w:proofErr w:type="spellEnd"/>
-      <w:r>
-        <w:t xml:space="preserve">, </w:t>
-      </w:r>
-      <w:proofErr w:type="spellStart"/>
+        <w:t>real: valor_jantar</w:t>
+      </w:r>
+      <w:r>
+        <w:t>, valor_jantar_total</w:t>
+      </w:r>
+      <w:r>
+        <w:t>;</w:t>
+      </w:r>
+    </w:p>
+    <w:p>
+      <w:pPr>
+        <w:spacing w:after="0"/>
+      </w:pPr>
+      <w:r>
+        <w:t>Inicio</w:t>
+      </w:r>
+    </w:p>
+    <w:p>
+      <w:pPr>
+        <w:spacing w:after="0"/>
+        <w:ind w:firstLine="708"/>
+      </w:pPr>
+      <w:r>
+        <w:t>escreva(“Favor informar o valor do jantar”);</w:t>
+      </w:r>
+    </w:p>
+    <w:p>
+      <w:pPr>
+        <w:spacing w:after="0"/>
+        <w:ind w:firstLine="708"/>
+      </w:pPr>
+      <w:r>
+        <w:t>leia(valor_jantar);</w:t>
+      </w:r>
+    </w:p>
+    <w:p>
+      <w:pPr>
+        <w:spacing w:after="0"/>
+        <w:ind w:firstLine="708"/>
+      </w:pPr>
       <w:r>
         <w:t>valor_jantar_total</w:t>
       </w:r>
-      <w:proofErr w:type="spellEnd"/>
-      <w:r>
-        <w:t>;</w:t>
-      </w:r>
-    </w:p>
-    <w:p>
-      <w:pPr>
-        <w:spacing w:after="0"/>
-      </w:pPr>
-      <w:r>
-        <w:t>Inicio</w:t>
-      </w:r>
-    </w:p>
-    <w:p>
-      <w:pPr>
-        <w:spacing w:after="0"/>
-        <w:ind w:firstLine="708"/>
-      </w:pPr>
-      <w:proofErr w:type="gramStart"/>
-      <w:r>
-        <w:t>escreva(</w:t>
-      </w:r>
-      <w:proofErr w:type="gramEnd"/>
-      <w:r>
-        <w:t>“Favor informar o valor do jantar”);</w:t>
-      </w:r>
-    </w:p>
-    <w:p>
-      <w:pPr>
-        <w:spacing w:after="0"/>
-        <w:ind w:firstLine="708"/>
-      </w:pPr>
-      <w:r>
-        <w:t>leia(</w:t>
-      </w:r>
-      <w:proofErr w:type="spellStart"/>
-      <w:r>
-        <w:t>valor_jantar</w:t>
-      </w:r>
-      <w:proofErr w:type="spellEnd"/>
-      <w:r>
-        <w:t>);</w:t>
-      </w:r>
-    </w:p>
-    <w:p>
-      <w:pPr>
-        <w:spacing w:after="0"/>
-        <w:ind w:firstLine="708"/>
-      </w:pPr>
-      <w:proofErr w:type="spellStart"/>
-      <w:r>
-        <w:t>valor_jantar_total</w:t>
-      </w:r>
-      <w:proofErr w:type="spellEnd"/>
       <w:r>
         <w:t xml:space="preserve"> </w:t>
       </w:r>
@@ -186,70 +156,22 @@
         <w:sym w:font="Wingdings" w:char="F0DF"/>
       </w:r>
       <w:r>
+        <w:t xml:space="preserve"> valor_jantar +( taxa_garcom*valor_jantar);</w:t>
+      </w:r>
+    </w:p>
+    <w:p>
+      <w:pPr>
+        <w:spacing w:after="0"/>
+        <w:ind w:firstLine="708"/>
+      </w:pPr>
+      <w:r>
+        <w:t>escreva (“O</w:t>
+      </w:r>
+      <w:r>
         <w:t xml:space="preserve"> </w:t>
       </w:r>
-      <w:proofErr w:type="spellStart"/>
-      <w:r>
-        <w:t>valor_jantar</w:t>
-      </w:r>
-      <w:proofErr w:type="spellEnd"/>
-      <w:r>
-        <w:t xml:space="preserve"> </w:t>
-      </w:r>
-      <w:proofErr w:type="gramStart"/>
-      <w:r>
-        <w:t xml:space="preserve">+( </w:t>
-      </w:r>
-      <w:proofErr w:type="spellStart"/>
-      <w:r>
-        <w:t>taxa</w:t>
-      </w:r>
-      <w:proofErr w:type="gramEnd"/>
-      <w:r>
-        <w:t>_garcom</w:t>
-      </w:r>
-      <w:proofErr w:type="spellEnd"/>
-      <w:r>
-        <w:t>*</w:t>
-      </w:r>
-      <w:proofErr w:type="spellStart"/>
-      <w:r>
-        <w:t>valor_jantar</w:t>
-      </w:r>
-      <w:proofErr w:type="spellEnd"/>
-      <w:r>
-        <w:t>);</w:t>
-      </w:r>
-    </w:p>
-    <w:p>
-      <w:pPr>
-        <w:spacing w:after="0"/>
-        <w:ind w:firstLine="708"/>
-      </w:pPr>
-      <w:r>
-        <w:t>escreva (“O</w:t>
-      </w:r>
-      <w:r>
-        <w:t xml:space="preserve"> </w:t>
-      </w:r>
-      <w:r>
-        <w:t xml:space="preserve">valor total do jantar a ser pago e </w:t>
-      </w:r>
-      <w:proofErr w:type="gramStart"/>
-      <w:r>
-        <w:t>de  “</w:t>
-      </w:r>
-      <w:proofErr w:type="gramEnd"/>
-      <w:r>
-        <w:t xml:space="preserve">, </w:t>
-      </w:r>
-      <w:proofErr w:type="spellStart"/>
-      <w:r>
-        <w:t>valor_jantar_total</w:t>
-      </w:r>
-      <w:proofErr w:type="spellEnd"/>
-      <w:r>
-        <w:t>);</w:t>
+      <w:r>
+        <w:t>valor total do jantar a ser pago e de  “, valor_jantar_total);</w:t>
       </w:r>
     </w:p>
     <w:p>
@@ -280,63 +202,24 @@
       <w:pPr>
         <w:spacing w:after="0"/>
       </w:pPr>
-      <w:proofErr w:type="spellStart"/>
-      <w:r>
-        <w:t>jshell</w:t>
-      </w:r>
-      <w:proofErr w:type="spellEnd"/>
-      <w:r>
-        <w:t xml:space="preserve">&gt; </w:t>
-      </w:r>
-      <w:proofErr w:type="spellStart"/>
-      <w:r>
-        <w:t>double</w:t>
-      </w:r>
-      <w:proofErr w:type="spellEnd"/>
-      <w:r>
-        <w:t xml:space="preserve"> </w:t>
-      </w:r>
-      <w:proofErr w:type="spellStart"/>
-      <w:r>
-        <w:t>taxa_garcom</w:t>
-      </w:r>
-      <w:proofErr w:type="spellEnd"/>
-      <w:r>
-        <w:t xml:space="preserve"> = 0.1;</w:t>
-      </w:r>
-    </w:p>
-    <w:p>
-      <w:pPr>
-        <w:spacing w:after="0"/>
-      </w:pPr>
-      <w:proofErr w:type="spellStart"/>
-      <w:r>
-        <w:t>taxa_garcom</w:t>
-      </w:r>
-      <w:proofErr w:type="spellEnd"/>
-      <w:r>
-        <w:t xml:space="preserve"> ==&gt; 0.1</w:t>
-      </w:r>
-    </w:p>
-    <w:p>
-      <w:pPr>
-        <w:spacing w:after="0"/>
-      </w:pPr>
-      <w:proofErr w:type="spellStart"/>
-      <w:r>
-        <w:t>jshell</w:t>
-      </w:r>
-      <w:proofErr w:type="spellEnd"/>
-      <w:r>
-        <w:t xml:space="preserve">&gt; </w:t>
-      </w:r>
-      <w:proofErr w:type="spellStart"/>
-      <w:r>
-        <w:t>System.out.println</w:t>
-      </w:r>
-      <w:proofErr w:type="spellEnd"/>
-      <w:r>
-        <w:t>("favor informar o valor do jantar ");</w:t>
+      <w:r>
+        <w:t>jshell&gt; double taxa_garcom = 0.1;</w:t>
+      </w:r>
+    </w:p>
+    <w:p>
+      <w:pPr>
+        <w:spacing w:after="0"/>
+      </w:pPr>
+      <w:r>
+        <w:t>taxa_garcom ==&gt; 0.1</w:t>
+      </w:r>
+    </w:p>
+    <w:p>
+      <w:pPr>
+        <w:spacing w:after="0"/>
+      </w:pPr>
+      <w:r>
+        <w:t>jshell&gt; System.out.println("favor informar o valor do jantar ");</w:t>
       </w:r>
     </w:p>
     <w:p>
@@ -351,126 +234,24 @@
       <w:pPr>
         <w:spacing w:after="0"/>
       </w:pPr>
-      <w:proofErr w:type="spellStart"/>
-      <w:r>
-        <w:t>jshell</w:t>
-      </w:r>
-      <w:proofErr w:type="spellEnd"/>
-      <w:r>
-        <w:t xml:space="preserve">&gt; Scanner teclado = new </w:t>
-      </w:r>
-      <w:proofErr w:type="gramStart"/>
-      <w:r>
-        <w:t>Scanner(</w:t>
-      </w:r>
-      <w:proofErr w:type="gramEnd"/>
-      <w:r>
-        <w:t>System.in);</w:t>
-      </w:r>
-    </w:p>
-    <w:p>
-      <w:pPr>
-        <w:spacing w:after="0"/>
-      </w:pPr>
-      <w:r>
-        <w:t xml:space="preserve">teclado ==&gt; </w:t>
-      </w:r>
-      <w:proofErr w:type="spellStart"/>
-      <w:proofErr w:type="gramStart"/>
-      <w:r>
-        <w:t>java.util</w:t>
-      </w:r>
-      <w:proofErr w:type="gramEnd"/>
-      <w:r>
-        <w:t>.Scanner</w:t>
-      </w:r>
-      <w:proofErr w:type="spellEnd"/>
-      <w:r>
-        <w:t>[</w:t>
-      </w:r>
-      <w:proofErr w:type="spellStart"/>
-      <w:r>
-        <w:t>delimiters</w:t>
-      </w:r>
-      <w:proofErr w:type="spellEnd"/>
-      <w:r>
-        <w:t>=\p{</w:t>
-      </w:r>
-      <w:proofErr w:type="spellStart"/>
-      <w:r>
-        <w:t>javaWhitespace</w:t>
-      </w:r>
-      <w:proofErr w:type="spellEnd"/>
-      <w:r>
-        <w:t>}+] ... \</w:t>
-      </w:r>
-      <w:proofErr w:type="gramStart"/>
-      <w:r>
-        <w:t>E][</w:t>
-      </w:r>
-      <w:proofErr w:type="spellStart"/>
-      <w:proofErr w:type="gramEnd"/>
-      <w:r>
-        <w:t>infinity</w:t>
-      </w:r>
-      <w:proofErr w:type="spellEnd"/>
-      <w:r>
-        <w:t xml:space="preserve"> </w:t>
-      </w:r>
-      <w:proofErr w:type="spellStart"/>
-      <w:r>
-        <w:t>string</w:t>
-      </w:r>
-      <w:proofErr w:type="spellEnd"/>
-      <w:r>
-        <w:t>=\</w:t>
-      </w:r>
-      <w:proofErr w:type="gramStart"/>
-      <w:r>
-        <w:t>Q?\</w:t>
-      </w:r>
-      <w:proofErr w:type="gramEnd"/>
-      <w:r>
-        <w:t>E]</w:t>
-      </w:r>
-    </w:p>
-    <w:p>
-      <w:pPr>
-        <w:spacing w:after="0"/>
-      </w:pPr>
-      <w:proofErr w:type="spellStart"/>
-      <w:r>
-        <w:t>jshell</w:t>
-      </w:r>
-      <w:proofErr w:type="spellEnd"/>
-      <w:r>
-        <w:t xml:space="preserve">&gt; </w:t>
-      </w:r>
-      <w:proofErr w:type="spellStart"/>
-      <w:r>
-        <w:t>double</w:t>
-      </w:r>
-      <w:proofErr w:type="spellEnd"/>
-      <w:r>
-        <w:t xml:space="preserve"> </w:t>
-      </w:r>
-      <w:proofErr w:type="spellStart"/>
-      <w:r>
-        <w:t>valor_jantar</w:t>
-      </w:r>
-      <w:proofErr w:type="spellEnd"/>
-      <w:r>
-        <w:t xml:space="preserve"> = </w:t>
-      </w:r>
-      <w:proofErr w:type="spellStart"/>
-      <w:proofErr w:type="gramStart"/>
-      <w:r>
-        <w:t>teclado.nextDouble</w:t>
-      </w:r>
-      <w:proofErr w:type="spellEnd"/>
-      <w:proofErr w:type="gramEnd"/>
-      <w:r>
-        <w:t>();</w:t>
+      <w:r>
+        <w:t>jshell&gt; Scanner teclado = new Scanner(System.in);</w:t>
+      </w:r>
+    </w:p>
+    <w:p>
+      <w:pPr>
+        <w:spacing w:after="0"/>
+      </w:pPr>
+      <w:r>
+        <w:t>teclado ==&gt; java.util.Scanner[delimiters=\p{javaWhitespace}+] ... \E][infinity string=\Q?\E]</w:t>
+      </w:r>
+    </w:p>
+    <w:p>
+      <w:pPr>
+        <w:spacing w:after="0"/>
+      </w:pPr>
+      <w:r>
+        <w:t>jshell&gt; double valor_jantar = teclado.nextDouble();</w:t>
       </w:r>
     </w:p>
     <w:p>
@@ -485,108 +266,32 @@
       <w:pPr>
         <w:spacing w:after="0"/>
       </w:pPr>
-      <w:proofErr w:type="spellStart"/>
-      <w:r>
-        <w:t>valor_jantar</w:t>
-      </w:r>
-      <w:proofErr w:type="spellEnd"/>
-      <w:r>
-        <w:t xml:space="preserve"> ==&gt; 150.0</w:t>
-      </w:r>
-    </w:p>
-    <w:p>
-      <w:pPr>
-        <w:spacing w:after="0"/>
-      </w:pPr>
-      <w:proofErr w:type="spellStart"/>
-      <w:r>
-        <w:t>jshell</w:t>
-      </w:r>
-      <w:proofErr w:type="spellEnd"/>
-      <w:r>
-        <w:t xml:space="preserve">&gt; </w:t>
-      </w:r>
-      <w:proofErr w:type="spellStart"/>
-      <w:r>
-        <w:t>double</w:t>
-      </w:r>
-      <w:proofErr w:type="spellEnd"/>
-      <w:r>
-        <w:t xml:space="preserve"> </w:t>
-      </w:r>
-      <w:proofErr w:type="spellStart"/>
-      <w:r>
-        <w:t>valor_jantar_total</w:t>
-      </w:r>
-      <w:proofErr w:type="spellEnd"/>
-      <w:r>
-        <w:t xml:space="preserve"> = </w:t>
-      </w:r>
-      <w:proofErr w:type="spellStart"/>
-      <w:r>
-        <w:t>valor_jantar</w:t>
-      </w:r>
-      <w:proofErr w:type="spellEnd"/>
-      <w:r>
-        <w:t xml:space="preserve"> + (</w:t>
-      </w:r>
-      <w:proofErr w:type="spellStart"/>
-      <w:r>
-        <w:t>taxa_garcom</w:t>
-      </w:r>
-      <w:proofErr w:type="spellEnd"/>
-      <w:r>
-        <w:t>*</w:t>
-      </w:r>
-      <w:proofErr w:type="spellStart"/>
-      <w:r>
-        <w:t>valor_jantar</w:t>
-      </w:r>
-      <w:proofErr w:type="spellEnd"/>
-      <w:r>
-        <w:t>);</w:t>
-      </w:r>
-    </w:p>
-    <w:p>
-      <w:pPr>
-        <w:spacing w:after="0"/>
-      </w:pPr>
-      <w:proofErr w:type="spellStart"/>
-      <w:r>
-        <w:t>valor_jantar_total</w:t>
-      </w:r>
-      <w:proofErr w:type="spellEnd"/>
-      <w:r>
-        <w:t xml:space="preserve"> ==&gt; 165.0</w:t>
-      </w:r>
-    </w:p>
-    <w:p>
-      <w:pPr>
-        <w:spacing w:after="0"/>
-      </w:pPr>
-      <w:proofErr w:type="spellStart"/>
-      <w:r>
-        <w:t>jshell</w:t>
-      </w:r>
-      <w:proofErr w:type="spellEnd"/>
-      <w:r>
-        <w:t xml:space="preserve">&gt; </w:t>
-      </w:r>
-      <w:proofErr w:type="spellStart"/>
-      <w:r>
-        <w:t>System.out.println</w:t>
-      </w:r>
-      <w:proofErr w:type="spellEnd"/>
-      <w:r>
-        <w:t>("O valor total do jantar foi de "+</w:t>
-      </w:r>
-      <w:proofErr w:type="spellStart"/>
-      <w:r>
-        <w:t>valor_jantar_total</w:t>
-      </w:r>
-      <w:proofErr w:type="spellEnd"/>
-      <w:r>
-        <w:t>);</w:t>
+      <w:r>
+        <w:t>valor_jantar ==&gt; 150.0</w:t>
+      </w:r>
+    </w:p>
+    <w:p>
+      <w:pPr>
+        <w:spacing w:after="0"/>
+      </w:pPr>
+      <w:r>
+        <w:t>jshell&gt; double valor_jantar_total = valor_jantar + (taxa_garcom*valor_jantar);</w:t>
+      </w:r>
+    </w:p>
+    <w:p>
+      <w:pPr>
+        <w:spacing w:after="0"/>
+      </w:pPr>
+      <w:r>
+        <w:t>valor_jantar_total ==&gt; 165.0</w:t>
+      </w:r>
+    </w:p>
+    <w:p>
+      <w:pPr>
+        <w:spacing w:after="0"/>
+      </w:pPr>
+      <w:r>
+        <w:t>jshell&gt; System.out.println("O valor total do jantar foi de "+valor_jantar_total);</w:t>
       </w:r>
     </w:p>
     <w:p>
@@ -601,84 +306,16 @@
       <w:pPr>
         <w:spacing w:after="0"/>
       </w:pPr>
-      <w:proofErr w:type="spellStart"/>
-      <w:r>
-        <w:t>Jshell</w:t>
-      </w:r>
-      <w:proofErr w:type="spellEnd"/>
-      <w:r>
-        <w:t xml:space="preserve">&gt; </w:t>
-      </w:r>
-      <w:proofErr w:type="spellStart"/>
-      <w:r>
-        <w:t>import</w:t>
-      </w:r>
-      <w:proofErr w:type="spellEnd"/>
-      <w:r>
-        <w:t xml:space="preserve"> </w:t>
-      </w:r>
-      <w:proofErr w:type="spellStart"/>
-      <w:proofErr w:type="gramStart"/>
-      <w:r>
-        <w:t>javax.swing</w:t>
-      </w:r>
-      <w:proofErr w:type="gramEnd"/>
-      <w:r>
-        <w:t>.JOptionPane</w:t>
-      </w:r>
-      <w:proofErr w:type="spellEnd"/>
-      <w:r>
-        <w:t>;</w:t>
-      </w:r>
-    </w:p>
-    <w:p>
-      <w:pPr>
-        <w:spacing w:after="0"/>
-      </w:pPr>
-      <w:proofErr w:type="spellStart"/>
-      <w:r>
-        <w:t>jshell</w:t>
-      </w:r>
-      <w:proofErr w:type="spellEnd"/>
-      <w:r>
-        <w:t xml:space="preserve">&gt; </w:t>
-      </w:r>
-      <w:proofErr w:type="spellStart"/>
-      <w:r>
-        <w:t>JOptionPane.showMessageDialog</w:t>
-      </w:r>
-      <w:proofErr w:type="spellEnd"/>
-      <w:r>
-        <w:t>(</w:t>
-      </w:r>
-      <w:proofErr w:type="spellStart"/>
-      <w:proofErr w:type="gramStart"/>
-      <w:r>
-        <w:t>null</w:t>
-      </w:r>
-      <w:proofErr w:type="spellEnd"/>
-      <w:r>
-        <w:t>,“</w:t>
-      </w:r>
-      <w:proofErr w:type="gramEnd"/>
-      <w:r>
-        <w:t xml:space="preserve">O valor total do jantar foi </w:t>
-      </w:r>
-      <w:proofErr w:type="gramStart"/>
-      <w:r>
-        <w:t>de ”</w:t>
-      </w:r>
-      <w:proofErr w:type="gramEnd"/>
-      <w:r>
-        <w:t>+</w:t>
-      </w:r>
-      <w:proofErr w:type="spellStart"/>
-      <w:r>
-        <w:t>valor_jantar_total</w:t>
-      </w:r>
-      <w:proofErr w:type="spellEnd"/>
-      <w:r>
-        <w:t xml:space="preserve">); </w:t>
+      <w:r>
+        <w:t>Jshell&gt; import javax.swing.JOptionPane;</w:t>
+      </w:r>
+    </w:p>
+    <w:p>
+      <w:pPr>
+        <w:spacing w:after="0"/>
+      </w:pPr>
+      <w:r>
+        <w:t xml:space="preserve">jshell&gt; JOptionPane.showMessageDialog(null,“O valor total do jantar foi de ”+valor_jantar_total); </w:t>
       </w:r>
     </w:p>
     <w:p>
@@ -733,7 +370,6 @@
         </w:rPr>
         <w:t xml:space="preserve">Algoritmo </w:t>
       </w:r>
-      <w:proofErr w:type="spellStart"/>
       <w:r>
         <w:rPr>
           <w:b/>
@@ -758,7 +394,6 @@
         </w:rPr>
         <w:t>oras</w:t>
       </w:r>
-      <w:proofErr w:type="spellEnd"/>
     </w:p>
     <w:p>
       <w:pPr>
@@ -799,21 +434,11 @@
         <w:spacing w:after="0"/>
         <w:ind w:firstLine="708"/>
       </w:pPr>
-      <w:proofErr w:type="gramStart"/>
-      <w:r>
-        <w:t>escreva(</w:t>
-      </w:r>
-      <w:proofErr w:type="gramEnd"/>
-      <w:r>
-        <w:t xml:space="preserve">“Favor informar o </w:t>
-      </w:r>
-      <w:proofErr w:type="spellStart"/>
-      <w:r>
-        <w:t>numero</w:t>
-      </w:r>
-      <w:proofErr w:type="spellEnd"/>
-      <w:r>
-        <w:t xml:space="preserve"> de dias da viagem</w:t>
+      <w:r>
+        <w:t xml:space="preserve">escreva(“Favor informar o </w:t>
+      </w:r>
+      <w:r>
+        <w:t>numero de dias da viagem</w:t>
       </w:r>
       <w:r>
         <w:t>”);</w:t>
@@ -840,15 +465,7 @@
         <w:ind w:firstLine="708"/>
       </w:pPr>
       <w:r>
-        <w:t xml:space="preserve">escreva (“Favor informar o </w:t>
-      </w:r>
-      <w:proofErr w:type="spellStart"/>
-      <w:r>
-        <w:t>numero</w:t>
-      </w:r>
-      <w:proofErr w:type="spellEnd"/>
-      <w:r>
-        <w:t xml:space="preserve"> de </w:t>
+        <w:t xml:space="preserve">escreva (“Favor informar o numero de </w:t>
       </w:r>
       <w:r>
         <w:t>horas</w:t>
@@ -871,224 +488,83 @@
         <w:spacing w:after="0"/>
         <w:ind w:firstLine="708"/>
       </w:pPr>
-      <w:proofErr w:type="spellStart"/>
-      <w:r>
-        <w:t>total_horas</w:t>
-      </w:r>
-      <w:proofErr w:type="spellEnd"/>
+      <w:r>
+        <w:t xml:space="preserve">total_horas </w:t>
+      </w:r>
+      <w:r>
+        <w:sym w:font="Wingdings" w:char="F0DF"/>
+      </w:r>
       <w:r>
         <w:t xml:space="preserve"> </w:t>
       </w:r>
       <w:r>
-        <w:sym w:font="Wingdings" w:char="F0DF"/>
-      </w:r>
+        <w:t>dias*24 + horas;</w:t>
+      </w:r>
+    </w:p>
+    <w:p>
+      <w:pPr>
+        <w:spacing w:after="0"/>
+        <w:ind w:firstLine="708"/>
+      </w:pPr>
+      <w:r>
+        <w:t>escreva(“O valor total da viagem em horas foi de ”, total_horas);</w:t>
+      </w:r>
+    </w:p>
+    <w:p>
+      <w:pPr>
+        <w:spacing w:after="0"/>
+      </w:pPr>
+      <w:r>
+        <w:t>Fim</w:t>
+      </w:r>
+    </w:p>
+    <w:p>
+      <w:pPr>
+        <w:spacing w:after="0"/>
+      </w:pPr>
+      <w:r>
+        <w:t>------------------------------------------------------------------------------------------------------------------------------</w:t>
+      </w:r>
+    </w:p>
+    <w:p>
+      <w:pPr>
+        <w:spacing w:after="0"/>
+      </w:pPr>
+      <w:r>
+        <w:t>No JSHELL</w:t>
+      </w:r>
+    </w:p>
+    <w:p>
+      <w:pPr>
+        <w:spacing w:after="0"/>
+      </w:pPr>
+    </w:p>
+    <w:p>
       <w:r>
         <w:t xml:space="preserve"> </w:t>
       </w:r>
       <w:r>
-        <w:t>dias*24 + horas;</w:t>
-      </w:r>
-    </w:p>
-    <w:p>
-      <w:pPr>
-        <w:spacing w:after="0"/>
-        <w:ind w:firstLine="708"/>
-      </w:pPr>
-      <w:proofErr w:type="gramStart"/>
-      <w:r>
-        <w:t>escreva(</w:t>
-      </w:r>
-      <w:proofErr w:type="gramEnd"/>
-      <w:r>
-        <w:t xml:space="preserve">“O valor total da viagem em horas foi </w:t>
-      </w:r>
-      <w:proofErr w:type="gramStart"/>
-      <w:r>
-        <w:t>de ”</w:t>
-      </w:r>
-      <w:proofErr w:type="gramEnd"/>
-      <w:r>
-        <w:t xml:space="preserve">, </w:t>
-      </w:r>
-      <w:proofErr w:type="spellStart"/>
-      <w:r>
-        <w:t>total_horas</w:t>
-      </w:r>
-      <w:proofErr w:type="spellEnd"/>
-      <w:r>
-        <w:t>);</w:t>
-      </w:r>
-    </w:p>
-    <w:p>
-      <w:pPr>
-        <w:spacing w:after="0"/>
-      </w:pPr>
-      <w:r>
-        <w:t>Fim</w:t>
-      </w:r>
-    </w:p>
-    <w:p>
-      <w:pPr>
-        <w:spacing w:after="0"/>
-      </w:pPr>
-      <w:r>
-        <w:t>------------------------------------------------------------------------------------------------------------------------------</w:t>
-      </w:r>
-    </w:p>
-    <w:p>
-      <w:pPr>
-        <w:spacing w:after="0"/>
-      </w:pPr>
-      <w:r>
-        <w:t>No JSHELL</w:t>
-      </w:r>
-    </w:p>
-    <w:p>
-      <w:pPr>
-        <w:spacing w:after="0"/>
-      </w:pPr>
-    </w:p>
-    <w:p>
-      <w:r>
-        <w:t xml:space="preserve"> </w:t>
-      </w:r>
-      <w:proofErr w:type="spellStart"/>
-      <w:r>
-        <w:t>jshell</w:t>
-      </w:r>
-      <w:proofErr w:type="spellEnd"/>
-      <w:r>
-        <w:t xml:space="preserve">&gt; </w:t>
-      </w:r>
-      <w:proofErr w:type="spellStart"/>
-      <w:r>
-        <w:t>System.out.println</w:t>
-      </w:r>
-      <w:proofErr w:type="spellEnd"/>
-      <w:r>
-        <w:t xml:space="preserve">("Favor informar o </w:t>
-      </w:r>
-      <w:proofErr w:type="spellStart"/>
-      <w:r>
-        <w:t>numero</w:t>
-      </w:r>
-      <w:proofErr w:type="spellEnd"/>
-      <w:r>
-        <w:t xml:space="preserve"> de dias da viagem");</w:t>
-      </w:r>
-    </w:p>
-    <w:p>
-      <w:r>
-        <w:t xml:space="preserve">Favor informar o </w:t>
-      </w:r>
-      <w:proofErr w:type="spellStart"/>
-      <w:r>
-        <w:t>numero</w:t>
-      </w:r>
-      <w:proofErr w:type="spellEnd"/>
-      <w:r>
-        <w:t xml:space="preserve"> de dias da viagem</w:t>
-      </w:r>
-    </w:p>
-    <w:p>
-      <w:proofErr w:type="spellStart"/>
-      <w:r>
-        <w:t>jshell</w:t>
-      </w:r>
-      <w:proofErr w:type="spellEnd"/>
-      <w:r>
-        <w:t xml:space="preserve">&gt; Scanner teclado = new </w:t>
-      </w:r>
-      <w:proofErr w:type="gramStart"/>
-      <w:r>
-        <w:t>Scanner(</w:t>
-      </w:r>
-      <w:proofErr w:type="gramEnd"/>
-      <w:r>
-        <w:t>System.in);</w:t>
-      </w:r>
-    </w:p>
-    <w:p>
-      <w:r>
-        <w:t xml:space="preserve">teclado ==&gt; </w:t>
-      </w:r>
-      <w:proofErr w:type="spellStart"/>
-      <w:proofErr w:type="gramStart"/>
-      <w:r>
-        <w:t>java.util</w:t>
-      </w:r>
-      <w:proofErr w:type="gramEnd"/>
-      <w:r>
-        <w:t>.Scanner</w:t>
-      </w:r>
-      <w:proofErr w:type="spellEnd"/>
-      <w:r>
-        <w:t>[</w:t>
-      </w:r>
-      <w:proofErr w:type="spellStart"/>
-      <w:r>
-        <w:t>delimiters</w:t>
-      </w:r>
-      <w:proofErr w:type="spellEnd"/>
-      <w:r>
-        <w:t>=\p{</w:t>
-      </w:r>
-      <w:proofErr w:type="spellStart"/>
-      <w:r>
-        <w:t>javaWhitespace</w:t>
-      </w:r>
-      <w:proofErr w:type="spellEnd"/>
-      <w:r>
-        <w:t>}+] ... \</w:t>
-      </w:r>
-      <w:proofErr w:type="gramStart"/>
-      <w:r>
-        <w:t>E][</w:t>
-      </w:r>
-      <w:proofErr w:type="spellStart"/>
-      <w:proofErr w:type="gramEnd"/>
-      <w:r>
-        <w:t>infinity</w:t>
-      </w:r>
-      <w:proofErr w:type="spellEnd"/>
-      <w:r>
-        <w:t xml:space="preserve"> </w:t>
-      </w:r>
-      <w:proofErr w:type="spellStart"/>
-      <w:r>
-        <w:t>string</w:t>
-      </w:r>
-      <w:proofErr w:type="spellEnd"/>
-      <w:r>
-        <w:t>=\Q?\E]</w:t>
-      </w:r>
-    </w:p>
-    <w:p>
-      <w:proofErr w:type="spellStart"/>
-      <w:r>
-        <w:t>jshell</w:t>
-      </w:r>
-      <w:proofErr w:type="spellEnd"/>
-      <w:r>
-        <w:t xml:space="preserve">&gt; </w:t>
-      </w:r>
-      <w:proofErr w:type="spellStart"/>
-      <w:r>
-        <w:t>double</w:t>
-      </w:r>
-      <w:proofErr w:type="spellEnd"/>
-      <w:r>
-        <w:t xml:space="preserve"> dias = </w:t>
-      </w:r>
-      <w:proofErr w:type="spellStart"/>
-      <w:proofErr w:type="gramStart"/>
-      <w:r>
-        <w:t>teclado.nextDouble</w:t>
-      </w:r>
-      <w:proofErr w:type="spellEnd"/>
-      <w:proofErr w:type="gramEnd"/>
-      <w:r>
-        <w:t>();</w:t>
+        <w:t>jshell&gt; System.out.println("Favor informar o numero de dias da viagem");</w:t>
+      </w:r>
+    </w:p>
+    <w:p>
+      <w:r>
+        <w:t>Favor informar o numero de dias da viagem</w:t>
+      </w:r>
+    </w:p>
+    <w:p>
+      <w:r>
+        <w:t>jshell&gt; Scanner teclado = new Scanner(System.in);</w:t>
+      </w:r>
+    </w:p>
+    <w:p>
+      <w:r>
+        <w:t>teclado ==&gt; java.util.Scanner[delimiters=\p{javaWhitespace}+] ... \E][infinity string=\Q?\E]</w:t>
+      </w:r>
+    </w:p>
+    <w:p>
+      <w:r>
+        <w:t>jshell&gt; double dias = teclado.nextDouble();</w:t>
       </w:r>
     </w:p>
     <w:p>
@@ -1102,31 +578,8 @@
       </w:r>
     </w:p>
     <w:p>
-      <w:proofErr w:type="spellStart"/>
-      <w:r>
-        <w:t>jshell</w:t>
-      </w:r>
-      <w:proofErr w:type="spellEnd"/>
-      <w:r>
-        <w:t xml:space="preserve">&gt; </w:t>
-      </w:r>
-      <w:proofErr w:type="spellStart"/>
-      <w:r>
-        <w:t>double</w:t>
-      </w:r>
-      <w:proofErr w:type="spellEnd"/>
-      <w:r>
-        <w:t xml:space="preserve"> horas = </w:t>
-      </w:r>
-      <w:proofErr w:type="spellStart"/>
-      <w:proofErr w:type="gramStart"/>
-      <w:r>
-        <w:t>teclado.nextDouble</w:t>
-      </w:r>
-      <w:proofErr w:type="spellEnd"/>
-      <w:proofErr w:type="gramEnd"/>
-      <w:r>
-        <w:t>();</w:t>
+      <w:r>
+        <w:t>jshell&gt; double horas = teclado.nextDouble();</w:t>
       </w:r>
     </w:p>
     <w:p>
@@ -1140,96 +593,28 @@
       </w:r>
     </w:p>
     <w:p>
-      <w:proofErr w:type="spellStart"/>
-      <w:r>
-        <w:t>jshell</w:t>
-      </w:r>
-      <w:proofErr w:type="spellEnd"/>
-      <w:r>
-        <w:t xml:space="preserve">&gt; </w:t>
-      </w:r>
-      <w:proofErr w:type="spellStart"/>
-      <w:r>
-        <w:t>double</w:t>
-      </w:r>
-      <w:proofErr w:type="spellEnd"/>
-      <w:r>
-        <w:t xml:space="preserve"> </w:t>
-      </w:r>
-      <w:proofErr w:type="spellStart"/>
-      <w:r>
-        <w:t>total_horaas</w:t>
-      </w:r>
-      <w:proofErr w:type="spellEnd"/>
-      <w:r>
-        <w:t xml:space="preserve"> = dias*24 + horas;</w:t>
-      </w:r>
-    </w:p>
-    <w:p>
-      <w:proofErr w:type="spellStart"/>
-      <w:r>
-        <w:t>total_horaas</w:t>
-      </w:r>
-      <w:proofErr w:type="spellEnd"/>
-      <w:r>
-        <w:t xml:space="preserve"> ==&gt; 130.0</w:t>
-      </w:r>
-    </w:p>
-    <w:p>
-      <w:proofErr w:type="spellStart"/>
-      <w:r>
-        <w:t>jshell</w:t>
-      </w:r>
-      <w:proofErr w:type="spellEnd"/>
-      <w:r>
-        <w:t xml:space="preserve">&gt; </w:t>
-      </w:r>
-      <w:proofErr w:type="spellStart"/>
-      <w:r>
-        <w:t>System.out.println</w:t>
-      </w:r>
-      <w:proofErr w:type="spellEnd"/>
-      <w:r>
-        <w:t xml:space="preserve">("o </w:t>
-      </w:r>
-      <w:proofErr w:type="spellStart"/>
-      <w:r>
-        <w:t>numero</w:t>
-      </w:r>
-      <w:proofErr w:type="spellEnd"/>
-      <w:r>
-        <w:t xml:space="preserve"> de horas de viagem foi de "+</w:t>
-      </w:r>
-      <w:proofErr w:type="spellStart"/>
-      <w:r>
-        <w:t>total_horaas</w:t>
-      </w:r>
-      <w:proofErr w:type="spellEnd"/>
-      <w:r>
-        <w:t>);</w:t>
-      </w:r>
-    </w:p>
-    <w:p>
-      <w:r>
-        <w:t xml:space="preserve">o </w:t>
-      </w:r>
-      <w:proofErr w:type="spellStart"/>
-      <w:r>
-        <w:t>numero</w:t>
-      </w:r>
-      <w:proofErr w:type="spellEnd"/>
-      <w:r>
-        <w:t xml:space="preserve"> de horas de viagem foi de 130.0</w:t>
-      </w:r>
-    </w:p>
-    <w:p>
-      <w:proofErr w:type="spellStart"/>
-      <w:r>
-        <w:t>jshell</w:t>
-      </w:r>
-      <w:proofErr w:type="spellEnd"/>
-      <w:r>
-        <w:t>&gt;</w:t>
+      <w:r>
+        <w:t>jshell&gt; double total_horaas = dias*24 + horas;</w:t>
+      </w:r>
+    </w:p>
+    <w:p>
+      <w:r>
+        <w:t>total_horaas ==&gt; 130.0</w:t>
+      </w:r>
+    </w:p>
+    <w:p>
+      <w:r>
+        <w:t>jshell&gt; System.out.println("o numero de horas de viagem foi de "+total_horaas);</w:t>
+      </w:r>
+    </w:p>
+    <w:p>
+      <w:r>
+        <w:t>o numero de horas de viagem foi de 130.0</w:t>
+      </w:r>
+    </w:p>
+    <w:p>
+      <w:r>
+        <w:t>jshell&gt;</w:t>
       </w:r>
     </w:p>
     <w:p/>
@@ -1292,54 +677,38 @@
       <w:r>
         <w:t xml:space="preserve">inteiro: </w:t>
       </w:r>
-      <w:proofErr w:type="spellStart"/>
+      <w:r>
+        <w:t>numero, anterior,  posterior;</w:t>
+      </w:r>
+    </w:p>
+    <w:p>
+      <w:pPr>
+        <w:spacing w:after="0"/>
+      </w:pPr>
+      <w:r>
+        <w:t>Inicio</w:t>
+      </w:r>
+    </w:p>
+    <w:p>
+      <w:pPr>
+        <w:spacing w:after="0"/>
+        <w:ind w:firstLine="708"/>
+      </w:pPr>
+      <w:r>
+        <w:t>escreva(“Favor informar o numero ”);</w:t>
+      </w:r>
+    </w:p>
+    <w:p>
+      <w:pPr>
+        <w:spacing w:after="0"/>
+        <w:ind w:firstLine="708"/>
+      </w:pPr>
+      <w:r>
+        <w:t>leia(</w:t>
+      </w:r>
       <w:r>
         <w:t>numero</w:t>
       </w:r>
-      <w:proofErr w:type="spellEnd"/>
-      <w:r>
-        <w:t xml:space="preserve">, </w:t>
-      </w:r>
-      <w:proofErr w:type="gramStart"/>
-      <w:r>
-        <w:t>anterior,  posterior</w:t>
-      </w:r>
-      <w:proofErr w:type="gramEnd"/>
-      <w:r>
-        <w:t>;</w:t>
-      </w:r>
-    </w:p>
-    <w:p>
-      <w:pPr>
-        <w:spacing w:after="0"/>
-      </w:pPr>
-      <w:r>
-        <w:t>Inicio</w:t>
-      </w:r>
-    </w:p>
-    <w:p>
-      <w:pPr>
-        <w:spacing w:after="0"/>
-        <w:ind w:firstLine="708"/>
-      </w:pPr>
-      <w:proofErr w:type="gramStart"/>
-      <w:r>
-        <w:t>escreva(</w:t>
-      </w:r>
-      <w:proofErr w:type="gramEnd"/>
-      <w:r>
-        <w:t xml:space="preserve">“Favor informar o </w:t>
-      </w:r>
-      <w:proofErr w:type="spellStart"/>
-      <w:proofErr w:type="gramStart"/>
-      <w:r>
-        <w:t>numero</w:t>
-      </w:r>
-      <w:proofErr w:type="spellEnd"/>
-      <w:r>
-        <w:t xml:space="preserve"> ”</w:t>
-      </w:r>
-      <w:proofErr w:type="gramEnd"/>
       <w:r>
         <w:t>);</w:t>
       </w:r>
@@ -1350,10 +719,46 @@
         <w:ind w:firstLine="708"/>
       </w:pPr>
       <w:r>
-        <w:t>leia(</w:t>
-      </w:r>
-      <w:r>
-        <w:t>numero</w:t>
+        <w:t xml:space="preserve">anterior </w:t>
+      </w:r>
+      <w:r>
+        <w:sym w:font="Wingdings" w:char="F0DF"/>
+      </w:r>
+      <w:r>
+        <w:t xml:space="preserve"> numero - 1;</w:t>
+      </w:r>
+    </w:p>
+    <w:p>
+      <w:pPr>
+        <w:spacing w:after="0"/>
+        <w:ind w:firstLine="708"/>
+      </w:pPr>
+      <w:r>
+        <w:t xml:space="preserve">posterior </w:t>
+      </w:r>
+      <w:r>
+        <w:sym w:font="Wingdings" w:char="F0DF"/>
+      </w:r>
+      <w:r>
+        <w:t xml:space="preserve"> numero + 1;</w:t>
+      </w:r>
+    </w:p>
+    <w:p>
+      <w:pPr>
+        <w:spacing w:after="0"/>
+        <w:ind w:firstLine="708"/>
+      </w:pPr>
+      <w:r>
+        <w:t xml:space="preserve">escreva(“O valor </w:t>
+      </w:r>
+      <w:r>
+        <w:t>dos números anterior e posterior</w:t>
+      </w:r>
+      <w:r>
+        <w:t xml:space="preserve"> ”, </w:t>
+      </w:r>
+      <w:r>
+        <w:t>anterior, posterior</w:t>
       </w:r>
       <w:r>
         <w:t>);</w:t>
@@ -1362,86 +767,6 @@
     <w:p>
       <w:pPr>
         <w:spacing w:after="0"/>
-        <w:ind w:firstLine="708"/>
-      </w:pPr>
-      <w:r>
-        <w:t xml:space="preserve">anterior </w:t>
-      </w:r>
-      <w:r>
-        <w:sym w:font="Wingdings" w:char="F0DF"/>
-      </w:r>
-      <w:r>
-        <w:t xml:space="preserve"> </w:t>
-      </w:r>
-      <w:proofErr w:type="spellStart"/>
-      <w:r>
-        <w:t>numero</w:t>
-      </w:r>
-      <w:proofErr w:type="spellEnd"/>
-      <w:r>
-        <w:t xml:space="preserve"> - 1;</w:t>
-      </w:r>
-    </w:p>
-    <w:p>
-      <w:pPr>
-        <w:spacing w:after="0"/>
-        <w:ind w:firstLine="708"/>
-      </w:pPr>
-      <w:r>
-        <w:t xml:space="preserve">posterior </w:t>
-      </w:r>
-      <w:r>
-        <w:sym w:font="Wingdings" w:char="F0DF"/>
-      </w:r>
-      <w:r>
-        <w:t xml:space="preserve"> </w:t>
-      </w:r>
-      <w:proofErr w:type="spellStart"/>
-      <w:r>
-        <w:t>numero</w:t>
-      </w:r>
-      <w:proofErr w:type="spellEnd"/>
-      <w:r>
-        <w:t xml:space="preserve"> + 1;</w:t>
-      </w:r>
-    </w:p>
-    <w:p>
-      <w:pPr>
-        <w:spacing w:after="0"/>
-        <w:ind w:firstLine="708"/>
-      </w:pPr>
-      <w:proofErr w:type="gramStart"/>
-      <w:r>
-        <w:t>escreva(</w:t>
-      </w:r>
-      <w:proofErr w:type="gramEnd"/>
-      <w:r>
-        <w:t xml:space="preserve">“O valor </w:t>
-      </w:r>
-      <w:r>
-        <w:t xml:space="preserve">dos números anterior e </w:t>
-      </w:r>
-      <w:proofErr w:type="gramStart"/>
-      <w:r>
-        <w:t>posterior</w:t>
-      </w:r>
-      <w:r>
-        <w:t xml:space="preserve"> ”</w:t>
-      </w:r>
-      <w:proofErr w:type="gramEnd"/>
-      <w:r>
-        <w:t xml:space="preserve">, </w:t>
-      </w:r>
-      <w:r>
-        <w:t>anterior, posterior</w:t>
-      </w:r>
-      <w:r>
-        <w:t>);</w:t>
-      </w:r>
-    </w:p>
-    <w:p>
-      <w:pPr>
-        <w:spacing w:after="0"/>
       </w:pPr>
       <w:r>
         <w:t>Fim</w:t>
@@ -1468,140 +793,24 @@
       <w:pPr>
         <w:spacing w:after="0"/>
       </w:pPr>
-      <w:proofErr w:type="spellStart"/>
-      <w:r>
-        <w:t>jshell</w:t>
-      </w:r>
-      <w:proofErr w:type="spellEnd"/>
-      <w:r>
-        <w:t xml:space="preserve">&gt; Scanner teclado = new </w:t>
-      </w:r>
-      <w:proofErr w:type="gramStart"/>
-      <w:r>
-        <w:t>Scanner(</w:t>
-      </w:r>
-      <w:proofErr w:type="gramEnd"/>
-      <w:r>
-        <w:t>System.in);</w:t>
-      </w:r>
-    </w:p>
-    <w:p>
-      <w:pPr>
-        <w:spacing w:after="0"/>
-      </w:pPr>
-      <w:r>
-        <w:t xml:space="preserve">teclado ==&gt; </w:t>
-      </w:r>
-      <w:proofErr w:type="spellStart"/>
-      <w:proofErr w:type="gramStart"/>
-      <w:r>
-        <w:t>java.util</w:t>
-      </w:r>
-      <w:proofErr w:type="gramEnd"/>
-      <w:r>
-        <w:t>.Scanner</w:t>
-      </w:r>
-      <w:proofErr w:type="spellEnd"/>
-      <w:r>
-        <w:t>[</w:t>
-      </w:r>
-      <w:proofErr w:type="spellStart"/>
-      <w:r>
-        <w:t>delimiters</w:t>
-      </w:r>
-      <w:proofErr w:type="spellEnd"/>
-      <w:r>
-        <w:t>=\p{</w:t>
-      </w:r>
-      <w:proofErr w:type="spellStart"/>
-      <w:r>
-        <w:t>javaWhitespace</w:t>
-      </w:r>
-      <w:proofErr w:type="spellEnd"/>
-      <w:r>
-        <w:t>}+] ... \</w:t>
-      </w:r>
-      <w:proofErr w:type="gramStart"/>
-      <w:r>
-        <w:t>E][</w:t>
-      </w:r>
-      <w:proofErr w:type="spellStart"/>
-      <w:proofErr w:type="gramEnd"/>
-      <w:r>
-        <w:t>infinity</w:t>
-      </w:r>
-      <w:proofErr w:type="spellEnd"/>
-      <w:r>
-        <w:t xml:space="preserve"> </w:t>
-      </w:r>
-      <w:proofErr w:type="spellStart"/>
-      <w:r>
-        <w:t>string</w:t>
-      </w:r>
-      <w:proofErr w:type="spellEnd"/>
-      <w:r>
-        <w:t>=\</w:t>
-      </w:r>
-      <w:proofErr w:type="gramStart"/>
-      <w:r>
-        <w:t>Q?\</w:t>
-      </w:r>
-      <w:proofErr w:type="gramEnd"/>
-      <w:r>
-        <w:t>E]</w:t>
-      </w:r>
-    </w:p>
-    <w:p>
-      <w:pPr>
-        <w:spacing w:after="0"/>
-      </w:pPr>
-      <w:proofErr w:type="spellStart"/>
-      <w:r>
-        <w:t>jshell</w:t>
-      </w:r>
-      <w:proofErr w:type="spellEnd"/>
-      <w:r>
-        <w:t xml:space="preserve">&gt; </w:t>
-      </w:r>
-      <w:proofErr w:type="spellStart"/>
-      <w:r>
-        <w:t>int</w:t>
-      </w:r>
-      <w:proofErr w:type="spellEnd"/>
-      <w:r>
-        <w:t xml:space="preserve"> </w:t>
-      </w:r>
-      <w:proofErr w:type="spellStart"/>
-      <w:r>
-        <w:t>numero</w:t>
-      </w:r>
-      <w:proofErr w:type="spellEnd"/>
-      <w:r>
-        <w:t xml:space="preserve"> </w:t>
-      </w:r>
-      <w:proofErr w:type="gramStart"/>
-      <w:r>
-        <w:t xml:space="preserve">=  </w:t>
-      </w:r>
-      <w:proofErr w:type="spellStart"/>
-      <w:r>
-        <w:t>teclado</w:t>
-      </w:r>
-      <w:proofErr w:type="gramEnd"/>
-      <w:r>
-        <w:t>.</w:t>
-      </w:r>
-      <w:proofErr w:type="gramStart"/>
-      <w:r>
-        <w:t>nextInt</w:t>
-      </w:r>
-      <w:proofErr w:type="spellEnd"/>
-      <w:r>
-        <w:t>(</w:t>
-      </w:r>
-      <w:proofErr w:type="gramEnd"/>
-      <w:r>
-        <w:t>);</w:t>
+      <w:r>
+        <w:t>jshell&gt; Scanner teclado = new Scanner(System.in);</w:t>
+      </w:r>
+    </w:p>
+    <w:p>
+      <w:pPr>
+        <w:spacing w:after="0"/>
+      </w:pPr>
+      <w:r>
+        <w:t>teclado ==&gt; java.util.Scanner[delimiters=\p{javaWhitespace}+] ... \E][infinity string=\Q?\E]</w:t>
+      </w:r>
+    </w:p>
+    <w:p>
+      <w:pPr>
+        <w:spacing w:after="0"/>
+      </w:pPr>
+      <w:r>
+        <w:t>jshell&gt; int numero =  teclado.nextInt();</w:t>
       </w:r>
     </w:p>
     <w:p>
@@ -1616,42 +825,16 @@
       <w:pPr>
         <w:spacing w:after="0"/>
       </w:pPr>
-      <w:proofErr w:type="spellStart"/>
-      <w:r>
-        <w:t>numero</w:t>
-      </w:r>
-      <w:proofErr w:type="spellEnd"/>
-      <w:r>
-        <w:t xml:space="preserve"> ==&gt; 8</w:t>
-      </w:r>
-    </w:p>
-    <w:p>
-      <w:pPr>
-        <w:spacing w:after="0"/>
-      </w:pPr>
-      <w:proofErr w:type="spellStart"/>
-      <w:r>
-        <w:t>jshell</w:t>
-      </w:r>
-      <w:proofErr w:type="spellEnd"/>
-      <w:r>
-        <w:t xml:space="preserve">&gt; </w:t>
-      </w:r>
-      <w:proofErr w:type="spellStart"/>
-      <w:r>
-        <w:t>int</w:t>
-      </w:r>
-      <w:proofErr w:type="spellEnd"/>
-      <w:r>
-        <w:t xml:space="preserve"> anterior = </w:t>
-      </w:r>
-      <w:proofErr w:type="spellStart"/>
-      <w:r>
-        <w:t>numero</w:t>
-      </w:r>
-      <w:proofErr w:type="spellEnd"/>
-      <w:r>
-        <w:t xml:space="preserve"> -1;</w:t>
+      <w:r>
+        <w:t>numero ==&gt; 8</w:t>
+      </w:r>
+    </w:p>
+    <w:p>
+      <w:pPr>
+        <w:spacing w:after="0"/>
+      </w:pPr>
+      <w:r>
+        <w:t>jshell&gt; int anterior = numero -1;</w:t>
       </w:r>
     </w:p>
     <w:p>
@@ -1666,29 +849,8 @@
       <w:pPr>
         <w:spacing w:after="0"/>
       </w:pPr>
-      <w:proofErr w:type="spellStart"/>
-      <w:r>
-        <w:t>jshell</w:t>
-      </w:r>
-      <w:proofErr w:type="spellEnd"/>
-      <w:r>
-        <w:t xml:space="preserve">&gt; </w:t>
-      </w:r>
-      <w:proofErr w:type="spellStart"/>
-      <w:r>
-        <w:t>int</w:t>
-      </w:r>
-      <w:proofErr w:type="spellEnd"/>
-      <w:r>
-        <w:t xml:space="preserve"> posterior = </w:t>
-      </w:r>
-      <w:proofErr w:type="spellStart"/>
-      <w:r>
-        <w:t>numero</w:t>
-      </w:r>
-      <w:proofErr w:type="spellEnd"/>
-      <w:r>
-        <w:t xml:space="preserve"> +1;</w:t>
+      <w:r>
+        <w:t>jshell&gt; int posterior = numero +1;</w:t>
       </w:r>
     </w:p>
     <w:p>
@@ -1703,58 +865,24 @@
       <w:pPr>
         <w:spacing w:after="0"/>
       </w:pPr>
-      <w:proofErr w:type="spellStart"/>
-      <w:r>
-        <w:t>jshell</w:t>
-      </w:r>
-      <w:proofErr w:type="spellEnd"/>
-      <w:r>
-        <w:t xml:space="preserve">&gt; </w:t>
-      </w:r>
-      <w:proofErr w:type="spellStart"/>
-      <w:r>
-        <w:t>System.out.println</w:t>
-      </w:r>
-      <w:proofErr w:type="spellEnd"/>
-      <w:r>
-        <w:t xml:space="preserve">("Os </w:t>
-      </w:r>
-      <w:proofErr w:type="spellStart"/>
-      <w:r>
-        <w:t>numeros</w:t>
-      </w:r>
-      <w:proofErr w:type="spellEnd"/>
-      <w:r>
-        <w:t xml:space="preserve"> anterior e posterior "+anterior+" &lt;==&gt; "+posterior);</w:t>
-      </w:r>
-    </w:p>
-    <w:p>
-      <w:pPr>
-        <w:spacing w:after="0"/>
-      </w:pPr>
-      <w:r>
-        <w:t xml:space="preserve">Os </w:t>
-      </w:r>
-      <w:proofErr w:type="spellStart"/>
-      <w:r>
-        <w:t>numeros</w:t>
-      </w:r>
-      <w:proofErr w:type="spellEnd"/>
-      <w:r>
-        <w:t xml:space="preserve"> anterior e posterior 7 &lt;==&gt; 9</w:t>
-      </w:r>
-    </w:p>
-    <w:p>
-      <w:pPr>
-        <w:spacing w:after="0"/>
-      </w:pPr>
-      <w:proofErr w:type="spellStart"/>
-      <w:r>
-        <w:t>jshell</w:t>
-      </w:r>
-      <w:proofErr w:type="spellEnd"/>
-      <w:r>
-        <w:t>&gt;</w:t>
+      <w:r>
+        <w:t>jshell&gt; System.out.println("Os numeros anterior e posterior "+anterior+" &lt;==&gt; "+posterior);</w:t>
+      </w:r>
+    </w:p>
+    <w:p>
+      <w:pPr>
+        <w:spacing w:after="0"/>
+      </w:pPr>
+      <w:r>
+        <w:t>Os numeros anterior e posterior 7 &lt;==&gt; 9</w:t>
+      </w:r>
+    </w:p>
+    <w:p>
+      <w:pPr>
+        <w:spacing w:after="0"/>
+      </w:pPr>
+      <w:r>
+        <w:t>jshell&gt;</w:t>
       </w:r>
     </w:p>
     <w:p>
@@ -1907,19 +1035,12 @@
         <w:spacing w:after="0"/>
         <w:ind w:firstLine="708"/>
       </w:pPr>
-      <w:proofErr w:type="spellStart"/>
-      <w:r>
-        <w:t>Interio</w:t>
-      </w:r>
-      <w:proofErr w:type="spellEnd"/>
-      <w:r>
-        <w:t xml:space="preserve">: </w:t>
-      </w:r>
-      <w:proofErr w:type="spellStart"/>
+      <w:r>
+        <w:t xml:space="preserve">Interio: </w:t>
+      </w:r>
       <w:r>
         <w:t>numero_clientes</w:t>
       </w:r>
-      <w:proofErr w:type="spellEnd"/>
       <w:r>
         <w:t>;</w:t>
       </w:r>
@@ -1930,27 +1051,17 @@
         <w:ind w:firstLine="708"/>
       </w:pPr>
       <w:r>
-        <w:t xml:space="preserve">real: </w:t>
-      </w:r>
-      <w:proofErr w:type="spellStart"/>
-      <w:r>
-        <w:t>valor_jantar</w:t>
-      </w:r>
-      <w:proofErr w:type="spellEnd"/>
-      <w:r>
-        <w:t>,</w:t>
+        <w:t>real: valor_jantar,</w:t>
       </w:r>
       <w:r>
         <w:t xml:space="preserve"> </w:t>
       </w:r>
-      <w:proofErr w:type="spellStart"/>
       <w:r>
         <w:t>valor_jantar_</w:t>
       </w:r>
       <w:r>
         <w:t>cliente</w:t>
       </w:r>
-      <w:proofErr w:type="spellEnd"/>
       <w:r>
         <w:t>;</w:t>
       </w:r>
@@ -1968,28 +1079,81 @@
         <w:spacing w:after="0"/>
         <w:ind w:firstLine="708"/>
       </w:pPr>
-      <w:proofErr w:type="gramStart"/>
-      <w:r>
-        <w:t>escreva(</w:t>
-      </w:r>
-      <w:proofErr w:type="gramEnd"/>
-      <w:r>
-        <w:t>“Favor informar o valor do jantar”);</w:t>
-      </w:r>
-    </w:p>
-    <w:p>
-      <w:pPr>
-        <w:spacing w:after="0"/>
-        <w:ind w:firstLine="708"/>
-      </w:pPr>
-      <w:r>
-        <w:t>leia(</w:t>
-      </w:r>
-      <w:proofErr w:type="spellStart"/>
-      <w:r>
-        <w:t>valor_jantar</w:t>
-      </w:r>
-      <w:proofErr w:type="spellEnd"/>
+      <w:r>
+        <w:t>escreva(“Favor informar o valor do jantar”);</w:t>
+      </w:r>
+    </w:p>
+    <w:p>
+      <w:pPr>
+        <w:spacing w:after="0"/>
+        <w:ind w:firstLine="708"/>
+      </w:pPr>
+      <w:r>
+        <w:t>leia(valor_jantar);</w:t>
+      </w:r>
+    </w:p>
+    <w:p>
+      <w:pPr>
+        <w:spacing w:after="0"/>
+        <w:ind w:firstLine="708"/>
+      </w:pPr>
+      <w:r>
+        <w:t>escreva(“Favor informar o numero de clientes”);</w:t>
+      </w:r>
+    </w:p>
+    <w:p>
+      <w:pPr>
+        <w:spacing w:after="0"/>
+        <w:ind w:firstLine="708"/>
+      </w:pPr>
+      <w:r>
+        <w:t>leia(numero_clientes);</w:t>
+      </w:r>
+    </w:p>
+    <w:p>
+      <w:pPr>
+        <w:spacing w:after="0"/>
+        <w:ind w:firstLine="708"/>
+      </w:pPr>
+      <w:r>
+        <w:t>valor_jantar_</w:t>
+      </w:r>
+      <w:r>
+        <w:t>cliente</w:t>
+      </w:r>
+      <w:r>
+        <w:t xml:space="preserve"> </w:t>
+      </w:r>
+      <w:r>
+        <w:sym w:font="Wingdings" w:char="F0DF"/>
+      </w:r>
+      <w:r>
+        <w:t xml:space="preserve"> valor</w:t>
+      </w:r>
+      <w:r>
+        <w:t>_jantar / numero_clientes</w:t>
+      </w:r>
+      <w:r>
+        <w:t>;</w:t>
+      </w:r>
+    </w:p>
+    <w:p>
+      <w:pPr>
+        <w:spacing w:after="0"/>
+        <w:ind w:firstLine="708"/>
+      </w:pPr>
+      <w:r>
+        <w:t xml:space="preserve">escreva (“O valor </w:t>
+      </w:r>
+      <w:r>
+        <w:t xml:space="preserve">por cliente  e de </w:t>
+      </w:r>
+      <w:r>
+        <w:t>“, valor_jantar_</w:t>
+      </w:r>
+      <w:r>
+        <w:t>cliente</w:t>
+      </w:r>
       <w:r>
         <w:t>);</w:t>
       </w:r>
@@ -1997,121 +1161,6 @@
     <w:p>
       <w:pPr>
         <w:spacing w:after="0"/>
-        <w:ind w:firstLine="708"/>
-      </w:pPr>
-      <w:proofErr w:type="gramStart"/>
-      <w:r>
-        <w:t>escreva(</w:t>
-      </w:r>
-      <w:proofErr w:type="gramEnd"/>
-      <w:r>
-        <w:t xml:space="preserve">“Favor informar o </w:t>
-      </w:r>
-      <w:proofErr w:type="spellStart"/>
-      <w:r>
-        <w:t>numero</w:t>
-      </w:r>
-      <w:proofErr w:type="spellEnd"/>
-      <w:r>
-        <w:t xml:space="preserve"> de clientes”);</w:t>
-      </w:r>
-    </w:p>
-    <w:p>
-      <w:pPr>
-        <w:spacing w:after="0"/>
-        <w:ind w:firstLine="708"/>
-      </w:pPr>
-      <w:r>
-        <w:t>leia(</w:t>
-      </w:r>
-      <w:proofErr w:type="spellStart"/>
-      <w:r>
-        <w:t>numero_clientes</w:t>
-      </w:r>
-      <w:proofErr w:type="spellEnd"/>
-      <w:r>
-        <w:t>);</w:t>
-      </w:r>
-    </w:p>
-    <w:p>
-      <w:pPr>
-        <w:spacing w:after="0"/>
-        <w:ind w:firstLine="708"/>
-      </w:pPr>
-      <w:proofErr w:type="spellStart"/>
-      <w:r>
-        <w:t>valor_jantar_</w:t>
-      </w:r>
-      <w:r>
-        <w:t>cliente</w:t>
-      </w:r>
-      <w:proofErr w:type="spellEnd"/>
-      <w:r>
-        <w:t xml:space="preserve"> </w:t>
-      </w:r>
-      <w:r>
-        <w:sym w:font="Wingdings" w:char="F0DF"/>
-      </w:r>
-      <w:r>
-        <w:t xml:space="preserve"> </w:t>
-      </w:r>
-      <w:proofErr w:type="spellStart"/>
-      <w:r>
-        <w:t>valor</w:t>
-      </w:r>
-      <w:r>
-        <w:t>_jantar</w:t>
-      </w:r>
-      <w:proofErr w:type="spellEnd"/>
-      <w:r>
-        <w:t xml:space="preserve"> / </w:t>
-      </w:r>
-      <w:proofErr w:type="spellStart"/>
-      <w:r>
-        <w:t>numero_clientes</w:t>
-      </w:r>
-      <w:proofErr w:type="spellEnd"/>
-      <w:r>
-        <w:t>;</w:t>
-      </w:r>
-    </w:p>
-    <w:p>
-      <w:pPr>
-        <w:spacing w:after="0"/>
-        <w:ind w:firstLine="708"/>
-      </w:pPr>
-      <w:r>
-        <w:t xml:space="preserve">escreva (“O valor </w:t>
-      </w:r>
-      <w:r>
-        <w:t xml:space="preserve">por </w:t>
-      </w:r>
-      <w:proofErr w:type="gramStart"/>
-      <w:r>
-        <w:t>cliente  e</w:t>
-      </w:r>
-      <w:proofErr w:type="gramEnd"/>
-      <w:r>
-        <w:t xml:space="preserve"> de </w:t>
-      </w:r>
-      <w:r>
-        <w:t xml:space="preserve">“, </w:t>
-      </w:r>
-      <w:proofErr w:type="spellStart"/>
-      <w:r>
-        <w:t>valor_jantar_</w:t>
-      </w:r>
-      <w:r>
-        <w:t>cliente</w:t>
-      </w:r>
-      <w:proofErr w:type="spellEnd"/>
-      <w:r>
-        <w:t>);</w:t>
-      </w:r>
-    </w:p>
-    <w:p>
-      <w:pPr>
-        <w:spacing w:after="0"/>
       </w:pPr>
       <w:r>
         <w:t>Fim</w:t>
@@ -2142,21 +1191,8 @@
       <w:pPr>
         <w:spacing w:after="0"/>
       </w:pPr>
-      <w:proofErr w:type="spellStart"/>
-      <w:r>
-        <w:t>jshell</w:t>
-      </w:r>
-      <w:proofErr w:type="spellEnd"/>
-      <w:r>
-        <w:t xml:space="preserve">&gt; </w:t>
-      </w:r>
-      <w:proofErr w:type="spellStart"/>
-      <w:r>
-        <w:t>System.out.println</w:t>
-      </w:r>
-      <w:proofErr w:type="spellEnd"/>
-      <w:r>
-        <w:t>("Favor informar o valor do jantar");</w:t>
+      <w:r>
+        <w:t>jshell&gt; System.out.println("Favor informar o valor do jantar");</w:t>
       </w:r>
     </w:p>
     <w:p>
@@ -2171,118 +1207,24 @@
       <w:pPr>
         <w:spacing w:after="0"/>
       </w:pPr>
-      <w:proofErr w:type="spellStart"/>
-      <w:r>
-        <w:t>jshell</w:t>
-      </w:r>
-      <w:proofErr w:type="spellEnd"/>
-      <w:r>
-        <w:t xml:space="preserve">&gt; Scanner teclado = new </w:t>
-      </w:r>
-      <w:proofErr w:type="gramStart"/>
-      <w:r>
-        <w:t>Scanner(</w:t>
-      </w:r>
-      <w:proofErr w:type="gramEnd"/>
-      <w:r>
-        <w:t>System.in);</w:t>
-      </w:r>
-    </w:p>
-    <w:p>
-      <w:pPr>
-        <w:spacing w:after="0"/>
-      </w:pPr>
-      <w:r>
-        <w:t xml:space="preserve">teclado ==&gt; </w:t>
-      </w:r>
-      <w:proofErr w:type="spellStart"/>
-      <w:proofErr w:type="gramStart"/>
-      <w:r>
-        <w:t>java.util</w:t>
-      </w:r>
-      <w:proofErr w:type="gramEnd"/>
-      <w:r>
-        <w:t>.Scanner</w:t>
-      </w:r>
-      <w:proofErr w:type="spellEnd"/>
-      <w:r>
-        <w:t>[</w:t>
-      </w:r>
-      <w:proofErr w:type="spellStart"/>
-      <w:r>
-        <w:t>delimiters</w:t>
-      </w:r>
-      <w:proofErr w:type="spellEnd"/>
-      <w:r>
-        <w:t>=\p{</w:t>
-      </w:r>
-      <w:proofErr w:type="spellStart"/>
-      <w:r>
-        <w:t>javaWhitespace</w:t>
-      </w:r>
-      <w:proofErr w:type="spellEnd"/>
-      <w:r>
-        <w:t>}+] ... \</w:t>
-      </w:r>
-      <w:proofErr w:type="gramStart"/>
-      <w:r>
-        <w:t>E][</w:t>
-      </w:r>
-      <w:proofErr w:type="spellStart"/>
-      <w:proofErr w:type="gramEnd"/>
-      <w:r>
-        <w:t>infinity</w:t>
-      </w:r>
-      <w:proofErr w:type="spellEnd"/>
-      <w:r>
-        <w:t xml:space="preserve"> </w:t>
-      </w:r>
-      <w:proofErr w:type="spellStart"/>
-      <w:r>
-        <w:t>string</w:t>
-      </w:r>
-      <w:proofErr w:type="spellEnd"/>
-      <w:r>
-        <w:t>=\</w:t>
-      </w:r>
-      <w:proofErr w:type="gramStart"/>
-      <w:r>
-        <w:t>Q?\</w:t>
-      </w:r>
-      <w:proofErr w:type="gramEnd"/>
-      <w:r>
-        <w:t>E]</w:t>
-      </w:r>
-    </w:p>
-    <w:p>
-      <w:pPr>
-        <w:spacing w:after="0"/>
-      </w:pPr>
-      <w:proofErr w:type="spellStart"/>
-      <w:r>
-        <w:t>jshell</w:t>
-      </w:r>
-      <w:proofErr w:type="spellEnd"/>
-      <w:r>
-        <w:t xml:space="preserve">&gt; </w:t>
-      </w:r>
-      <w:proofErr w:type="spellStart"/>
-      <w:r>
-        <w:t>double</w:t>
-      </w:r>
-      <w:proofErr w:type="spellEnd"/>
-      <w:r>
-        <w:t xml:space="preserve"> jantar = </w:t>
-      </w:r>
-      <w:proofErr w:type="spellStart"/>
-      <w:proofErr w:type="gramStart"/>
-      <w:r>
-        <w:t>teclado.nextDouble</w:t>
-      </w:r>
-      <w:proofErr w:type="spellEnd"/>
-      <w:proofErr w:type="gramEnd"/>
-      <w:r>
-        <w:t>();</w:t>
+      <w:r>
+        <w:t>jshell&gt; Scanner teclado = new Scanner(System.in);</w:t>
+      </w:r>
+    </w:p>
+    <w:p>
+      <w:pPr>
+        <w:spacing w:after="0"/>
+      </w:pPr>
+      <w:r>
+        <w:t>teclado ==&gt; java.util.Scanner[delimiters=\p{javaWhitespace}+] ... \E][infinity string=\Q?\E]</w:t>
+      </w:r>
+    </w:p>
+    <w:p>
+      <w:pPr>
+        <w:spacing w:after="0"/>
+      </w:pPr>
+      <w:r>
+        <w:t>jshell&gt; double jantar = teclado.nextDouble();</w:t>
       </w:r>
     </w:p>
     <w:p>
@@ -2305,81 +1247,24 @@
       <w:pPr>
         <w:spacing w:after="0"/>
       </w:pPr>
-      <w:proofErr w:type="spellStart"/>
-      <w:r>
-        <w:t>jshell</w:t>
-      </w:r>
-      <w:proofErr w:type="spellEnd"/>
-      <w:r>
-        <w:t xml:space="preserve">&gt; </w:t>
-      </w:r>
-      <w:proofErr w:type="spellStart"/>
-      <w:r>
-        <w:t>System.out.println</w:t>
-      </w:r>
-      <w:proofErr w:type="spellEnd"/>
-      <w:r>
-        <w:t>("</w:t>
-      </w:r>
-      <w:proofErr w:type="spellStart"/>
-      <w:r>
-        <w:t>Numero</w:t>
-      </w:r>
-      <w:proofErr w:type="spellEnd"/>
-      <w:r>
-        <w:t xml:space="preserve"> de clientes");</w:t>
-      </w:r>
-    </w:p>
-    <w:p>
-      <w:pPr>
-        <w:spacing w:after="0"/>
-      </w:pPr>
-      <w:proofErr w:type="spellStart"/>
-      <w:r>
-        <w:t>Numero</w:t>
-      </w:r>
-      <w:proofErr w:type="spellEnd"/>
-      <w:r>
-        <w:t xml:space="preserve"> de clientes</w:t>
-      </w:r>
-    </w:p>
-    <w:p>
-      <w:pPr>
-        <w:spacing w:after="0"/>
-      </w:pPr>
-      <w:proofErr w:type="spellStart"/>
-      <w:r>
-        <w:t>jshell</w:t>
-      </w:r>
-      <w:proofErr w:type="spellEnd"/>
-      <w:r>
-        <w:t xml:space="preserve">&gt; </w:t>
-      </w:r>
-      <w:proofErr w:type="spellStart"/>
-      <w:r>
-        <w:t>int</w:t>
-      </w:r>
-      <w:proofErr w:type="spellEnd"/>
-      <w:r>
-        <w:t xml:space="preserve"> </w:t>
-      </w:r>
-      <w:proofErr w:type="spellStart"/>
-      <w:r>
-        <w:t>numero_clientes</w:t>
-      </w:r>
-      <w:proofErr w:type="spellEnd"/>
-      <w:r>
-        <w:t xml:space="preserve"> = </w:t>
-      </w:r>
-      <w:proofErr w:type="spellStart"/>
-      <w:proofErr w:type="gramStart"/>
-      <w:r>
-        <w:t>teclado.nextInt</w:t>
-      </w:r>
-      <w:proofErr w:type="spellEnd"/>
-      <w:proofErr w:type="gramEnd"/>
-      <w:r>
-        <w:t>();</w:t>
+      <w:r>
+        <w:t>jshell&gt; System.out.println("Numero de clientes");</w:t>
+      </w:r>
+    </w:p>
+    <w:p>
+      <w:pPr>
+        <w:spacing w:after="0"/>
+      </w:pPr>
+      <w:r>
+        <w:t>Numero de clientes</w:t>
+      </w:r>
+    </w:p>
+    <w:p>
+      <w:pPr>
+        <w:spacing w:after="0"/>
+      </w:pPr>
+      <w:r>
+        <w:t>jshell&gt; int numero_clientes = teclado.nextInt();</w:t>
       </w:r>
     </w:p>
     <w:p>
@@ -2394,76 +1279,32 @@
       <w:pPr>
         <w:spacing w:after="0"/>
       </w:pPr>
-      <w:proofErr w:type="spellStart"/>
-      <w:r>
-        <w:t>numero_clientes</w:t>
-      </w:r>
-      <w:proofErr w:type="spellEnd"/>
-      <w:r>
-        <w:t xml:space="preserve"> ==&gt; 4</w:t>
-      </w:r>
-    </w:p>
-    <w:p>
-      <w:pPr>
-        <w:spacing w:after="0"/>
-      </w:pPr>
-      <w:proofErr w:type="spellStart"/>
-      <w:r>
-        <w:t>jshell</w:t>
-      </w:r>
-      <w:proofErr w:type="spellEnd"/>
-      <w:r>
-        <w:t xml:space="preserve">&gt; </w:t>
-      </w:r>
-      <w:proofErr w:type="spellStart"/>
-      <w:r>
-        <w:t>double</w:t>
-      </w:r>
-      <w:proofErr w:type="spellEnd"/>
-      <w:r>
-        <w:t xml:space="preserve"> </w:t>
-      </w:r>
-      <w:proofErr w:type="spellStart"/>
-      <w:r>
-        <w:t>valor_jantar_cliente</w:t>
-      </w:r>
-      <w:proofErr w:type="spellEnd"/>
-      <w:r>
-        <w:t xml:space="preserve"> = jantar/</w:t>
-      </w:r>
-      <w:proofErr w:type="spellStart"/>
-      <w:r>
-        <w:t>numero_clientes</w:t>
-      </w:r>
-      <w:proofErr w:type="spellEnd"/>
-      <w:r>
-        <w:t>;</w:t>
-      </w:r>
-    </w:p>
-    <w:p>
-      <w:pPr>
-        <w:spacing w:after="0"/>
-      </w:pPr>
-      <w:proofErr w:type="spellStart"/>
-      <w:r>
-        <w:t>valor_jantar_cliente</w:t>
-      </w:r>
-      <w:proofErr w:type="spellEnd"/>
-      <w:r>
-        <w:t xml:space="preserve"> ==&gt; 37.5</w:t>
-      </w:r>
-    </w:p>
-    <w:p>
-      <w:pPr>
-        <w:spacing w:after="0"/>
-      </w:pPr>
-      <w:proofErr w:type="spellStart"/>
-      <w:r>
-        <w:t>jshell</w:t>
-      </w:r>
-      <w:proofErr w:type="spellEnd"/>
-      <w:r>
-        <w:t>&gt;</w:t>
+      <w:r>
+        <w:t>numero_clientes ==&gt; 4</w:t>
+      </w:r>
+    </w:p>
+    <w:p>
+      <w:pPr>
+        <w:spacing w:after="0"/>
+      </w:pPr>
+      <w:r>
+        <w:t>jshell&gt; double valor_jantar_cliente = jantar/numero_clientes;</w:t>
+      </w:r>
+    </w:p>
+    <w:p>
+      <w:pPr>
+        <w:spacing w:after="0"/>
+      </w:pPr>
+      <w:r>
+        <w:t>valor_jantar_cliente ==&gt; 37.5</w:t>
+      </w:r>
+    </w:p>
+    <w:p>
+      <w:pPr>
+        <w:spacing w:after="0"/>
+      </w:pPr>
+      <w:r>
+        <w:t>jshell&gt;</w:t>
       </w:r>
     </w:p>
     <w:p>
@@ -2556,6 +1397,163 @@
     </w:p>
     <w:p>
       <w:pPr>
+        <w:spacing w:after="0"/>
+      </w:pPr>
+      <w:r>
+        <w:rPr>
+          <w:b/>
+          <w:bCs/>
+          <w:color w:val="EE0000"/>
+        </w:rPr>
+        <w:t xml:space="preserve">Algoritmo </w:t>
+      </w:r>
+      <w:r>
+        <w:rPr>
+          <w:b/>
+          <w:bCs/>
+          <w:color w:val="EE0000"/>
+        </w:rPr>
+        <w:t>OpcoesPagamento</w:t>
+      </w:r>
+    </w:p>
+    <w:p>
+      <w:pPr>
+        <w:spacing w:after="0"/>
+      </w:pPr>
+      <w:r>
+        <w:t>DECLARAÇÂO DE VARIÁVEIS</w:t>
+      </w:r>
+    </w:p>
+    <w:p>
+      <w:pPr>
+        <w:spacing w:after="0"/>
+        <w:ind w:firstLine="708"/>
+      </w:pPr>
+      <w:r>
+        <w:t xml:space="preserve">real: </w:t>
+      </w:r>
+      <w:r>
+        <w:t>preco_produto</w:t>
+      </w:r>
+      <w:r>
+        <w:t>;</w:t>
+      </w:r>
+    </w:p>
+    <w:p>
+      <w:pPr>
+        <w:spacing w:after="0"/>
+      </w:pPr>
+      <w:r>
+        <w:t>Inicio</w:t>
+      </w:r>
+    </w:p>
+    <w:p>
+      <w:pPr>
+        <w:spacing w:after="0"/>
+        <w:ind w:firstLine="708"/>
+      </w:pPr>
+      <w:r>
+        <w:t xml:space="preserve">escreva(“Favor informar o </w:t>
+      </w:r>
+      <w:r>
+        <w:t>preco do produto</w:t>
+      </w:r>
+      <w:r>
+        <w:t>”);</w:t>
+      </w:r>
+    </w:p>
+    <w:p>
+      <w:pPr>
+        <w:spacing w:after="0"/>
+        <w:ind w:firstLine="708"/>
+      </w:pPr>
+      <w:r>
+        <w:t>leia(</w:t>
+      </w:r>
+      <w:r>
+        <w:t>preco_produto</w:t>
+      </w:r>
+      <w:r>
+        <w:t>);</w:t>
+      </w:r>
+    </w:p>
+    <w:p>
+      <w:pPr>
+        <w:spacing w:after="0"/>
+        <w:ind w:firstLine="708"/>
+      </w:pPr>
+      <w:r>
+        <w:t>escreva(“</w:t>
+      </w:r>
+      <w:r>
+        <w:t xml:space="preserve">O produto pago a vista tem 10% de desconto e saira por </w:t>
+      </w:r>
+      <w:r>
+        <w:t>”</w:t>
+      </w:r>
+      <w:r>
+        <w:t>, preco_produto*0.9</w:t>
+      </w:r>
+      <w:r>
+        <w:t>);</w:t>
+      </w:r>
+    </w:p>
+    <w:p>
+      <w:pPr>
+        <w:spacing w:after="0"/>
+        <w:ind w:firstLine="708"/>
+      </w:pPr>
+      <w:r>
+        <w:t xml:space="preserve">escreva(“O produto pago a </w:t>
+      </w:r>
+      <w:r>
+        <w:t>prazo em 3x de</w:t>
+      </w:r>
+      <w:r>
+        <w:t xml:space="preserve"> ”, preco_produto</w:t>
+      </w:r>
+      <w:r>
+        <w:t>/3</w:t>
+      </w:r>
+      <w:r>
+        <w:t>)</w:t>
+      </w:r>
+      <w:r>
+        <w:t>;</w:t>
+      </w:r>
+    </w:p>
+    <w:p>
+      <w:pPr>
+        <w:spacing w:after="0"/>
+      </w:pPr>
+      <w:r>
+        <w:t>Fim</w:t>
+      </w:r>
+    </w:p>
+    <w:p>
+      <w:pPr>
+        <w:spacing w:after="0"/>
+      </w:pPr>
+      <w:r>
+        <w:t>------------------------------------------------------------------------------------------------------------------------------</w:t>
+      </w:r>
+    </w:p>
+    <w:p>
+      <w:pPr>
+        <w:spacing w:after="0"/>
+      </w:pPr>
+      <w:r>
+        <w:t>No JSHELL</w:t>
+      </w:r>
+    </w:p>
+    <w:p/>
+    <w:p>
+      <w:pPr>
+        <w:pStyle w:val="PargrafodaLista"/>
+      </w:pPr>
+    </w:p>
+    <w:p>
+      <w:pPr>
         <w:pStyle w:val="PargrafodaLista"/>
         <w:numPr>
           <w:ilvl w:val="0"/>
@@ -2563,15 +1561,7 @@
         </w:numPr>
       </w:pPr>
       <w:r>
-        <w:t xml:space="preserve">Escrever um programa que leia as 04 notas de </w:t>
-      </w:r>
-      <w:proofErr w:type="gramStart"/>
-      <w:r>
-        <w:t>uma aluno</w:t>
-      </w:r>
-      <w:proofErr w:type="gramEnd"/>
-      <w:r>
-        <w:t xml:space="preserve"> e calcule a sua média.</w:t>
+        <w:t>Escrever um programa que leia as 04 notas de uma aluno e calcule a sua média.</w:t>
       </w:r>
     </w:p>
     <w:p/>

</xml_diff>

<commit_message>
Realização do exercicio 5
</commit_message>
<xml_diff>
--- a/Algoritimo.docx
+++ b/Algoritimo.docx
@@ -82,6 +82,7 @@
       <w:r>
         <w:t>Double :</w:t>
       </w:r>
+      <w:proofErr w:type="spellStart"/>
       <w:r>
         <w:t>taxa</w:t>
       </w:r>
@@ -89,7 +90,11 @@
         <w:t>_</w:t>
       </w:r>
       <w:r>
-        <w:t>garcom: 0.1;</w:t>
+        <w:t>garcom</w:t>
+      </w:r>
+      <w:proofErr w:type="spellEnd"/>
+      <w:r>
+        <w:t>: 0.1;</w:t>
       </w:r>
     </w:p>
     <w:p>
@@ -106,11 +111,21 @@
         <w:ind w:firstLine="708"/>
       </w:pPr>
       <w:r>
-        <w:t>real: valor_jantar</w:t>
-      </w:r>
-      <w:r>
-        <w:t>, valor_jantar_total</w:t>
-      </w:r>
+        <w:t xml:space="preserve">real: </w:t>
+      </w:r>
+      <w:proofErr w:type="spellStart"/>
+      <w:r>
+        <w:t>valor_jantar</w:t>
+      </w:r>
+      <w:proofErr w:type="spellEnd"/>
+      <w:r>
+        <w:t xml:space="preserve">, </w:t>
+      </w:r>
+      <w:proofErr w:type="spellStart"/>
+      <w:r>
+        <w:t>valor_jantar_total</w:t>
+      </w:r>
+      <w:proofErr w:type="spellEnd"/>
       <w:r>
         <w:t>;</w:t>
       </w:r>
@@ -128,8 +143,13 @@
         <w:spacing w:after="0"/>
         <w:ind w:firstLine="708"/>
       </w:pPr>
-      <w:r>
-        <w:t>escreva(“Favor informar o valor do jantar”);</w:t>
+      <w:proofErr w:type="gramStart"/>
+      <w:r>
+        <w:t>escreva(</w:t>
+      </w:r>
+      <w:proofErr w:type="gramEnd"/>
+      <w:r>
+        <w:t>“Favor informar o valor do jantar”);</w:t>
       </w:r>
     </w:p>
     <w:p>
@@ -138,7 +158,15 @@
         <w:ind w:firstLine="708"/>
       </w:pPr>
       <w:r>
-        <w:t>leia(valor_jantar);</w:t>
+        <w:t>leia(</w:t>
+      </w:r>
+      <w:proofErr w:type="spellStart"/>
+      <w:r>
+        <w:t>valor_jantar</w:t>
+      </w:r>
+      <w:proofErr w:type="spellEnd"/>
+      <w:r>
+        <w:t>);</w:t>
       </w:r>
     </w:p>
     <w:p>
@@ -146,9 +174,11 @@
         <w:spacing w:after="0"/>
         <w:ind w:firstLine="708"/>
       </w:pPr>
+      <w:proofErr w:type="spellStart"/>
       <w:r>
         <w:t>valor_jantar_total</w:t>
       </w:r>
+      <w:proofErr w:type="spellEnd"/>
       <w:r>
         <w:t xml:space="preserve"> </w:t>
       </w:r>
@@ -156,7 +186,39 @@
         <w:sym w:font="Wingdings" w:char="F0DF"/>
       </w:r>
       <w:r>
-        <w:t xml:space="preserve"> valor_jantar +( taxa_garcom*valor_jantar);</w:t>
+        <w:t xml:space="preserve"> </w:t>
+      </w:r>
+      <w:proofErr w:type="spellStart"/>
+      <w:r>
+        <w:t>valor_jantar</w:t>
+      </w:r>
+      <w:proofErr w:type="spellEnd"/>
+      <w:r>
+        <w:t xml:space="preserve"> </w:t>
+      </w:r>
+      <w:proofErr w:type="gramStart"/>
+      <w:r>
+        <w:t xml:space="preserve">+( </w:t>
+      </w:r>
+      <w:proofErr w:type="spellStart"/>
+      <w:r>
+        <w:t>taxa</w:t>
+      </w:r>
+      <w:proofErr w:type="gramEnd"/>
+      <w:r>
+        <w:t>_garcom</w:t>
+      </w:r>
+      <w:proofErr w:type="spellEnd"/>
+      <w:r>
+        <w:t>*</w:t>
+      </w:r>
+      <w:proofErr w:type="spellStart"/>
+      <w:r>
+        <w:t>valor_jantar</w:t>
+      </w:r>
+      <w:proofErr w:type="spellEnd"/>
+      <w:r>
+        <w:t>);</w:t>
       </w:r>
     </w:p>
     <w:p>
@@ -171,7 +233,23 @@
         <w:t xml:space="preserve"> </w:t>
       </w:r>
       <w:r>
-        <w:t>valor total do jantar a ser pago e de  “, valor_jantar_total);</w:t>
+        <w:t xml:space="preserve">valor total do jantar a ser pago e </w:t>
+      </w:r>
+      <w:proofErr w:type="gramStart"/>
+      <w:r>
+        <w:t>de  “</w:t>
+      </w:r>
+      <w:proofErr w:type="gramEnd"/>
+      <w:r>
+        <w:t xml:space="preserve">, </w:t>
+      </w:r>
+      <w:proofErr w:type="spellStart"/>
+      <w:r>
+        <w:t>valor_jantar_total</w:t>
+      </w:r>
+      <w:proofErr w:type="spellEnd"/>
+      <w:r>
+        <w:t>);</w:t>
       </w:r>
     </w:p>
     <w:p>
@@ -202,24 +280,63 @@
       <w:pPr>
         <w:spacing w:after="0"/>
       </w:pPr>
-      <w:r>
-        <w:t>jshell&gt; double taxa_garcom = 0.1;</w:t>
-      </w:r>
-    </w:p>
-    <w:p>
-      <w:pPr>
-        <w:spacing w:after="0"/>
-      </w:pPr>
-      <w:r>
-        <w:t>taxa_garcom ==&gt; 0.1</w:t>
-      </w:r>
-    </w:p>
-    <w:p>
-      <w:pPr>
-        <w:spacing w:after="0"/>
-      </w:pPr>
-      <w:r>
-        <w:t>jshell&gt; System.out.println("favor informar o valor do jantar ");</w:t>
+      <w:proofErr w:type="spellStart"/>
+      <w:r>
+        <w:t>jshell</w:t>
+      </w:r>
+      <w:proofErr w:type="spellEnd"/>
+      <w:r>
+        <w:t xml:space="preserve">&gt; </w:t>
+      </w:r>
+      <w:proofErr w:type="spellStart"/>
+      <w:r>
+        <w:t>double</w:t>
+      </w:r>
+      <w:proofErr w:type="spellEnd"/>
+      <w:r>
+        <w:t xml:space="preserve"> </w:t>
+      </w:r>
+      <w:proofErr w:type="spellStart"/>
+      <w:r>
+        <w:t>taxa_garcom</w:t>
+      </w:r>
+      <w:proofErr w:type="spellEnd"/>
+      <w:r>
+        <w:t xml:space="preserve"> = 0.1;</w:t>
+      </w:r>
+    </w:p>
+    <w:p>
+      <w:pPr>
+        <w:spacing w:after="0"/>
+      </w:pPr>
+      <w:proofErr w:type="spellStart"/>
+      <w:r>
+        <w:t>taxa_garcom</w:t>
+      </w:r>
+      <w:proofErr w:type="spellEnd"/>
+      <w:r>
+        <w:t xml:space="preserve"> ==&gt; 0.1</w:t>
+      </w:r>
+    </w:p>
+    <w:p>
+      <w:pPr>
+        <w:spacing w:after="0"/>
+      </w:pPr>
+      <w:proofErr w:type="spellStart"/>
+      <w:r>
+        <w:t>jshell</w:t>
+      </w:r>
+      <w:proofErr w:type="spellEnd"/>
+      <w:r>
+        <w:t xml:space="preserve">&gt; </w:t>
+      </w:r>
+      <w:proofErr w:type="spellStart"/>
+      <w:r>
+        <w:t>System.out.println</w:t>
+      </w:r>
+      <w:proofErr w:type="spellEnd"/>
+      <w:r>
+        <w:t>("favor informar o valor do jantar ");</w:t>
       </w:r>
     </w:p>
     <w:p>
@@ -234,24 +351,126 @@
       <w:pPr>
         <w:spacing w:after="0"/>
       </w:pPr>
-      <w:r>
-        <w:t>jshell&gt; Scanner teclado = new Scanner(System.in);</w:t>
-      </w:r>
-    </w:p>
-    <w:p>
-      <w:pPr>
-        <w:spacing w:after="0"/>
-      </w:pPr>
-      <w:r>
-        <w:t>teclado ==&gt; java.util.Scanner[delimiters=\p{javaWhitespace}+] ... \E][infinity string=\Q?\E]</w:t>
-      </w:r>
-    </w:p>
-    <w:p>
-      <w:pPr>
-        <w:spacing w:after="0"/>
-      </w:pPr>
-      <w:r>
-        <w:t>jshell&gt; double valor_jantar = teclado.nextDouble();</w:t>
+      <w:proofErr w:type="spellStart"/>
+      <w:r>
+        <w:t>jshell</w:t>
+      </w:r>
+      <w:proofErr w:type="spellEnd"/>
+      <w:r>
+        <w:t xml:space="preserve">&gt; Scanner teclado = new </w:t>
+      </w:r>
+      <w:proofErr w:type="gramStart"/>
+      <w:r>
+        <w:t>Scanner(</w:t>
+      </w:r>
+      <w:proofErr w:type="gramEnd"/>
+      <w:r>
+        <w:t>System.in);</w:t>
+      </w:r>
+    </w:p>
+    <w:p>
+      <w:pPr>
+        <w:spacing w:after="0"/>
+      </w:pPr>
+      <w:r>
+        <w:t xml:space="preserve">teclado ==&gt; </w:t>
+      </w:r>
+      <w:proofErr w:type="spellStart"/>
+      <w:proofErr w:type="gramStart"/>
+      <w:r>
+        <w:t>java.util</w:t>
+      </w:r>
+      <w:proofErr w:type="gramEnd"/>
+      <w:r>
+        <w:t>.Scanner</w:t>
+      </w:r>
+      <w:proofErr w:type="spellEnd"/>
+      <w:r>
+        <w:t>[</w:t>
+      </w:r>
+      <w:proofErr w:type="spellStart"/>
+      <w:r>
+        <w:t>delimiters</w:t>
+      </w:r>
+      <w:proofErr w:type="spellEnd"/>
+      <w:r>
+        <w:t>=\p{</w:t>
+      </w:r>
+      <w:proofErr w:type="spellStart"/>
+      <w:r>
+        <w:t>javaWhitespace</w:t>
+      </w:r>
+      <w:proofErr w:type="spellEnd"/>
+      <w:r>
+        <w:t>}+] ... \</w:t>
+      </w:r>
+      <w:proofErr w:type="gramStart"/>
+      <w:r>
+        <w:t>E][</w:t>
+      </w:r>
+      <w:proofErr w:type="spellStart"/>
+      <w:proofErr w:type="gramEnd"/>
+      <w:r>
+        <w:t>infinity</w:t>
+      </w:r>
+      <w:proofErr w:type="spellEnd"/>
+      <w:r>
+        <w:t xml:space="preserve"> </w:t>
+      </w:r>
+      <w:proofErr w:type="spellStart"/>
+      <w:r>
+        <w:t>string</w:t>
+      </w:r>
+      <w:proofErr w:type="spellEnd"/>
+      <w:r>
+        <w:t>=\</w:t>
+      </w:r>
+      <w:proofErr w:type="gramStart"/>
+      <w:r>
+        <w:t>Q?\</w:t>
+      </w:r>
+      <w:proofErr w:type="gramEnd"/>
+      <w:r>
+        <w:t>E]</w:t>
+      </w:r>
+    </w:p>
+    <w:p>
+      <w:pPr>
+        <w:spacing w:after="0"/>
+      </w:pPr>
+      <w:proofErr w:type="spellStart"/>
+      <w:r>
+        <w:t>jshell</w:t>
+      </w:r>
+      <w:proofErr w:type="spellEnd"/>
+      <w:r>
+        <w:t xml:space="preserve">&gt; </w:t>
+      </w:r>
+      <w:proofErr w:type="spellStart"/>
+      <w:r>
+        <w:t>double</w:t>
+      </w:r>
+      <w:proofErr w:type="spellEnd"/>
+      <w:r>
+        <w:t xml:space="preserve"> </w:t>
+      </w:r>
+      <w:proofErr w:type="spellStart"/>
+      <w:r>
+        <w:t>valor_jantar</w:t>
+      </w:r>
+      <w:proofErr w:type="spellEnd"/>
+      <w:r>
+        <w:t xml:space="preserve"> = </w:t>
+      </w:r>
+      <w:proofErr w:type="spellStart"/>
+      <w:proofErr w:type="gramStart"/>
+      <w:r>
+        <w:t>teclado.nextDouble</w:t>
+      </w:r>
+      <w:proofErr w:type="spellEnd"/>
+      <w:proofErr w:type="gramEnd"/>
+      <w:r>
+        <w:t>();</w:t>
       </w:r>
     </w:p>
     <w:p>
@@ -266,32 +485,108 @@
       <w:pPr>
         <w:spacing w:after="0"/>
       </w:pPr>
-      <w:r>
-        <w:t>valor_jantar ==&gt; 150.0</w:t>
-      </w:r>
-    </w:p>
-    <w:p>
-      <w:pPr>
-        <w:spacing w:after="0"/>
-      </w:pPr>
-      <w:r>
-        <w:t>jshell&gt; double valor_jantar_total = valor_jantar + (taxa_garcom*valor_jantar);</w:t>
-      </w:r>
-    </w:p>
-    <w:p>
-      <w:pPr>
-        <w:spacing w:after="0"/>
-      </w:pPr>
-      <w:r>
-        <w:t>valor_jantar_total ==&gt; 165.0</w:t>
-      </w:r>
-    </w:p>
-    <w:p>
-      <w:pPr>
-        <w:spacing w:after="0"/>
-      </w:pPr>
-      <w:r>
-        <w:t>jshell&gt; System.out.println("O valor total do jantar foi de "+valor_jantar_total);</w:t>
+      <w:proofErr w:type="spellStart"/>
+      <w:r>
+        <w:t>valor_jantar</w:t>
+      </w:r>
+      <w:proofErr w:type="spellEnd"/>
+      <w:r>
+        <w:t xml:space="preserve"> ==&gt; 150.0</w:t>
+      </w:r>
+    </w:p>
+    <w:p>
+      <w:pPr>
+        <w:spacing w:after="0"/>
+      </w:pPr>
+      <w:proofErr w:type="spellStart"/>
+      <w:r>
+        <w:t>jshell</w:t>
+      </w:r>
+      <w:proofErr w:type="spellEnd"/>
+      <w:r>
+        <w:t xml:space="preserve">&gt; </w:t>
+      </w:r>
+      <w:proofErr w:type="spellStart"/>
+      <w:r>
+        <w:t>double</w:t>
+      </w:r>
+      <w:proofErr w:type="spellEnd"/>
+      <w:r>
+        <w:t xml:space="preserve"> </w:t>
+      </w:r>
+      <w:proofErr w:type="spellStart"/>
+      <w:r>
+        <w:t>valor_jantar_total</w:t>
+      </w:r>
+      <w:proofErr w:type="spellEnd"/>
+      <w:r>
+        <w:t xml:space="preserve"> = </w:t>
+      </w:r>
+      <w:proofErr w:type="spellStart"/>
+      <w:r>
+        <w:t>valor_jantar</w:t>
+      </w:r>
+      <w:proofErr w:type="spellEnd"/>
+      <w:r>
+        <w:t xml:space="preserve"> + (</w:t>
+      </w:r>
+      <w:proofErr w:type="spellStart"/>
+      <w:r>
+        <w:t>taxa_garcom</w:t>
+      </w:r>
+      <w:proofErr w:type="spellEnd"/>
+      <w:r>
+        <w:t>*</w:t>
+      </w:r>
+      <w:proofErr w:type="spellStart"/>
+      <w:r>
+        <w:t>valor_jantar</w:t>
+      </w:r>
+      <w:proofErr w:type="spellEnd"/>
+      <w:r>
+        <w:t>);</w:t>
+      </w:r>
+    </w:p>
+    <w:p>
+      <w:pPr>
+        <w:spacing w:after="0"/>
+      </w:pPr>
+      <w:proofErr w:type="spellStart"/>
+      <w:r>
+        <w:t>valor_jantar_total</w:t>
+      </w:r>
+      <w:proofErr w:type="spellEnd"/>
+      <w:r>
+        <w:t xml:space="preserve"> ==&gt; 165.0</w:t>
+      </w:r>
+    </w:p>
+    <w:p>
+      <w:pPr>
+        <w:spacing w:after="0"/>
+      </w:pPr>
+      <w:proofErr w:type="spellStart"/>
+      <w:r>
+        <w:t>jshell</w:t>
+      </w:r>
+      <w:proofErr w:type="spellEnd"/>
+      <w:r>
+        <w:t xml:space="preserve">&gt; </w:t>
+      </w:r>
+      <w:proofErr w:type="spellStart"/>
+      <w:r>
+        <w:t>System.out.println</w:t>
+      </w:r>
+      <w:proofErr w:type="spellEnd"/>
+      <w:r>
+        <w:t>("O valor total do jantar foi de "+</w:t>
+      </w:r>
+      <w:proofErr w:type="spellStart"/>
+      <w:r>
+        <w:t>valor_jantar_total</w:t>
+      </w:r>
+      <w:proofErr w:type="spellEnd"/>
+      <w:r>
+        <w:t>);</w:t>
       </w:r>
     </w:p>
     <w:p>
@@ -306,16 +601,84 @@
       <w:pPr>
         <w:spacing w:after="0"/>
       </w:pPr>
-      <w:r>
-        <w:t>Jshell&gt; import javax.swing.JOptionPane;</w:t>
-      </w:r>
-    </w:p>
-    <w:p>
-      <w:pPr>
-        <w:spacing w:after="0"/>
-      </w:pPr>
-      <w:r>
-        <w:t xml:space="preserve">jshell&gt; JOptionPane.showMessageDialog(null,“O valor total do jantar foi de ”+valor_jantar_total); </w:t>
+      <w:proofErr w:type="spellStart"/>
+      <w:r>
+        <w:t>Jshell</w:t>
+      </w:r>
+      <w:proofErr w:type="spellEnd"/>
+      <w:r>
+        <w:t xml:space="preserve">&gt; </w:t>
+      </w:r>
+      <w:proofErr w:type="spellStart"/>
+      <w:r>
+        <w:t>import</w:t>
+      </w:r>
+      <w:proofErr w:type="spellEnd"/>
+      <w:r>
+        <w:t xml:space="preserve"> </w:t>
+      </w:r>
+      <w:proofErr w:type="spellStart"/>
+      <w:proofErr w:type="gramStart"/>
+      <w:r>
+        <w:t>javax.swing</w:t>
+      </w:r>
+      <w:proofErr w:type="gramEnd"/>
+      <w:r>
+        <w:t>.JOptionPane</w:t>
+      </w:r>
+      <w:proofErr w:type="spellEnd"/>
+      <w:r>
+        <w:t>;</w:t>
+      </w:r>
+    </w:p>
+    <w:p>
+      <w:pPr>
+        <w:spacing w:after="0"/>
+      </w:pPr>
+      <w:proofErr w:type="spellStart"/>
+      <w:r>
+        <w:t>jshell</w:t>
+      </w:r>
+      <w:proofErr w:type="spellEnd"/>
+      <w:r>
+        <w:t xml:space="preserve">&gt; </w:t>
+      </w:r>
+      <w:proofErr w:type="spellStart"/>
+      <w:r>
+        <w:t>JOptionPane.showMessageDialog</w:t>
+      </w:r>
+      <w:proofErr w:type="spellEnd"/>
+      <w:r>
+        <w:t>(</w:t>
+      </w:r>
+      <w:proofErr w:type="spellStart"/>
+      <w:proofErr w:type="gramStart"/>
+      <w:r>
+        <w:t>null</w:t>
+      </w:r>
+      <w:proofErr w:type="spellEnd"/>
+      <w:r>
+        <w:t>,“</w:t>
+      </w:r>
+      <w:proofErr w:type="gramEnd"/>
+      <w:r>
+        <w:t xml:space="preserve">O valor total do jantar foi </w:t>
+      </w:r>
+      <w:proofErr w:type="gramStart"/>
+      <w:r>
+        <w:t>de ”</w:t>
+      </w:r>
+      <w:proofErr w:type="gramEnd"/>
+      <w:r>
+        <w:t>+</w:t>
+      </w:r>
+      <w:proofErr w:type="spellStart"/>
+      <w:r>
+        <w:t>valor_jantar_total</w:t>
+      </w:r>
+      <w:proofErr w:type="spellEnd"/>
+      <w:r>
+        <w:t xml:space="preserve">); </w:t>
       </w:r>
     </w:p>
     <w:p>
@@ -370,6 +733,7 @@
         </w:rPr>
         <w:t xml:space="preserve">Algoritmo </w:t>
       </w:r>
+      <w:proofErr w:type="spellStart"/>
       <w:r>
         <w:rPr>
           <w:b/>
@@ -394,6 +758,7 @@
         </w:rPr>
         <w:t>oras</w:t>
       </w:r>
+      <w:proofErr w:type="spellEnd"/>
     </w:p>
     <w:p>
       <w:pPr>
@@ -409,16 +774,7 @@
         <w:ind w:firstLine="708"/>
       </w:pPr>
       <w:r>
-        <w:t>inteiro</w:t>
-      </w:r>
-      <w:r>
-        <w:t xml:space="preserve">: </w:t>
-      </w:r>
-      <w:r>
-        <w:t>dias, horas</w:t>
-      </w:r>
-      <w:r>
-        <w:t>;</w:t>
+        <w:t>inteiro: dias, horas;</w:t>
       </w:r>
     </w:p>
     <w:p>
@@ -434,14 +790,21 @@
         <w:spacing w:after="0"/>
         <w:ind w:firstLine="708"/>
       </w:pPr>
-      <w:r>
-        <w:t xml:space="preserve">escreva(“Favor informar o </w:t>
-      </w:r>
-      <w:r>
-        <w:t>numero de dias da viagem</w:t>
-      </w:r>
-      <w:r>
-        <w:t>”);</w:t>
+      <w:proofErr w:type="gramStart"/>
+      <w:r>
+        <w:t>escreva(</w:t>
+      </w:r>
+      <w:proofErr w:type="gramEnd"/>
+      <w:r>
+        <w:t xml:space="preserve">“Favor informar o </w:t>
+      </w:r>
+      <w:proofErr w:type="spellStart"/>
+      <w:r>
+        <w:t>numero</w:t>
+      </w:r>
+      <w:proofErr w:type="spellEnd"/>
+      <w:r>
+        <w:t xml:space="preserve"> de dias da viagem”);</w:t>
       </w:r>
     </w:p>
     <w:p>
@@ -450,11 +813,84 @@
         <w:ind w:firstLine="708"/>
       </w:pPr>
       <w:r>
-        <w:t>leia(</w:t>
-      </w:r>
-      <w:r>
-        <w:t>dias</w:t>
-      </w:r>
+        <w:t>leia(dias);</w:t>
+      </w:r>
+    </w:p>
+    <w:p>
+      <w:pPr>
+        <w:spacing w:after="0"/>
+        <w:ind w:firstLine="708"/>
+      </w:pPr>
+      <w:r>
+        <w:t xml:space="preserve">escreva (“Favor informar o </w:t>
+      </w:r>
+      <w:proofErr w:type="spellStart"/>
+      <w:r>
+        <w:t>numero</w:t>
+      </w:r>
+      <w:proofErr w:type="spellEnd"/>
+      <w:r>
+        <w:t xml:space="preserve"> de horas da viagem”);</w:t>
+      </w:r>
+    </w:p>
+    <w:p>
+      <w:pPr>
+        <w:spacing w:after="0"/>
+        <w:ind w:firstLine="708"/>
+      </w:pPr>
+      <w:r>
+        <w:t>leia(horas);</w:t>
+      </w:r>
+    </w:p>
+    <w:p>
+      <w:pPr>
+        <w:spacing w:after="0"/>
+        <w:ind w:firstLine="708"/>
+      </w:pPr>
+      <w:proofErr w:type="spellStart"/>
+      <w:r>
+        <w:t>total_horas</w:t>
+      </w:r>
+      <w:proofErr w:type="spellEnd"/>
+      <w:r>
+        <w:t xml:space="preserve"> </w:t>
+      </w:r>
+      <w:r>
+        <w:sym w:font="Wingdings" w:char="F0DF"/>
+      </w:r>
+      <w:r>
+        <w:t xml:space="preserve"> </w:t>
+      </w:r>
+      <w:r>
+        <w:t>dias*24 + horas;</w:t>
+      </w:r>
+    </w:p>
+    <w:p>
+      <w:pPr>
+        <w:spacing w:after="0"/>
+        <w:ind w:firstLine="708"/>
+      </w:pPr>
+      <w:proofErr w:type="gramStart"/>
+      <w:r>
+        <w:t>escreva(</w:t>
+      </w:r>
+      <w:proofErr w:type="gramEnd"/>
+      <w:r>
+        <w:t xml:space="preserve">“O valor total da viagem em horas foi </w:t>
+      </w:r>
+      <w:proofErr w:type="gramStart"/>
+      <w:r>
+        <w:t>de ”</w:t>
+      </w:r>
+      <w:proofErr w:type="gramEnd"/>
+      <w:r>
+        <w:t xml:space="preserve">, </w:t>
+      </w:r>
+      <w:proofErr w:type="spellStart"/>
+      <w:r>
+        <w:t>total_horas</w:t>
+      </w:r>
+      <w:proofErr w:type="spellEnd"/>
       <w:r>
         <w:t>);</w:t>
       </w:r>
@@ -462,109 +898,181 @@
     <w:p>
       <w:pPr>
         <w:spacing w:after="0"/>
-        <w:ind w:firstLine="708"/>
-      </w:pPr>
-      <w:r>
-        <w:t xml:space="preserve">escreva (“Favor informar o numero de </w:t>
-      </w:r>
-      <w:r>
-        <w:t>horas</w:t>
-      </w:r>
-      <w:r>
-        <w:t xml:space="preserve"> da viagem”);</w:t>
-      </w:r>
-    </w:p>
-    <w:p>
-      <w:pPr>
-        <w:spacing w:after="0"/>
-        <w:ind w:firstLine="708"/>
-      </w:pPr>
-      <w:r>
-        <w:t>leia(horas);</w:t>
-      </w:r>
-    </w:p>
-    <w:p>
-      <w:pPr>
-        <w:spacing w:after="0"/>
-        <w:ind w:firstLine="708"/>
-      </w:pPr>
-      <w:r>
-        <w:t xml:space="preserve">total_horas </w:t>
-      </w:r>
-      <w:r>
-        <w:sym w:font="Wingdings" w:char="F0DF"/>
-      </w:r>
+      </w:pPr>
+      <w:r>
+        <w:t>Fim</w:t>
+      </w:r>
+    </w:p>
+    <w:p>
+      <w:pPr>
+        <w:spacing w:after="0"/>
+      </w:pPr>
+      <w:r>
+        <w:t>------------------------------------------------------------------------------------------------------------------------------</w:t>
+      </w:r>
+    </w:p>
+    <w:p>
+      <w:pPr>
+        <w:spacing w:after="0"/>
+      </w:pPr>
+      <w:r>
+        <w:t>No JSHELL</w:t>
+      </w:r>
+    </w:p>
+    <w:p>
+      <w:pPr>
+        <w:spacing w:after="0"/>
+      </w:pPr>
+    </w:p>
+    <w:p>
       <w:r>
         <w:t xml:space="preserve"> </w:t>
       </w:r>
-      <w:r>
-        <w:t>dias*24 + horas;</w:t>
-      </w:r>
-    </w:p>
-    <w:p>
-      <w:pPr>
-        <w:spacing w:after="0"/>
-        <w:ind w:firstLine="708"/>
-      </w:pPr>
-      <w:r>
-        <w:t>escreva(“O valor total da viagem em horas foi de ”, total_horas);</w:t>
-      </w:r>
-    </w:p>
-    <w:p>
-      <w:pPr>
-        <w:spacing w:after="0"/>
-      </w:pPr>
-      <w:r>
-        <w:t>Fim</w:t>
-      </w:r>
-    </w:p>
-    <w:p>
-      <w:pPr>
-        <w:spacing w:after="0"/>
-      </w:pPr>
-      <w:r>
-        <w:t>------------------------------------------------------------------------------------------------------------------------------</w:t>
-      </w:r>
-    </w:p>
-    <w:p>
-      <w:pPr>
-        <w:spacing w:after="0"/>
-      </w:pPr>
-      <w:r>
-        <w:t>No JSHELL</w:t>
-      </w:r>
-    </w:p>
-    <w:p>
-      <w:pPr>
-        <w:spacing w:after="0"/>
-      </w:pPr>
-    </w:p>
-    <w:p>
+      <w:proofErr w:type="spellStart"/>
+      <w:r>
+        <w:t>jshell</w:t>
+      </w:r>
+      <w:proofErr w:type="spellEnd"/>
+      <w:r>
+        <w:t xml:space="preserve">&gt; </w:t>
+      </w:r>
+      <w:proofErr w:type="spellStart"/>
+      <w:r>
+        <w:t>System.out.println</w:t>
+      </w:r>
+      <w:proofErr w:type="spellEnd"/>
+      <w:r>
+        <w:t xml:space="preserve">("Favor informar o </w:t>
+      </w:r>
+      <w:proofErr w:type="spellStart"/>
+      <w:r>
+        <w:t>numero</w:t>
+      </w:r>
+      <w:proofErr w:type="spellEnd"/>
+      <w:r>
+        <w:t xml:space="preserve"> de dias da viagem");</w:t>
+      </w:r>
+    </w:p>
+    <w:p>
+      <w:r>
+        <w:t xml:space="preserve">Favor informar o </w:t>
+      </w:r>
+      <w:proofErr w:type="spellStart"/>
+      <w:r>
+        <w:t>numero</w:t>
+      </w:r>
+      <w:proofErr w:type="spellEnd"/>
+      <w:r>
+        <w:t xml:space="preserve"> de dias da viagem</w:t>
+      </w:r>
+    </w:p>
+    <w:p>
+      <w:proofErr w:type="spellStart"/>
+      <w:r>
+        <w:t>jshell</w:t>
+      </w:r>
+      <w:proofErr w:type="spellEnd"/>
+      <w:r>
+        <w:t xml:space="preserve">&gt; Scanner teclado = new </w:t>
+      </w:r>
+      <w:proofErr w:type="gramStart"/>
+      <w:r>
+        <w:t>Scanner(</w:t>
+      </w:r>
+      <w:proofErr w:type="gramEnd"/>
+      <w:r>
+        <w:t>System.in);</w:t>
+      </w:r>
+    </w:p>
+    <w:p>
+      <w:r>
+        <w:t xml:space="preserve">teclado ==&gt; </w:t>
+      </w:r>
+      <w:proofErr w:type="spellStart"/>
+      <w:proofErr w:type="gramStart"/>
+      <w:r>
+        <w:t>java.util</w:t>
+      </w:r>
+      <w:proofErr w:type="gramEnd"/>
+      <w:r>
+        <w:t>.Scanner</w:t>
+      </w:r>
+      <w:proofErr w:type="spellEnd"/>
+      <w:r>
+        <w:t>[</w:t>
+      </w:r>
+      <w:proofErr w:type="spellStart"/>
+      <w:r>
+        <w:t>delimiters</w:t>
+      </w:r>
+      <w:proofErr w:type="spellEnd"/>
+      <w:r>
+        <w:t>=\p{</w:t>
+      </w:r>
+      <w:proofErr w:type="spellStart"/>
+      <w:r>
+        <w:t>javaWhitespace</w:t>
+      </w:r>
+      <w:proofErr w:type="spellEnd"/>
+      <w:r>
+        <w:t>}+] ... \</w:t>
+      </w:r>
+      <w:proofErr w:type="gramStart"/>
+      <w:r>
+        <w:t>E][</w:t>
+      </w:r>
+      <w:proofErr w:type="spellStart"/>
+      <w:proofErr w:type="gramEnd"/>
+      <w:r>
+        <w:t>infinity</w:t>
+      </w:r>
+      <w:proofErr w:type="spellEnd"/>
       <w:r>
         <w:t xml:space="preserve"> </w:t>
       </w:r>
-      <w:r>
-        <w:t>jshell&gt; System.out.println("Favor informar o numero de dias da viagem");</w:t>
-      </w:r>
-    </w:p>
-    <w:p>
-      <w:r>
-        <w:t>Favor informar o numero de dias da viagem</w:t>
-      </w:r>
-    </w:p>
-    <w:p>
-      <w:r>
-        <w:t>jshell&gt; Scanner teclado = new Scanner(System.in);</w:t>
-      </w:r>
-    </w:p>
-    <w:p>
-      <w:r>
-        <w:t>teclado ==&gt; java.util.Scanner[delimiters=\p{javaWhitespace}+] ... \E][infinity string=\Q?\E]</w:t>
-      </w:r>
-    </w:p>
-    <w:p>
-      <w:r>
-        <w:t>jshell&gt; double dias = teclado.nextDouble();</w:t>
+      <w:proofErr w:type="spellStart"/>
+      <w:r>
+        <w:t>string</w:t>
+      </w:r>
+      <w:proofErr w:type="spellEnd"/>
+      <w:r>
+        <w:t>=\</w:t>
+      </w:r>
+      <w:proofErr w:type="gramStart"/>
+      <w:r>
+        <w:t>Q?\</w:t>
+      </w:r>
+      <w:proofErr w:type="gramEnd"/>
+      <w:r>
+        <w:t>E]</w:t>
+      </w:r>
+    </w:p>
+    <w:p>
+      <w:proofErr w:type="spellStart"/>
+      <w:r>
+        <w:t>jshell</w:t>
+      </w:r>
+      <w:proofErr w:type="spellEnd"/>
+      <w:r>
+        <w:t xml:space="preserve">&gt; </w:t>
+      </w:r>
+      <w:proofErr w:type="spellStart"/>
+      <w:r>
+        <w:t>double</w:t>
+      </w:r>
+      <w:proofErr w:type="spellEnd"/>
+      <w:r>
+        <w:t xml:space="preserve"> dias = </w:t>
+      </w:r>
+      <w:proofErr w:type="spellStart"/>
+      <w:proofErr w:type="gramStart"/>
+      <w:r>
+        <w:t>teclado.nextDouble</w:t>
+      </w:r>
+      <w:proofErr w:type="spellEnd"/>
+      <w:proofErr w:type="gramEnd"/>
+      <w:r>
+        <w:t>();</w:t>
       </w:r>
     </w:p>
     <w:p>
@@ -578,8 +1086,31 @@
       </w:r>
     </w:p>
     <w:p>
-      <w:r>
-        <w:t>jshell&gt; double horas = teclado.nextDouble();</w:t>
+      <w:proofErr w:type="spellStart"/>
+      <w:r>
+        <w:t>jshell</w:t>
+      </w:r>
+      <w:proofErr w:type="spellEnd"/>
+      <w:r>
+        <w:t xml:space="preserve">&gt; </w:t>
+      </w:r>
+      <w:proofErr w:type="spellStart"/>
+      <w:r>
+        <w:t>double</w:t>
+      </w:r>
+      <w:proofErr w:type="spellEnd"/>
+      <w:r>
+        <w:t xml:space="preserve"> horas = </w:t>
+      </w:r>
+      <w:proofErr w:type="spellStart"/>
+      <w:proofErr w:type="gramStart"/>
+      <w:r>
+        <w:t>teclado.nextDouble</w:t>
+      </w:r>
+      <w:proofErr w:type="spellEnd"/>
+      <w:proofErr w:type="gramEnd"/>
+      <w:r>
+        <w:t>();</w:t>
       </w:r>
     </w:p>
     <w:p>
@@ -593,28 +1124,96 @@
       </w:r>
     </w:p>
     <w:p>
-      <w:r>
-        <w:t>jshell&gt; double total_horaas = dias*24 + horas;</w:t>
-      </w:r>
-    </w:p>
-    <w:p>
-      <w:r>
-        <w:t>total_horaas ==&gt; 130.0</w:t>
-      </w:r>
-    </w:p>
-    <w:p>
-      <w:r>
-        <w:t>jshell&gt; System.out.println("o numero de horas de viagem foi de "+total_horaas);</w:t>
-      </w:r>
-    </w:p>
-    <w:p>
-      <w:r>
-        <w:t>o numero de horas de viagem foi de 130.0</w:t>
-      </w:r>
-    </w:p>
-    <w:p>
-      <w:r>
-        <w:t>jshell&gt;</w:t>
+      <w:proofErr w:type="spellStart"/>
+      <w:r>
+        <w:t>jshell</w:t>
+      </w:r>
+      <w:proofErr w:type="spellEnd"/>
+      <w:r>
+        <w:t xml:space="preserve">&gt; </w:t>
+      </w:r>
+      <w:proofErr w:type="spellStart"/>
+      <w:r>
+        <w:t>double</w:t>
+      </w:r>
+      <w:proofErr w:type="spellEnd"/>
+      <w:r>
+        <w:t xml:space="preserve"> </w:t>
+      </w:r>
+      <w:proofErr w:type="spellStart"/>
+      <w:r>
+        <w:t>total_horaas</w:t>
+      </w:r>
+      <w:proofErr w:type="spellEnd"/>
+      <w:r>
+        <w:t xml:space="preserve"> = dias*24 + horas;</w:t>
+      </w:r>
+    </w:p>
+    <w:p>
+      <w:proofErr w:type="spellStart"/>
+      <w:r>
+        <w:t>total_horaas</w:t>
+      </w:r>
+      <w:proofErr w:type="spellEnd"/>
+      <w:r>
+        <w:t xml:space="preserve"> ==&gt; 130.0</w:t>
+      </w:r>
+    </w:p>
+    <w:p>
+      <w:proofErr w:type="spellStart"/>
+      <w:r>
+        <w:t>jshell</w:t>
+      </w:r>
+      <w:proofErr w:type="spellEnd"/>
+      <w:r>
+        <w:t xml:space="preserve">&gt; </w:t>
+      </w:r>
+      <w:proofErr w:type="spellStart"/>
+      <w:r>
+        <w:t>System.out.println</w:t>
+      </w:r>
+      <w:proofErr w:type="spellEnd"/>
+      <w:r>
+        <w:t xml:space="preserve">("o </w:t>
+      </w:r>
+      <w:proofErr w:type="spellStart"/>
+      <w:r>
+        <w:t>numero</w:t>
+      </w:r>
+      <w:proofErr w:type="spellEnd"/>
+      <w:r>
+        <w:t xml:space="preserve"> de horas de viagem foi de "+</w:t>
+      </w:r>
+      <w:proofErr w:type="spellStart"/>
+      <w:r>
+        <w:t>total_horaas</w:t>
+      </w:r>
+      <w:proofErr w:type="spellEnd"/>
+      <w:r>
+        <w:t>);</w:t>
+      </w:r>
+    </w:p>
+    <w:p>
+      <w:r>
+        <w:t xml:space="preserve">o </w:t>
+      </w:r>
+      <w:proofErr w:type="spellStart"/>
+      <w:r>
+        <w:t>numero</w:t>
+      </w:r>
+      <w:proofErr w:type="spellEnd"/>
+      <w:r>
+        <w:t xml:space="preserve"> de horas de viagem foi de 130.0</w:t>
+      </w:r>
+    </w:p>
+    <w:p>
+      <w:proofErr w:type="spellStart"/>
+      <w:r>
+        <w:t>jshell</w:t>
+      </w:r>
+      <w:proofErr w:type="spellEnd"/>
+      <w:r>
+        <w:t>&gt;</w:t>
       </w:r>
     </w:p>
     <w:p/>
@@ -677,8 +1276,21 @@
       <w:r>
         <w:t xml:space="preserve">inteiro: </w:t>
       </w:r>
-      <w:r>
-        <w:t>numero, anterior,  posterior;</w:t>
+      <w:proofErr w:type="spellStart"/>
+      <w:r>
+        <w:t>numero</w:t>
+      </w:r>
+      <w:proofErr w:type="spellEnd"/>
+      <w:r>
+        <w:t xml:space="preserve">, </w:t>
+      </w:r>
+      <w:proofErr w:type="gramStart"/>
+      <w:r>
+        <w:t>anterior,  posterior</w:t>
+      </w:r>
+      <w:proofErr w:type="gramEnd"/>
+      <w:r>
+        <w:t>;</w:t>
       </w:r>
     </w:p>
     <w:p>
@@ -694,8 +1306,26 @@
         <w:spacing w:after="0"/>
         <w:ind w:firstLine="708"/>
       </w:pPr>
-      <w:r>
-        <w:t>escreva(“Favor informar o numero ”);</w:t>
+      <w:proofErr w:type="gramStart"/>
+      <w:r>
+        <w:t>escreva(</w:t>
+      </w:r>
+      <w:proofErr w:type="gramEnd"/>
+      <w:r>
+        <w:t xml:space="preserve">“Favor informar o </w:t>
+      </w:r>
+      <w:proofErr w:type="spellStart"/>
+      <w:proofErr w:type="gramStart"/>
+      <w:r>
+        <w:t>numero</w:t>
+      </w:r>
+      <w:proofErr w:type="spellEnd"/>
+      <w:r>
+        <w:t xml:space="preserve"> ”</w:t>
+      </w:r>
+      <w:proofErr w:type="gramEnd"/>
+      <w:r>
+        <w:t>);</w:t>
       </w:r>
     </w:p>
     <w:p>
@@ -704,11 +1334,238 @@
         <w:ind w:firstLine="708"/>
       </w:pPr>
       <w:r>
-        <w:t>leia(</w:t>
-      </w:r>
+        <w:t>leia(numero);</w:t>
+      </w:r>
+    </w:p>
+    <w:p>
+      <w:pPr>
+        <w:spacing w:after="0"/>
+        <w:ind w:firstLine="708"/>
+      </w:pPr>
+      <w:r>
+        <w:t xml:space="preserve">anterior </w:t>
+      </w:r>
+      <w:r>
+        <w:sym w:font="Wingdings" w:char="F0DF"/>
+      </w:r>
+      <w:r>
+        <w:t xml:space="preserve"> </w:t>
+      </w:r>
+      <w:proofErr w:type="spellStart"/>
       <w:r>
         <w:t>numero</w:t>
       </w:r>
+      <w:proofErr w:type="spellEnd"/>
+      <w:r>
+        <w:t xml:space="preserve"> - 1;</w:t>
+      </w:r>
+    </w:p>
+    <w:p>
+      <w:pPr>
+        <w:spacing w:after="0"/>
+        <w:ind w:firstLine="708"/>
+      </w:pPr>
+      <w:r>
+        <w:t xml:space="preserve">posterior </w:t>
+      </w:r>
+      <w:r>
+        <w:sym w:font="Wingdings" w:char="F0DF"/>
+      </w:r>
+      <w:r>
+        <w:t xml:space="preserve"> </w:t>
+      </w:r>
+      <w:proofErr w:type="spellStart"/>
+      <w:r>
+        <w:t>numero</w:t>
+      </w:r>
+      <w:proofErr w:type="spellEnd"/>
+      <w:r>
+        <w:t xml:space="preserve"> + 1;</w:t>
+      </w:r>
+    </w:p>
+    <w:p>
+      <w:pPr>
+        <w:spacing w:after="0"/>
+        <w:ind w:firstLine="708"/>
+      </w:pPr>
+      <w:proofErr w:type="gramStart"/>
+      <w:r>
+        <w:t>escreva(</w:t>
+      </w:r>
+      <w:proofErr w:type="gramEnd"/>
+      <w:r>
+        <w:t xml:space="preserve">“O valor dos números anterior e </w:t>
+      </w:r>
+      <w:proofErr w:type="gramStart"/>
+      <w:r>
+        <w:t>posterior ”</w:t>
+      </w:r>
+      <w:proofErr w:type="gramEnd"/>
+      <w:r>
+        <w:t>, anterior, posterior);</w:t>
+      </w:r>
+    </w:p>
+    <w:p>
+      <w:pPr>
+        <w:spacing w:after="0"/>
+      </w:pPr>
+      <w:r>
+        <w:t>Fim</w:t>
+      </w:r>
+    </w:p>
+    <w:p>
+      <w:pPr>
+        <w:spacing w:after="0"/>
+      </w:pPr>
+      <w:r>
+        <w:t>------------------------------------------------------------------------------------------------------------------------------</w:t>
+      </w:r>
+    </w:p>
+    <w:p>
+      <w:pPr>
+        <w:spacing w:after="0"/>
+      </w:pPr>
+      <w:r>
+        <w:t>No JSHELL</w:t>
+      </w:r>
+    </w:p>
+    <w:p/>
+    <w:p>
+      <w:pPr>
+        <w:spacing w:after="0"/>
+      </w:pPr>
+      <w:proofErr w:type="spellStart"/>
+      <w:r>
+        <w:t>jshell</w:t>
+      </w:r>
+      <w:proofErr w:type="spellEnd"/>
+      <w:r>
+        <w:t xml:space="preserve">&gt; Scanner teclado = new </w:t>
+      </w:r>
+      <w:proofErr w:type="gramStart"/>
+      <w:r>
+        <w:t>Scanner(</w:t>
+      </w:r>
+      <w:proofErr w:type="gramEnd"/>
+      <w:r>
+        <w:t>System.in);</w:t>
+      </w:r>
+    </w:p>
+    <w:p>
+      <w:pPr>
+        <w:spacing w:after="0"/>
+      </w:pPr>
+      <w:r>
+        <w:t xml:space="preserve">teclado ==&gt; </w:t>
+      </w:r>
+      <w:proofErr w:type="spellStart"/>
+      <w:proofErr w:type="gramStart"/>
+      <w:r>
+        <w:t>java.util</w:t>
+      </w:r>
+      <w:proofErr w:type="gramEnd"/>
+      <w:r>
+        <w:t>.Scanner</w:t>
+      </w:r>
+      <w:proofErr w:type="spellEnd"/>
+      <w:r>
+        <w:t>[</w:t>
+      </w:r>
+      <w:proofErr w:type="spellStart"/>
+      <w:r>
+        <w:t>delimiters</w:t>
+      </w:r>
+      <w:proofErr w:type="spellEnd"/>
+      <w:r>
+        <w:t>=\p{</w:t>
+      </w:r>
+      <w:proofErr w:type="spellStart"/>
+      <w:r>
+        <w:t>javaWhitespace</w:t>
+      </w:r>
+      <w:proofErr w:type="spellEnd"/>
+      <w:r>
+        <w:t>}+] ... \</w:t>
+      </w:r>
+      <w:proofErr w:type="gramStart"/>
+      <w:r>
+        <w:t>E][</w:t>
+      </w:r>
+      <w:proofErr w:type="spellStart"/>
+      <w:proofErr w:type="gramEnd"/>
+      <w:r>
+        <w:t>infinity</w:t>
+      </w:r>
+      <w:proofErr w:type="spellEnd"/>
+      <w:r>
+        <w:t xml:space="preserve"> </w:t>
+      </w:r>
+      <w:proofErr w:type="spellStart"/>
+      <w:r>
+        <w:t>string</w:t>
+      </w:r>
+      <w:proofErr w:type="spellEnd"/>
+      <w:r>
+        <w:t>=\</w:t>
+      </w:r>
+      <w:proofErr w:type="gramStart"/>
+      <w:r>
+        <w:t>Q?\</w:t>
+      </w:r>
+      <w:proofErr w:type="gramEnd"/>
+      <w:r>
+        <w:t>E]</w:t>
+      </w:r>
+    </w:p>
+    <w:p>
+      <w:pPr>
+        <w:spacing w:after="0"/>
+      </w:pPr>
+      <w:proofErr w:type="spellStart"/>
+      <w:r>
+        <w:t>jshell</w:t>
+      </w:r>
+      <w:proofErr w:type="spellEnd"/>
+      <w:r>
+        <w:t xml:space="preserve">&gt; </w:t>
+      </w:r>
+      <w:proofErr w:type="spellStart"/>
+      <w:r>
+        <w:t>int</w:t>
+      </w:r>
+      <w:proofErr w:type="spellEnd"/>
+      <w:r>
+        <w:t xml:space="preserve"> </w:t>
+      </w:r>
+      <w:proofErr w:type="spellStart"/>
+      <w:r>
+        <w:t>numero</w:t>
+      </w:r>
+      <w:proofErr w:type="spellEnd"/>
+      <w:r>
+        <w:t xml:space="preserve"> </w:t>
+      </w:r>
+      <w:proofErr w:type="gramStart"/>
+      <w:r>
+        <w:t xml:space="preserve">=  </w:t>
+      </w:r>
+      <w:proofErr w:type="spellStart"/>
+      <w:r>
+        <w:t>teclado</w:t>
+      </w:r>
+      <w:proofErr w:type="gramEnd"/>
+      <w:r>
+        <w:t>.</w:t>
+      </w:r>
+      <w:proofErr w:type="gramStart"/>
+      <w:r>
+        <w:t>nextInt</w:t>
+      </w:r>
+      <w:proofErr w:type="spellEnd"/>
+      <w:r>
+        <w:t>(</w:t>
+      </w:r>
+      <w:proofErr w:type="gramEnd"/>
       <w:r>
         <w:t>);</w:t>
       </w:r>
@@ -716,106 +1573,6 @@
     <w:p>
       <w:pPr>
         <w:spacing w:after="0"/>
-        <w:ind w:firstLine="708"/>
-      </w:pPr>
-      <w:r>
-        <w:t xml:space="preserve">anterior </w:t>
-      </w:r>
-      <w:r>
-        <w:sym w:font="Wingdings" w:char="F0DF"/>
-      </w:r>
-      <w:r>
-        <w:t xml:space="preserve"> numero - 1;</w:t>
-      </w:r>
-    </w:p>
-    <w:p>
-      <w:pPr>
-        <w:spacing w:after="0"/>
-        <w:ind w:firstLine="708"/>
-      </w:pPr>
-      <w:r>
-        <w:t xml:space="preserve">posterior </w:t>
-      </w:r>
-      <w:r>
-        <w:sym w:font="Wingdings" w:char="F0DF"/>
-      </w:r>
-      <w:r>
-        <w:t xml:space="preserve"> numero + 1;</w:t>
-      </w:r>
-    </w:p>
-    <w:p>
-      <w:pPr>
-        <w:spacing w:after="0"/>
-        <w:ind w:firstLine="708"/>
-      </w:pPr>
-      <w:r>
-        <w:t xml:space="preserve">escreva(“O valor </w:t>
-      </w:r>
-      <w:r>
-        <w:t>dos números anterior e posterior</w:t>
-      </w:r>
-      <w:r>
-        <w:t xml:space="preserve"> ”, </w:t>
-      </w:r>
-      <w:r>
-        <w:t>anterior, posterior</w:t>
-      </w:r>
-      <w:r>
-        <w:t>);</w:t>
-      </w:r>
-    </w:p>
-    <w:p>
-      <w:pPr>
-        <w:spacing w:after="0"/>
-      </w:pPr>
-      <w:r>
-        <w:t>Fim</w:t>
-      </w:r>
-    </w:p>
-    <w:p>
-      <w:pPr>
-        <w:spacing w:after="0"/>
-      </w:pPr>
-      <w:r>
-        <w:t>------------------------------------------------------------------------------------------------------------------------------</w:t>
-      </w:r>
-    </w:p>
-    <w:p>
-      <w:pPr>
-        <w:spacing w:after="0"/>
-      </w:pPr>
-      <w:r>
-        <w:t>No JSHELL</w:t>
-      </w:r>
-    </w:p>
-    <w:p/>
-    <w:p>
-      <w:pPr>
-        <w:spacing w:after="0"/>
-      </w:pPr>
-      <w:r>
-        <w:t>jshell&gt; Scanner teclado = new Scanner(System.in);</w:t>
-      </w:r>
-    </w:p>
-    <w:p>
-      <w:pPr>
-        <w:spacing w:after="0"/>
-      </w:pPr>
-      <w:r>
-        <w:t>teclado ==&gt; java.util.Scanner[delimiters=\p{javaWhitespace}+] ... \E][infinity string=\Q?\E]</w:t>
-      </w:r>
-    </w:p>
-    <w:p>
-      <w:pPr>
-        <w:spacing w:after="0"/>
-      </w:pPr>
-      <w:r>
-        <w:t>jshell&gt; int numero =  teclado.nextInt();</w:t>
-      </w:r>
-    </w:p>
-    <w:p>
-      <w:pPr>
-        <w:spacing w:after="0"/>
       </w:pPr>
       <w:r>
         <w:t>8</w:t>
@@ -825,16 +1582,42 @@
       <w:pPr>
         <w:spacing w:after="0"/>
       </w:pPr>
-      <w:r>
-        <w:t>numero ==&gt; 8</w:t>
-      </w:r>
-    </w:p>
-    <w:p>
-      <w:pPr>
-        <w:spacing w:after="0"/>
-      </w:pPr>
-      <w:r>
-        <w:t>jshell&gt; int anterior = numero -1;</w:t>
+      <w:proofErr w:type="spellStart"/>
+      <w:r>
+        <w:t>numero</w:t>
+      </w:r>
+      <w:proofErr w:type="spellEnd"/>
+      <w:r>
+        <w:t xml:space="preserve"> ==&gt; 8</w:t>
+      </w:r>
+    </w:p>
+    <w:p>
+      <w:pPr>
+        <w:spacing w:after="0"/>
+      </w:pPr>
+      <w:proofErr w:type="spellStart"/>
+      <w:r>
+        <w:t>jshell</w:t>
+      </w:r>
+      <w:proofErr w:type="spellEnd"/>
+      <w:r>
+        <w:t xml:space="preserve">&gt; </w:t>
+      </w:r>
+      <w:proofErr w:type="spellStart"/>
+      <w:r>
+        <w:t>int</w:t>
+      </w:r>
+      <w:proofErr w:type="spellEnd"/>
+      <w:r>
+        <w:t xml:space="preserve"> anterior = </w:t>
+      </w:r>
+      <w:proofErr w:type="spellStart"/>
+      <w:r>
+        <w:t>numero</w:t>
+      </w:r>
+      <w:proofErr w:type="spellEnd"/>
+      <w:r>
+        <w:t xml:space="preserve"> -1;</w:t>
       </w:r>
     </w:p>
     <w:p>
@@ -849,8 +1632,29 @@
       <w:pPr>
         <w:spacing w:after="0"/>
       </w:pPr>
-      <w:r>
-        <w:t>jshell&gt; int posterior = numero +1;</w:t>
+      <w:proofErr w:type="spellStart"/>
+      <w:r>
+        <w:t>jshell</w:t>
+      </w:r>
+      <w:proofErr w:type="spellEnd"/>
+      <w:r>
+        <w:t xml:space="preserve">&gt; </w:t>
+      </w:r>
+      <w:proofErr w:type="spellStart"/>
+      <w:r>
+        <w:t>int</w:t>
+      </w:r>
+      <w:proofErr w:type="spellEnd"/>
+      <w:r>
+        <w:t xml:space="preserve"> posterior = </w:t>
+      </w:r>
+      <w:proofErr w:type="spellStart"/>
+      <w:r>
+        <w:t>numero</w:t>
+      </w:r>
+      <w:proofErr w:type="spellEnd"/>
+      <w:r>
+        <w:t xml:space="preserve"> +1;</w:t>
       </w:r>
     </w:p>
     <w:p>
@@ -865,24 +1669,58 @@
       <w:pPr>
         <w:spacing w:after="0"/>
       </w:pPr>
-      <w:r>
-        <w:t>jshell&gt; System.out.println("Os numeros anterior e posterior "+anterior+" &lt;==&gt; "+posterior);</w:t>
-      </w:r>
-    </w:p>
-    <w:p>
-      <w:pPr>
-        <w:spacing w:after="0"/>
-      </w:pPr>
-      <w:r>
-        <w:t>Os numeros anterior e posterior 7 &lt;==&gt; 9</w:t>
-      </w:r>
-    </w:p>
-    <w:p>
-      <w:pPr>
-        <w:spacing w:after="0"/>
-      </w:pPr>
-      <w:r>
-        <w:t>jshell&gt;</w:t>
+      <w:proofErr w:type="spellStart"/>
+      <w:r>
+        <w:t>jshell</w:t>
+      </w:r>
+      <w:proofErr w:type="spellEnd"/>
+      <w:r>
+        <w:t xml:space="preserve">&gt; </w:t>
+      </w:r>
+      <w:proofErr w:type="spellStart"/>
+      <w:r>
+        <w:t>System.out.println</w:t>
+      </w:r>
+      <w:proofErr w:type="spellEnd"/>
+      <w:r>
+        <w:t xml:space="preserve">("Os </w:t>
+      </w:r>
+      <w:proofErr w:type="spellStart"/>
+      <w:r>
+        <w:t>numeros</w:t>
+      </w:r>
+      <w:proofErr w:type="spellEnd"/>
+      <w:r>
+        <w:t xml:space="preserve"> anterior e posterior "+anterior+" &lt;==&gt; "+posterior);</w:t>
+      </w:r>
+    </w:p>
+    <w:p>
+      <w:pPr>
+        <w:spacing w:after="0"/>
+      </w:pPr>
+      <w:r>
+        <w:t xml:space="preserve">Os </w:t>
+      </w:r>
+      <w:proofErr w:type="spellStart"/>
+      <w:r>
+        <w:t>numeros</w:t>
+      </w:r>
+      <w:proofErr w:type="spellEnd"/>
+      <w:r>
+        <w:t xml:space="preserve"> anterior e posterior 7 &lt;==&gt; 9</w:t>
+      </w:r>
+    </w:p>
+    <w:p>
+      <w:pPr>
+        <w:spacing w:after="0"/>
+      </w:pPr>
+      <w:proofErr w:type="spellStart"/>
+      <w:r>
+        <w:t>jshell</w:t>
+      </w:r>
+      <w:proofErr w:type="spellEnd"/>
+      <w:r>
+        <w:t>&gt;</w:t>
       </w:r>
     </w:p>
     <w:p>
@@ -1035,12 +1873,19 @@
         <w:spacing w:after="0"/>
         <w:ind w:firstLine="708"/>
       </w:pPr>
-      <w:r>
-        <w:t xml:space="preserve">Interio: </w:t>
-      </w:r>
+      <w:proofErr w:type="spellStart"/>
+      <w:r>
+        <w:t>Interio</w:t>
+      </w:r>
+      <w:proofErr w:type="spellEnd"/>
+      <w:r>
+        <w:t xml:space="preserve">: </w:t>
+      </w:r>
+      <w:proofErr w:type="spellStart"/>
       <w:r>
         <w:t>numero_clientes</w:t>
       </w:r>
+      <w:proofErr w:type="spellEnd"/>
       <w:r>
         <w:t>;</w:t>
       </w:r>
@@ -1051,17 +1896,27 @@
         <w:ind w:firstLine="708"/>
       </w:pPr>
       <w:r>
-        <w:t>real: valor_jantar,</w:t>
+        <w:t xml:space="preserve">real: </w:t>
+      </w:r>
+      <w:proofErr w:type="spellStart"/>
+      <w:r>
+        <w:t>valor_jantar</w:t>
+      </w:r>
+      <w:proofErr w:type="spellEnd"/>
+      <w:r>
+        <w:t>,</w:t>
       </w:r>
       <w:r>
         <w:t xml:space="preserve"> </w:t>
       </w:r>
+      <w:proofErr w:type="spellStart"/>
       <w:r>
         <w:t>valor_jantar_</w:t>
       </w:r>
       <w:r>
         <w:t>cliente</w:t>
       </w:r>
+      <w:proofErr w:type="spellEnd"/>
       <w:r>
         <w:t>;</w:t>
       </w:r>
@@ -1079,8 +1934,13 @@
         <w:spacing w:after="0"/>
         <w:ind w:firstLine="708"/>
       </w:pPr>
-      <w:r>
-        <w:t>escreva(“Favor informar o valor do jantar”);</w:t>
+      <w:proofErr w:type="gramStart"/>
+      <w:r>
+        <w:t>escreva(</w:t>
+      </w:r>
+      <w:proofErr w:type="gramEnd"/>
+      <w:r>
+        <w:t>“Favor informar o valor do jantar”);</w:t>
       </w:r>
     </w:p>
     <w:p>
@@ -1089,7 +1949,15 @@
         <w:ind w:firstLine="708"/>
       </w:pPr>
       <w:r>
-        <w:t>leia(valor_jantar);</w:t>
+        <w:t>leia(</w:t>
+      </w:r>
+      <w:proofErr w:type="spellStart"/>
+      <w:r>
+        <w:t>valor_jantar</w:t>
+      </w:r>
+      <w:proofErr w:type="spellEnd"/>
+      <w:r>
+        <w:t>);</w:t>
       </w:r>
     </w:p>
     <w:p>
@@ -1097,8 +1965,21 @@
         <w:spacing w:after="0"/>
         <w:ind w:firstLine="708"/>
       </w:pPr>
-      <w:r>
-        <w:t>escreva(“Favor informar o numero de clientes”);</w:t>
+      <w:proofErr w:type="gramStart"/>
+      <w:r>
+        <w:t>escreva(</w:t>
+      </w:r>
+      <w:proofErr w:type="gramEnd"/>
+      <w:r>
+        <w:t xml:space="preserve">“Favor informar o </w:t>
+      </w:r>
+      <w:proofErr w:type="spellStart"/>
+      <w:r>
+        <w:t>numero</w:t>
+      </w:r>
+      <w:proofErr w:type="spellEnd"/>
+      <w:r>
+        <w:t xml:space="preserve"> de clientes”);</w:t>
       </w:r>
     </w:p>
     <w:p>
@@ -1107,7 +1988,15 @@
         <w:ind w:firstLine="708"/>
       </w:pPr>
       <w:r>
-        <w:t>leia(numero_clientes);</w:t>
+        <w:t>leia(</w:t>
+      </w:r>
+      <w:proofErr w:type="spellStart"/>
+      <w:r>
+        <w:t>numero_clientes</w:t>
+      </w:r>
+      <w:proofErr w:type="spellEnd"/>
+      <w:r>
+        <w:t>);</w:t>
       </w:r>
     </w:p>
     <w:p>
@@ -1115,12 +2004,14 @@
         <w:spacing w:after="0"/>
         <w:ind w:firstLine="708"/>
       </w:pPr>
+      <w:proofErr w:type="spellStart"/>
       <w:r>
         <w:t>valor_jantar_</w:t>
       </w:r>
       <w:r>
         <w:t>cliente</w:t>
       </w:r>
+      <w:proofErr w:type="spellEnd"/>
       <w:r>
         <w:t xml:space="preserve"> </w:t>
       </w:r>
@@ -1128,11 +2019,24 @@
         <w:sym w:font="Wingdings" w:char="F0DF"/>
       </w:r>
       <w:r>
-        <w:t xml:space="preserve"> valor</w:t>
-      </w:r>
-      <w:r>
-        <w:t>_jantar / numero_clientes</w:t>
-      </w:r>
+        <w:t xml:space="preserve"> </w:t>
+      </w:r>
+      <w:proofErr w:type="spellStart"/>
+      <w:r>
+        <w:t>valor</w:t>
+      </w:r>
+      <w:r>
+        <w:t>_jantar</w:t>
+      </w:r>
+      <w:proofErr w:type="spellEnd"/>
+      <w:r>
+        <w:t xml:space="preserve"> / </w:t>
+      </w:r>
+      <w:proofErr w:type="spellStart"/>
+      <w:r>
+        <w:t>numero_clientes</w:t>
+      </w:r>
+      <w:proofErr w:type="spellEnd"/>
       <w:r>
         <w:t>;</w:t>
       </w:r>
@@ -1146,14 +2050,27 @@
         <w:t xml:space="preserve">escreva (“O valor </w:t>
       </w:r>
       <w:r>
-        <w:t xml:space="preserve">por cliente  e de </w:t>
-      </w:r>
-      <w:r>
-        <w:t>“, valor_jantar_</w:t>
+        <w:t xml:space="preserve">por </w:t>
+      </w:r>
+      <w:proofErr w:type="gramStart"/>
+      <w:r>
+        <w:t>cliente  e</w:t>
+      </w:r>
+      <w:proofErr w:type="gramEnd"/>
+      <w:r>
+        <w:t xml:space="preserve"> de </w:t>
+      </w:r>
+      <w:r>
+        <w:t xml:space="preserve">“, </w:t>
+      </w:r>
+      <w:proofErr w:type="spellStart"/>
+      <w:r>
+        <w:t>valor_jantar_</w:t>
       </w:r>
       <w:r>
         <w:t>cliente</w:t>
       </w:r>
+      <w:proofErr w:type="spellEnd"/>
       <w:r>
         <w:t>);</w:t>
       </w:r>
@@ -1191,8 +2108,21 @@
       <w:pPr>
         <w:spacing w:after="0"/>
       </w:pPr>
-      <w:r>
-        <w:t>jshell&gt; System.out.println("Favor informar o valor do jantar");</w:t>
+      <w:proofErr w:type="spellStart"/>
+      <w:r>
+        <w:t>jshell</w:t>
+      </w:r>
+      <w:proofErr w:type="spellEnd"/>
+      <w:r>
+        <w:t xml:space="preserve">&gt; </w:t>
+      </w:r>
+      <w:proofErr w:type="spellStart"/>
+      <w:r>
+        <w:t>System.out.println</w:t>
+      </w:r>
+      <w:proofErr w:type="spellEnd"/>
+      <w:r>
+        <w:t>("Favor informar o valor do jantar");</w:t>
       </w:r>
     </w:p>
     <w:p>
@@ -1207,24 +2137,118 @@
       <w:pPr>
         <w:spacing w:after="0"/>
       </w:pPr>
-      <w:r>
-        <w:t>jshell&gt; Scanner teclado = new Scanner(System.in);</w:t>
-      </w:r>
-    </w:p>
-    <w:p>
-      <w:pPr>
-        <w:spacing w:after="0"/>
-      </w:pPr>
-      <w:r>
-        <w:t>teclado ==&gt; java.util.Scanner[delimiters=\p{javaWhitespace}+] ... \E][infinity string=\Q?\E]</w:t>
-      </w:r>
-    </w:p>
-    <w:p>
-      <w:pPr>
-        <w:spacing w:after="0"/>
-      </w:pPr>
-      <w:r>
-        <w:t>jshell&gt; double jantar = teclado.nextDouble();</w:t>
+      <w:proofErr w:type="spellStart"/>
+      <w:r>
+        <w:t>jshell</w:t>
+      </w:r>
+      <w:proofErr w:type="spellEnd"/>
+      <w:r>
+        <w:t xml:space="preserve">&gt; Scanner teclado = new </w:t>
+      </w:r>
+      <w:proofErr w:type="gramStart"/>
+      <w:r>
+        <w:t>Scanner(</w:t>
+      </w:r>
+      <w:proofErr w:type="gramEnd"/>
+      <w:r>
+        <w:t>System.in);</w:t>
+      </w:r>
+    </w:p>
+    <w:p>
+      <w:pPr>
+        <w:spacing w:after="0"/>
+      </w:pPr>
+      <w:r>
+        <w:t xml:space="preserve">teclado ==&gt; </w:t>
+      </w:r>
+      <w:proofErr w:type="spellStart"/>
+      <w:proofErr w:type="gramStart"/>
+      <w:r>
+        <w:t>java.util</w:t>
+      </w:r>
+      <w:proofErr w:type="gramEnd"/>
+      <w:r>
+        <w:t>.Scanner</w:t>
+      </w:r>
+      <w:proofErr w:type="spellEnd"/>
+      <w:r>
+        <w:t>[</w:t>
+      </w:r>
+      <w:proofErr w:type="spellStart"/>
+      <w:r>
+        <w:t>delimiters</w:t>
+      </w:r>
+      <w:proofErr w:type="spellEnd"/>
+      <w:r>
+        <w:t>=\p{</w:t>
+      </w:r>
+      <w:proofErr w:type="spellStart"/>
+      <w:r>
+        <w:t>javaWhitespace</w:t>
+      </w:r>
+      <w:proofErr w:type="spellEnd"/>
+      <w:r>
+        <w:t>}+] ... \</w:t>
+      </w:r>
+      <w:proofErr w:type="gramStart"/>
+      <w:r>
+        <w:t>E][</w:t>
+      </w:r>
+      <w:proofErr w:type="spellStart"/>
+      <w:proofErr w:type="gramEnd"/>
+      <w:r>
+        <w:t>infinity</w:t>
+      </w:r>
+      <w:proofErr w:type="spellEnd"/>
+      <w:r>
+        <w:t xml:space="preserve"> </w:t>
+      </w:r>
+      <w:proofErr w:type="spellStart"/>
+      <w:r>
+        <w:t>string</w:t>
+      </w:r>
+      <w:proofErr w:type="spellEnd"/>
+      <w:r>
+        <w:t>=\</w:t>
+      </w:r>
+      <w:proofErr w:type="gramStart"/>
+      <w:r>
+        <w:t>Q?\</w:t>
+      </w:r>
+      <w:proofErr w:type="gramEnd"/>
+      <w:r>
+        <w:t>E]</w:t>
+      </w:r>
+    </w:p>
+    <w:p>
+      <w:pPr>
+        <w:spacing w:after="0"/>
+      </w:pPr>
+      <w:proofErr w:type="spellStart"/>
+      <w:r>
+        <w:t>jshell</w:t>
+      </w:r>
+      <w:proofErr w:type="spellEnd"/>
+      <w:r>
+        <w:t xml:space="preserve">&gt; </w:t>
+      </w:r>
+      <w:proofErr w:type="spellStart"/>
+      <w:r>
+        <w:t>double</w:t>
+      </w:r>
+      <w:proofErr w:type="spellEnd"/>
+      <w:r>
+        <w:t xml:space="preserve"> jantar = </w:t>
+      </w:r>
+      <w:proofErr w:type="spellStart"/>
+      <w:proofErr w:type="gramStart"/>
+      <w:r>
+        <w:t>teclado.nextDouble</w:t>
+      </w:r>
+      <w:proofErr w:type="spellEnd"/>
+      <w:proofErr w:type="gramEnd"/>
+      <w:r>
+        <w:t>();</w:t>
       </w:r>
     </w:p>
     <w:p>
@@ -1247,24 +2271,81 @@
       <w:pPr>
         <w:spacing w:after="0"/>
       </w:pPr>
-      <w:r>
-        <w:t>jshell&gt; System.out.println("Numero de clientes");</w:t>
-      </w:r>
-    </w:p>
-    <w:p>
-      <w:pPr>
-        <w:spacing w:after="0"/>
-      </w:pPr>
-      <w:r>
-        <w:t>Numero de clientes</w:t>
-      </w:r>
-    </w:p>
-    <w:p>
-      <w:pPr>
-        <w:spacing w:after="0"/>
-      </w:pPr>
-      <w:r>
-        <w:t>jshell&gt; int numero_clientes = teclado.nextInt();</w:t>
+      <w:proofErr w:type="spellStart"/>
+      <w:r>
+        <w:t>jshell</w:t>
+      </w:r>
+      <w:proofErr w:type="spellEnd"/>
+      <w:r>
+        <w:t xml:space="preserve">&gt; </w:t>
+      </w:r>
+      <w:proofErr w:type="spellStart"/>
+      <w:r>
+        <w:t>System.out.println</w:t>
+      </w:r>
+      <w:proofErr w:type="spellEnd"/>
+      <w:r>
+        <w:t>("</w:t>
+      </w:r>
+      <w:proofErr w:type="spellStart"/>
+      <w:r>
+        <w:t>Numero</w:t>
+      </w:r>
+      <w:proofErr w:type="spellEnd"/>
+      <w:r>
+        <w:t xml:space="preserve"> de clientes");</w:t>
+      </w:r>
+    </w:p>
+    <w:p>
+      <w:pPr>
+        <w:spacing w:after="0"/>
+      </w:pPr>
+      <w:proofErr w:type="spellStart"/>
+      <w:r>
+        <w:t>Numero</w:t>
+      </w:r>
+      <w:proofErr w:type="spellEnd"/>
+      <w:r>
+        <w:t xml:space="preserve"> de clientes</w:t>
+      </w:r>
+    </w:p>
+    <w:p>
+      <w:pPr>
+        <w:spacing w:after="0"/>
+      </w:pPr>
+      <w:proofErr w:type="spellStart"/>
+      <w:r>
+        <w:t>jshell</w:t>
+      </w:r>
+      <w:proofErr w:type="spellEnd"/>
+      <w:r>
+        <w:t xml:space="preserve">&gt; </w:t>
+      </w:r>
+      <w:proofErr w:type="spellStart"/>
+      <w:r>
+        <w:t>int</w:t>
+      </w:r>
+      <w:proofErr w:type="spellEnd"/>
+      <w:r>
+        <w:t xml:space="preserve"> </w:t>
+      </w:r>
+      <w:proofErr w:type="spellStart"/>
+      <w:r>
+        <w:t>numero_clientes</w:t>
+      </w:r>
+      <w:proofErr w:type="spellEnd"/>
+      <w:r>
+        <w:t xml:space="preserve"> = </w:t>
+      </w:r>
+      <w:proofErr w:type="spellStart"/>
+      <w:proofErr w:type="gramStart"/>
+      <w:r>
+        <w:t>teclado.nextInt</w:t>
+      </w:r>
+      <w:proofErr w:type="spellEnd"/>
+      <w:proofErr w:type="gramEnd"/>
+      <w:r>
+        <w:t>();</w:t>
       </w:r>
     </w:p>
     <w:p>
@@ -1279,32 +2360,76 @@
       <w:pPr>
         <w:spacing w:after="0"/>
       </w:pPr>
-      <w:r>
-        <w:t>numero_clientes ==&gt; 4</w:t>
-      </w:r>
-    </w:p>
-    <w:p>
-      <w:pPr>
-        <w:spacing w:after="0"/>
-      </w:pPr>
-      <w:r>
-        <w:t>jshell&gt; double valor_jantar_cliente = jantar/numero_clientes;</w:t>
-      </w:r>
-    </w:p>
-    <w:p>
-      <w:pPr>
-        <w:spacing w:after="0"/>
-      </w:pPr>
-      <w:r>
-        <w:t>valor_jantar_cliente ==&gt; 37.5</w:t>
-      </w:r>
-    </w:p>
-    <w:p>
-      <w:pPr>
-        <w:spacing w:after="0"/>
-      </w:pPr>
-      <w:r>
-        <w:t>jshell&gt;</w:t>
+      <w:proofErr w:type="spellStart"/>
+      <w:r>
+        <w:t>numero_clientes</w:t>
+      </w:r>
+      <w:proofErr w:type="spellEnd"/>
+      <w:r>
+        <w:t xml:space="preserve"> ==&gt; 4</w:t>
+      </w:r>
+    </w:p>
+    <w:p>
+      <w:pPr>
+        <w:spacing w:after="0"/>
+      </w:pPr>
+      <w:proofErr w:type="spellStart"/>
+      <w:r>
+        <w:t>jshell</w:t>
+      </w:r>
+      <w:proofErr w:type="spellEnd"/>
+      <w:r>
+        <w:t xml:space="preserve">&gt; </w:t>
+      </w:r>
+      <w:proofErr w:type="spellStart"/>
+      <w:r>
+        <w:t>double</w:t>
+      </w:r>
+      <w:proofErr w:type="spellEnd"/>
+      <w:r>
+        <w:t xml:space="preserve"> </w:t>
+      </w:r>
+      <w:proofErr w:type="spellStart"/>
+      <w:r>
+        <w:t>valor_jantar_cliente</w:t>
+      </w:r>
+      <w:proofErr w:type="spellEnd"/>
+      <w:r>
+        <w:t xml:space="preserve"> = jantar/</w:t>
+      </w:r>
+      <w:proofErr w:type="spellStart"/>
+      <w:r>
+        <w:t>numero_clientes</w:t>
+      </w:r>
+      <w:proofErr w:type="spellEnd"/>
+      <w:r>
+        <w:t>;</w:t>
+      </w:r>
+    </w:p>
+    <w:p>
+      <w:pPr>
+        <w:spacing w:after="0"/>
+      </w:pPr>
+      <w:proofErr w:type="spellStart"/>
+      <w:r>
+        <w:t>valor_jantar_cliente</w:t>
+      </w:r>
+      <w:proofErr w:type="spellEnd"/>
+      <w:r>
+        <w:t xml:space="preserve"> ==&gt; 37.5</w:t>
+      </w:r>
+    </w:p>
+    <w:p>
+      <w:pPr>
+        <w:spacing w:after="0"/>
+      </w:pPr>
+      <w:proofErr w:type="spellStart"/>
+      <w:r>
+        <w:t>jshell</w:t>
+      </w:r>
+      <w:proofErr w:type="spellEnd"/>
+      <w:r>
+        <w:t>&gt;</w:t>
       </w:r>
     </w:p>
     <w:p>
@@ -1407,6 +2532,7 @@
         </w:rPr>
         <w:t xml:space="preserve">Algoritmo </w:t>
       </w:r>
+      <w:proofErr w:type="spellStart"/>
       <w:r>
         <w:rPr>
           <w:b/>
@@ -1415,6 +2541,7 @@
         </w:rPr>
         <w:t>OpcoesPagamento</w:t>
       </w:r>
+      <w:proofErr w:type="spellEnd"/>
     </w:p>
     <w:p>
       <w:pPr>
@@ -1432,9 +2559,11 @@
       <w:r>
         <w:t xml:space="preserve">real: </w:t>
       </w:r>
+      <w:proofErr w:type="spellStart"/>
       <w:r>
         <w:t>preco_produto</w:t>
       </w:r>
+      <w:proofErr w:type="spellEnd"/>
       <w:r>
         <w:t>;</w:t>
       </w:r>
@@ -1452,14 +2581,21 @@
         <w:spacing w:after="0"/>
         <w:ind w:firstLine="708"/>
       </w:pPr>
-      <w:r>
-        <w:t xml:space="preserve">escreva(“Favor informar o </w:t>
-      </w:r>
-      <w:r>
-        <w:t>preco do produto</w:t>
-      </w:r>
-      <w:r>
-        <w:t>”);</w:t>
+      <w:proofErr w:type="gramStart"/>
+      <w:r>
+        <w:t>escreva(</w:t>
+      </w:r>
+      <w:proofErr w:type="gramEnd"/>
+      <w:r>
+        <w:t xml:space="preserve">“Favor informar o </w:t>
+      </w:r>
+      <w:proofErr w:type="spellStart"/>
+      <w:r>
+        <w:t>preco</w:t>
+      </w:r>
+      <w:proofErr w:type="spellEnd"/>
+      <w:r>
+        <w:t xml:space="preserve"> do produto”);</w:t>
       </w:r>
     </w:p>
     <w:p>
@@ -1470,9 +2606,11 @@
       <w:r>
         <w:t>leia(</w:t>
       </w:r>
+      <w:proofErr w:type="spellStart"/>
       <w:r>
         <w:t>preco_produto</w:t>
       </w:r>
+      <w:proofErr w:type="spellEnd"/>
       <w:r>
         <w:t>);</w:t>
       </w:r>
@@ -1482,20 +2620,45 @@
         <w:spacing w:after="0"/>
         <w:ind w:firstLine="708"/>
       </w:pPr>
-      <w:r>
-        <w:t>escreva(“</w:t>
-      </w:r>
-      <w:r>
-        <w:t xml:space="preserve">O produto pago a vista tem 10% de desconto e saira por </w:t>
-      </w:r>
-      <w:r>
-        <w:t>”</w:t>
-      </w:r>
-      <w:r>
-        <w:t>, preco_produto*0.9</w:t>
-      </w:r>
-      <w:r>
-        <w:t>);</w:t>
+      <w:proofErr w:type="gramStart"/>
+      <w:r>
+        <w:t>escreva(</w:t>
+      </w:r>
+      <w:proofErr w:type="gramEnd"/>
+      <w:r>
+        <w:t xml:space="preserve">“O produto pago </w:t>
+      </w:r>
+      <w:proofErr w:type="spellStart"/>
+      <w:r>
+        <w:t>a</w:t>
+      </w:r>
+      <w:proofErr w:type="spellEnd"/>
+      <w:r>
+        <w:t xml:space="preserve"> vista tem 10% de desconto e </w:t>
+      </w:r>
+      <w:proofErr w:type="spellStart"/>
+      <w:r>
+        <w:t>saira</w:t>
+      </w:r>
+      <w:proofErr w:type="spellEnd"/>
+      <w:r>
+        <w:t xml:space="preserve"> </w:t>
+      </w:r>
+      <w:proofErr w:type="gramStart"/>
+      <w:r>
+        <w:t>por ”</w:t>
+      </w:r>
+      <w:proofErr w:type="gramEnd"/>
+      <w:r>
+        <w:t xml:space="preserve">, </w:t>
+      </w:r>
+      <w:proofErr w:type="spellStart"/>
+      <w:r>
+        <w:t>preco_produto</w:t>
+      </w:r>
+      <w:proofErr w:type="spellEnd"/>
+      <w:r>
+        <w:t>*0.9);</w:t>
       </w:r>
     </w:p>
     <w:p>
@@ -1503,23 +2666,29 @@
         <w:spacing w:after="0"/>
         <w:ind w:firstLine="708"/>
       </w:pPr>
-      <w:r>
-        <w:t xml:space="preserve">escreva(“O produto pago a </w:t>
-      </w:r>
-      <w:r>
-        <w:t>prazo em 3x de</w:t>
-      </w:r>
-      <w:r>
-        <w:t xml:space="preserve"> ”, preco_produto</w:t>
-      </w:r>
-      <w:r>
-        <w:t>/3</w:t>
-      </w:r>
-      <w:r>
-        <w:t>)</w:t>
-      </w:r>
-      <w:r>
-        <w:t>;</w:t>
+      <w:proofErr w:type="gramStart"/>
+      <w:r>
+        <w:t>escreva(</w:t>
+      </w:r>
+      <w:proofErr w:type="gramEnd"/>
+      <w:r>
+        <w:t xml:space="preserve">“O produto pago a prazo em 3x </w:t>
+      </w:r>
+      <w:proofErr w:type="gramStart"/>
+      <w:r>
+        <w:t>de ”</w:t>
+      </w:r>
+      <w:proofErr w:type="gramEnd"/>
+      <w:r>
+        <w:t xml:space="preserve">, </w:t>
+      </w:r>
+      <w:proofErr w:type="spellStart"/>
+      <w:r>
+        <w:t>preco_produto</w:t>
+      </w:r>
+      <w:proofErr w:type="spellEnd"/>
+      <w:r>
+        <w:t>/3);</w:t>
       </w:r>
     </w:p>
     <w:p>
@@ -1546,7 +2715,282 @@
         <w:t>No JSHELL</w:t>
       </w:r>
     </w:p>
-    <w:p/>
+    <w:p>
+      <w:pPr>
+        <w:spacing w:after="0"/>
+      </w:pPr>
+    </w:p>
+    <w:p>
+      <w:pPr>
+        <w:spacing w:after="0"/>
+      </w:pPr>
+      <w:proofErr w:type="spellStart"/>
+      <w:r>
+        <w:t>jshell</w:t>
+      </w:r>
+      <w:proofErr w:type="spellEnd"/>
+      <w:r>
+        <w:t xml:space="preserve">&gt; Scanner teclado = new </w:t>
+      </w:r>
+      <w:proofErr w:type="gramStart"/>
+      <w:r>
+        <w:t>Scanner(</w:t>
+      </w:r>
+      <w:proofErr w:type="gramEnd"/>
+      <w:r>
+        <w:t>System.in);</w:t>
+      </w:r>
+    </w:p>
+    <w:p>
+      <w:pPr>
+        <w:spacing w:after="0"/>
+      </w:pPr>
+      <w:r>
+        <w:t xml:space="preserve">teclado ==&gt; </w:t>
+      </w:r>
+      <w:proofErr w:type="spellStart"/>
+      <w:proofErr w:type="gramStart"/>
+      <w:r>
+        <w:t>java.util</w:t>
+      </w:r>
+      <w:proofErr w:type="gramEnd"/>
+      <w:r>
+        <w:t>.Scanner</w:t>
+      </w:r>
+      <w:proofErr w:type="spellEnd"/>
+      <w:r>
+        <w:t>[</w:t>
+      </w:r>
+      <w:proofErr w:type="spellStart"/>
+      <w:r>
+        <w:t>delimiters</w:t>
+      </w:r>
+      <w:proofErr w:type="spellEnd"/>
+      <w:r>
+        <w:t>=\p{</w:t>
+      </w:r>
+      <w:proofErr w:type="spellStart"/>
+      <w:r>
+        <w:t>javaWhitespace</w:t>
+      </w:r>
+      <w:proofErr w:type="spellEnd"/>
+      <w:r>
+        <w:t>}+] ... \</w:t>
+      </w:r>
+      <w:proofErr w:type="gramStart"/>
+      <w:r>
+        <w:t>E][</w:t>
+      </w:r>
+      <w:proofErr w:type="spellStart"/>
+      <w:proofErr w:type="gramEnd"/>
+      <w:r>
+        <w:t>infinity</w:t>
+      </w:r>
+      <w:proofErr w:type="spellEnd"/>
+      <w:r>
+        <w:t xml:space="preserve"> </w:t>
+      </w:r>
+      <w:proofErr w:type="spellStart"/>
+      <w:r>
+        <w:t>string</w:t>
+      </w:r>
+      <w:proofErr w:type="spellEnd"/>
+      <w:r>
+        <w:t>=\</w:t>
+      </w:r>
+      <w:proofErr w:type="gramStart"/>
+      <w:r>
+        <w:t>Q?\</w:t>
+      </w:r>
+      <w:proofErr w:type="gramEnd"/>
+      <w:r>
+        <w:t>E]</w:t>
+      </w:r>
+    </w:p>
+    <w:p>
+      <w:pPr>
+        <w:spacing w:after="0"/>
+      </w:pPr>
+      <w:proofErr w:type="spellStart"/>
+      <w:r>
+        <w:t>jshell</w:t>
+      </w:r>
+      <w:proofErr w:type="spellEnd"/>
+      <w:r>
+        <w:t xml:space="preserve">&gt; </w:t>
+      </w:r>
+      <w:proofErr w:type="spellStart"/>
+      <w:r>
+        <w:t>double</w:t>
+      </w:r>
+      <w:proofErr w:type="spellEnd"/>
+      <w:r>
+        <w:t xml:space="preserve"> </w:t>
+      </w:r>
+      <w:proofErr w:type="spellStart"/>
+      <w:r>
+        <w:t>valor_produto</w:t>
+      </w:r>
+      <w:proofErr w:type="spellEnd"/>
+      <w:r>
+        <w:t xml:space="preserve"> = </w:t>
+      </w:r>
+      <w:proofErr w:type="spellStart"/>
+      <w:proofErr w:type="gramStart"/>
+      <w:r>
+        <w:t>teclado.nextDouble</w:t>
+      </w:r>
+      <w:proofErr w:type="spellEnd"/>
+      <w:proofErr w:type="gramEnd"/>
+      <w:r>
+        <w:t>();</w:t>
+      </w:r>
+    </w:p>
+    <w:p>
+      <w:pPr>
+        <w:spacing w:after="0"/>
+      </w:pPr>
+      <w:r>
+        <w:t>635</w:t>
+      </w:r>
+    </w:p>
+    <w:p>
+      <w:pPr>
+        <w:spacing w:after="0"/>
+      </w:pPr>
+      <w:proofErr w:type="spellStart"/>
+      <w:r>
+        <w:t>valor_produto</w:t>
+      </w:r>
+      <w:proofErr w:type="spellEnd"/>
+      <w:r>
+        <w:t xml:space="preserve"> ==&gt; 635.0</w:t>
+      </w:r>
+    </w:p>
+    <w:p>
+      <w:pPr>
+        <w:spacing w:after="0"/>
+      </w:pPr>
+      <w:proofErr w:type="spellStart"/>
+      <w:r>
+        <w:t>jshell</w:t>
+      </w:r>
+      <w:proofErr w:type="spellEnd"/>
+      <w:r>
+        <w:t xml:space="preserve">&gt; </w:t>
+      </w:r>
+      <w:proofErr w:type="spellStart"/>
+      <w:r>
+        <w:t>System.out.println</w:t>
+      </w:r>
+      <w:proofErr w:type="spellEnd"/>
+      <w:r>
+        <w:t>("O valor do produto a vista e de "+</w:t>
+      </w:r>
+      <w:proofErr w:type="spellStart"/>
+      <w:r>
+        <w:t>valor_produto</w:t>
+      </w:r>
+      <w:proofErr w:type="spellEnd"/>
+      <w:r>
+        <w:t>*0);</w:t>
+      </w:r>
+    </w:p>
+    <w:p>
+      <w:pPr>
+        <w:spacing w:after="0"/>
+      </w:pPr>
+      <w:r>
+        <w:t>O valor do produto a vista e de 0.0</w:t>
+      </w:r>
+    </w:p>
+    <w:p>
+      <w:pPr>
+        <w:spacing w:after="0"/>
+      </w:pPr>
+      <w:proofErr w:type="spellStart"/>
+      <w:r>
+        <w:t>jshell</w:t>
+      </w:r>
+      <w:proofErr w:type="spellEnd"/>
+      <w:r>
+        <w:t xml:space="preserve">&gt; </w:t>
+      </w:r>
+      <w:proofErr w:type="spellStart"/>
+      <w:r>
+        <w:t>System.out.println</w:t>
+      </w:r>
+      <w:proofErr w:type="spellEnd"/>
+      <w:r>
+        <w:t>("O valor do produto a vista e de "+</w:t>
+      </w:r>
+      <w:proofErr w:type="spellStart"/>
+      <w:r>
+        <w:t>valor_produto</w:t>
+      </w:r>
+      <w:proofErr w:type="spellEnd"/>
+      <w:r>
+        <w:t>*0.9);</w:t>
+      </w:r>
+    </w:p>
+    <w:p>
+      <w:pPr>
+        <w:spacing w:after="0"/>
+      </w:pPr>
+      <w:r>
+        <w:t>O valor do produto a vista e de 571.5</w:t>
+      </w:r>
+    </w:p>
+    <w:p>
+      <w:pPr>
+        <w:spacing w:after="0"/>
+      </w:pPr>
+      <w:proofErr w:type="spellStart"/>
+      <w:r>
+        <w:t>jshell</w:t>
+      </w:r>
+      <w:proofErr w:type="spellEnd"/>
+      <w:r>
+        <w:t xml:space="preserve">&gt; </w:t>
+      </w:r>
+      <w:proofErr w:type="spellStart"/>
+      <w:r>
+        <w:t>System.out.println</w:t>
+      </w:r>
+      <w:proofErr w:type="spellEnd"/>
+      <w:r>
+        <w:t>("O valor do produto em 3x e de "+</w:t>
+      </w:r>
+      <w:proofErr w:type="spellStart"/>
+      <w:r>
+        <w:t>valor_produto</w:t>
+      </w:r>
+      <w:proofErr w:type="spellEnd"/>
+      <w:r>
+        <w:t>/3);</w:t>
+      </w:r>
+    </w:p>
+    <w:p>
+      <w:pPr>
+        <w:spacing w:after="0"/>
+      </w:pPr>
+      <w:r>
+        <w:t>O valor do produto em 3x e de 211.66666666666666</w:t>
+      </w:r>
+    </w:p>
+    <w:p>
+      <w:pPr>
+        <w:spacing w:after="0"/>
+      </w:pPr>
+      <w:proofErr w:type="spellStart"/>
+      <w:r>
+        <w:t>jshell</w:t>
+      </w:r>
+      <w:proofErr w:type="spellEnd"/>
+      <w:r>
+        <w:t xml:space="preserve">&gt;  </w:t>
+      </w:r>
+    </w:p>
     <w:p>
       <w:pPr>
         <w:pStyle w:val="PargrafodaLista"/>
@@ -1561,7 +3005,15 @@
         </w:numPr>
       </w:pPr>
       <w:r>
-        <w:t>Escrever um programa que leia as 04 notas de uma aluno e calcule a sua média.</w:t>
+        <w:t xml:space="preserve">Escrever um programa que leia as 04 notas de </w:t>
+      </w:r>
+      <w:proofErr w:type="gramStart"/>
+      <w:r>
+        <w:t>uma aluno</w:t>
+      </w:r>
+      <w:proofErr w:type="gramEnd"/>
+      <w:r>
+        <w:t xml:space="preserve"> e calcule a sua média.</w:t>
       </w:r>
     </w:p>
     <w:p/>

</xml_diff>

<commit_message>
Algoritmo no exercicio 6
</commit_message>
<xml_diff>
--- a/Algoritimo.docx
+++ b/Algoritimo.docx
@@ -2999,12 +2999,103 @@
     <w:p>
       <w:pPr>
         <w:pStyle w:val="PargrafodaLista"/>
+      </w:pPr>
+    </w:p>
+    <w:p>
+      <w:pPr>
+        <w:pStyle w:val="PargrafodaLista"/>
+      </w:pPr>
+    </w:p>
+    <w:p>
+      <w:pPr>
+        <w:pStyle w:val="PargrafodaLista"/>
+      </w:pPr>
+    </w:p>
+    <w:p>
+      <w:pPr>
+        <w:pStyle w:val="PargrafodaLista"/>
+      </w:pPr>
+    </w:p>
+    <w:p>
+      <w:pPr>
+        <w:pStyle w:val="PargrafodaLista"/>
+      </w:pPr>
+    </w:p>
+    <w:p>
+      <w:pPr>
+        <w:pStyle w:val="PargrafodaLista"/>
+      </w:pPr>
+    </w:p>
+    <w:p>
+      <w:pPr>
+        <w:pStyle w:val="PargrafodaLista"/>
+      </w:pPr>
+    </w:p>
+    <w:p>
+      <w:pPr>
+        <w:pStyle w:val="PargrafodaLista"/>
+      </w:pPr>
+    </w:p>
+    <w:p>
+      <w:pPr>
+        <w:pStyle w:val="PargrafodaLista"/>
+      </w:pPr>
+    </w:p>
+    <w:p>
+      <w:pPr>
+        <w:pStyle w:val="PargrafodaLista"/>
+      </w:pPr>
+    </w:p>
+    <w:p>
+      <w:pPr>
+        <w:pStyle w:val="PargrafodaLista"/>
+      </w:pPr>
+    </w:p>
+    <w:p>
+      <w:pPr>
+        <w:pStyle w:val="PargrafodaLista"/>
+      </w:pPr>
+    </w:p>
+    <w:p>
+      <w:pPr>
+        <w:pStyle w:val="PargrafodaLista"/>
+      </w:pPr>
+    </w:p>
+    <w:p>
+      <w:pPr>
+        <w:pStyle w:val="PargrafodaLista"/>
+      </w:pPr>
+    </w:p>
+    <w:p>
+      <w:pPr>
+        <w:pStyle w:val="PargrafodaLista"/>
+      </w:pPr>
+    </w:p>
+    <w:p>
+      <w:pPr>
+        <w:pStyle w:val="PargrafodaLista"/>
+      </w:pPr>
+    </w:p>
+    <w:p>
+      <w:pPr>
+        <w:pStyle w:val="PargrafodaLista"/>
+      </w:pPr>
+    </w:p>
+    <w:p>
+      <w:pPr>
+        <w:pStyle w:val="PargrafodaLista"/>
+      </w:pPr>
+    </w:p>
+    <w:p>
+      <w:pPr>
+        <w:pStyle w:val="PargrafodaLista"/>
         <w:numPr>
           <w:ilvl w:val="0"/>
           <w:numId w:val="1"/>
         </w:numPr>
       </w:pPr>
       <w:r>
+        <w:lastRenderedPageBreak/>
         <w:t xml:space="preserve">Escrever um programa que leia as 04 notas de </w:t>
       </w:r>
       <w:proofErr w:type="gramStart"/>
@@ -3014,6 +3105,332 @@
       <w:proofErr w:type="gramEnd"/>
       <w:r>
         <w:t xml:space="preserve"> e calcule a sua média.</w:t>
+      </w:r>
+    </w:p>
+    <w:p>
+      <w:pPr>
+        <w:pStyle w:val="PargrafodaLista"/>
+      </w:pPr>
+    </w:p>
+    <w:p>
+      <w:pPr>
+        <w:spacing w:after="0"/>
+        <w:rPr>
+          <w:b/>
+          <w:bCs/>
+          <w:color w:val="EE0000"/>
+        </w:rPr>
+      </w:pPr>
+      <w:r>
+        <w:rPr>
+          <w:b/>
+          <w:bCs/>
+          <w:color w:val="EE0000"/>
+        </w:rPr>
+        <w:t xml:space="preserve">Algoritmo </w:t>
+      </w:r>
+      <w:proofErr w:type="spellStart"/>
+      <w:r>
+        <w:rPr>
+          <w:b/>
+          <w:bCs/>
+          <w:color w:val="EE0000"/>
+        </w:rPr>
+        <w:t>MediaAritimetica</w:t>
+      </w:r>
+      <w:proofErr w:type="spellEnd"/>
+    </w:p>
+    <w:p>
+      <w:pPr>
+        <w:spacing w:after="0"/>
+      </w:pPr>
+      <w:r>
+        <w:t xml:space="preserve">DECLARAÇÂO DE </w:t>
+      </w:r>
+      <w:r>
+        <w:t>CONSTANTES</w:t>
+      </w:r>
+    </w:p>
+    <w:p>
+      <w:pPr>
+        <w:spacing w:after="0"/>
+      </w:pPr>
+      <w:r>
+        <w:tab/>
+      </w:r>
+      <w:proofErr w:type="spellStart"/>
+      <w:r>
+        <w:t>n</w:t>
+      </w:r>
+      <w:r>
+        <w:t>umero_avalicoes</w:t>
+      </w:r>
+      <w:proofErr w:type="spellEnd"/>
+      <w:r>
+        <w:t>:</w:t>
+      </w:r>
+      <w:r>
+        <w:t xml:space="preserve"> </w:t>
+      </w:r>
+      <w:r>
+        <w:t>4;</w:t>
+      </w:r>
+    </w:p>
+    <w:p>
+      <w:pPr>
+        <w:spacing w:after="0"/>
+      </w:pPr>
+      <w:r>
+        <w:t>DECLARAÇÂO DE VARIÁVEIS</w:t>
+      </w:r>
+    </w:p>
+    <w:p>
+      <w:pPr>
+        <w:spacing w:after="0"/>
+        <w:ind w:firstLine="708"/>
+      </w:pPr>
+      <w:r>
+        <w:t xml:space="preserve">real: </w:t>
+      </w:r>
+      <w:r>
+        <w:t>nota1, nota2, nota3, nota4</w:t>
+      </w:r>
+      <w:r>
+        <w:t>;</w:t>
+      </w:r>
+    </w:p>
+    <w:p>
+      <w:pPr>
+        <w:spacing w:after="0"/>
+        <w:ind w:firstLine="708"/>
+      </w:pPr>
+      <w:r>
+        <w:t>real: media;</w:t>
+      </w:r>
+    </w:p>
+    <w:p>
+      <w:pPr>
+        <w:spacing w:after="0"/>
+      </w:pPr>
+      <w:r>
+        <w:t>Inicio</w:t>
+      </w:r>
+    </w:p>
+    <w:p>
+      <w:pPr>
+        <w:spacing w:after="0"/>
+        <w:ind w:firstLine="708"/>
+      </w:pPr>
+      <w:proofErr w:type="gramStart"/>
+      <w:r>
+        <w:t>escreva(</w:t>
+      </w:r>
+      <w:proofErr w:type="gramEnd"/>
+      <w:r>
+        <w:t xml:space="preserve">“Favor informar </w:t>
+      </w:r>
+      <w:r>
+        <w:t>a nota</w:t>
+      </w:r>
+      <w:r>
+        <w:t xml:space="preserve"> 1</w:t>
+      </w:r>
+      <w:r>
+        <w:t>”);</w:t>
+      </w:r>
+    </w:p>
+    <w:p>
+      <w:pPr>
+        <w:spacing w:after="0"/>
+        <w:ind w:firstLine="708"/>
+      </w:pPr>
+      <w:r>
+        <w:t>leia(</w:t>
+      </w:r>
+      <w:r>
+        <w:t>nota1</w:t>
+      </w:r>
+      <w:r>
+        <w:t>);</w:t>
+      </w:r>
+    </w:p>
+    <w:p>
+      <w:pPr>
+        <w:spacing w:after="0"/>
+        <w:ind w:firstLine="708"/>
+      </w:pPr>
+      <w:proofErr w:type="gramStart"/>
+      <w:r>
+        <w:t>escreva(</w:t>
+      </w:r>
+      <w:proofErr w:type="gramEnd"/>
+      <w:r>
+        <w:t>“Favor informar a nota</w:t>
+      </w:r>
+      <w:r>
+        <w:t xml:space="preserve"> 2</w:t>
+      </w:r>
+      <w:r>
+        <w:t>”);</w:t>
+      </w:r>
+    </w:p>
+    <w:p>
+      <w:pPr>
+        <w:spacing w:after="0"/>
+        <w:ind w:firstLine="708"/>
+      </w:pPr>
+      <w:r>
+        <w:t>leia(nota</w:t>
+      </w:r>
+      <w:r>
+        <w:t>2</w:t>
+      </w:r>
+      <w:r>
+        <w:t>);</w:t>
+      </w:r>
+    </w:p>
+    <w:p>
+      <w:pPr>
+        <w:spacing w:after="0"/>
+        <w:ind w:firstLine="708"/>
+      </w:pPr>
+      <w:proofErr w:type="gramStart"/>
+      <w:r>
+        <w:t>escreva(</w:t>
+      </w:r>
+      <w:proofErr w:type="gramEnd"/>
+      <w:r>
+        <w:t>“Favor informar a nota</w:t>
+      </w:r>
+      <w:r>
+        <w:t xml:space="preserve"> 3</w:t>
+      </w:r>
+      <w:r>
+        <w:t>”);</w:t>
+      </w:r>
+    </w:p>
+    <w:p>
+      <w:pPr>
+        <w:spacing w:after="0"/>
+        <w:ind w:firstLine="708"/>
+      </w:pPr>
+      <w:r>
+        <w:t>leia(nota</w:t>
+      </w:r>
+      <w:r>
+        <w:t>3</w:t>
+      </w:r>
+      <w:r>
+        <w:t>);</w:t>
+      </w:r>
+    </w:p>
+    <w:p>
+      <w:pPr>
+        <w:spacing w:after="0"/>
+        <w:ind w:firstLine="708"/>
+      </w:pPr>
+      <w:proofErr w:type="gramStart"/>
+      <w:r>
+        <w:t>escreva(</w:t>
+      </w:r>
+      <w:proofErr w:type="gramEnd"/>
+      <w:r>
+        <w:t>“Favor informar a nota</w:t>
+      </w:r>
+      <w:r>
+        <w:t xml:space="preserve"> 4</w:t>
+      </w:r>
+      <w:r>
+        <w:t>”);</w:t>
+      </w:r>
+    </w:p>
+    <w:p>
+      <w:pPr>
+        <w:spacing w:after="0"/>
+        <w:ind w:firstLine="708"/>
+      </w:pPr>
+      <w:r>
+        <w:t>leia(nota</w:t>
+      </w:r>
+      <w:r>
+        <w:t>4</w:t>
+      </w:r>
+      <w:r>
+        <w:t>);</w:t>
+      </w:r>
+    </w:p>
+    <w:p>
+      <w:pPr>
+        <w:spacing w:after="0"/>
+      </w:pPr>
+      <w:r>
+        <w:tab/>
+        <w:t xml:space="preserve">media </w:t>
+      </w:r>
+      <w:r>
+        <w:sym w:font="Wingdings" w:char="F0DF"/>
+      </w:r>
+      <w:r>
+        <w:t xml:space="preserve"> (nota1+nota2+nota3+nota</w:t>
+      </w:r>
+      <w:proofErr w:type="gramStart"/>
+      <w:r>
+        <w:t>4)/</w:t>
+      </w:r>
+      <w:proofErr w:type="spellStart"/>
+      <w:proofErr w:type="gramEnd"/>
+      <w:r>
+        <w:t>numero_avaliacoes</w:t>
+      </w:r>
+      <w:proofErr w:type="spellEnd"/>
+      <w:r>
+        <w:t>;</w:t>
+      </w:r>
+    </w:p>
+    <w:p>
+      <w:pPr>
+        <w:spacing w:after="0"/>
+        <w:ind w:firstLine="708"/>
+      </w:pPr>
+      <w:proofErr w:type="gramStart"/>
+      <w:r>
+        <w:t>escreva(</w:t>
+      </w:r>
+      <w:proofErr w:type="gramEnd"/>
+      <w:r>
+        <w:t xml:space="preserve">“A </w:t>
+      </w:r>
+      <w:proofErr w:type="spellStart"/>
+      <w:r>
+        <w:t>media</w:t>
+      </w:r>
+      <w:proofErr w:type="spellEnd"/>
+      <w:r>
+        <w:t xml:space="preserve"> aritmética e”, media);</w:t>
+      </w:r>
+    </w:p>
+    <w:p>
+      <w:pPr>
+        <w:spacing w:after="0"/>
+      </w:pPr>
+      <w:r>
+        <w:t>Fim</w:t>
+      </w:r>
+    </w:p>
+    <w:p>
+      <w:pPr>
+        <w:spacing w:after="0"/>
+      </w:pPr>
+      <w:r>
+        <w:t>------------------------------------------------------------------------------------------------------------------------------</w:t>
+      </w:r>
+    </w:p>
+    <w:p>
+      <w:pPr>
+        <w:spacing w:after="0"/>
+      </w:pPr>
+      <w:r>
+        <w:t>No JSHELL</w:t>
       </w:r>
     </w:p>
     <w:p/>

</xml_diff>

<commit_message>
Realiazação do exercicio 6 e inserção dos exercicios 7,8 e 9
</commit_message>
<xml_diff>
--- a/Algoritimo.docx
+++ b/Algoritimo.docx
@@ -3434,6 +3434,507 @@
       </w:r>
     </w:p>
     <w:p/>
+    <w:p>
+      <w:pPr>
+        <w:spacing w:after="0"/>
+      </w:pPr>
+      <w:proofErr w:type="spellStart"/>
+      <w:r>
+        <w:t>jshell</w:t>
+      </w:r>
+      <w:proofErr w:type="spellEnd"/>
+      <w:r>
+        <w:t xml:space="preserve">&gt; Scanner teclado = new </w:t>
+      </w:r>
+      <w:proofErr w:type="gramStart"/>
+      <w:r>
+        <w:t>Scanner(</w:t>
+      </w:r>
+      <w:proofErr w:type="gramEnd"/>
+      <w:r>
+        <w:t>System.in);</w:t>
+      </w:r>
+    </w:p>
+    <w:p>
+      <w:pPr>
+        <w:spacing w:after="0"/>
+      </w:pPr>
+      <w:r>
+        <w:t xml:space="preserve">teclado ==&gt; </w:t>
+      </w:r>
+      <w:proofErr w:type="spellStart"/>
+      <w:proofErr w:type="gramStart"/>
+      <w:r>
+        <w:t>java.util</w:t>
+      </w:r>
+      <w:proofErr w:type="gramEnd"/>
+      <w:r>
+        <w:t>.Scanner</w:t>
+      </w:r>
+      <w:proofErr w:type="spellEnd"/>
+      <w:r>
+        <w:t>[</w:t>
+      </w:r>
+      <w:proofErr w:type="spellStart"/>
+      <w:r>
+        <w:t>delimiters</w:t>
+      </w:r>
+      <w:proofErr w:type="spellEnd"/>
+      <w:r>
+        <w:t>=\p{</w:t>
+      </w:r>
+      <w:proofErr w:type="spellStart"/>
+      <w:r>
+        <w:t>javaWhitespace</w:t>
+      </w:r>
+      <w:proofErr w:type="spellEnd"/>
+      <w:r>
+        <w:t>}+] ... \</w:t>
+      </w:r>
+      <w:proofErr w:type="gramStart"/>
+      <w:r>
+        <w:t>E][</w:t>
+      </w:r>
+      <w:proofErr w:type="spellStart"/>
+      <w:proofErr w:type="gramEnd"/>
+      <w:r>
+        <w:t>infinity</w:t>
+      </w:r>
+      <w:proofErr w:type="spellEnd"/>
+      <w:r>
+        <w:t xml:space="preserve"> </w:t>
+      </w:r>
+      <w:proofErr w:type="spellStart"/>
+      <w:r>
+        <w:t>string</w:t>
+      </w:r>
+      <w:proofErr w:type="spellEnd"/>
+      <w:r>
+        <w:t>=\</w:t>
+      </w:r>
+      <w:proofErr w:type="gramStart"/>
+      <w:r>
+        <w:t>Q?\</w:t>
+      </w:r>
+      <w:proofErr w:type="gramEnd"/>
+      <w:r>
+        <w:t>E]</w:t>
+      </w:r>
+    </w:p>
+    <w:p>
+      <w:pPr>
+        <w:spacing w:after="0"/>
+      </w:pPr>
+      <w:proofErr w:type="spellStart"/>
+      <w:r>
+        <w:t>jshell</w:t>
+      </w:r>
+      <w:proofErr w:type="spellEnd"/>
+      <w:r>
+        <w:t xml:space="preserve">&gt; </w:t>
+      </w:r>
+      <w:proofErr w:type="spellStart"/>
+      <w:r>
+        <w:t>System.out.println</w:t>
+      </w:r>
+      <w:proofErr w:type="spellEnd"/>
+      <w:r>
+        <w:t>("Favor informar a nota1");</w:t>
+      </w:r>
+    </w:p>
+    <w:p>
+      <w:pPr>
+        <w:spacing w:after="0"/>
+      </w:pPr>
+      <w:r>
+        <w:t>Favor informar a nota1</w:t>
+      </w:r>
+    </w:p>
+    <w:p>
+      <w:pPr>
+        <w:spacing w:after="0"/>
+      </w:pPr>
+      <w:proofErr w:type="spellStart"/>
+      <w:r>
+        <w:t>jshell</w:t>
+      </w:r>
+      <w:proofErr w:type="spellEnd"/>
+      <w:r>
+        <w:t xml:space="preserve">&gt; </w:t>
+      </w:r>
+      <w:proofErr w:type="spellStart"/>
+      <w:r>
+        <w:t>double</w:t>
+      </w:r>
+      <w:proofErr w:type="spellEnd"/>
+      <w:r>
+        <w:t xml:space="preserve"> nota1 = </w:t>
+      </w:r>
+      <w:proofErr w:type="spellStart"/>
+      <w:proofErr w:type="gramStart"/>
+      <w:r>
+        <w:t>teclado.nextDouble</w:t>
+      </w:r>
+      <w:proofErr w:type="spellEnd"/>
+      <w:proofErr w:type="gramEnd"/>
+      <w:r>
+        <w:t>();</w:t>
+      </w:r>
+    </w:p>
+    <w:p>
+      <w:pPr>
+        <w:spacing w:after="0"/>
+      </w:pPr>
+      <w:r>
+        <w:t>7,5</w:t>
+      </w:r>
+    </w:p>
+    <w:p>
+      <w:pPr>
+        <w:spacing w:after="0"/>
+      </w:pPr>
+      <w:r>
+        <w:t>nota1 ==&gt; 7.5</w:t>
+      </w:r>
+    </w:p>
+    <w:p>
+      <w:pPr>
+        <w:spacing w:after="0"/>
+      </w:pPr>
+      <w:proofErr w:type="spellStart"/>
+      <w:r>
+        <w:t>jshell</w:t>
+      </w:r>
+      <w:proofErr w:type="spellEnd"/>
+      <w:r>
+        <w:t xml:space="preserve">&gt; </w:t>
+      </w:r>
+      <w:proofErr w:type="spellStart"/>
+      <w:r>
+        <w:t>double</w:t>
+      </w:r>
+      <w:proofErr w:type="spellEnd"/>
+      <w:r>
+        <w:t xml:space="preserve"> nota2 = </w:t>
+      </w:r>
+      <w:proofErr w:type="spellStart"/>
+      <w:proofErr w:type="gramStart"/>
+      <w:r>
+        <w:t>teclado.nextDouble</w:t>
+      </w:r>
+      <w:proofErr w:type="spellEnd"/>
+      <w:proofErr w:type="gramEnd"/>
+      <w:r>
+        <w:t>();</w:t>
+      </w:r>
+    </w:p>
+    <w:p>
+      <w:pPr>
+        <w:spacing w:after="0"/>
+      </w:pPr>
+      <w:r>
+        <w:t>8</w:t>
+      </w:r>
+    </w:p>
+    <w:p>
+      <w:pPr>
+        <w:spacing w:after="0"/>
+      </w:pPr>
+      <w:r>
+        <w:t>nota2 ==&gt; 8.0</w:t>
+      </w:r>
+    </w:p>
+    <w:p>
+      <w:pPr>
+        <w:spacing w:after="0"/>
+      </w:pPr>
+      <w:proofErr w:type="spellStart"/>
+      <w:r>
+        <w:t>jshell</w:t>
+      </w:r>
+      <w:proofErr w:type="spellEnd"/>
+      <w:r>
+        <w:t xml:space="preserve">&gt; </w:t>
+      </w:r>
+      <w:proofErr w:type="spellStart"/>
+      <w:r>
+        <w:t>double</w:t>
+      </w:r>
+      <w:proofErr w:type="spellEnd"/>
+      <w:r>
+        <w:t xml:space="preserve"> nota3 = </w:t>
+      </w:r>
+      <w:proofErr w:type="spellStart"/>
+      <w:proofErr w:type="gramStart"/>
+      <w:r>
+        <w:t>teclado.nextDouble</w:t>
+      </w:r>
+      <w:proofErr w:type="spellEnd"/>
+      <w:proofErr w:type="gramEnd"/>
+      <w:r>
+        <w:t>();</w:t>
+      </w:r>
+    </w:p>
+    <w:p>
+      <w:pPr>
+        <w:spacing w:after="0"/>
+      </w:pPr>
+      <w:r>
+        <w:t>7</w:t>
+      </w:r>
+    </w:p>
+    <w:p>
+      <w:pPr>
+        <w:spacing w:after="0"/>
+      </w:pPr>
+      <w:r>
+        <w:t>nota3 ==&gt; 7.0</w:t>
+      </w:r>
+    </w:p>
+    <w:p>
+      <w:pPr>
+        <w:spacing w:after="0"/>
+      </w:pPr>
+      <w:proofErr w:type="spellStart"/>
+      <w:r>
+        <w:t>jshell</w:t>
+      </w:r>
+      <w:proofErr w:type="spellEnd"/>
+      <w:r>
+        <w:t xml:space="preserve">&gt; </w:t>
+      </w:r>
+      <w:proofErr w:type="spellStart"/>
+      <w:r>
+        <w:t>double</w:t>
+      </w:r>
+      <w:proofErr w:type="spellEnd"/>
+      <w:r>
+        <w:t xml:space="preserve"> nota4 = </w:t>
+      </w:r>
+      <w:proofErr w:type="spellStart"/>
+      <w:proofErr w:type="gramStart"/>
+      <w:r>
+        <w:t>teclado.nextDouble</w:t>
+      </w:r>
+      <w:proofErr w:type="spellEnd"/>
+      <w:proofErr w:type="gramEnd"/>
+      <w:r>
+        <w:t>();</w:t>
+      </w:r>
+    </w:p>
+    <w:p>
+      <w:pPr>
+        <w:spacing w:after="0"/>
+      </w:pPr>
+      <w:r>
+        <w:t>6</w:t>
+      </w:r>
+    </w:p>
+    <w:p>
+      <w:pPr>
+        <w:spacing w:after="0"/>
+      </w:pPr>
+      <w:r>
+        <w:t>nota4 ==&gt; 6.0</w:t>
+      </w:r>
+    </w:p>
+    <w:p>
+      <w:pPr>
+        <w:spacing w:after="0"/>
+      </w:pPr>
+      <w:proofErr w:type="spellStart"/>
+      <w:r>
+        <w:t>jshell</w:t>
+      </w:r>
+      <w:proofErr w:type="spellEnd"/>
+      <w:r>
+        <w:t xml:space="preserve">&gt; </w:t>
+      </w:r>
+      <w:proofErr w:type="spellStart"/>
+      <w:r>
+        <w:t>double</w:t>
+      </w:r>
+      <w:proofErr w:type="spellEnd"/>
+      <w:r>
+        <w:t xml:space="preserve"> media = (nota1+nota2+nota3+nota</w:t>
+      </w:r>
+      <w:proofErr w:type="gramStart"/>
+      <w:r>
+        <w:t>4)/</w:t>
+      </w:r>
+      <w:proofErr w:type="gramEnd"/>
+      <w:r>
+        <w:t>4;</w:t>
+      </w:r>
+    </w:p>
+    <w:p>
+      <w:pPr>
+        <w:spacing w:after="0"/>
+      </w:pPr>
+      <w:r>
+        <w:t>media ==&gt; 7.125</w:t>
+      </w:r>
+    </w:p>
+    <w:p>
+      <w:pPr>
+        <w:spacing w:after="0"/>
+      </w:pPr>
+      <w:proofErr w:type="spellStart"/>
+      <w:r>
+        <w:t>jshell</w:t>
+      </w:r>
+      <w:proofErr w:type="spellEnd"/>
+      <w:r>
+        <w:t xml:space="preserve">&gt; </w:t>
+      </w:r>
+      <w:proofErr w:type="spellStart"/>
+      <w:r>
+        <w:t>System.out.println</w:t>
+      </w:r>
+      <w:proofErr w:type="spellEnd"/>
+      <w:r>
+        <w:t xml:space="preserve">("A </w:t>
+      </w:r>
+      <w:proofErr w:type="spellStart"/>
+      <w:r>
+        <w:t>media</w:t>
+      </w:r>
+      <w:proofErr w:type="spellEnd"/>
+      <w:r>
+        <w:t xml:space="preserve"> </w:t>
+      </w:r>
+      <w:proofErr w:type="spellStart"/>
+      <w:r>
+        <w:t>aritimetica</w:t>
+      </w:r>
+      <w:proofErr w:type="spellEnd"/>
+      <w:r>
+        <w:t xml:space="preserve"> foi "+media);</w:t>
+      </w:r>
+    </w:p>
+    <w:p>
+      <w:pPr>
+        <w:spacing w:after="0"/>
+      </w:pPr>
+      <w:r>
+        <w:t xml:space="preserve">A </w:t>
+      </w:r>
+      <w:proofErr w:type="spellStart"/>
+      <w:r>
+        <w:t>media</w:t>
+      </w:r>
+      <w:proofErr w:type="spellEnd"/>
+      <w:r>
+        <w:t xml:space="preserve"> </w:t>
+      </w:r>
+      <w:proofErr w:type="spellStart"/>
+      <w:r>
+        <w:t>aritimetica</w:t>
+      </w:r>
+      <w:proofErr w:type="spellEnd"/>
+      <w:r>
+        <w:t xml:space="preserve"> foi 7.125</w:t>
+      </w:r>
+    </w:p>
+    <w:p>
+      <w:pPr>
+        <w:spacing w:after="0"/>
+      </w:pPr>
+      <w:proofErr w:type="spellStart"/>
+      <w:r>
+        <w:t>jshell</w:t>
+      </w:r>
+      <w:proofErr w:type="spellEnd"/>
+      <w:r>
+        <w:t xml:space="preserve">&gt;  </w:t>
+      </w:r>
+    </w:p>
+    <w:p>
+      <w:pPr>
+        <w:spacing w:after="0"/>
+      </w:pPr>
+    </w:p>
+    <w:p>
+      <w:pPr>
+        <w:spacing w:after="0"/>
+      </w:pPr>
+    </w:p>
+    <w:p>
+      <w:pPr>
+        <w:spacing w:after="0"/>
+      </w:pPr>
+    </w:p>
+    <w:p>
+      <w:pPr>
+        <w:pStyle w:val="PargrafodaLista"/>
+        <w:numPr>
+          <w:ilvl w:val="0"/>
+          <w:numId w:val="1"/>
+        </w:numPr>
+        <w:spacing w:after="0"/>
+      </w:pPr>
+      <w:r>
+        <w:lastRenderedPageBreak/>
+        <w:t xml:space="preserve">Elaborar um programa para uma videolocadora que leia o </w:t>
+      </w:r>
+      <w:proofErr w:type="spellStart"/>
+      <w:r>
+        <w:t>titulo</w:t>
+      </w:r>
+      <w:proofErr w:type="spellEnd"/>
+      <w:r>
+        <w:t xml:space="preserve"> e a duração de um filme em horas e minutos. Exibir o titulo do filme com a sua duração apenas em minutos.</w:t>
+      </w:r>
+    </w:p>
+    <w:p>
+      <w:pPr>
+        <w:pStyle w:val="PargrafodaLista"/>
+        <w:spacing w:after="0"/>
+      </w:pPr>
+    </w:p>
+    <w:p>
+      <w:pPr>
+        <w:pStyle w:val="PargrafodaLista"/>
+        <w:numPr>
+          <w:ilvl w:val="0"/>
+          <w:numId w:val="1"/>
+        </w:numPr>
+        <w:spacing w:after="0"/>
+      </w:pPr>
+      <w:r>
+        <w:t xml:space="preserve">Escrever um programa para uma revenda de veículos. O programa deve ler o modelo e o preço do </w:t>
+      </w:r>
+      <w:proofErr w:type="spellStart"/>
+      <w:r>
+        <w:t>veiculo</w:t>
+      </w:r>
+      <w:proofErr w:type="spellEnd"/>
+      <w:r>
+        <w:t>. Apresentar como resposta o valor de entrada (50%)</w:t>
+      </w:r>
+      <w:r>
+        <w:t xml:space="preserve"> e o saldo restante em 12x sem juros.</w:t>
+      </w:r>
+    </w:p>
+    <w:p>
+      <w:pPr>
+        <w:pStyle w:val="PargrafodaLista"/>
+        <w:spacing w:after="0"/>
+      </w:pPr>
+    </w:p>
+    <w:p>
+      <w:pPr>
+        <w:pStyle w:val="PargrafodaLista"/>
+        <w:numPr>
+          <w:ilvl w:val="0"/>
+          <w:numId w:val="1"/>
+        </w:numPr>
+        <w:spacing w:after="0"/>
+      </w:pPr>
+      <w:r>
+        <w:t>Elaborar um programa para uma lanhou-se, cujo custo por 15 minutos de uso seja uma constante de R$2,00, que leia o tempo que o cliente utilizou o computador e quanto ele deve pagar, sabendo que as frações extras de 15 minutos devem ser cobradas de forma integral.</w:t>
+      </w:r>
+    </w:p>
     <w:sectPr>
       <w:pgSz w:w="11906" w:h="16838"/>
       <w:pgMar w:top="1417" w:right="1701" w:bottom="1417" w:left="1701" w:header="708" w:footer="708" w:gutter="0"/>

</xml_diff>

<commit_message>
Realizacao do exercicio 7
</commit_message>
<xml_diff>
--- a/Algoritimo.docx
+++ b/Algoritimo.docx
@@ -82,6 +82,7 @@
       <w:r>
         <w:t>Double :</w:t>
       </w:r>
+      <w:proofErr w:type="spellStart"/>
       <w:r>
         <w:t>taxa</w:t>
       </w:r>
@@ -89,7 +90,11 @@
         <w:t>_</w:t>
       </w:r>
       <w:r>
-        <w:t>garcom: 0.1;</w:t>
+        <w:t>garcom</w:t>
+      </w:r>
+      <w:proofErr w:type="spellEnd"/>
+      <w:r>
+        <w:t>: 0.1;</w:t>
       </w:r>
     </w:p>
     <w:p>
@@ -106,11 +111,21 @@
         <w:ind w:firstLine="708"/>
       </w:pPr>
       <w:r>
-        <w:t>real: valor_jantar</w:t>
-      </w:r>
-      <w:r>
-        <w:t>, valor_jantar_total</w:t>
-      </w:r>
+        <w:t xml:space="preserve">real: </w:t>
+      </w:r>
+      <w:proofErr w:type="spellStart"/>
+      <w:r>
+        <w:t>valor_jantar</w:t>
+      </w:r>
+      <w:proofErr w:type="spellEnd"/>
+      <w:r>
+        <w:t xml:space="preserve">, </w:t>
+      </w:r>
+      <w:proofErr w:type="spellStart"/>
+      <w:r>
+        <w:t>valor_jantar_total</w:t>
+      </w:r>
+      <w:proofErr w:type="spellEnd"/>
       <w:r>
         <w:t>;</w:t>
       </w:r>
@@ -128,8 +143,13 @@
         <w:spacing w:after="0"/>
         <w:ind w:firstLine="708"/>
       </w:pPr>
-      <w:r>
-        <w:t>escreva(“Favor informar o valor do jantar”);</w:t>
+      <w:proofErr w:type="gramStart"/>
+      <w:r>
+        <w:t>escreva(</w:t>
+      </w:r>
+      <w:proofErr w:type="gramEnd"/>
+      <w:r>
+        <w:t>“Favor informar o valor do jantar”);</w:t>
       </w:r>
     </w:p>
     <w:p>
@@ -138,7 +158,15 @@
         <w:ind w:firstLine="708"/>
       </w:pPr>
       <w:r>
-        <w:t>leia(valor_jantar);</w:t>
+        <w:t>leia(</w:t>
+      </w:r>
+      <w:proofErr w:type="spellStart"/>
+      <w:r>
+        <w:t>valor_jantar</w:t>
+      </w:r>
+      <w:proofErr w:type="spellEnd"/>
+      <w:r>
+        <w:t>);</w:t>
       </w:r>
     </w:p>
     <w:p>
@@ -146,9 +174,11 @@
         <w:spacing w:after="0"/>
         <w:ind w:firstLine="708"/>
       </w:pPr>
+      <w:proofErr w:type="spellStart"/>
       <w:r>
         <w:t>valor_jantar_total</w:t>
       </w:r>
+      <w:proofErr w:type="spellEnd"/>
       <w:r>
         <w:t xml:space="preserve"> </w:t>
       </w:r>
@@ -156,7 +186,39 @@
         <w:sym w:font="Wingdings" w:char="F0DF"/>
       </w:r>
       <w:r>
-        <w:t xml:space="preserve"> valor_jantar +( taxa_garcom*valor_jantar);</w:t>
+        <w:t xml:space="preserve"> </w:t>
+      </w:r>
+      <w:proofErr w:type="spellStart"/>
+      <w:r>
+        <w:t>valor_jantar</w:t>
+      </w:r>
+      <w:proofErr w:type="spellEnd"/>
+      <w:r>
+        <w:t xml:space="preserve"> </w:t>
+      </w:r>
+      <w:proofErr w:type="gramStart"/>
+      <w:r>
+        <w:t xml:space="preserve">+( </w:t>
+      </w:r>
+      <w:proofErr w:type="spellStart"/>
+      <w:r>
+        <w:t>taxa</w:t>
+      </w:r>
+      <w:proofErr w:type="gramEnd"/>
+      <w:r>
+        <w:t>_garcom</w:t>
+      </w:r>
+      <w:proofErr w:type="spellEnd"/>
+      <w:r>
+        <w:t>*</w:t>
+      </w:r>
+      <w:proofErr w:type="spellStart"/>
+      <w:r>
+        <w:t>valor_jantar</w:t>
+      </w:r>
+      <w:proofErr w:type="spellEnd"/>
+      <w:r>
+        <w:t>);</w:t>
       </w:r>
     </w:p>
     <w:p>
@@ -171,7 +233,23 @@
         <w:t xml:space="preserve"> </w:t>
       </w:r>
       <w:r>
-        <w:t>valor total do jantar a ser pago e de  “, valor_jantar_total);</w:t>
+        <w:t xml:space="preserve">valor total do jantar a ser pago e </w:t>
+      </w:r>
+      <w:proofErr w:type="gramStart"/>
+      <w:r>
+        <w:t>de  “</w:t>
+      </w:r>
+      <w:proofErr w:type="gramEnd"/>
+      <w:r>
+        <w:t xml:space="preserve">, </w:t>
+      </w:r>
+      <w:proofErr w:type="spellStart"/>
+      <w:r>
+        <w:t>valor_jantar_total</w:t>
+      </w:r>
+      <w:proofErr w:type="spellEnd"/>
+      <w:r>
+        <w:t>);</w:t>
       </w:r>
     </w:p>
     <w:p>
@@ -202,24 +280,63 @@
       <w:pPr>
         <w:spacing w:after="0"/>
       </w:pPr>
-      <w:r>
-        <w:t>jshell&gt; double taxa_garcom = 0.1;</w:t>
-      </w:r>
-    </w:p>
-    <w:p>
-      <w:pPr>
-        <w:spacing w:after="0"/>
-      </w:pPr>
-      <w:r>
-        <w:t>taxa_garcom ==&gt; 0.1</w:t>
-      </w:r>
-    </w:p>
-    <w:p>
-      <w:pPr>
-        <w:spacing w:after="0"/>
-      </w:pPr>
-      <w:r>
-        <w:t>jshell&gt; System.out.println("favor informar o valor do jantar ");</w:t>
+      <w:proofErr w:type="spellStart"/>
+      <w:r>
+        <w:t>jshell</w:t>
+      </w:r>
+      <w:proofErr w:type="spellEnd"/>
+      <w:r>
+        <w:t xml:space="preserve">&gt; </w:t>
+      </w:r>
+      <w:proofErr w:type="spellStart"/>
+      <w:r>
+        <w:t>double</w:t>
+      </w:r>
+      <w:proofErr w:type="spellEnd"/>
+      <w:r>
+        <w:t xml:space="preserve"> </w:t>
+      </w:r>
+      <w:proofErr w:type="spellStart"/>
+      <w:r>
+        <w:t>taxa_garcom</w:t>
+      </w:r>
+      <w:proofErr w:type="spellEnd"/>
+      <w:r>
+        <w:t xml:space="preserve"> = 0.1;</w:t>
+      </w:r>
+    </w:p>
+    <w:p>
+      <w:pPr>
+        <w:spacing w:after="0"/>
+      </w:pPr>
+      <w:proofErr w:type="spellStart"/>
+      <w:r>
+        <w:t>taxa_garcom</w:t>
+      </w:r>
+      <w:proofErr w:type="spellEnd"/>
+      <w:r>
+        <w:t xml:space="preserve"> ==&gt; 0.1</w:t>
+      </w:r>
+    </w:p>
+    <w:p>
+      <w:pPr>
+        <w:spacing w:after="0"/>
+      </w:pPr>
+      <w:proofErr w:type="spellStart"/>
+      <w:r>
+        <w:t>jshell</w:t>
+      </w:r>
+      <w:proofErr w:type="spellEnd"/>
+      <w:r>
+        <w:t xml:space="preserve">&gt; </w:t>
+      </w:r>
+      <w:proofErr w:type="spellStart"/>
+      <w:r>
+        <w:t>System.out.println</w:t>
+      </w:r>
+      <w:proofErr w:type="spellEnd"/>
+      <w:r>
+        <w:t>("favor informar o valor do jantar ");</w:t>
       </w:r>
     </w:p>
     <w:p>
@@ -234,24 +351,126 @@
       <w:pPr>
         <w:spacing w:after="0"/>
       </w:pPr>
-      <w:r>
-        <w:t>jshell&gt; Scanner teclado = new Scanner(System.in);</w:t>
-      </w:r>
-    </w:p>
-    <w:p>
-      <w:pPr>
-        <w:spacing w:after="0"/>
-      </w:pPr>
-      <w:r>
-        <w:t>teclado ==&gt; java.util.Scanner[delimiters=\p{javaWhitespace}+] ... \E][infinity string=\Q?\E]</w:t>
-      </w:r>
-    </w:p>
-    <w:p>
-      <w:pPr>
-        <w:spacing w:after="0"/>
-      </w:pPr>
-      <w:r>
-        <w:t>jshell&gt; double valor_jantar = teclado.nextDouble();</w:t>
+      <w:proofErr w:type="spellStart"/>
+      <w:r>
+        <w:t>jshell</w:t>
+      </w:r>
+      <w:proofErr w:type="spellEnd"/>
+      <w:r>
+        <w:t xml:space="preserve">&gt; Scanner teclado = new </w:t>
+      </w:r>
+      <w:proofErr w:type="gramStart"/>
+      <w:r>
+        <w:t>Scanner(</w:t>
+      </w:r>
+      <w:proofErr w:type="gramEnd"/>
+      <w:r>
+        <w:t>System.in);</w:t>
+      </w:r>
+    </w:p>
+    <w:p>
+      <w:pPr>
+        <w:spacing w:after="0"/>
+      </w:pPr>
+      <w:r>
+        <w:t xml:space="preserve">teclado ==&gt; </w:t>
+      </w:r>
+      <w:proofErr w:type="spellStart"/>
+      <w:proofErr w:type="gramStart"/>
+      <w:r>
+        <w:t>java.util</w:t>
+      </w:r>
+      <w:proofErr w:type="gramEnd"/>
+      <w:r>
+        <w:t>.Scanner</w:t>
+      </w:r>
+      <w:proofErr w:type="spellEnd"/>
+      <w:r>
+        <w:t>[</w:t>
+      </w:r>
+      <w:proofErr w:type="spellStart"/>
+      <w:r>
+        <w:t>delimiters</w:t>
+      </w:r>
+      <w:proofErr w:type="spellEnd"/>
+      <w:r>
+        <w:t>=\p{</w:t>
+      </w:r>
+      <w:proofErr w:type="spellStart"/>
+      <w:r>
+        <w:t>javaWhitespace</w:t>
+      </w:r>
+      <w:proofErr w:type="spellEnd"/>
+      <w:r>
+        <w:t>}+] ... \</w:t>
+      </w:r>
+      <w:proofErr w:type="gramStart"/>
+      <w:r>
+        <w:t>E][</w:t>
+      </w:r>
+      <w:proofErr w:type="spellStart"/>
+      <w:proofErr w:type="gramEnd"/>
+      <w:r>
+        <w:t>infinity</w:t>
+      </w:r>
+      <w:proofErr w:type="spellEnd"/>
+      <w:r>
+        <w:t xml:space="preserve"> </w:t>
+      </w:r>
+      <w:proofErr w:type="spellStart"/>
+      <w:r>
+        <w:t>string</w:t>
+      </w:r>
+      <w:proofErr w:type="spellEnd"/>
+      <w:r>
+        <w:t>=\</w:t>
+      </w:r>
+      <w:proofErr w:type="gramStart"/>
+      <w:r>
+        <w:t>Q?\</w:t>
+      </w:r>
+      <w:proofErr w:type="gramEnd"/>
+      <w:r>
+        <w:t>E]</w:t>
+      </w:r>
+    </w:p>
+    <w:p>
+      <w:pPr>
+        <w:spacing w:after="0"/>
+      </w:pPr>
+      <w:proofErr w:type="spellStart"/>
+      <w:r>
+        <w:t>jshell</w:t>
+      </w:r>
+      <w:proofErr w:type="spellEnd"/>
+      <w:r>
+        <w:t xml:space="preserve">&gt; </w:t>
+      </w:r>
+      <w:proofErr w:type="spellStart"/>
+      <w:r>
+        <w:t>double</w:t>
+      </w:r>
+      <w:proofErr w:type="spellEnd"/>
+      <w:r>
+        <w:t xml:space="preserve"> </w:t>
+      </w:r>
+      <w:proofErr w:type="spellStart"/>
+      <w:r>
+        <w:t>valor_jantar</w:t>
+      </w:r>
+      <w:proofErr w:type="spellEnd"/>
+      <w:r>
+        <w:t xml:space="preserve"> = </w:t>
+      </w:r>
+      <w:proofErr w:type="spellStart"/>
+      <w:proofErr w:type="gramStart"/>
+      <w:r>
+        <w:t>teclado.nextDouble</w:t>
+      </w:r>
+      <w:proofErr w:type="spellEnd"/>
+      <w:proofErr w:type="gramEnd"/>
+      <w:r>
+        <w:t>();</w:t>
       </w:r>
     </w:p>
     <w:p>
@@ -266,32 +485,108 @@
       <w:pPr>
         <w:spacing w:after="0"/>
       </w:pPr>
-      <w:r>
-        <w:t>valor_jantar ==&gt; 150.0</w:t>
-      </w:r>
-    </w:p>
-    <w:p>
-      <w:pPr>
-        <w:spacing w:after="0"/>
-      </w:pPr>
-      <w:r>
-        <w:t>jshell&gt; double valor_jantar_total = valor_jantar + (taxa_garcom*valor_jantar);</w:t>
-      </w:r>
-    </w:p>
-    <w:p>
-      <w:pPr>
-        <w:spacing w:after="0"/>
-      </w:pPr>
-      <w:r>
-        <w:t>valor_jantar_total ==&gt; 165.0</w:t>
-      </w:r>
-    </w:p>
-    <w:p>
-      <w:pPr>
-        <w:spacing w:after="0"/>
-      </w:pPr>
-      <w:r>
-        <w:t>jshell&gt; System.out.println("O valor total do jantar foi de "+valor_jantar_total);</w:t>
+      <w:proofErr w:type="spellStart"/>
+      <w:r>
+        <w:t>valor_jantar</w:t>
+      </w:r>
+      <w:proofErr w:type="spellEnd"/>
+      <w:r>
+        <w:t xml:space="preserve"> ==&gt; 150.0</w:t>
+      </w:r>
+    </w:p>
+    <w:p>
+      <w:pPr>
+        <w:spacing w:after="0"/>
+      </w:pPr>
+      <w:proofErr w:type="spellStart"/>
+      <w:r>
+        <w:t>jshell</w:t>
+      </w:r>
+      <w:proofErr w:type="spellEnd"/>
+      <w:r>
+        <w:t xml:space="preserve">&gt; </w:t>
+      </w:r>
+      <w:proofErr w:type="spellStart"/>
+      <w:r>
+        <w:t>double</w:t>
+      </w:r>
+      <w:proofErr w:type="spellEnd"/>
+      <w:r>
+        <w:t xml:space="preserve"> </w:t>
+      </w:r>
+      <w:proofErr w:type="spellStart"/>
+      <w:r>
+        <w:t>valor_jantar_total</w:t>
+      </w:r>
+      <w:proofErr w:type="spellEnd"/>
+      <w:r>
+        <w:t xml:space="preserve"> = </w:t>
+      </w:r>
+      <w:proofErr w:type="spellStart"/>
+      <w:r>
+        <w:t>valor_jantar</w:t>
+      </w:r>
+      <w:proofErr w:type="spellEnd"/>
+      <w:r>
+        <w:t xml:space="preserve"> + (</w:t>
+      </w:r>
+      <w:proofErr w:type="spellStart"/>
+      <w:r>
+        <w:t>taxa_garcom</w:t>
+      </w:r>
+      <w:proofErr w:type="spellEnd"/>
+      <w:r>
+        <w:t>*</w:t>
+      </w:r>
+      <w:proofErr w:type="spellStart"/>
+      <w:r>
+        <w:t>valor_jantar</w:t>
+      </w:r>
+      <w:proofErr w:type="spellEnd"/>
+      <w:r>
+        <w:t>);</w:t>
+      </w:r>
+    </w:p>
+    <w:p>
+      <w:pPr>
+        <w:spacing w:after="0"/>
+      </w:pPr>
+      <w:proofErr w:type="spellStart"/>
+      <w:r>
+        <w:t>valor_jantar_total</w:t>
+      </w:r>
+      <w:proofErr w:type="spellEnd"/>
+      <w:r>
+        <w:t xml:space="preserve"> ==&gt; 165.0</w:t>
+      </w:r>
+    </w:p>
+    <w:p>
+      <w:pPr>
+        <w:spacing w:after="0"/>
+      </w:pPr>
+      <w:proofErr w:type="spellStart"/>
+      <w:r>
+        <w:t>jshell</w:t>
+      </w:r>
+      <w:proofErr w:type="spellEnd"/>
+      <w:r>
+        <w:t xml:space="preserve">&gt; </w:t>
+      </w:r>
+      <w:proofErr w:type="spellStart"/>
+      <w:r>
+        <w:t>System.out.println</w:t>
+      </w:r>
+      <w:proofErr w:type="spellEnd"/>
+      <w:r>
+        <w:t>("O valor total do jantar foi de "+</w:t>
+      </w:r>
+      <w:proofErr w:type="spellStart"/>
+      <w:r>
+        <w:t>valor_jantar_total</w:t>
+      </w:r>
+      <w:proofErr w:type="spellEnd"/>
+      <w:r>
+        <w:t>);</w:t>
       </w:r>
     </w:p>
     <w:p>
@@ -306,16 +601,84 @@
       <w:pPr>
         <w:spacing w:after="0"/>
       </w:pPr>
-      <w:r>
-        <w:t>Jshell&gt; import javax.swing.JOptionPane;</w:t>
-      </w:r>
-    </w:p>
-    <w:p>
-      <w:pPr>
-        <w:spacing w:after="0"/>
-      </w:pPr>
-      <w:r>
-        <w:t xml:space="preserve">jshell&gt; JOptionPane.showMessageDialog(null,“O valor total do jantar foi de ”+valor_jantar_total); </w:t>
+      <w:proofErr w:type="spellStart"/>
+      <w:r>
+        <w:t>Jshell</w:t>
+      </w:r>
+      <w:proofErr w:type="spellEnd"/>
+      <w:r>
+        <w:t xml:space="preserve">&gt; </w:t>
+      </w:r>
+      <w:proofErr w:type="spellStart"/>
+      <w:r>
+        <w:t>import</w:t>
+      </w:r>
+      <w:proofErr w:type="spellEnd"/>
+      <w:r>
+        <w:t xml:space="preserve"> </w:t>
+      </w:r>
+      <w:proofErr w:type="spellStart"/>
+      <w:proofErr w:type="gramStart"/>
+      <w:r>
+        <w:t>javax.swing</w:t>
+      </w:r>
+      <w:proofErr w:type="gramEnd"/>
+      <w:r>
+        <w:t>.JOptionPane</w:t>
+      </w:r>
+      <w:proofErr w:type="spellEnd"/>
+      <w:r>
+        <w:t>;</w:t>
+      </w:r>
+    </w:p>
+    <w:p>
+      <w:pPr>
+        <w:spacing w:after="0"/>
+      </w:pPr>
+      <w:proofErr w:type="spellStart"/>
+      <w:r>
+        <w:t>jshell</w:t>
+      </w:r>
+      <w:proofErr w:type="spellEnd"/>
+      <w:r>
+        <w:t xml:space="preserve">&gt; </w:t>
+      </w:r>
+      <w:proofErr w:type="spellStart"/>
+      <w:r>
+        <w:t>JOptionPane.showMessageDialog</w:t>
+      </w:r>
+      <w:proofErr w:type="spellEnd"/>
+      <w:r>
+        <w:t>(</w:t>
+      </w:r>
+      <w:proofErr w:type="spellStart"/>
+      <w:proofErr w:type="gramStart"/>
+      <w:r>
+        <w:t>null</w:t>
+      </w:r>
+      <w:proofErr w:type="spellEnd"/>
+      <w:r>
+        <w:t>,“</w:t>
+      </w:r>
+      <w:proofErr w:type="gramEnd"/>
+      <w:r>
+        <w:t xml:space="preserve">O valor total do jantar foi </w:t>
+      </w:r>
+      <w:proofErr w:type="gramStart"/>
+      <w:r>
+        <w:t>de ”</w:t>
+      </w:r>
+      <w:proofErr w:type="gramEnd"/>
+      <w:r>
+        <w:t>+</w:t>
+      </w:r>
+      <w:proofErr w:type="spellStart"/>
+      <w:r>
+        <w:t>valor_jantar_total</w:t>
+      </w:r>
+      <w:proofErr w:type="spellEnd"/>
+      <w:r>
+        <w:t xml:space="preserve">); </w:t>
       </w:r>
     </w:p>
     <w:p>
@@ -370,6 +733,7 @@
         </w:rPr>
         <w:t xml:space="preserve">Algoritmo </w:t>
       </w:r>
+      <w:proofErr w:type="spellStart"/>
       <w:r>
         <w:rPr>
           <w:b/>
@@ -394,6 +758,7 @@
         </w:rPr>
         <w:t>oras</w:t>
       </w:r>
+      <w:proofErr w:type="spellEnd"/>
     </w:p>
     <w:p>
       <w:pPr>
@@ -425,8 +790,21 @@
         <w:spacing w:after="0"/>
         <w:ind w:firstLine="708"/>
       </w:pPr>
-      <w:r>
-        <w:t>escreva(“Favor informar o numero de dias da viagem”);</w:t>
+      <w:proofErr w:type="gramStart"/>
+      <w:r>
+        <w:t>escreva(</w:t>
+      </w:r>
+      <w:proofErr w:type="gramEnd"/>
+      <w:r>
+        <w:t xml:space="preserve">“Favor informar o </w:t>
+      </w:r>
+      <w:proofErr w:type="spellStart"/>
+      <w:r>
+        <w:t>numero</w:t>
+      </w:r>
+      <w:proofErr w:type="spellEnd"/>
+      <w:r>
+        <w:t xml:space="preserve"> de dias da viagem”);</w:t>
       </w:r>
     </w:p>
     <w:p>
@@ -444,7 +822,15 @@
         <w:ind w:firstLine="708"/>
       </w:pPr>
       <w:r>
-        <w:t>escreva (“Favor informar o numero de horas da viagem”);</w:t>
+        <w:t xml:space="preserve">escreva (“Favor informar o </w:t>
+      </w:r>
+      <w:proofErr w:type="spellStart"/>
+      <w:r>
+        <w:t>numero</w:t>
+      </w:r>
+      <w:proofErr w:type="spellEnd"/>
+      <w:r>
+        <w:t xml:space="preserve"> de horas da viagem”);</w:t>
       </w:r>
     </w:p>
     <w:p>
@@ -461,8 +847,13 @@
         <w:spacing w:after="0"/>
         <w:ind w:firstLine="708"/>
       </w:pPr>
-      <w:r>
-        <w:t xml:space="preserve">total_horas </w:t>
+      <w:proofErr w:type="spellStart"/>
+      <w:r>
+        <w:t>total_horas</w:t>
+      </w:r>
+      <w:proofErr w:type="spellEnd"/>
+      <w:r>
+        <w:t xml:space="preserve"> </w:t>
       </w:r>
       <w:r>
         <w:sym w:font="Wingdings" w:char="F0DF"/>
@@ -479,8 +870,29 @@
         <w:spacing w:after="0"/>
         <w:ind w:firstLine="708"/>
       </w:pPr>
-      <w:r>
-        <w:t>escreva(“O valor total da viagem em horas foi de ”, total_horas);</w:t>
+      <w:proofErr w:type="gramStart"/>
+      <w:r>
+        <w:t>escreva(</w:t>
+      </w:r>
+      <w:proofErr w:type="gramEnd"/>
+      <w:r>
+        <w:t xml:space="preserve">“O valor total da viagem em horas foi </w:t>
+      </w:r>
+      <w:proofErr w:type="gramStart"/>
+      <w:r>
+        <w:t>de ”</w:t>
+      </w:r>
+      <w:proofErr w:type="gramEnd"/>
+      <w:r>
+        <w:t xml:space="preserve">, </w:t>
+      </w:r>
+      <w:proofErr w:type="spellStart"/>
+      <w:r>
+        <w:t>total_horas</w:t>
+      </w:r>
+      <w:proofErr w:type="spellEnd"/>
+      <w:r>
+        <w:t>);</w:t>
       </w:r>
     </w:p>
     <w:p>
@@ -516,28 +928,151 @@
       <w:r>
         <w:t xml:space="preserve"> </w:t>
       </w:r>
-      <w:r>
-        <w:t>jshell&gt; System.out.println("Favor informar o numero de dias da viagem");</w:t>
-      </w:r>
-    </w:p>
-    <w:p>
-      <w:r>
-        <w:t>Favor informar o numero de dias da viagem</w:t>
-      </w:r>
-    </w:p>
-    <w:p>
-      <w:r>
-        <w:t>jshell&gt; Scanner teclado = new Scanner(System.in);</w:t>
-      </w:r>
-    </w:p>
-    <w:p>
-      <w:r>
-        <w:t>teclado ==&gt; java.util.Scanner[delimiters=\p{javaWhitespace}+] ... \E][infinity string=\Q?\E]</w:t>
-      </w:r>
-    </w:p>
-    <w:p>
-      <w:r>
-        <w:t>jshell&gt; double dias = teclado.nextDouble();</w:t>
+      <w:proofErr w:type="spellStart"/>
+      <w:r>
+        <w:t>jshell</w:t>
+      </w:r>
+      <w:proofErr w:type="spellEnd"/>
+      <w:r>
+        <w:t xml:space="preserve">&gt; </w:t>
+      </w:r>
+      <w:proofErr w:type="spellStart"/>
+      <w:r>
+        <w:t>System.out.println</w:t>
+      </w:r>
+      <w:proofErr w:type="spellEnd"/>
+      <w:r>
+        <w:t xml:space="preserve">("Favor informar o </w:t>
+      </w:r>
+      <w:proofErr w:type="spellStart"/>
+      <w:r>
+        <w:t>numero</w:t>
+      </w:r>
+      <w:proofErr w:type="spellEnd"/>
+      <w:r>
+        <w:t xml:space="preserve"> de dias da viagem");</w:t>
+      </w:r>
+    </w:p>
+    <w:p>
+      <w:r>
+        <w:t xml:space="preserve">Favor informar o </w:t>
+      </w:r>
+      <w:proofErr w:type="spellStart"/>
+      <w:r>
+        <w:t>numero</w:t>
+      </w:r>
+      <w:proofErr w:type="spellEnd"/>
+      <w:r>
+        <w:t xml:space="preserve"> de dias da viagem</w:t>
+      </w:r>
+    </w:p>
+    <w:p>
+      <w:proofErr w:type="spellStart"/>
+      <w:r>
+        <w:t>jshell</w:t>
+      </w:r>
+      <w:proofErr w:type="spellEnd"/>
+      <w:r>
+        <w:t xml:space="preserve">&gt; Scanner teclado = new </w:t>
+      </w:r>
+      <w:proofErr w:type="gramStart"/>
+      <w:r>
+        <w:t>Scanner(</w:t>
+      </w:r>
+      <w:proofErr w:type="gramEnd"/>
+      <w:r>
+        <w:t>System.in);</w:t>
+      </w:r>
+    </w:p>
+    <w:p>
+      <w:r>
+        <w:t xml:space="preserve">teclado ==&gt; </w:t>
+      </w:r>
+      <w:proofErr w:type="spellStart"/>
+      <w:proofErr w:type="gramStart"/>
+      <w:r>
+        <w:t>java.util</w:t>
+      </w:r>
+      <w:proofErr w:type="gramEnd"/>
+      <w:r>
+        <w:t>.Scanner</w:t>
+      </w:r>
+      <w:proofErr w:type="spellEnd"/>
+      <w:r>
+        <w:t>[</w:t>
+      </w:r>
+      <w:proofErr w:type="spellStart"/>
+      <w:r>
+        <w:t>delimiters</w:t>
+      </w:r>
+      <w:proofErr w:type="spellEnd"/>
+      <w:r>
+        <w:t>=\p{</w:t>
+      </w:r>
+      <w:proofErr w:type="spellStart"/>
+      <w:r>
+        <w:t>javaWhitespace</w:t>
+      </w:r>
+      <w:proofErr w:type="spellEnd"/>
+      <w:r>
+        <w:t>}+] ... \</w:t>
+      </w:r>
+      <w:proofErr w:type="gramStart"/>
+      <w:r>
+        <w:t>E][</w:t>
+      </w:r>
+      <w:proofErr w:type="spellStart"/>
+      <w:proofErr w:type="gramEnd"/>
+      <w:r>
+        <w:t>infinity</w:t>
+      </w:r>
+      <w:proofErr w:type="spellEnd"/>
+      <w:r>
+        <w:t xml:space="preserve"> </w:t>
+      </w:r>
+      <w:proofErr w:type="spellStart"/>
+      <w:r>
+        <w:t>string</w:t>
+      </w:r>
+      <w:proofErr w:type="spellEnd"/>
+      <w:r>
+        <w:t>=\</w:t>
+      </w:r>
+      <w:proofErr w:type="gramStart"/>
+      <w:r>
+        <w:t>Q?\</w:t>
+      </w:r>
+      <w:proofErr w:type="gramEnd"/>
+      <w:r>
+        <w:t>E]</w:t>
+      </w:r>
+    </w:p>
+    <w:p>
+      <w:proofErr w:type="spellStart"/>
+      <w:r>
+        <w:t>jshell</w:t>
+      </w:r>
+      <w:proofErr w:type="spellEnd"/>
+      <w:r>
+        <w:t xml:space="preserve">&gt; </w:t>
+      </w:r>
+      <w:proofErr w:type="spellStart"/>
+      <w:r>
+        <w:t>double</w:t>
+      </w:r>
+      <w:proofErr w:type="spellEnd"/>
+      <w:r>
+        <w:t xml:space="preserve"> dias = </w:t>
+      </w:r>
+      <w:proofErr w:type="spellStart"/>
+      <w:proofErr w:type="gramStart"/>
+      <w:r>
+        <w:t>teclado.nextDouble</w:t>
+      </w:r>
+      <w:proofErr w:type="spellEnd"/>
+      <w:proofErr w:type="gramEnd"/>
+      <w:r>
+        <w:t>();</w:t>
       </w:r>
     </w:p>
     <w:p>
@@ -551,8 +1086,31 @@
       </w:r>
     </w:p>
     <w:p>
-      <w:r>
-        <w:t>jshell&gt; double horas = teclado.nextDouble();</w:t>
+      <w:proofErr w:type="spellStart"/>
+      <w:r>
+        <w:t>jshell</w:t>
+      </w:r>
+      <w:proofErr w:type="spellEnd"/>
+      <w:r>
+        <w:t xml:space="preserve">&gt; </w:t>
+      </w:r>
+      <w:proofErr w:type="spellStart"/>
+      <w:r>
+        <w:t>double</w:t>
+      </w:r>
+      <w:proofErr w:type="spellEnd"/>
+      <w:r>
+        <w:t xml:space="preserve"> horas = </w:t>
+      </w:r>
+      <w:proofErr w:type="spellStart"/>
+      <w:proofErr w:type="gramStart"/>
+      <w:r>
+        <w:t>teclado.nextDouble</w:t>
+      </w:r>
+      <w:proofErr w:type="spellEnd"/>
+      <w:proofErr w:type="gramEnd"/>
+      <w:r>
+        <w:t>();</w:t>
       </w:r>
     </w:p>
     <w:p>
@@ -566,28 +1124,96 @@
       </w:r>
     </w:p>
     <w:p>
-      <w:r>
-        <w:t>jshell&gt; double total_horaas = dias*24 + horas;</w:t>
-      </w:r>
-    </w:p>
-    <w:p>
-      <w:r>
-        <w:t>total_horaas ==&gt; 130.0</w:t>
-      </w:r>
-    </w:p>
-    <w:p>
-      <w:r>
-        <w:t>jshell&gt; System.out.println("o numero de horas de viagem foi de "+total_horaas);</w:t>
-      </w:r>
-    </w:p>
-    <w:p>
-      <w:r>
-        <w:t>o numero de horas de viagem foi de 130.0</w:t>
-      </w:r>
-    </w:p>
-    <w:p>
-      <w:r>
-        <w:t>jshell&gt;</w:t>
+      <w:proofErr w:type="spellStart"/>
+      <w:r>
+        <w:t>jshell</w:t>
+      </w:r>
+      <w:proofErr w:type="spellEnd"/>
+      <w:r>
+        <w:t xml:space="preserve">&gt; </w:t>
+      </w:r>
+      <w:proofErr w:type="spellStart"/>
+      <w:r>
+        <w:t>double</w:t>
+      </w:r>
+      <w:proofErr w:type="spellEnd"/>
+      <w:r>
+        <w:t xml:space="preserve"> </w:t>
+      </w:r>
+      <w:proofErr w:type="spellStart"/>
+      <w:r>
+        <w:t>total_horaas</w:t>
+      </w:r>
+      <w:proofErr w:type="spellEnd"/>
+      <w:r>
+        <w:t xml:space="preserve"> = dias*24 + horas;</w:t>
+      </w:r>
+    </w:p>
+    <w:p>
+      <w:proofErr w:type="spellStart"/>
+      <w:r>
+        <w:t>total_horaas</w:t>
+      </w:r>
+      <w:proofErr w:type="spellEnd"/>
+      <w:r>
+        <w:t xml:space="preserve"> ==&gt; 130.0</w:t>
+      </w:r>
+    </w:p>
+    <w:p>
+      <w:proofErr w:type="spellStart"/>
+      <w:r>
+        <w:t>jshell</w:t>
+      </w:r>
+      <w:proofErr w:type="spellEnd"/>
+      <w:r>
+        <w:t xml:space="preserve">&gt; </w:t>
+      </w:r>
+      <w:proofErr w:type="spellStart"/>
+      <w:r>
+        <w:t>System.out.println</w:t>
+      </w:r>
+      <w:proofErr w:type="spellEnd"/>
+      <w:r>
+        <w:t xml:space="preserve">("o </w:t>
+      </w:r>
+      <w:proofErr w:type="spellStart"/>
+      <w:r>
+        <w:t>numero</w:t>
+      </w:r>
+      <w:proofErr w:type="spellEnd"/>
+      <w:r>
+        <w:t xml:space="preserve"> de horas de viagem foi de "+</w:t>
+      </w:r>
+      <w:proofErr w:type="spellStart"/>
+      <w:r>
+        <w:t>total_horaas</w:t>
+      </w:r>
+      <w:proofErr w:type="spellEnd"/>
+      <w:r>
+        <w:t>);</w:t>
+      </w:r>
+    </w:p>
+    <w:p>
+      <w:r>
+        <w:t xml:space="preserve">o </w:t>
+      </w:r>
+      <w:proofErr w:type="spellStart"/>
+      <w:r>
+        <w:t>numero</w:t>
+      </w:r>
+      <w:proofErr w:type="spellEnd"/>
+      <w:r>
+        <w:t xml:space="preserve"> de horas de viagem foi de 130.0</w:t>
+      </w:r>
+    </w:p>
+    <w:p>
+      <w:proofErr w:type="spellStart"/>
+      <w:r>
+        <w:t>jshell</w:t>
+      </w:r>
+      <w:proofErr w:type="spellEnd"/>
+      <w:r>
+        <w:t>&gt;</w:t>
       </w:r>
     </w:p>
     <w:p/>
@@ -648,7 +1274,23 @@
         <w:ind w:firstLine="708"/>
       </w:pPr>
       <w:r>
-        <w:t>inteiro: numero, anterior,  posterior;</w:t>
+        <w:t xml:space="preserve">inteiro: </w:t>
+      </w:r>
+      <w:proofErr w:type="spellStart"/>
+      <w:r>
+        <w:t>numero</w:t>
+      </w:r>
+      <w:proofErr w:type="spellEnd"/>
+      <w:r>
+        <w:t xml:space="preserve">, </w:t>
+      </w:r>
+      <w:proofErr w:type="gramStart"/>
+      <w:r>
+        <w:t>anterior,  posterior</w:t>
+      </w:r>
+      <w:proofErr w:type="gramEnd"/>
+      <w:r>
+        <w:t>;</w:t>
       </w:r>
     </w:p>
     <w:p>
@@ -664,8 +1306,26 @@
         <w:spacing w:after="0"/>
         <w:ind w:firstLine="708"/>
       </w:pPr>
-      <w:r>
-        <w:t>escreva(“Favor informar o numero ”);</w:t>
+      <w:proofErr w:type="gramStart"/>
+      <w:r>
+        <w:t>escreva(</w:t>
+      </w:r>
+      <w:proofErr w:type="gramEnd"/>
+      <w:r>
+        <w:t xml:space="preserve">“Favor informar o </w:t>
+      </w:r>
+      <w:proofErr w:type="spellStart"/>
+      <w:proofErr w:type="gramStart"/>
+      <w:r>
+        <w:t>numero</w:t>
+      </w:r>
+      <w:proofErr w:type="spellEnd"/>
+      <w:r>
+        <w:t xml:space="preserve"> ”</w:t>
+      </w:r>
+      <w:proofErr w:type="gramEnd"/>
+      <w:r>
+        <w:t>);</w:t>
       </w:r>
     </w:p>
     <w:p>
@@ -689,7 +1349,15 @@
         <w:sym w:font="Wingdings" w:char="F0DF"/>
       </w:r>
       <w:r>
-        <w:t xml:space="preserve"> numero - 1;</w:t>
+        <w:t xml:space="preserve"> </w:t>
+      </w:r>
+      <w:proofErr w:type="spellStart"/>
+      <w:r>
+        <w:t>numero</w:t>
+      </w:r>
+      <w:proofErr w:type="spellEnd"/>
+      <w:r>
+        <w:t xml:space="preserve"> - 1;</w:t>
       </w:r>
     </w:p>
     <w:p>
@@ -704,7 +1372,15 @@
         <w:sym w:font="Wingdings" w:char="F0DF"/>
       </w:r>
       <w:r>
-        <w:t xml:space="preserve"> numero + 1;</w:t>
+        <w:t xml:space="preserve"> </w:t>
+      </w:r>
+      <w:proofErr w:type="spellStart"/>
+      <w:r>
+        <w:t>numero</w:t>
+      </w:r>
+      <w:proofErr w:type="spellEnd"/>
+      <w:r>
+        <w:t xml:space="preserve"> + 1;</w:t>
       </w:r>
     </w:p>
     <w:p>
@@ -712,8 +1388,21 @@
         <w:spacing w:after="0"/>
         <w:ind w:firstLine="708"/>
       </w:pPr>
-      <w:r>
-        <w:t>escreva(“O valor dos números anterior e posterior ”, anterior, posterior);</w:t>
+      <w:proofErr w:type="gramStart"/>
+      <w:r>
+        <w:t>escreva(</w:t>
+      </w:r>
+      <w:proofErr w:type="gramEnd"/>
+      <w:r>
+        <w:t xml:space="preserve">“O valor dos números anterior e </w:t>
+      </w:r>
+      <w:proofErr w:type="gramStart"/>
+      <w:r>
+        <w:t>posterior ”</w:t>
+      </w:r>
+      <w:proofErr w:type="gramEnd"/>
+      <w:r>
+        <w:t>, anterior, posterior);</w:t>
       </w:r>
     </w:p>
     <w:p>
@@ -745,24 +1434,140 @@
       <w:pPr>
         <w:spacing w:after="0"/>
       </w:pPr>
-      <w:r>
-        <w:t>jshell&gt; Scanner teclado = new Scanner(System.in);</w:t>
-      </w:r>
-    </w:p>
-    <w:p>
-      <w:pPr>
-        <w:spacing w:after="0"/>
-      </w:pPr>
-      <w:r>
-        <w:t>teclado ==&gt; java.util.Scanner[delimiters=\p{javaWhitespace}+] ... \E][infinity string=\Q?\E]</w:t>
-      </w:r>
-    </w:p>
-    <w:p>
-      <w:pPr>
-        <w:spacing w:after="0"/>
-      </w:pPr>
-      <w:r>
-        <w:t>jshell&gt; int numero =  teclado.nextInt();</w:t>
+      <w:proofErr w:type="spellStart"/>
+      <w:r>
+        <w:t>jshell</w:t>
+      </w:r>
+      <w:proofErr w:type="spellEnd"/>
+      <w:r>
+        <w:t xml:space="preserve">&gt; Scanner teclado = new </w:t>
+      </w:r>
+      <w:proofErr w:type="gramStart"/>
+      <w:r>
+        <w:t>Scanner(</w:t>
+      </w:r>
+      <w:proofErr w:type="gramEnd"/>
+      <w:r>
+        <w:t>System.in);</w:t>
+      </w:r>
+    </w:p>
+    <w:p>
+      <w:pPr>
+        <w:spacing w:after="0"/>
+      </w:pPr>
+      <w:r>
+        <w:t xml:space="preserve">teclado ==&gt; </w:t>
+      </w:r>
+      <w:proofErr w:type="spellStart"/>
+      <w:proofErr w:type="gramStart"/>
+      <w:r>
+        <w:t>java.util</w:t>
+      </w:r>
+      <w:proofErr w:type="gramEnd"/>
+      <w:r>
+        <w:t>.Scanner</w:t>
+      </w:r>
+      <w:proofErr w:type="spellEnd"/>
+      <w:r>
+        <w:t>[</w:t>
+      </w:r>
+      <w:proofErr w:type="spellStart"/>
+      <w:r>
+        <w:t>delimiters</w:t>
+      </w:r>
+      <w:proofErr w:type="spellEnd"/>
+      <w:r>
+        <w:t>=\p{</w:t>
+      </w:r>
+      <w:proofErr w:type="spellStart"/>
+      <w:r>
+        <w:t>javaWhitespace</w:t>
+      </w:r>
+      <w:proofErr w:type="spellEnd"/>
+      <w:r>
+        <w:t>}+] ... \</w:t>
+      </w:r>
+      <w:proofErr w:type="gramStart"/>
+      <w:r>
+        <w:t>E][</w:t>
+      </w:r>
+      <w:proofErr w:type="spellStart"/>
+      <w:proofErr w:type="gramEnd"/>
+      <w:r>
+        <w:t>infinity</w:t>
+      </w:r>
+      <w:proofErr w:type="spellEnd"/>
+      <w:r>
+        <w:t xml:space="preserve"> </w:t>
+      </w:r>
+      <w:proofErr w:type="spellStart"/>
+      <w:r>
+        <w:t>string</w:t>
+      </w:r>
+      <w:proofErr w:type="spellEnd"/>
+      <w:r>
+        <w:t>=\</w:t>
+      </w:r>
+      <w:proofErr w:type="gramStart"/>
+      <w:r>
+        <w:t>Q?\</w:t>
+      </w:r>
+      <w:proofErr w:type="gramEnd"/>
+      <w:r>
+        <w:t>E]</w:t>
+      </w:r>
+    </w:p>
+    <w:p>
+      <w:pPr>
+        <w:spacing w:after="0"/>
+      </w:pPr>
+      <w:proofErr w:type="spellStart"/>
+      <w:r>
+        <w:t>jshell</w:t>
+      </w:r>
+      <w:proofErr w:type="spellEnd"/>
+      <w:r>
+        <w:t xml:space="preserve">&gt; </w:t>
+      </w:r>
+      <w:proofErr w:type="spellStart"/>
+      <w:r>
+        <w:t>int</w:t>
+      </w:r>
+      <w:proofErr w:type="spellEnd"/>
+      <w:r>
+        <w:t xml:space="preserve"> </w:t>
+      </w:r>
+      <w:proofErr w:type="spellStart"/>
+      <w:r>
+        <w:t>numero</w:t>
+      </w:r>
+      <w:proofErr w:type="spellEnd"/>
+      <w:r>
+        <w:t xml:space="preserve"> </w:t>
+      </w:r>
+      <w:proofErr w:type="gramStart"/>
+      <w:r>
+        <w:t xml:space="preserve">=  </w:t>
+      </w:r>
+      <w:proofErr w:type="spellStart"/>
+      <w:r>
+        <w:t>teclado</w:t>
+      </w:r>
+      <w:proofErr w:type="gramEnd"/>
+      <w:r>
+        <w:t>.</w:t>
+      </w:r>
+      <w:proofErr w:type="gramStart"/>
+      <w:r>
+        <w:t>nextInt</w:t>
+      </w:r>
+      <w:proofErr w:type="spellEnd"/>
+      <w:r>
+        <w:t>(</w:t>
+      </w:r>
+      <w:proofErr w:type="gramEnd"/>
+      <w:r>
+        <w:t>);</w:t>
       </w:r>
     </w:p>
     <w:p>
@@ -777,16 +1582,42 @@
       <w:pPr>
         <w:spacing w:after="0"/>
       </w:pPr>
-      <w:r>
-        <w:t>numero ==&gt; 8</w:t>
-      </w:r>
-    </w:p>
-    <w:p>
-      <w:pPr>
-        <w:spacing w:after="0"/>
-      </w:pPr>
-      <w:r>
-        <w:t>jshell&gt; int anterior = numero -1;</w:t>
+      <w:proofErr w:type="spellStart"/>
+      <w:r>
+        <w:t>numero</w:t>
+      </w:r>
+      <w:proofErr w:type="spellEnd"/>
+      <w:r>
+        <w:t xml:space="preserve"> ==&gt; 8</w:t>
+      </w:r>
+    </w:p>
+    <w:p>
+      <w:pPr>
+        <w:spacing w:after="0"/>
+      </w:pPr>
+      <w:proofErr w:type="spellStart"/>
+      <w:r>
+        <w:t>jshell</w:t>
+      </w:r>
+      <w:proofErr w:type="spellEnd"/>
+      <w:r>
+        <w:t xml:space="preserve">&gt; </w:t>
+      </w:r>
+      <w:proofErr w:type="spellStart"/>
+      <w:r>
+        <w:t>int</w:t>
+      </w:r>
+      <w:proofErr w:type="spellEnd"/>
+      <w:r>
+        <w:t xml:space="preserve"> anterior = </w:t>
+      </w:r>
+      <w:proofErr w:type="spellStart"/>
+      <w:r>
+        <w:t>numero</w:t>
+      </w:r>
+      <w:proofErr w:type="spellEnd"/>
+      <w:r>
+        <w:t xml:space="preserve"> -1;</w:t>
       </w:r>
     </w:p>
     <w:p>
@@ -801,8 +1632,29 @@
       <w:pPr>
         <w:spacing w:after="0"/>
       </w:pPr>
-      <w:r>
-        <w:t>jshell&gt; int posterior = numero +1;</w:t>
+      <w:proofErr w:type="spellStart"/>
+      <w:r>
+        <w:t>jshell</w:t>
+      </w:r>
+      <w:proofErr w:type="spellEnd"/>
+      <w:r>
+        <w:t xml:space="preserve">&gt; </w:t>
+      </w:r>
+      <w:proofErr w:type="spellStart"/>
+      <w:r>
+        <w:t>int</w:t>
+      </w:r>
+      <w:proofErr w:type="spellEnd"/>
+      <w:r>
+        <w:t xml:space="preserve"> posterior = </w:t>
+      </w:r>
+      <w:proofErr w:type="spellStart"/>
+      <w:r>
+        <w:t>numero</w:t>
+      </w:r>
+      <w:proofErr w:type="spellEnd"/>
+      <w:r>
+        <w:t xml:space="preserve"> +1;</w:t>
       </w:r>
     </w:p>
     <w:p>
@@ -817,24 +1669,58 @@
       <w:pPr>
         <w:spacing w:after="0"/>
       </w:pPr>
-      <w:r>
-        <w:t>jshell&gt; System.out.println("Os numeros anterior e posterior "+anterior+" &lt;==&gt; "+posterior);</w:t>
-      </w:r>
-    </w:p>
-    <w:p>
-      <w:pPr>
-        <w:spacing w:after="0"/>
-      </w:pPr>
-      <w:r>
-        <w:t>Os numeros anterior e posterior 7 &lt;==&gt; 9</w:t>
-      </w:r>
-    </w:p>
-    <w:p>
-      <w:pPr>
-        <w:spacing w:after="0"/>
-      </w:pPr>
-      <w:r>
-        <w:t>jshell&gt;</w:t>
+      <w:proofErr w:type="spellStart"/>
+      <w:r>
+        <w:t>jshell</w:t>
+      </w:r>
+      <w:proofErr w:type="spellEnd"/>
+      <w:r>
+        <w:t xml:space="preserve">&gt; </w:t>
+      </w:r>
+      <w:proofErr w:type="spellStart"/>
+      <w:r>
+        <w:t>System.out.println</w:t>
+      </w:r>
+      <w:proofErr w:type="spellEnd"/>
+      <w:r>
+        <w:t xml:space="preserve">("Os </w:t>
+      </w:r>
+      <w:proofErr w:type="spellStart"/>
+      <w:r>
+        <w:t>numeros</w:t>
+      </w:r>
+      <w:proofErr w:type="spellEnd"/>
+      <w:r>
+        <w:t xml:space="preserve"> anterior e posterior "+anterior+" &lt;==&gt; "+posterior);</w:t>
+      </w:r>
+    </w:p>
+    <w:p>
+      <w:pPr>
+        <w:spacing w:after="0"/>
+      </w:pPr>
+      <w:r>
+        <w:t xml:space="preserve">Os </w:t>
+      </w:r>
+      <w:proofErr w:type="spellStart"/>
+      <w:r>
+        <w:t>numeros</w:t>
+      </w:r>
+      <w:proofErr w:type="spellEnd"/>
+      <w:r>
+        <w:t xml:space="preserve"> anterior e posterior 7 &lt;==&gt; 9</w:t>
+      </w:r>
+    </w:p>
+    <w:p>
+      <w:pPr>
+        <w:spacing w:after="0"/>
+      </w:pPr>
+      <w:proofErr w:type="spellStart"/>
+      <w:r>
+        <w:t>jshell</w:t>
+      </w:r>
+      <w:proofErr w:type="spellEnd"/>
+      <w:r>
+        <w:t>&gt;</w:t>
       </w:r>
     </w:p>
     <w:p>
@@ -987,8 +1873,21 @@
         <w:spacing w:after="0"/>
         <w:ind w:firstLine="708"/>
       </w:pPr>
-      <w:r>
-        <w:t>Interio: numero_clientes;</w:t>
+      <w:proofErr w:type="spellStart"/>
+      <w:r>
+        <w:t>Interio</w:t>
+      </w:r>
+      <w:proofErr w:type="spellEnd"/>
+      <w:r>
+        <w:t xml:space="preserve">: </w:t>
+      </w:r>
+      <w:proofErr w:type="spellStart"/>
+      <w:r>
+        <w:t>numero_clientes</w:t>
+      </w:r>
+      <w:proofErr w:type="spellEnd"/>
+      <w:r>
+        <w:t>;</w:t>
       </w:r>
     </w:p>
     <w:p>
@@ -997,17 +1896,27 @@
         <w:ind w:firstLine="708"/>
       </w:pPr>
       <w:r>
-        <w:t>real: valor_jantar,</w:t>
+        <w:t xml:space="preserve">real: </w:t>
+      </w:r>
+      <w:proofErr w:type="spellStart"/>
+      <w:r>
+        <w:t>valor_jantar</w:t>
+      </w:r>
+      <w:proofErr w:type="spellEnd"/>
+      <w:r>
+        <w:t>,</w:t>
       </w:r>
       <w:r>
         <w:t xml:space="preserve"> </w:t>
       </w:r>
+      <w:proofErr w:type="spellStart"/>
       <w:r>
         <w:t>valor_jantar_</w:t>
       </w:r>
       <w:r>
         <w:t>cliente</w:t>
       </w:r>
+      <w:proofErr w:type="spellEnd"/>
       <w:r>
         <w:t>;</w:t>
       </w:r>
@@ -1025,8 +1934,13 @@
         <w:spacing w:after="0"/>
         <w:ind w:firstLine="708"/>
       </w:pPr>
-      <w:r>
-        <w:t>escreva(“Favor informar o valor do jantar”);</w:t>
+      <w:proofErr w:type="gramStart"/>
+      <w:r>
+        <w:t>escreva(</w:t>
+      </w:r>
+      <w:proofErr w:type="gramEnd"/>
+      <w:r>
+        <w:t>“Favor informar o valor do jantar”);</w:t>
       </w:r>
     </w:p>
     <w:p>
@@ -1035,7 +1949,15 @@
         <w:ind w:firstLine="708"/>
       </w:pPr>
       <w:r>
-        <w:t>leia(valor_jantar);</w:t>
+        <w:t>leia(</w:t>
+      </w:r>
+      <w:proofErr w:type="spellStart"/>
+      <w:r>
+        <w:t>valor_jantar</w:t>
+      </w:r>
+      <w:proofErr w:type="spellEnd"/>
+      <w:r>
+        <w:t>);</w:t>
       </w:r>
     </w:p>
     <w:p>
@@ -1043,8 +1965,21 @@
         <w:spacing w:after="0"/>
         <w:ind w:firstLine="708"/>
       </w:pPr>
-      <w:r>
-        <w:t>escreva(“Favor informar o numero de clientes”);</w:t>
+      <w:proofErr w:type="gramStart"/>
+      <w:r>
+        <w:t>escreva(</w:t>
+      </w:r>
+      <w:proofErr w:type="gramEnd"/>
+      <w:r>
+        <w:t xml:space="preserve">“Favor informar o </w:t>
+      </w:r>
+      <w:proofErr w:type="spellStart"/>
+      <w:r>
+        <w:t>numero</w:t>
+      </w:r>
+      <w:proofErr w:type="spellEnd"/>
+      <w:r>
+        <w:t xml:space="preserve"> de clientes”);</w:t>
       </w:r>
     </w:p>
     <w:p>
@@ -1053,7 +1988,15 @@
         <w:ind w:firstLine="708"/>
       </w:pPr>
       <w:r>
-        <w:t>leia(numero_clientes);</w:t>
+        <w:t>leia(</w:t>
+      </w:r>
+      <w:proofErr w:type="spellStart"/>
+      <w:r>
+        <w:t>numero_clientes</w:t>
+      </w:r>
+      <w:proofErr w:type="spellEnd"/>
+      <w:r>
+        <w:t>);</w:t>
       </w:r>
     </w:p>
     <w:p>
@@ -1061,12 +2004,14 @@
         <w:spacing w:after="0"/>
         <w:ind w:firstLine="708"/>
       </w:pPr>
+      <w:proofErr w:type="spellStart"/>
       <w:r>
         <w:t>valor_jantar_</w:t>
       </w:r>
       <w:r>
         <w:t>cliente</w:t>
       </w:r>
+      <w:proofErr w:type="spellEnd"/>
       <w:r>
         <w:t xml:space="preserve"> </w:t>
       </w:r>
@@ -1074,11 +2019,24 @@
         <w:sym w:font="Wingdings" w:char="F0DF"/>
       </w:r>
       <w:r>
-        <w:t xml:space="preserve"> valor</w:t>
-      </w:r>
-      <w:r>
-        <w:t>_jantar / numero_clientes</w:t>
-      </w:r>
+        <w:t xml:space="preserve"> </w:t>
+      </w:r>
+      <w:proofErr w:type="spellStart"/>
+      <w:r>
+        <w:t>valor</w:t>
+      </w:r>
+      <w:r>
+        <w:t>_jantar</w:t>
+      </w:r>
+      <w:proofErr w:type="spellEnd"/>
+      <w:r>
+        <w:t xml:space="preserve"> / </w:t>
+      </w:r>
+      <w:proofErr w:type="spellStart"/>
+      <w:r>
+        <w:t>numero_clientes</w:t>
+      </w:r>
+      <w:proofErr w:type="spellEnd"/>
       <w:r>
         <w:t>;</w:t>
       </w:r>
@@ -1092,14 +2050,27 @@
         <w:t xml:space="preserve">escreva (“O valor </w:t>
       </w:r>
       <w:r>
-        <w:t xml:space="preserve">por cliente  e de </w:t>
-      </w:r>
-      <w:r>
-        <w:t>“, valor_jantar_</w:t>
+        <w:t xml:space="preserve">por </w:t>
+      </w:r>
+      <w:proofErr w:type="gramStart"/>
+      <w:r>
+        <w:t>cliente  e</w:t>
+      </w:r>
+      <w:proofErr w:type="gramEnd"/>
+      <w:r>
+        <w:t xml:space="preserve"> de </w:t>
+      </w:r>
+      <w:r>
+        <w:t xml:space="preserve">“, </w:t>
+      </w:r>
+      <w:proofErr w:type="spellStart"/>
+      <w:r>
+        <w:t>valor_jantar_</w:t>
       </w:r>
       <w:r>
         <w:t>cliente</w:t>
       </w:r>
+      <w:proofErr w:type="spellEnd"/>
       <w:r>
         <w:t>);</w:t>
       </w:r>
@@ -1137,8 +2108,21 @@
       <w:pPr>
         <w:spacing w:after="0"/>
       </w:pPr>
-      <w:r>
-        <w:t>jshell&gt; System.out.println("Favor informar o valor do jantar");</w:t>
+      <w:proofErr w:type="spellStart"/>
+      <w:r>
+        <w:t>jshell</w:t>
+      </w:r>
+      <w:proofErr w:type="spellEnd"/>
+      <w:r>
+        <w:t xml:space="preserve">&gt; </w:t>
+      </w:r>
+      <w:proofErr w:type="spellStart"/>
+      <w:r>
+        <w:t>System.out.println</w:t>
+      </w:r>
+      <w:proofErr w:type="spellEnd"/>
+      <w:r>
+        <w:t>("Favor informar o valor do jantar");</w:t>
       </w:r>
     </w:p>
     <w:p>
@@ -1153,24 +2137,118 @@
       <w:pPr>
         <w:spacing w:after="0"/>
       </w:pPr>
-      <w:r>
-        <w:t>jshell&gt; Scanner teclado = new Scanner(System.in);</w:t>
-      </w:r>
-    </w:p>
-    <w:p>
-      <w:pPr>
-        <w:spacing w:after="0"/>
-      </w:pPr>
-      <w:r>
-        <w:t>teclado ==&gt; java.util.Scanner[delimiters=\p{javaWhitespace}+] ... \E][infinity string=\Q?\E]</w:t>
-      </w:r>
-    </w:p>
-    <w:p>
-      <w:pPr>
-        <w:spacing w:after="0"/>
-      </w:pPr>
-      <w:r>
-        <w:t>jshell&gt; double jantar = teclado.nextDouble();</w:t>
+      <w:proofErr w:type="spellStart"/>
+      <w:r>
+        <w:t>jshell</w:t>
+      </w:r>
+      <w:proofErr w:type="spellEnd"/>
+      <w:r>
+        <w:t xml:space="preserve">&gt; Scanner teclado = new </w:t>
+      </w:r>
+      <w:proofErr w:type="gramStart"/>
+      <w:r>
+        <w:t>Scanner(</w:t>
+      </w:r>
+      <w:proofErr w:type="gramEnd"/>
+      <w:r>
+        <w:t>System.in);</w:t>
+      </w:r>
+    </w:p>
+    <w:p>
+      <w:pPr>
+        <w:spacing w:after="0"/>
+      </w:pPr>
+      <w:r>
+        <w:t xml:space="preserve">teclado ==&gt; </w:t>
+      </w:r>
+      <w:proofErr w:type="spellStart"/>
+      <w:proofErr w:type="gramStart"/>
+      <w:r>
+        <w:t>java.util</w:t>
+      </w:r>
+      <w:proofErr w:type="gramEnd"/>
+      <w:r>
+        <w:t>.Scanner</w:t>
+      </w:r>
+      <w:proofErr w:type="spellEnd"/>
+      <w:r>
+        <w:t>[</w:t>
+      </w:r>
+      <w:proofErr w:type="spellStart"/>
+      <w:r>
+        <w:t>delimiters</w:t>
+      </w:r>
+      <w:proofErr w:type="spellEnd"/>
+      <w:r>
+        <w:t>=\p{</w:t>
+      </w:r>
+      <w:proofErr w:type="spellStart"/>
+      <w:r>
+        <w:t>javaWhitespace</w:t>
+      </w:r>
+      <w:proofErr w:type="spellEnd"/>
+      <w:r>
+        <w:t>}+] ... \</w:t>
+      </w:r>
+      <w:proofErr w:type="gramStart"/>
+      <w:r>
+        <w:t>E][</w:t>
+      </w:r>
+      <w:proofErr w:type="spellStart"/>
+      <w:proofErr w:type="gramEnd"/>
+      <w:r>
+        <w:t>infinity</w:t>
+      </w:r>
+      <w:proofErr w:type="spellEnd"/>
+      <w:r>
+        <w:t xml:space="preserve"> </w:t>
+      </w:r>
+      <w:proofErr w:type="spellStart"/>
+      <w:r>
+        <w:t>string</w:t>
+      </w:r>
+      <w:proofErr w:type="spellEnd"/>
+      <w:r>
+        <w:t>=\</w:t>
+      </w:r>
+      <w:proofErr w:type="gramStart"/>
+      <w:r>
+        <w:t>Q?\</w:t>
+      </w:r>
+      <w:proofErr w:type="gramEnd"/>
+      <w:r>
+        <w:t>E]</w:t>
+      </w:r>
+    </w:p>
+    <w:p>
+      <w:pPr>
+        <w:spacing w:after="0"/>
+      </w:pPr>
+      <w:proofErr w:type="spellStart"/>
+      <w:r>
+        <w:t>jshell</w:t>
+      </w:r>
+      <w:proofErr w:type="spellEnd"/>
+      <w:r>
+        <w:t xml:space="preserve">&gt; </w:t>
+      </w:r>
+      <w:proofErr w:type="spellStart"/>
+      <w:r>
+        <w:t>double</w:t>
+      </w:r>
+      <w:proofErr w:type="spellEnd"/>
+      <w:r>
+        <w:t xml:space="preserve"> jantar = </w:t>
+      </w:r>
+      <w:proofErr w:type="spellStart"/>
+      <w:proofErr w:type="gramStart"/>
+      <w:r>
+        <w:t>teclado.nextDouble</w:t>
+      </w:r>
+      <w:proofErr w:type="spellEnd"/>
+      <w:proofErr w:type="gramEnd"/>
+      <w:r>
+        <w:t>();</w:t>
       </w:r>
     </w:p>
     <w:p>
@@ -1193,24 +2271,81 @@
       <w:pPr>
         <w:spacing w:after="0"/>
       </w:pPr>
-      <w:r>
-        <w:t>jshell&gt; System.out.println("Numero de clientes");</w:t>
-      </w:r>
-    </w:p>
-    <w:p>
-      <w:pPr>
-        <w:spacing w:after="0"/>
-      </w:pPr>
-      <w:r>
-        <w:t>Numero de clientes</w:t>
-      </w:r>
-    </w:p>
-    <w:p>
-      <w:pPr>
-        <w:spacing w:after="0"/>
-      </w:pPr>
-      <w:r>
-        <w:t>jshell&gt; int numero_clientes = teclado.nextInt();</w:t>
+      <w:proofErr w:type="spellStart"/>
+      <w:r>
+        <w:t>jshell</w:t>
+      </w:r>
+      <w:proofErr w:type="spellEnd"/>
+      <w:r>
+        <w:t xml:space="preserve">&gt; </w:t>
+      </w:r>
+      <w:proofErr w:type="spellStart"/>
+      <w:r>
+        <w:t>System.out.println</w:t>
+      </w:r>
+      <w:proofErr w:type="spellEnd"/>
+      <w:r>
+        <w:t>("</w:t>
+      </w:r>
+      <w:proofErr w:type="spellStart"/>
+      <w:r>
+        <w:t>Numero</w:t>
+      </w:r>
+      <w:proofErr w:type="spellEnd"/>
+      <w:r>
+        <w:t xml:space="preserve"> de clientes");</w:t>
+      </w:r>
+    </w:p>
+    <w:p>
+      <w:pPr>
+        <w:spacing w:after="0"/>
+      </w:pPr>
+      <w:proofErr w:type="spellStart"/>
+      <w:r>
+        <w:t>Numero</w:t>
+      </w:r>
+      <w:proofErr w:type="spellEnd"/>
+      <w:r>
+        <w:t xml:space="preserve"> de clientes</w:t>
+      </w:r>
+    </w:p>
+    <w:p>
+      <w:pPr>
+        <w:spacing w:after="0"/>
+      </w:pPr>
+      <w:proofErr w:type="spellStart"/>
+      <w:r>
+        <w:t>jshell</w:t>
+      </w:r>
+      <w:proofErr w:type="spellEnd"/>
+      <w:r>
+        <w:t xml:space="preserve">&gt; </w:t>
+      </w:r>
+      <w:proofErr w:type="spellStart"/>
+      <w:r>
+        <w:t>int</w:t>
+      </w:r>
+      <w:proofErr w:type="spellEnd"/>
+      <w:r>
+        <w:t xml:space="preserve"> </w:t>
+      </w:r>
+      <w:proofErr w:type="spellStart"/>
+      <w:r>
+        <w:t>numero_clientes</w:t>
+      </w:r>
+      <w:proofErr w:type="spellEnd"/>
+      <w:r>
+        <w:t xml:space="preserve"> = </w:t>
+      </w:r>
+      <w:proofErr w:type="spellStart"/>
+      <w:proofErr w:type="gramStart"/>
+      <w:r>
+        <w:t>teclado.nextInt</w:t>
+      </w:r>
+      <w:proofErr w:type="spellEnd"/>
+      <w:proofErr w:type="gramEnd"/>
+      <w:r>
+        <w:t>();</w:t>
       </w:r>
     </w:p>
     <w:p>
@@ -1225,32 +2360,76 @@
       <w:pPr>
         <w:spacing w:after="0"/>
       </w:pPr>
-      <w:r>
-        <w:t>numero_clientes ==&gt; 4</w:t>
-      </w:r>
-    </w:p>
-    <w:p>
-      <w:pPr>
-        <w:spacing w:after="0"/>
-      </w:pPr>
-      <w:r>
-        <w:t>jshell&gt; double valor_jantar_cliente = jantar/numero_clientes;</w:t>
-      </w:r>
-    </w:p>
-    <w:p>
-      <w:pPr>
-        <w:spacing w:after="0"/>
-      </w:pPr>
-      <w:r>
-        <w:t>valor_jantar_cliente ==&gt; 37.5</w:t>
-      </w:r>
-    </w:p>
-    <w:p>
-      <w:pPr>
-        <w:spacing w:after="0"/>
-      </w:pPr>
-      <w:r>
-        <w:t>jshell&gt;</w:t>
+      <w:proofErr w:type="spellStart"/>
+      <w:r>
+        <w:t>numero_clientes</w:t>
+      </w:r>
+      <w:proofErr w:type="spellEnd"/>
+      <w:r>
+        <w:t xml:space="preserve"> ==&gt; 4</w:t>
+      </w:r>
+    </w:p>
+    <w:p>
+      <w:pPr>
+        <w:spacing w:after="0"/>
+      </w:pPr>
+      <w:proofErr w:type="spellStart"/>
+      <w:r>
+        <w:t>jshell</w:t>
+      </w:r>
+      <w:proofErr w:type="spellEnd"/>
+      <w:r>
+        <w:t xml:space="preserve">&gt; </w:t>
+      </w:r>
+      <w:proofErr w:type="spellStart"/>
+      <w:r>
+        <w:t>double</w:t>
+      </w:r>
+      <w:proofErr w:type="spellEnd"/>
+      <w:r>
+        <w:t xml:space="preserve"> </w:t>
+      </w:r>
+      <w:proofErr w:type="spellStart"/>
+      <w:r>
+        <w:t>valor_jantar_cliente</w:t>
+      </w:r>
+      <w:proofErr w:type="spellEnd"/>
+      <w:r>
+        <w:t xml:space="preserve"> = jantar/</w:t>
+      </w:r>
+      <w:proofErr w:type="spellStart"/>
+      <w:r>
+        <w:t>numero_clientes</w:t>
+      </w:r>
+      <w:proofErr w:type="spellEnd"/>
+      <w:r>
+        <w:t>;</w:t>
+      </w:r>
+    </w:p>
+    <w:p>
+      <w:pPr>
+        <w:spacing w:after="0"/>
+      </w:pPr>
+      <w:proofErr w:type="spellStart"/>
+      <w:r>
+        <w:t>valor_jantar_cliente</w:t>
+      </w:r>
+      <w:proofErr w:type="spellEnd"/>
+      <w:r>
+        <w:t xml:space="preserve"> ==&gt; 37.5</w:t>
+      </w:r>
+    </w:p>
+    <w:p>
+      <w:pPr>
+        <w:spacing w:after="0"/>
+      </w:pPr>
+      <w:proofErr w:type="spellStart"/>
+      <w:r>
+        <w:t>jshell</w:t>
+      </w:r>
+      <w:proofErr w:type="spellEnd"/>
+      <w:r>
+        <w:t>&gt;</w:t>
       </w:r>
     </w:p>
     <w:p>
@@ -1353,6 +2532,7 @@
         </w:rPr>
         <w:t xml:space="preserve">Algoritmo </w:t>
       </w:r>
+      <w:proofErr w:type="spellStart"/>
       <w:r>
         <w:rPr>
           <w:b/>
@@ -1361,6 +2541,7 @@
         </w:rPr>
         <w:t>OpcoesPagamento</w:t>
       </w:r>
+      <w:proofErr w:type="spellEnd"/>
     </w:p>
     <w:p>
       <w:pPr>
@@ -1376,7 +2557,15 @@
         <w:ind w:firstLine="708"/>
       </w:pPr>
       <w:r>
-        <w:t>real: preco_produto;</w:t>
+        <w:t xml:space="preserve">real: </w:t>
+      </w:r>
+      <w:proofErr w:type="spellStart"/>
+      <w:r>
+        <w:t>preco_produto</w:t>
+      </w:r>
+      <w:proofErr w:type="spellEnd"/>
+      <w:r>
+        <w:t>;</w:t>
       </w:r>
     </w:p>
     <w:p>
@@ -1392,8 +2581,21 @@
         <w:spacing w:after="0"/>
         <w:ind w:firstLine="708"/>
       </w:pPr>
-      <w:r>
-        <w:t>escreva(“Favor informar o preco do produto”);</w:t>
+      <w:proofErr w:type="gramStart"/>
+      <w:r>
+        <w:t>escreva(</w:t>
+      </w:r>
+      <w:proofErr w:type="gramEnd"/>
+      <w:r>
+        <w:t xml:space="preserve">“Favor informar o </w:t>
+      </w:r>
+      <w:proofErr w:type="spellStart"/>
+      <w:r>
+        <w:t>preco</w:t>
+      </w:r>
+      <w:proofErr w:type="spellEnd"/>
+      <w:r>
+        <w:t xml:space="preserve"> do produto”);</w:t>
       </w:r>
     </w:p>
     <w:p>
@@ -1402,7 +2604,15 @@
         <w:ind w:firstLine="708"/>
       </w:pPr>
       <w:r>
-        <w:t>leia(preco_produto);</w:t>
+        <w:t>leia(</w:t>
+      </w:r>
+      <w:proofErr w:type="spellStart"/>
+      <w:r>
+        <w:t>preco_produto</w:t>
+      </w:r>
+      <w:proofErr w:type="spellEnd"/>
+      <w:r>
+        <w:t>);</w:t>
       </w:r>
     </w:p>
     <w:p>
@@ -1410,8 +2620,45 @@
         <w:spacing w:after="0"/>
         <w:ind w:firstLine="708"/>
       </w:pPr>
-      <w:r>
-        <w:t>escreva(“O produto pago a vista tem 10% de desconto e saira por ”, preco_produto*0.9);</w:t>
+      <w:proofErr w:type="gramStart"/>
+      <w:r>
+        <w:t>escreva(</w:t>
+      </w:r>
+      <w:proofErr w:type="gramEnd"/>
+      <w:r>
+        <w:t xml:space="preserve">“O produto pago </w:t>
+      </w:r>
+      <w:proofErr w:type="spellStart"/>
+      <w:r>
+        <w:t>a</w:t>
+      </w:r>
+      <w:proofErr w:type="spellEnd"/>
+      <w:r>
+        <w:t xml:space="preserve"> vista tem 10% de desconto e </w:t>
+      </w:r>
+      <w:proofErr w:type="spellStart"/>
+      <w:r>
+        <w:t>saira</w:t>
+      </w:r>
+      <w:proofErr w:type="spellEnd"/>
+      <w:r>
+        <w:t xml:space="preserve"> </w:t>
+      </w:r>
+      <w:proofErr w:type="gramStart"/>
+      <w:r>
+        <w:t>por ”</w:t>
+      </w:r>
+      <w:proofErr w:type="gramEnd"/>
+      <w:r>
+        <w:t xml:space="preserve">, </w:t>
+      </w:r>
+      <w:proofErr w:type="spellStart"/>
+      <w:r>
+        <w:t>preco_produto</w:t>
+      </w:r>
+      <w:proofErr w:type="spellEnd"/>
+      <w:r>
+        <w:t>*0.9);</w:t>
       </w:r>
     </w:p>
     <w:p>
@@ -1419,8 +2666,29 @@
         <w:spacing w:after="0"/>
         <w:ind w:firstLine="708"/>
       </w:pPr>
-      <w:r>
-        <w:t>escreva(“O produto pago a prazo em 3x de ”, preco_produto/3);</w:t>
+      <w:proofErr w:type="gramStart"/>
+      <w:r>
+        <w:t>escreva(</w:t>
+      </w:r>
+      <w:proofErr w:type="gramEnd"/>
+      <w:r>
+        <w:t xml:space="preserve">“O produto pago a prazo em 3x </w:t>
+      </w:r>
+      <w:proofErr w:type="gramStart"/>
+      <w:r>
+        <w:t>de ”</w:t>
+      </w:r>
+      <w:proofErr w:type="gramEnd"/>
+      <w:r>
+        <w:t xml:space="preserve">, </w:t>
+      </w:r>
+      <w:proofErr w:type="spellStart"/>
+      <w:r>
+        <w:t>preco_produto</w:t>
+      </w:r>
+      <w:proofErr w:type="spellEnd"/>
+      <w:r>
+        <w:t>/3);</w:t>
       </w:r>
     </w:p>
     <w:p>
@@ -1456,24 +2724,126 @@
       <w:pPr>
         <w:spacing w:after="0"/>
       </w:pPr>
-      <w:r>
-        <w:t>jshell&gt; Scanner teclado = new Scanner(System.in);</w:t>
-      </w:r>
-    </w:p>
-    <w:p>
-      <w:pPr>
-        <w:spacing w:after="0"/>
-      </w:pPr>
-      <w:r>
-        <w:t>teclado ==&gt; java.util.Scanner[delimiters=\p{javaWhitespace}+] ... \E][infinity string=\Q?\E]</w:t>
-      </w:r>
-    </w:p>
-    <w:p>
-      <w:pPr>
-        <w:spacing w:after="0"/>
-      </w:pPr>
-      <w:r>
-        <w:t>jshell&gt; double valor_produto = teclado.nextDouble();</w:t>
+      <w:proofErr w:type="spellStart"/>
+      <w:r>
+        <w:t>jshell</w:t>
+      </w:r>
+      <w:proofErr w:type="spellEnd"/>
+      <w:r>
+        <w:t xml:space="preserve">&gt; Scanner teclado = new </w:t>
+      </w:r>
+      <w:proofErr w:type="gramStart"/>
+      <w:r>
+        <w:t>Scanner(</w:t>
+      </w:r>
+      <w:proofErr w:type="gramEnd"/>
+      <w:r>
+        <w:t>System.in);</w:t>
+      </w:r>
+    </w:p>
+    <w:p>
+      <w:pPr>
+        <w:spacing w:after="0"/>
+      </w:pPr>
+      <w:r>
+        <w:t xml:space="preserve">teclado ==&gt; </w:t>
+      </w:r>
+      <w:proofErr w:type="spellStart"/>
+      <w:proofErr w:type="gramStart"/>
+      <w:r>
+        <w:t>java.util</w:t>
+      </w:r>
+      <w:proofErr w:type="gramEnd"/>
+      <w:r>
+        <w:t>.Scanner</w:t>
+      </w:r>
+      <w:proofErr w:type="spellEnd"/>
+      <w:r>
+        <w:t>[</w:t>
+      </w:r>
+      <w:proofErr w:type="spellStart"/>
+      <w:r>
+        <w:t>delimiters</w:t>
+      </w:r>
+      <w:proofErr w:type="spellEnd"/>
+      <w:r>
+        <w:t>=\p{</w:t>
+      </w:r>
+      <w:proofErr w:type="spellStart"/>
+      <w:r>
+        <w:t>javaWhitespace</w:t>
+      </w:r>
+      <w:proofErr w:type="spellEnd"/>
+      <w:r>
+        <w:t>}+] ... \</w:t>
+      </w:r>
+      <w:proofErr w:type="gramStart"/>
+      <w:r>
+        <w:t>E][</w:t>
+      </w:r>
+      <w:proofErr w:type="spellStart"/>
+      <w:proofErr w:type="gramEnd"/>
+      <w:r>
+        <w:t>infinity</w:t>
+      </w:r>
+      <w:proofErr w:type="spellEnd"/>
+      <w:r>
+        <w:t xml:space="preserve"> </w:t>
+      </w:r>
+      <w:proofErr w:type="spellStart"/>
+      <w:r>
+        <w:t>string</w:t>
+      </w:r>
+      <w:proofErr w:type="spellEnd"/>
+      <w:r>
+        <w:t>=\</w:t>
+      </w:r>
+      <w:proofErr w:type="gramStart"/>
+      <w:r>
+        <w:t>Q?\</w:t>
+      </w:r>
+      <w:proofErr w:type="gramEnd"/>
+      <w:r>
+        <w:t>E]</w:t>
+      </w:r>
+    </w:p>
+    <w:p>
+      <w:pPr>
+        <w:spacing w:after="0"/>
+      </w:pPr>
+      <w:proofErr w:type="spellStart"/>
+      <w:r>
+        <w:t>jshell</w:t>
+      </w:r>
+      <w:proofErr w:type="spellEnd"/>
+      <w:r>
+        <w:t xml:space="preserve">&gt; </w:t>
+      </w:r>
+      <w:proofErr w:type="spellStart"/>
+      <w:r>
+        <w:t>double</w:t>
+      </w:r>
+      <w:proofErr w:type="spellEnd"/>
+      <w:r>
+        <w:t xml:space="preserve"> </w:t>
+      </w:r>
+      <w:proofErr w:type="spellStart"/>
+      <w:r>
+        <w:t>valor_produto</w:t>
+      </w:r>
+      <w:proofErr w:type="spellEnd"/>
+      <w:r>
+        <w:t xml:space="preserve"> = </w:t>
+      </w:r>
+      <w:proofErr w:type="spellStart"/>
+      <w:proofErr w:type="gramStart"/>
+      <w:r>
+        <w:t>teclado.nextDouble</w:t>
+      </w:r>
+      <w:proofErr w:type="spellEnd"/>
+      <w:proofErr w:type="gramEnd"/>
+      <w:r>
+        <w:t>();</w:t>
       </w:r>
     </w:p>
     <w:p>
@@ -1488,16 +2858,42 @@
       <w:pPr>
         <w:spacing w:after="0"/>
       </w:pPr>
-      <w:r>
-        <w:t>valor_produto ==&gt; 635.0</w:t>
-      </w:r>
-    </w:p>
-    <w:p>
-      <w:pPr>
-        <w:spacing w:after="0"/>
-      </w:pPr>
-      <w:r>
-        <w:t>jshell&gt; System.out.println("O valor do produto a vista e de "+valor_produto*0);</w:t>
+      <w:proofErr w:type="spellStart"/>
+      <w:r>
+        <w:t>valor_produto</w:t>
+      </w:r>
+      <w:proofErr w:type="spellEnd"/>
+      <w:r>
+        <w:t xml:space="preserve"> ==&gt; 635.0</w:t>
+      </w:r>
+    </w:p>
+    <w:p>
+      <w:pPr>
+        <w:spacing w:after="0"/>
+      </w:pPr>
+      <w:proofErr w:type="spellStart"/>
+      <w:r>
+        <w:t>jshell</w:t>
+      </w:r>
+      <w:proofErr w:type="spellEnd"/>
+      <w:r>
+        <w:t xml:space="preserve">&gt; </w:t>
+      </w:r>
+      <w:proofErr w:type="spellStart"/>
+      <w:r>
+        <w:t>System.out.println</w:t>
+      </w:r>
+      <w:proofErr w:type="spellEnd"/>
+      <w:r>
+        <w:t>("O valor do produto a vista e de "+</w:t>
+      </w:r>
+      <w:proofErr w:type="spellStart"/>
+      <w:r>
+        <w:t>valor_produto</w:t>
+      </w:r>
+      <w:proofErr w:type="spellEnd"/>
+      <w:r>
+        <w:t>*0);</w:t>
       </w:r>
     </w:p>
     <w:p>
@@ -1512,8 +2908,29 @@
       <w:pPr>
         <w:spacing w:after="0"/>
       </w:pPr>
-      <w:r>
-        <w:t>jshell&gt; System.out.println("O valor do produto a vista e de "+valor_produto*0.9);</w:t>
+      <w:proofErr w:type="spellStart"/>
+      <w:r>
+        <w:t>jshell</w:t>
+      </w:r>
+      <w:proofErr w:type="spellEnd"/>
+      <w:r>
+        <w:t xml:space="preserve">&gt; </w:t>
+      </w:r>
+      <w:proofErr w:type="spellStart"/>
+      <w:r>
+        <w:t>System.out.println</w:t>
+      </w:r>
+      <w:proofErr w:type="spellEnd"/>
+      <w:r>
+        <w:t>("O valor do produto a vista e de "+</w:t>
+      </w:r>
+      <w:proofErr w:type="spellStart"/>
+      <w:r>
+        <w:t>valor_produto</w:t>
+      </w:r>
+      <w:proofErr w:type="spellEnd"/>
+      <w:r>
+        <w:t>*0.9);</w:t>
       </w:r>
     </w:p>
     <w:p>
@@ -1528,8 +2945,29 @@
       <w:pPr>
         <w:spacing w:after="0"/>
       </w:pPr>
-      <w:r>
-        <w:t>jshell&gt; System.out.println("O valor do produto em 3x e de "+valor_produto/3);</w:t>
+      <w:proofErr w:type="spellStart"/>
+      <w:r>
+        <w:t>jshell</w:t>
+      </w:r>
+      <w:proofErr w:type="spellEnd"/>
+      <w:r>
+        <w:t xml:space="preserve">&gt; </w:t>
+      </w:r>
+      <w:proofErr w:type="spellStart"/>
+      <w:r>
+        <w:t>System.out.println</w:t>
+      </w:r>
+      <w:proofErr w:type="spellEnd"/>
+      <w:r>
+        <w:t>("O valor do produto em 3x e de "+</w:t>
+      </w:r>
+      <w:proofErr w:type="spellStart"/>
+      <w:r>
+        <w:t>valor_produto</w:t>
+      </w:r>
+      <w:proofErr w:type="spellEnd"/>
+      <w:r>
+        <w:t>/3);</w:t>
       </w:r>
     </w:p>
     <w:p>
@@ -1544,8 +2982,13 @@
       <w:pPr>
         <w:spacing w:after="0"/>
       </w:pPr>
-      <w:r>
-        <w:t xml:space="preserve">jshell&gt;  </w:t>
+      <w:proofErr w:type="spellStart"/>
+      <w:r>
+        <w:t>jshell</w:t>
+      </w:r>
+      <w:proofErr w:type="spellEnd"/>
+      <w:r>
+        <w:t xml:space="preserve">&gt;  </w:t>
       </w:r>
     </w:p>
     <w:p>
@@ -1653,7 +3096,15 @@
       </w:pPr>
       <w:r>
         <w:lastRenderedPageBreak/>
-        <w:t>Escrever um programa que leia as 04 notas de uma aluno e calcule a sua média.</w:t>
+        <w:t xml:space="preserve">Escrever um programa que leia as 04 notas de </w:t>
+      </w:r>
+      <w:proofErr w:type="gramStart"/>
+      <w:r>
+        <w:t>uma aluno</w:t>
+      </w:r>
+      <w:proofErr w:type="gramEnd"/>
+      <w:r>
+        <w:t xml:space="preserve"> e calcule a sua média.</w:t>
       </w:r>
     </w:p>
     <w:p>
@@ -1678,6 +3129,7 @@
         </w:rPr>
         <w:t xml:space="preserve">Algoritmo </w:t>
       </w:r>
+      <w:proofErr w:type="spellStart"/>
       <w:r>
         <w:rPr>
           <w:b/>
@@ -1686,6 +3138,7 @@
         </w:rPr>
         <w:t>MediaAritimetica</w:t>
       </w:r>
+      <w:proofErr w:type="spellEnd"/>
     </w:p>
     <w:p>
       <w:pPr>
@@ -1705,11 +3158,16 @@
       <w:r>
         <w:tab/>
       </w:r>
+      <w:proofErr w:type="spellStart"/>
       <w:r>
         <w:t>n</w:t>
       </w:r>
       <w:r>
-        <w:t>umero_avalicoes:</w:t>
+        <w:t>umero_avalicoes</w:t>
+      </w:r>
+      <w:proofErr w:type="spellEnd"/>
+      <w:r>
+        <w:t>:</w:t>
       </w:r>
       <w:r>
         <w:t xml:space="preserve"> </w:t>
@@ -1763,8 +3221,13 @@
         <w:spacing w:after="0"/>
         <w:ind w:firstLine="708"/>
       </w:pPr>
-      <w:r>
-        <w:t xml:space="preserve">escreva(“Favor informar </w:t>
+      <w:proofErr w:type="gramStart"/>
+      <w:r>
+        <w:t>escreva(</w:t>
+      </w:r>
+      <w:proofErr w:type="gramEnd"/>
+      <w:r>
+        <w:t xml:space="preserve">“Favor informar </w:t>
       </w:r>
       <w:r>
         <w:t>a nota</w:t>
@@ -1796,8 +3259,13 @@
         <w:spacing w:after="0"/>
         <w:ind w:firstLine="708"/>
       </w:pPr>
-      <w:r>
-        <w:t>escreva(“Favor informar a nota</w:t>
+      <w:proofErr w:type="gramStart"/>
+      <w:r>
+        <w:t>escreva(</w:t>
+      </w:r>
+      <w:proofErr w:type="gramEnd"/>
+      <w:r>
+        <w:t>“Favor informar a nota</w:t>
       </w:r>
       <w:r>
         <w:t xml:space="preserve"> 2</w:t>
@@ -1826,8 +3294,13 @@
         <w:spacing w:after="0"/>
         <w:ind w:firstLine="708"/>
       </w:pPr>
-      <w:r>
-        <w:t>escreva(“Favor informar a nota</w:t>
+      <w:proofErr w:type="gramStart"/>
+      <w:r>
+        <w:t>escreva(</w:t>
+      </w:r>
+      <w:proofErr w:type="gramEnd"/>
+      <w:r>
+        <w:t>“Favor informar a nota</w:t>
       </w:r>
       <w:r>
         <w:t xml:space="preserve"> 3</w:t>
@@ -1856,8 +3329,13 @@
         <w:spacing w:after="0"/>
         <w:ind w:firstLine="708"/>
       </w:pPr>
-      <w:r>
-        <w:t>escreva(“Favor informar a nota</w:t>
+      <w:proofErr w:type="gramStart"/>
+      <w:r>
+        <w:t>escreva(</w:t>
+      </w:r>
+      <w:proofErr w:type="gramEnd"/>
+      <w:r>
+        <w:t>“Favor informar a nota</w:t>
       </w:r>
       <w:r>
         <w:t xml:space="preserve"> 4</w:t>
@@ -1893,7 +3371,20 @@
         <w:sym w:font="Wingdings" w:char="F0DF"/>
       </w:r>
       <w:r>
-        <w:t xml:space="preserve"> (nota1+nota2+nota3+nota4)/numero_avaliacoes;</w:t>
+        <w:t xml:space="preserve"> (nota1+nota2+nota3+nota</w:t>
+      </w:r>
+      <w:proofErr w:type="gramStart"/>
+      <w:r>
+        <w:t>4)/</w:t>
+      </w:r>
+      <w:proofErr w:type="spellStart"/>
+      <w:proofErr w:type="gramEnd"/>
+      <w:r>
+        <w:t>numero_avaliacoes</w:t>
+      </w:r>
+      <w:proofErr w:type="spellEnd"/>
+      <w:r>
+        <w:t>;</w:t>
       </w:r>
     </w:p>
     <w:p>
@@ -1901,8 +3392,21 @@
         <w:spacing w:after="0"/>
         <w:ind w:firstLine="708"/>
       </w:pPr>
-      <w:r>
-        <w:t>escreva(“A media aritmética e”, media);</w:t>
+      <w:proofErr w:type="gramStart"/>
+      <w:r>
+        <w:t>escreva(</w:t>
+      </w:r>
+      <w:proofErr w:type="gramEnd"/>
+      <w:r>
+        <w:t xml:space="preserve">“A </w:t>
+      </w:r>
+      <w:proofErr w:type="spellStart"/>
+      <w:r>
+        <w:t>media</w:t>
+      </w:r>
+      <w:proofErr w:type="spellEnd"/>
+      <w:r>
+        <w:t xml:space="preserve"> aritmética e”, media);</w:t>
       </w:r>
     </w:p>
     <w:p>
@@ -1934,24 +3438,108 @@
       <w:pPr>
         <w:spacing w:after="0"/>
       </w:pPr>
-      <w:r>
-        <w:t>jshell&gt; Scanner teclado = new Scanner(System.in);</w:t>
-      </w:r>
-    </w:p>
-    <w:p>
-      <w:pPr>
-        <w:spacing w:after="0"/>
-      </w:pPr>
-      <w:r>
-        <w:t>teclado ==&gt; java.util.Scanner[delimiters=\p{javaWhitespace}+] ... \E][infinity string=\Q?\E]</w:t>
-      </w:r>
-    </w:p>
-    <w:p>
-      <w:pPr>
-        <w:spacing w:after="0"/>
-      </w:pPr>
-      <w:r>
-        <w:t>jshell&gt; System.out.println("Favor informar a nota1");</w:t>
+      <w:proofErr w:type="spellStart"/>
+      <w:r>
+        <w:t>jshell</w:t>
+      </w:r>
+      <w:proofErr w:type="spellEnd"/>
+      <w:r>
+        <w:t xml:space="preserve">&gt; Scanner teclado = new </w:t>
+      </w:r>
+      <w:proofErr w:type="gramStart"/>
+      <w:r>
+        <w:t>Scanner(</w:t>
+      </w:r>
+      <w:proofErr w:type="gramEnd"/>
+      <w:r>
+        <w:t>System.in);</w:t>
+      </w:r>
+    </w:p>
+    <w:p>
+      <w:pPr>
+        <w:spacing w:after="0"/>
+      </w:pPr>
+      <w:r>
+        <w:t xml:space="preserve">teclado ==&gt; </w:t>
+      </w:r>
+      <w:proofErr w:type="spellStart"/>
+      <w:proofErr w:type="gramStart"/>
+      <w:r>
+        <w:t>java.util</w:t>
+      </w:r>
+      <w:proofErr w:type="gramEnd"/>
+      <w:r>
+        <w:t>.Scanner</w:t>
+      </w:r>
+      <w:proofErr w:type="spellEnd"/>
+      <w:r>
+        <w:t>[</w:t>
+      </w:r>
+      <w:proofErr w:type="spellStart"/>
+      <w:r>
+        <w:t>delimiters</w:t>
+      </w:r>
+      <w:proofErr w:type="spellEnd"/>
+      <w:r>
+        <w:t>=\p{</w:t>
+      </w:r>
+      <w:proofErr w:type="spellStart"/>
+      <w:r>
+        <w:t>javaWhitespace</w:t>
+      </w:r>
+      <w:proofErr w:type="spellEnd"/>
+      <w:r>
+        <w:t>}+] ... \</w:t>
+      </w:r>
+      <w:proofErr w:type="gramStart"/>
+      <w:r>
+        <w:t>E][</w:t>
+      </w:r>
+      <w:proofErr w:type="spellStart"/>
+      <w:proofErr w:type="gramEnd"/>
+      <w:r>
+        <w:t>infinity</w:t>
+      </w:r>
+      <w:proofErr w:type="spellEnd"/>
+      <w:r>
+        <w:t xml:space="preserve"> </w:t>
+      </w:r>
+      <w:proofErr w:type="spellStart"/>
+      <w:r>
+        <w:t>string</w:t>
+      </w:r>
+      <w:proofErr w:type="spellEnd"/>
+      <w:r>
+        <w:t>=\</w:t>
+      </w:r>
+      <w:proofErr w:type="gramStart"/>
+      <w:r>
+        <w:t>Q?\</w:t>
+      </w:r>
+      <w:proofErr w:type="gramEnd"/>
+      <w:r>
+        <w:t>E]</w:t>
+      </w:r>
+    </w:p>
+    <w:p>
+      <w:pPr>
+        <w:spacing w:after="0"/>
+      </w:pPr>
+      <w:proofErr w:type="spellStart"/>
+      <w:r>
+        <w:t>jshell</w:t>
+      </w:r>
+      <w:proofErr w:type="spellEnd"/>
+      <w:r>
+        <w:t xml:space="preserve">&gt; </w:t>
+      </w:r>
+      <w:proofErr w:type="spellStart"/>
+      <w:r>
+        <w:t>System.out.println</w:t>
+      </w:r>
+      <w:proofErr w:type="spellEnd"/>
+      <w:r>
+        <w:t>("Favor informar a nota1");</w:t>
       </w:r>
     </w:p>
     <w:p>
@@ -1966,8 +3554,31 @@
       <w:pPr>
         <w:spacing w:after="0"/>
       </w:pPr>
-      <w:r>
-        <w:t>jshell&gt; double nota1 = teclado.nextDouble();</w:t>
+      <w:proofErr w:type="spellStart"/>
+      <w:r>
+        <w:t>jshell</w:t>
+      </w:r>
+      <w:proofErr w:type="spellEnd"/>
+      <w:r>
+        <w:t xml:space="preserve">&gt; </w:t>
+      </w:r>
+      <w:proofErr w:type="spellStart"/>
+      <w:r>
+        <w:t>double</w:t>
+      </w:r>
+      <w:proofErr w:type="spellEnd"/>
+      <w:r>
+        <w:t xml:space="preserve"> nota1 = </w:t>
+      </w:r>
+      <w:proofErr w:type="spellStart"/>
+      <w:proofErr w:type="gramStart"/>
+      <w:r>
+        <w:t>teclado.nextDouble</w:t>
+      </w:r>
+      <w:proofErr w:type="spellEnd"/>
+      <w:proofErr w:type="gramEnd"/>
+      <w:r>
+        <w:t>();</w:t>
       </w:r>
     </w:p>
     <w:p>
@@ -1990,8 +3601,31 @@
       <w:pPr>
         <w:spacing w:after="0"/>
       </w:pPr>
-      <w:r>
-        <w:t>jshell&gt; double nota2 = teclado.nextDouble();</w:t>
+      <w:proofErr w:type="spellStart"/>
+      <w:r>
+        <w:t>jshell</w:t>
+      </w:r>
+      <w:proofErr w:type="spellEnd"/>
+      <w:r>
+        <w:t xml:space="preserve">&gt; </w:t>
+      </w:r>
+      <w:proofErr w:type="spellStart"/>
+      <w:r>
+        <w:t>double</w:t>
+      </w:r>
+      <w:proofErr w:type="spellEnd"/>
+      <w:r>
+        <w:t xml:space="preserve"> nota2 = </w:t>
+      </w:r>
+      <w:proofErr w:type="spellStart"/>
+      <w:proofErr w:type="gramStart"/>
+      <w:r>
+        <w:t>teclado.nextDouble</w:t>
+      </w:r>
+      <w:proofErr w:type="spellEnd"/>
+      <w:proofErr w:type="gramEnd"/>
+      <w:r>
+        <w:t>();</w:t>
       </w:r>
     </w:p>
     <w:p>
@@ -2014,8 +3648,31 @@
       <w:pPr>
         <w:spacing w:after="0"/>
       </w:pPr>
-      <w:r>
-        <w:t>jshell&gt; double nota3 = teclado.nextDouble();</w:t>
+      <w:proofErr w:type="spellStart"/>
+      <w:r>
+        <w:t>jshell</w:t>
+      </w:r>
+      <w:proofErr w:type="spellEnd"/>
+      <w:r>
+        <w:t xml:space="preserve">&gt; </w:t>
+      </w:r>
+      <w:proofErr w:type="spellStart"/>
+      <w:r>
+        <w:t>double</w:t>
+      </w:r>
+      <w:proofErr w:type="spellEnd"/>
+      <w:r>
+        <w:t xml:space="preserve"> nota3 = </w:t>
+      </w:r>
+      <w:proofErr w:type="spellStart"/>
+      <w:proofErr w:type="gramStart"/>
+      <w:r>
+        <w:t>teclado.nextDouble</w:t>
+      </w:r>
+      <w:proofErr w:type="spellEnd"/>
+      <w:proofErr w:type="gramEnd"/>
+      <w:r>
+        <w:t>();</w:t>
       </w:r>
     </w:p>
     <w:p>
@@ -2038,8 +3695,31 @@
       <w:pPr>
         <w:spacing w:after="0"/>
       </w:pPr>
-      <w:r>
-        <w:t>jshell&gt; double nota4 = teclado.nextDouble();</w:t>
+      <w:proofErr w:type="spellStart"/>
+      <w:r>
+        <w:t>jshell</w:t>
+      </w:r>
+      <w:proofErr w:type="spellEnd"/>
+      <w:r>
+        <w:t xml:space="preserve">&gt; </w:t>
+      </w:r>
+      <w:proofErr w:type="spellStart"/>
+      <w:r>
+        <w:t>double</w:t>
+      </w:r>
+      <w:proofErr w:type="spellEnd"/>
+      <w:r>
+        <w:t xml:space="preserve"> nota4 = </w:t>
+      </w:r>
+      <w:proofErr w:type="spellStart"/>
+      <w:proofErr w:type="gramStart"/>
+      <w:r>
+        <w:t>teclado.nextDouble</w:t>
+      </w:r>
+      <w:proofErr w:type="spellEnd"/>
+      <w:proofErr w:type="gramEnd"/>
+      <w:r>
+        <w:t>();</w:t>
       </w:r>
     </w:p>
     <w:p>
@@ -2062,8 +3742,29 @@
       <w:pPr>
         <w:spacing w:after="0"/>
       </w:pPr>
-      <w:r>
-        <w:t>jshell&gt; double media = (nota1+nota2+nota3+nota4)/4;</w:t>
+      <w:proofErr w:type="spellStart"/>
+      <w:r>
+        <w:t>jshell</w:t>
+      </w:r>
+      <w:proofErr w:type="spellEnd"/>
+      <w:r>
+        <w:t xml:space="preserve">&gt; </w:t>
+      </w:r>
+      <w:proofErr w:type="spellStart"/>
+      <w:r>
+        <w:t>double</w:t>
+      </w:r>
+      <w:proofErr w:type="spellEnd"/>
+      <w:r>
+        <w:t xml:space="preserve"> media = (nota1+nota2+nota3+nota</w:t>
+      </w:r>
+      <w:proofErr w:type="gramStart"/>
+      <w:r>
+        <w:t>4)/</w:t>
+      </w:r>
+      <w:proofErr w:type="gramEnd"/>
+      <w:r>
+        <w:t>4;</w:t>
       </w:r>
     </w:p>
     <w:p>
@@ -2078,24 +3779,74 @@
       <w:pPr>
         <w:spacing w:after="0"/>
       </w:pPr>
-      <w:r>
-        <w:t>jshell&gt; System.out.println("A media aritimetica foi "+media);</w:t>
-      </w:r>
-    </w:p>
-    <w:p>
-      <w:pPr>
-        <w:spacing w:after="0"/>
-      </w:pPr>
-      <w:r>
-        <w:t>A media aritimetica foi 7.125</w:t>
-      </w:r>
-    </w:p>
-    <w:p>
-      <w:pPr>
-        <w:spacing w:after="0"/>
-      </w:pPr>
-      <w:r>
-        <w:t xml:space="preserve">jshell&gt;  </w:t>
+      <w:proofErr w:type="spellStart"/>
+      <w:r>
+        <w:t>jshell</w:t>
+      </w:r>
+      <w:proofErr w:type="spellEnd"/>
+      <w:r>
+        <w:t xml:space="preserve">&gt; </w:t>
+      </w:r>
+      <w:proofErr w:type="spellStart"/>
+      <w:r>
+        <w:t>System.out.println</w:t>
+      </w:r>
+      <w:proofErr w:type="spellEnd"/>
+      <w:r>
+        <w:t xml:space="preserve">("A </w:t>
+      </w:r>
+      <w:proofErr w:type="spellStart"/>
+      <w:r>
+        <w:t>media</w:t>
+      </w:r>
+      <w:proofErr w:type="spellEnd"/>
+      <w:r>
+        <w:t xml:space="preserve"> </w:t>
+      </w:r>
+      <w:proofErr w:type="spellStart"/>
+      <w:r>
+        <w:t>aritimetica</w:t>
+      </w:r>
+      <w:proofErr w:type="spellEnd"/>
+      <w:r>
+        <w:t xml:space="preserve"> foi "+media);</w:t>
+      </w:r>
+    </w:p>
+    <w:p>
+      <w:pPr>
+        <w:spacing w:after="0"/>
+      </w:pPr>
+      <w:r>
+        <w:t xml:space="preserve">A </w:t>
+      </w:r>
+      <w:proofErr w:type="spellStart"/>
+      <w:r>
+        <w:t>media</w:t>
+      </w:r>
+      <w:proofErr w:type="spellEnd"/>
+      <w:r>
+        <w:t xml:space="preserve"> </w:t>
+      </w:r>
+      <w:proofErr w:type="spellStart"/>
+      <w:r>
+        <w:t>aritimetica</w:t>
+      </w:r>
+      <w:proofErr w:type="spellEnd"/>
+      <w:r>
+        <w:t xml:space="preserve"> foi 7.125</w:t>
+      </w:r>
+    </w:p>
+    <w:p>
+      <w:pPr>
+        <w:spacing w:after="0"/>
+      </w:pPr>
+      <w:proofErr w:type="spellStart"/>
+      <w:r>
+        <w:t>jshell</w:t>
+      </w:r>
+      <w:proofErr w:type="spellEnd"/>
+      <w:r>
+        <w:t xml:space="preserve">&gt;  </w:t>
       </w:r>
     </w:p>
     <w:p>
@@ -2178,15 +3929,19 @@
         <w:spacing w:after="0"/>
         <w:ind w:firstLine="708"/>
       </w:pPr>
+      <w:proofErr w:type="spellStart"/>
       <w:r>
         <w:t>caracter</w:t>
       </w:r>
+      <w:proofErr w:type="spellEnd"/>
       <w:r>
         <w:t xml:space="preserve">: </w:t>
       </w:r>
+      <w:proofErr w:type="spellStart"/>
       <w:r>
         <w:t>título_filme</w:t>
       </w:r>
+      <w:proofErr w:type="spellEnd"/>
       <w:r>
         <w:t>;</w:t>
       </w:r>
@@ -2202,9 +3957,19 @@
       <w:r>
         <w:t xml:space="preserve">: </w:t>
       </w:r>
-      <w:r>
-        <w:t>duracao_filme_horas, duracao_filme_minutos</w:t>
-      </w:r>
+      <w:proofErr w:type="spellStart"/>
+      <w:r>
+        <w:t>duracao_filme_horas</w:t>
+      </w:r>
+      <w:proofErr w:type="spellEnd"/>
+      <w:r>
+        <w:t xml:space="preserve">, </w:t>
+      </w:r>
+      <w:proofErr w:type="spellStart"/>
+      <w:r>
+        <w:t>duracao_filme_minutos</w:t>
+      </w:r>
+      <w:proofErr w:type="spellEnd"/>
       <w:r>
         <w:t>;</w:t>
       </w:r>
@@ -2214,8 +3979,21 @@
         <w:spacing w:after="0"/>
         <w:ind w:firstLine="708"/>
       </w:pPr>
-      <w:r>
-        <w:t>interio: nova_duracao_filme;</w:t>
+      <w:proofErr w:type="spellStart"/>
+      <w:r>
+        <w:t>interio</w:t>
+      </w:r>
+      <w:proofErr w:type="spellEnd"/>
+      <w:r>
+        <w:t xml:space="preserve">: </w:t>
+      </w:r>
+      <w:proofErr w:type="spellStart"/>
+      <w:r>
+        <w:t>nova_duracao_filme</w:t>
+      </w:r>
+      <w:proofErr w:type="spellEnd"/>
+      <w:r>
+        <w:t>;</w:t>
       </w:r>
     </w:p>
     <w:p>
@@ -2231,11 +4009,24 @@
         <w:spacing w:after="0"/>
         <w:ind w:firstLine="708"/>
       </w:pPr>
-      <w:r>
-        <w:t>escreva(“Favor informar</w:t>
-      </w:r>
-      <w:r>
-        <w:t xml:space="preserve"> titulo do filme</w:t>
+      <w:proofErr w:type="gramStart"/>
+      <w:r>
+        <w:t>escreva(</w:t>
+      </w:r>
+      <w:proofErr w:type="gramEnd"/>
+      <w:r>
+        <w:t>“Favor informar</w:t>
+      </w:r>
+      <w:r>
+        <w:t xml:space="preserve"> </w:t>
+      </w:r>
+      <w:proofErr w:type="spellStart"/>
+      <w:r>
+        <w:t>titulo</w:t>
+      </w:r>
+      <w:proofErr w:type="spellEnd"/>
+      <w:r>
+        <w:t xml:space="preserve"> do filme</w:t>
       </w:r>
       <w:r>
         <w:t>”);</w:t>
@@ -2249,9 +4040,11 @@
       <w:r>
         <w:t>leia(</w:t>
       </w:r>
+      <w:proofErr w:type="spellStart"/>
       <w:r>
         <w:t>titulo_filme</w:t>
       </w:r>
+      <w:proofErr w:type="spellEnd"/>
       <w:r>
         <w:t>);</w:t>
       </w:r>
@@ -2261,11 +4054,24 @@
         <w:spacing w:after="0"/>
         <w:ind w:firstLine="708"/>
       </w:pPr>
-      <w:r>
-        <w:t xml:space="preserve">escreva(“Favor informar </w:t>
-      </w:r>
-      <w:r>
-        <w:t>o numero de horas do filme</w:t>
+      <w:proofErr w:type="gramStart"/>
+      <w:r>
+        <w:t>escreva(</w:t>
+      </w:r>
+      <w:proofErr w:type="gramEnd"/>
+      <w:r>
+        <w:t xml:space="preserve">“Favor informar </w:t>
+      </w:r>
+      <w:r>
+        <w:t xml:space="preserve">o </w:t>
+      </w:r>
+      <w:proofErr w:type="spellStart"/>
+      <w:r>
+        <w:t>numero</w:t>
+      </w:r>
+      <w:proofErr w:type="spellEnd"/>
+      <w:r>
+        <w:t xml:space="preserve"> de horas do filme</w:t>
       </w:r>
       <w:r>
         <w:t>”);</w:t>
@@ -2279,9 +4085,11 @@
       <w:r>
         <w:t>leia(</w:t>
       </w:r>
+      <w:proofErr w:type="spellStart"/>
       <w:r>
         <w:t>duração_filme_horas</w:t>
       </w:r>
+      <w:proofErr w:type="spellEnd"/>
       <w:r>
         <w:t>);</w:t>
       </w:r>
@@ -2291,8 +4099,21 @@
         <w:spacing w:after="0"/>
         <w:ind w:firstLine="708"/>
       </w:pPr>
-      <w:r>
-        <w:t xml:space="preserve">escreva(“Favor informar o numero de </w:t>
+      <w:proofErr w:type="gramStart"/>
+      <w:r>
+        <w:t>escreva(</w:t>
+      </w:r>
+      <w:proofErr w:type="gramEnd"/>
+      <w:r>
+        <w:t xml:space="preserve">“Favor informar o </w:t>
+      </w:r>
+      <w:proofErr w:type="spellStart"/>
+      <w:r>
+        <w:t>numero</w:t>
+      </w:r>
+      <w:proofErr w:type="spellEnd"/>
+      <w:r>
+        <w:t xml:space="preserve"> de </w:t>
       </w:r>
       <w:r>
         <w:t>minutos</w:t>
@@ -2307,11 +4128,16 @@
         <w:ind w:firstLine="708"/>
       </w:pPr>
       <w:r>
-        <w:t>leia(duração_filme_</w:t>
+        <w:t>leia(</w:t>
+      </w:r>
+      <w:proofErr w:type="spellStart"/>
+      <w:r>
+        <w:t>duração_filme_</w:t>
       </w:r>
       <w:r>
         <w:t>minutos</w:t>
       </w:r>
+      <w:proofErr w:type="spellEnd"/>
       <w:r>
         <w:t>);</w:t>
       </w:r>
@@ -2321,14 +4147,35 @@
         <w:spacing w:after="0"/>
         <w:ind w:firstLine="708"/>
       </w:pPr>
-      <w:r>
-        <w:t xml:space="preserve">Nova_duracao_filme </w:t>
+      <w:proofErr w:type="spellStart"/>
+      <w:r>
+        <w:t>Nova_duracao_filme</w:t>
+      </w:r>
+      <w:proofErr w:type="spellEnd"/>
+      <w:r>
+        <w:t xml:space="preserve"> </w:t>
       </w:r>
       <w:r>
         <w:sym w:font="Wingdings" w:char="F0DF"/>
       </w:r>
       <w:r>
-        <w:t xml:space="preserve"> duracao_filme_horas*60 + duracao_filme_minutos;</w:t>
+        <w:t xml:space="preserve"> </w:t>
+      </w:r>
+      <w:proofErr w:type="spellStart"/>
+      <w:r>
+        <w:t>duracao_filme_horas</w:t>
+      </w:r>
+      <w:proofErr w:type="spellEnd"/>
+      <w:r>
+        <w:t xml:space="preserve">*60 + </w:t>
+      </w:r>
+      <w:proofErr w:type="spellStart"/>
+      <w:r>
+        <w:t>duracao_filme_minutos</w:t>
+      </w:r>
+      <w:proofErr w:type="spellEnd"/>
+      <w:r>
+        <w:t>;</w:t>
       </w:r>
     </w:p>
     <w:p>
@@ -2336,11 +4183,24 @@
         <w:spacing w:after="0"/>
         <w:ind w:firstLine="708"/>
       </w:pPr>
-      <w:r>
-        <w:t>escreva(“</w:t>
-      </w:r>
-      <w:r>
-        <w:t>A duracao total d</w:t>
+      <w:proofErr w:type="gramStart"/>
+      <w:r>
+        <w:t>escreva(</w:t>
+      </w:r>
+      <w:proofErr w:type="gramEnd"/>
+      <w:r>
+        <w:t>“</w:t>
+      </w:r>
+      <w:r>
+        <w:t xml:space="preserve">A </w:t>
+      </w:r>
+      <w:proofErr w:type="spellStart"/>
+      <w:r>
+        <w:t>duracao</w:t>
+      </w:r>
+      <w:proofErr w:type="spellEnd"/>
+      <w:r>
+        <w:t xml:space="preserve"> total d</w:t>
       </w:r>
       <w:r>
         <w:t>o filme</w:t>
@@ -2348,12 +4208,22 @@
       <w:r>
         <w:t xml:space="preserve"> e de</w:t>
       </w:r>
+      <w:proofErr w:type="gramStart"/>
       <w:r>
         <w:t>”</w:t>
       </w:r>
       <w:r>
-        <w:t>,nova_duracao_filme</w:t>
-      </w:r>
+        <w:t>,</w:t>
+      </w:r>
+      <w:proofErr w:type="spellStart"/>
+      <w:r>
+        <w:t>nova</w:t>
+      </w:r>
+      <w:proofErr w:type="gramEnd"/>
+      <w:r>
+        <w:t>_duracao_filme</w:t>
+      </w:r>
+      <w:proofErr w:type="spellEnd"/>
       <w:r>
         <w:t>);</w:t>
       </w:r>
@@ -2366,8 +4236,13 @@
       <w:r>
         <w:t>leia(</w:t>
       </w:r>
-      <w:r>
-        <w:t>nova_duracao_filme)</w:t>
+      <w:proofErr w:type="spellStart"/>
+      <w:r>
+        <w:t>nova_duracao_filme</w:t>
+      </w:r>
+      <w:proofErr w:type="spellEnd"/>
+      <w:r>
+        <w:t>)</w:t>
       </w:r>
     </w:p>
     <w:p>
@@ -2376,6 +4251,436 @@
       </w:pPr>
       <w:r>
         <w:t>Fim</w:t>
+      </w:r>
+    </w:p>
+    <w:p>
+      <w:pPr>
+        <w:spacing w:after="0"/>
+      </w:pPr>
+      <w:r>
+        <w:t>------------------------------------------------------------------------------------------------------------------------------</w:t>
+      </w:r>
+    </w:p>
+    <w:p>
+      <w:pPr>
+        <w:spacing w:after="0"/>
+      </w:pPr>
+      <w:r>
+        <w:t>No JSHELL</w:t>
+      </w:r>
+    </w:p>
+    <w:p>
+      <w:pPr>
+        <w:spacing w:after="0"/>
+      </w:pPr>
+    </w:p>
+    <w:p>
+      <w:pPr>
+        <w:spacing w:after="0"/>
+      </w:pPr>
+      <w:proofErr w:type="spellStart"/>
+      <w:r>
+        <w:t>jshell</w:t>
+      </w:r>
+      <w:proofErr w:type="spellEnd"/>
+      <w:r>
+        <w:t xml:space="preserve">&gt; </w:t>
+      </w:r>
+      <w:proofErr w:type="spellStart"/>
+      <w:r>
+        <w:t>System.out.println</w:t>
+      </w:r>
+      <w:proofErr w:type="spellEnd"/>
+      <w:r>
+        <w:t xml:space="preserve">("Favor informar o </w:t>
+      </w:r>
+      <w:proofErr w:type="spellStart"/>
+      <w:r>
+        <w:t>titulo</w:t>
+      </w:r>
+      <w:proofErr w:type="spellEnd"/>
+      <w:r>
+        <w:t xml:space="preserve"> do </w:t>
+      </w:r>
+      <w:proofErr w:type="spellStart"/>
+      <w:r>
+        <w:t>fime</w:t>
+      </w:r>
+      <w:proofErr w:type="spellEnd"/>
+      <w:r>
+        <w:t>");</w:t>
+      </w:r>
+    </w:p>
+    <w:p>
+      <w:pPr>
+        <w:spacing w:after="0"/>
+      </w:pPr>
+      <w:r>
+        <w:t xml:space="preserve">Favor informar o </w:t>
+      </w:r>
+      <w:proofErr w:type="spellStart"/>
+      <w:r>
+        <w:t>titulo</w:t>
+      </w:r>
+      <w:proofErr w:type="spellEnd"/>
+      <w:r>
+        <w:t xml:space="preserve"> do </w:t>
+      </w:r>
+      <w:proofErr w:type="spellStart"/>
+      <w:r>
+        <w:t>fime</w:t>
+      </w:r>
+      <w:proofErr w:type="spellEnd"/>
+    </w:p>
+    <w:p>
+      <w:pPr>
+        <w:spacing w:after="0"/>
+      </w:pPr>
+    </w:p>
+    <w:p>
+      <w:pPr>
+        <w:spacing w:after="0"/>
+      </w:pPr>
+      <w:proofErr w:type="spellStart"/>
+      <w:r>
+        <w:t>jshell</w:t>
+      </w:r>
+      <w:proofErr w:type="spellEnd"/>
+      <w:r>
+        <w:t xml:space="preserve">&gt; </w:t>
+      </w:r>
+      <w:proofErr w:type="spellStart"/>
+      <w:r>
+        <w:t>String</w:t>
+      </w:r>
+      <w:proofErr w:type="spellEnd"/>
+      <w:r>
+        <w:t xml:space="preserve"> </w:t>
+      </w:r>
+      <w:proofErr w:type="spellStart"/>
+      <w:r>
+        <w:t>titulo_filme</w:t>
+      </w:r>
+      <w:proofErr w:type="spellEnd"/>
+      <w:r>
+        <w:t xml:space="preserve"> = </w:t>
+      </w:r>
+      <w:proofErr w:type="spellStart"/>
+      <w:proofErr w:type="gramStart"/>
+      <w:r>
+        <w:t>teclado.next</w:t>
+      </w:r>
+      <w:proofErr w:type="spellEnd"/>
+      <w:proofErr w:type="gramEnd"/>
+      <w:r>
+        <w:t>();</w:t>
+      </w:r>
+    </w:p>
+    <w:p>
+      <w:pPr>
+        <w:spacing w:after="0"/>
+      </w:pPr>
+      <w:r>
+        <w:t>Vingadores</w:t>
+      </w:r>
+    </w:p>
+    <w:p>
+      <w:pPr>
+        <w:spacing w:after="0"/>
+      </w:pPr>
+      <w:proofErr w:type="spellStart"/>
+      <w:r>
+        <w:t>titulo_filme</w:t>
+      </w:r>
+      <w:proofErr w:type="spellEnd"/>
+      <w:r>
+        <w:t xml:space="preserve"> ==&gt; "Vingadores"</w:t>
+      </w:r>
+    </w:p>
+    <w:p>
+      <w:pPr>
+        <w:spacing w:after="0"/>
+      </w:pPr>
+    </w:p>
+    <w:p>
+      <w:pPr>
+        <w:spacing w:after="0"/>
+      </w:pPr>
+      <w:proofErr w:type="spellStart"/>
+      <w:r>
+        <w:t>jshell</w:t>
+      </w:r>
+      <w:proofErr w:type="spellEnd"/>
+      <w:r>
+        <w:t xml:space="preserve">&gt; </w:t>
+      </w:r>
+      <w:proofErr w:type="spellStart"/>
+      <w:r>
+        <w:t>System.out.println</w:t>
+      </w:r>
+      <w:proofErr w:type="spellEnd"/>
+      <w:r>
+        <w:t xml:space="preserve">("Favor informar a </w:t>
+      </w:r>
+      <w:proofErr w:type="spellStart"/>
+      <w:r>
+        <w:t>duracao</w:t>
+      </w:r>
+      <w:proofErr w:type="spellEnd"/>
+      <w:r>
+        <w:t xml:space="preserve"> do </w:t>
+      </w:r>
+      <w:proofErr w:type="spellStart"/>
+      <w:r>
+        <w:t>fime</w:t>
+      </w:r>
+      <w:proofErr w:type="spellEnd"/>
+      <w:r>
+        <w:t>");</w:t>
+      </w:r>
+    </w:p>
+    <w:p>
+      <w:pPr>
+        <w:spacing w:after="0"/>
+      </w:pPr>
+      <w:r>
+        <w:t xml:space="preserve">Favor informar a </w:t>
+      </w:r>
+      <w:proofErr w:type="spellStart"/>
+      <w:r>
+        <w:t>duracao</w:t>
+      </w:r>
+      <w:proofErr w:type="spellEnd"/>
+      <w:r>
+        <w:t xml:space="preserve"> do </w:t>
+      </w:r>
+      <w:proofErr w:type="spellStart"/>
+      <w:r>
+        <w:t>fime</w:t>
+      </w:r>
+      <w:proofErr w:type="spellEnd"/>
+    </w:p>
+    <w:p>
+      <w:pPr>
+        <w:spacing w:after="0"/>
+      </w:pPr>
+    </w:p>
+    <w:p>
+      <w:pPr>
+        <w:spacing w:after="0"/>
+      </w:pPr>
+      <w:proofErr w:type="spellStart"/>
+      <w:r>
+        <w:t>jshell</w:t>
+      </w:r>
+      <w:proofErr w:type="spellEnd"/>
+      <w:r>
+        <w:t xml:space="preserve">&gt; </w:t>
+      </w:r>
+      <w:proofErr w:type="spellStart"/>
+      <w:r>
+        <w:t>int</w:t>
+      </w:r>
+      <w:proofErr w:type="spellEnd"/>
+      <w:r>
+        <w:t xml:space="preserve"> </w:t>
+      </w:r>
+      <w:proofErr w:type="spellStart"/>
+      <w:r>
+        <w:t>duracao_filme_hor</w:t>
+      </w:r>
+      <w:r>
+        <w:t>a</w:t>
+      </w:r>
+      <w:r>
+        <w:t>s</w:t>
+      </w:r>
+      <w:proofErr w:type="spellEnd"/>
+      <w:r>
+        <w:t xml:space="preserve"> = </w:t>
+      </w:r>
+      <w:proofErr w:type="spellStart"/>
+      <w:proofErr w:type="gramStart"/>
+      <w:r>
+        <w:t>teclado.nextInt</w:t>
+      </w:r>
+      <w:proofErr w:type="spellEnd"/>
+      <w:proofErr w:type="gramEnd"/>
+      <w:r>
+        <w:t>();</w:t>
+      </w:r>
+    </w:p>
+    <w:p>
+      <w:pPr>
+        <w:spacing w:after="0"/>
+      </w:pPr>
+      <w:r>
+        <w:t>2</w:t>
+      </w:r>
+    </w:p>
+    <w:p>
+      <w:pPr>
+        <w:spacing w:after="0"/>
+      </w:pPr>
+      <w:proofErr w:type="spellStart"/>
+      <w:r>
+        <w:t>duracao_filme_hor</w:t>
+      </w:r>
+      <w:r>
+        <w:t>a</w:t>
+      </w:r>
+      <w:r>
+        <w:t>s</w:t>
+      </w:r>
+      <w:proofErr w:type="spellEnd"/>
+      <w:r>
+        <w:t xml:space="preserve"> ==&gt; 2</w:t>
+      </w:r>
+    </w:p>
+    <w:p>
+      <w:pPr>
+        <w:spacing w:after="0"/>
+      </w:pPr>
+    </w:p>
+    <w:p>
+      <w:pPr>
+        <w:spacing w:after="0"/>
+      </w:pPr>
+      <w:proofErr w:type="spellStart"/>
+      <w:r>
+        <w:t>jshell</w:t>
+      </w:r>
+      <w:proofErr w:type="spellEnd"/>
+      <w:r>
+        <w:t xml:space="preserve">&gt; </w:t>
+      </w:r>
+      <w:proofErr w:type="spellStart"/>
+      <w:r>
+        <w:t>int</w:t>
+      </w:r>
+      <w:proofErr w:type="spellEnd"/>
+      <w:r>
+        <w:t xml:space="preserve"> </w:t>
+      </w:r>
+      <w:proofErr w:type="spellStart"/>
+      <w:r>
+        <w:t>duracao_filme_minutos</w:t>
+      </w:r>
+      <w:proofErr w:type="spellEnd"/>
+      <w:r>
+        <w:t xml:space="preserve"> = </w:t>
+      </w:r>
+      <w:proofErr w:type="spellStart"/>
+      <w:proofErr w:type="gramStart"/>
+      <w:r>
+        <w:t>teclado.nextInt</w:t>
+      </w:r>
+      <w:proofErr w:type="spellEnd"/>
+      <w:proofErr w:type="gramEnd"/>
+      <w:r>
+        <w:t>();</w:t>
+      </w:r>
+    </w:p>
+    <w:p>
+      <w:pPr>
+        <w:spacing w:after="0"/>
+      </w:pPr>
+      <w:r>
+        <w:t>50</w:t>
+      </w:r>
+    </w:p>
+    <w:p>
+      <w:pPr>
+        <w:spacing w:after="0"/>
+      </w:pPr>
+      <w:proofErr w:type="spellStart"/>
+      <w:r>
+        <w:t>duracao_filme_minutos</w:t>
+      </w:r>
+      <w:proofErr w:type="spellEnd"/>
+      <w:r>
+        <w:t xml:space="preserve"> ==&gt; 50</w:t>
+      </w:r>
+    </w:p>
+    <w:p>
+      <w:pPr>
+        <w:spacing w:after="0"/>
+      </w:pPr>
+    </w:p>
+    <w:p>
+      <w:pPr>
+        <w:spacing w:after="0"/>
+      </w:pPr>
+      <w:proofErr w:type="spellStart"/>
+      <w:r>
+        <w:t>jshell</w:t>
+      </w:r>
+      <w:proofErr w:type="spellEnd"/>
+      <w:r>
+        <w:t xml:space="preserve">&gt; </w:t>
+      </w:r>
+      <w:proofErr w:type="spellStart"/>
+      <w:r>
+        <w:t>int</w:t>
+      </w:r>
+      <w:proofErr w:type="spellEnd"/>
+      <w:r>
+        <w:t xml:space="preserve"> </w:t>
+      </w:r>
+      <w:proofErr w:type="spellStart"/>
+      <w:r>
+        <w:t>nova_duracao_filme</w:t>
+      </w:r>
+      <w:proofErr w:type="spellEnd"/>
+      <w:r>
+        <w:t xml:space="preserve"> = </w:t>
+      </w:r>
+      <w:proofErr w:type="spellStart"/>
+      <w:r>
+        <w:t>duracao_filme_horas</w:t>
+      </w:r>
+      <w:proofErr w:type="spellEnd"/>
+      <w:r>
+        <w:t xml:space="preserve">*60 + </w:t>
+      </w:r>
+      <w:proofErr w:type="spellStart"/>
+      <w:r>
+        <w:t>duracao_filme_minutos</w:t>
+      </w:r>
+      <w:proofErr w:type="spellEnd"/>
+      <w:r>
+        <w:t>;</w:t>
+      </w:r>
+    </w:p>
+    <w:p>
+      <w:pPr>
+        <w:spacing w:after="0"/>
+      </w:pPr>
+      <w:proofErr w:type="spellStart"/>
+      <w:r>
+        <w:t>nova_duracao_filme</w:t>
+      </w:r>
+      <w:proofErr w:type="spellEnd"/>
+      <w:r>
+        <w:t xml:space="preserve"> ==&gt; 170</w:t>
+      </w:r>
+    </w:p>
+    <w:p>
+      <w:pPr>
+        <w:spacing w:after="0"/>
+      </w:pPr>
+    </w:p>
+    <w:p>
+      <w:pPr>
+        <w:spacing w:after="0"/>
+      </w:pPr>
+      <w:proofErr w:type="spellStart"/>
+      <w:r>
+        <w:t>jshell</w:t>
+      </w:r>
+      <w:proofErr w:type="spellEnd"/>
+      <w:r>
+        <w:t>&gt;</w:t>
       </w:r>
     </w:p>
     <w:p>
@@ -2400,6 +4705,7 @@
         <w:spacing w:after="0"/>
       </w:pPr>
       <w:r>
+        <w:lastRenderedPageBreak/>
         <w:t xml:space="preserve">Escrever um programa para uma revenda de veículos. O programa deve ler o modelo e o preço do </w:t>
       </w:r>
       <w:r>

</xml_diff>

<commit_message>
Algoritmo no exercicio 8
</commit_message>
<xml_diff>
--- a/Algoritimo.docx
+++ b/Algoritimo.docx
@@ -3145,10 +3145,7 @@
         <w:spacing w:after="0"/>
       </w:pPr>
       <w:r>
-        <w:t xml:space="preserve">DECLARAÇÂO DE </w:t>
-      </w:r>
-      <w:r>
-        <w:t>CONSTANTES</w:t>
+        <w:t>DECLARAÇÂO DE CONSTANTES</w:t>
       </w:r>
     </w:p>
     <w:p>
@@ -3190,13 +3187,7 @@
         <w:ind w:firstLine="708"/>
       </w:pPr>
       <w:r>
-        <w:t xml:space="preserve">real: </w:t>
-      </w:r>
-      <w:r>
-        <w:t>nota1, nota2, nota3, nota4</w:t>
-      </w:r>
-      <w:r>
-        <w:t>;</w:t>
+        <w:t>real: nota1, nota2, nota3, nota4;</w:t>
       </w:r>
     </w:p>
     <w:p>
@@ -3227,10 +3218,7 @@
       </w:r>
       <w:proofErr w:type="gramEnd"/>
       <w:r>
-        <w:t xml:space="preserve">“Favor informar </w:t>
-      </w:r>
-      <w:r>
-        <w:t>a nota</w:t>
+        <w:t>“Favor informar a nota</w:t>
       </w:r>
       <w:r>
         <w:t xml:space="preserve"> 1</w:t>
@@ -3265,28 +3253,16 @@
       </w:r>
       <w:proofErr w:type="gramEnd"/>
       <w:r>
-        <w:t>“Favor informar a nota</w:t>
-      </w:r>
-      <w:r>
-        <w:t xml:space="preserve"> 2</w:t>
-      </w:r>
-      <w:r>
-        <w:t>”);</w:t>
-      </w:r>
-    </w:p>
-    <w:p>
-      <w:pPr>
-        <w:spacing w:after="0"/>
-        <w:ind w:firstLine="708"/>
-      </w:pPr>
-      <w:r>
-        <w:t>leia(nota</w:t>
-      </w:r>
-      <w:r>
-        <w:t>2</w:t>
-      </w:r>
-      <w:r>
-        <w:t>);</w:t>
+        <w:t>“Favor informar a nota 2”);</w:t>
+      </w:r>
+    </w:p>
+    <w:p>
+      <w:pPr>
+        <w:spacing w:after="0"/>
+        <w:ind w:firstLine="708"/>
+      </w:pPr>
+      <w:r>
+        <w:t>leia(nota2);</w:t>
       </w:r>
     </w:p>
     <w:p>
@@ -3300,28 +3276,16 @@
       </w:r>
       <w:proofErr w:type="gramEnd"/>
       <w:r>
-        <w:t>“Favor informar a nota</w:t>
-      </w:r>
-      <w:r>
-        <w:t xml:space="preserve"> 3</w:t>
-      </w:r>
-      <w:r>
-        <w:t>”);</w:t>
-      </w:r>
-    </w:p>
-    <w:p>
-      <w:pPr>
-        <w:spacing w:after="0"/>
-        <w:ind w:firstLine="708"/>
-      </w:pPr>
-      <w:r>
-        <w:t>leia(nota</w:t>
-      </w:r>
-      <w:r>
-        <w:t>3</w:t>
-      </w:r>
-      <w:r>
-        <w:t>);</w:t>
+        <w:t>“Favor informar a nota 3”);</w:t>
+      </w:r>
+    </w:p>
+    <w:p>
+      <w:pPr>
+        <w:spacing w:after="0"/>
+        <w:ind w:firstLine="708"/>
+      </w:pPr>
+      <w:r>
+        <w:t>leia(nota3);</w:t>
       </w:r>
     </w:p>
     <w:p>
@@ -3335,28 +3299,16 @@
       </w:r>
       <w:proofErr w:type="gramEnd"/>
       <w:r>
-        <w:t>“Favor informar a nota</w:t>
-      </w:r>
-      <w:r>
-        <w:t xml:space="preserve"> 4</w:t>
-      </w:r>
-      <w:r>
-        <w:t>”);</w:t>
-      </w:r>
-    </w:p>
-    <w:p>
-      <w:pPr>
-        <w:spacing w:after="0"/>
-        <w:ind w:firstLine="708"/>
-      </w:pPr>
-      <w:r>
-        <w:t>leia(nota</w:t>
-      </w:r>
-      <w:r>
-        <w:t>4</w:t>
-      </w:r>
-      <w:r>
-        <w:t>);</w:t>
+        <w:t>“Favor informar a nota 4”);</w:t>
+      </w:r>
+    </w:p>
+    <w:p>
+      <w:pPr>
+        <w:spacing w:after="0"/>
+        <w:ind w:firstLine="708"/>
+      </w:pPr>
+      <w:r>
+        <w:t>leia(nota4);</w:t>
       </w:r>
     </w:p>
     <w:p>
@@ -3952,10 +3904,7 @@
         <w:ind w:firstLine="708"/>
       </w:pPr>
       <w:r>
-        <w:t>inteiro</w:t>
-      </w:r>
-      <w:r>
-        <w:t xml:space="preserve">: </w:t>
+        <w:t xml:space="preserve">inteiro: </w:t>
       </w:r>
       <w:proofErr w:type="spellStart"/>
       <w:r>
@@ -3979,13 +3928,14 @@
         <w:spacing w:after="0"/>
         <w:ind w:firstLine="708"/>
       </w:pPr>
-      <w:proofErr w:type="spellStart"/>
-      <w:r>
-        <w:t>interio</w:t>
-      </w:r>
-      <w:proofErr w:type="spellEnd"/>
-      <w:r>
-        <w:t xml:space="preserve">: </w:t>
+      <w:r>
+        <w:t>inte</w:t>
+      </w:r>
+      <w:r>
+        <w:t>i</w:t>
+      </w:r>
+      <w:r>
+        <w:t xml:space="preserve">ro: </w:t>
       </w:r>
       <w:proofErr w:type="spellStart"/>
       <w:r>
@@ -4015,30 +3965,317 @@
       </w:r>
       <w:proofErr w:type="gramEnd"/>
       <w:r>
-        <w:t>“Favor informar</w:t>
-      </w:r>
+        <w:t xml:space="preserve">“Favor informar </w:t>
+      </w:r>
+      <w:proofErr w:type="spellStart"/>
+      <w:r>
+        <w:t>titulo</w:t>
+      </w:r>
+      <w:proofErr w:type="spellEnd"/>
+      <w:r>
+        <w:t xml:space="preserve"> do filme”);</w:t>
+      </w:r>
+    </w:p>
+    <w:p>
+      <w:pPr>
+        <w:spacing w:after="0"/>
+        <w:ind w:firstLine="708"/>
+      </w:pPr>
+      <w:r>
+        <w:t>leia(</w:t>
+      </w:r>
+      <w:proofErr w:type="spellStart"/>
+      <w:r>
+        <w:t>titulo_filme</w:t>
+      </w:r>
+      <w:proofErr w:type="spellEnd"/>
+      <w:r>
+        <w:t>);</w:t>
+      </w:r>
+    </w:p>
+    <w:p>
+      <w:pPr>
+        <w:spacing w:after="0"/>
+        <w:ind w:firstLine="708"/>
+      </w:pPr>
+      <w:proofErr w:type="gramStart"/>
+      <w:r>
+        <w:t>escreva(</w:t>
+      </w:r>
+      <w:proofErr w:type="gramEnd"/>
+      <w:r>
+        <w:t xml:space="preserve">“Favor informar o </w:t>
+      </w:r>
+      <w:proofErr w:type="spellStart"/>
+      <w:r>
+        <w:t>numero</w:t>
+      </w:r>
+      <w:proofErr w:type="spellEnd"/>
+      <w:r>
+        <w:t xml:space="preserve"> de horas do filme”);</w:t>
+      </w:r>
+    </w:p>
+    <w:p>
+      <w:pPr>
+        <w:spacing w:after="0"/>
+        <w:ind w:firstLine="708"/>
+      </w:pPr>
+      <w:r>
+        <w:t>leia(</w:t>
+      </w:r>
+      <w:proofErr w:type="spellStart"/>
+      <w:r>
+        <w:t>duração_filme_horas</w:t>
+      </w:r>
+      <w:proofErr w:type="spellEnd"/>
+      <w:r>
+        <w:t>);</w:t>
+      </w:r>
+    </w:p>
+    <w:p>
+      <w:pPr>
+        <w:spacing w:after="0"/>
+        <w:ind w:firstLine="708"/>
+      </w:pPr>
+      <w:proofErr w:type="gramStart"/>
+      <w:r>
+        <w:t>escreva(</w:t>
+      </w:r>
+      <w:proofErr w:type="gramEnd"/>
+      <w:r>
+        <w:t xml:space="preserve">“Favor informar o </w:t>
+      </w:r>
+      <w:proofErr w:type="spellStart"/>
+      <w:r>
+        <w:t>numero</w:t>
+      </w:r>
+      <w:proofErr w:type="spellEnd"/>
+      <w:r>
+        <w:t xml:space="preserve"> de minutos do filme”);</w:t>
+      </w:r>
+    </w:p>
+    <w:p>
+      <w:pPr>
+        <w:spacing w:after="0"/>
+        <w:ind w:firstLine="708"/>
+      </w:pPr>
+      <w:r>
+        <w:t>leia(</w:t>
+      </w:r>
+      <w:proofErr w:type="spellStart"/>
+      <w:r>
+        <w:t>duração_filme_minutos</w:t>
+      </w:r>
+      <w:proofErr w:type="spellEnd"/>
+      <w:r>
+        <w:t>);</w:t>
+      </w:r>
+    </w:p>
+    <w:p>
+      <w:pPr>
+        <w:spacing w:after="0"/>
+        <w:ind w:firstLine="708"/>
+      </w:pPr>
+      <w:proofErr w:type="spellStart"/>
+      <w:r>
+        <w:t>n</w:t>
+      </w:r>
+      <w:r>
+        <w:t>ova_duracao_filme</w:t>
+      </w:r>
+      <w:proofErr w:type="spellEnd"/>
       <w:r>
         <w:t xml:space="preserve"> </w:t>
       </w:r>
+      <w:r>
+        <w:sym w:font="Wingdings" w:char="F0DF"/>
+      </w:r>
+      <w:r>
+        <w:t xml:space="preserve"> </w:t>
+      </w:r>
+      <w:proofErr w:type="spellStart"/>
+      <w:r>
+        <w:t>duracao_filme_horas</w:t>
+      </w:r>
+      <w:proofErr w:type="spellEnd"/>
+      <w:r>
+        <w:t xml:space="preserve">*60 + </w:t>
+      </w:r>
+      <w:proofErr w:type="spellStart"/>
+      <w:r>
+        <w:t>duracao_filme_minutos</w:t>
+      </w:r>
+      <w:proofErr w:type="spellEnd"/>
+      <w:r>
+        <w:t>;</w:t>
+      </w:r>
+    </w:p>
+    <w:p>
+      <w:pPr>
+        <w:spacing w:after="0"/>
+        <w:ind w:firstLine="708"/>
+      </w:pPr>
+      <w:proofErr w:type="gramStart"/>
+      <w:r>
+        <w:t>escreva(</w:t>
+      </w:r>
+      <w:proofErr w:type="gramEnd"/>
+      <w:r>
+        <w:t xml:space="preserve">“A </w:t>
+      </w:r>
+      <w:proofErr w:type="spellStart"/>
+      <w:r>
+        <w:t>duracao</w:t>
+      </w:r>
+      <w:proofErr w:type="spellEnd"/>
+      <w:r>
+        <w:t xml:space="preserve"> total do filme e de</w:t>
+      </w:r>
+      <w:proofErr w:type="gramStart"/>
+      <w:r>
+        <w:t>”,</w:t>
+      </w:r>
+      <w:proofErr w:type="spellStart"/>
+      <w:r>
+        <w:t>nova</w:t>
+      </w:r>
+      <w:proofErr w:type="gramEnd"/>
+      <w:r>
+        <w:t>_duracao_filme</w:t>
+      </w:r>
+      <w:proofErr w:type="spellEnd"/>
+      <w:r>
+        <w:t>);</w:t>
+      </w:r>
+    </w:p>
+    <w:p>
+      <w:pPr>
+        <w:spacing w:after="0"/>
+        <w:ind w:firstLine="708"/>
+      </w:pPr>
+      <w:r>
+        <w:t>leia(</w:t>
+      </w:r>
+      <w:proofErr w:type="spellStart"/>
+      <w:r>
+        <w:t>nova_duracao_filme</w:t>
+      </w:r>
+      <w:proofErr w:type="spellEnd"/>
+      <w:r>
+        <w:t>)</w:t>
+      </w:r>
+    </w:p>
+    <w:p>
+      <w:pPr>
+        <w:spacing w:after="0"/>
+      </w:pPr>
+      <w:r>
+        <w:t>Fim</w:t>
+      </w:r>
+    </w:p>
+    <w:p>
+      <w:pPr>
+        <w:spacing w:after="0"/>
+      </w:pPr>
+      <w:r>
+        <w:t>------------------------------------------------------------------------------------------------------------------------------</w:t>
+      </w:r>
+    </w:p>
+    <w:p>
+      <w:pPr>
+        <w:spacing w:after="0"/>
+      </w:pPr>
+      <w:r>
+        <w:t>No JSHELL</w:t>
+      </w:r>
+    </w:p>
+    <w:p>
+      <w:pPr>
+        <w:spacing w:after="0"/>
+      </w:pPr>
+    </w:p>
+    <w:p>
+      <w:pPr>
+        <w:spacing w:after="0"/>
+      </w:pPr>
+      <w:proofErr w:type="spellStart"/>
+      <w:r>
+        <w:t>jshell</w:t>
+      </w:r>
+      <w:proofErr w:type="spellEnd"/>
+      <w:r>
+        <w:t xml:space="preserve">&gt; </w:t>
+      </w:r>
+      <w:proofErr w:type="spellStart"/>
+      <w:r>
+        <w:t>System.out.println</w:t>
+      </w:r>
+      <w:proofErr w:type="spellEnd"/>
+      <w:r>
+        <w:t xml:space="preserve">("Favor informar o </w:t>
+      </w:r>
       <w:proofErr w:type="spellStart"/>
       <w:r>
         <w:t>titulo</w:t>
       </w:r>
       <w:proofErr w:type="spellEnd"/>
       <w:r>
-        <w:t xml:space="preserve"> do filme</w:t>
-      </w:r>
-      <w:r>
-        <w:t>”);</w:t>
-      </w:r>
-    </w:p>
-    <w:p>
-      <w:pPr>
-        <w:spacing w:after="0"/>
-        <w:ind w:firstLine="708"/>
-      </w:pPr>
-      <w:r>
-        <w:t>leia(</w:t>
+        <w:t xml:space="preserve"> do </w:t>
+      </w:r>
+      <w:proofErr w:type="spellStart"/>
+      <w:r>
+        <w:t>fime</w:t>
+      </w:r>
+      <w:proofErr w:type="spellEnd"/>
+      <w:r>
+        <w:t>");</w:t>
+      </w:r>
+    </w:p>
+    <w:p>
+      <w:pPr>
+        <w:spacing w:after="0"/>
+      </w:pPr>
+      <w:r>
+        <w:t xml:space="preserve">Favor informar o </w:t>
+      </w:r>
+      <w:proofErr w:type="spellStart"/>
+      <w:r>
+        <w:t>titulo</w:t>
+      </w:r>
+      <w:proofErr w:type="spellEnd"/>
+      <w:r>
+        <w:t xml:space="preserve"> do </w:t>
+      </w:r>
+      <w:proofErr w:type="spellStart"/>
+      <w:r>
+        <w:t>fime</w:t>
+      </w:r>
+      <w:proofErr w:type="spellEnd"/>
+    </w:p>
+    <w:p>
+      <w:pPr>
+        <w:spacing w:after="0"/>
+      </w:pPr>
+    </w:p>
+    <w:p>
+      <w:pPr>
+        <w:spacing w:after="0"/>
+      </w:pPr>
+      <w:proofErr w:type="spellStart"/>
+      <w:r>
+        <w:t>jshell</w:t>
+      </w:r>
+      <w:proofErr w:type="spellEnd"/>
+      <w:r>
+        <w:t xml:space="preserve">&gt; </w:t>
+      </w:r>
+      <w:proofErr w:type="spellStart"/>
+      <w:r>
+        <w:t>String</w:t>
+      </w:r>
+      <w:proofErr w:type="spellEnd"/>
+      <w:r>
+        <w:t xml:space="preserve"> </w:t>
       </w:r>
       <w:proofErr w:type="spellStart"/>
       <w:r>
@@ -4046,329 +4283,140 @@
       </w:r>
       <w:proofErr w:type="spellEnd"/>
       <w:r>
-        <w:t>);</w:t>
-      </w:r>
-    </w:p>
-    <w:p>
-      <w:pPr>
-        <w:spacing w:after="0"/>
-        <w:ind w:firstLine="708"/>
-      </w:pPr>
-      <w:proofErr w:type="gramStart"/>
-      <w:r>
-        <w:t>escreva(</w:t>
-      </w:r>
-      <w:proofErr w:type="gramEnd"/>
-      <w:r>
-        <w:t xml:space="preserve">“Favor informar </w:t>
-      </w:r>
-      <w:r>
-        <w:t xml:space="preserve">o </w:t>
-      </w:r>
-      <w:proofErr w:type="spellStart"/>
-      <w:r>
-        <w:t>numero</w:t>
-      </w:r>
-      <w:proofErr w:type="spellEnd"/>
-      <w:r>
-        <w:t xml:space="preserve"> de horas do filme</w:t>
-      </w:r>
-      <w:r>
-        <w:t>”);</w:t>
-      </w:r>
-    </w:p>
-    <w:p>
-      <w:pPr>
-        <w:spacing w:after="0"/>
-        <w:ind w:firstLine="708"/>
-      </w:pPr>
-      <w:r>
-        <w:t>leia(</w:t>
-      </w:r>
-      <w:proofErr w:type="spellStart"/>
-      <w:r>
-        <w:t>duração_filme_horas</w:t>
-      </w:r>
-      <w:proofErr w:type="spellEnd"/>
-      <w:r>
-        <w:t>);</w:t>
-      </w:r>
-    </w:p>
-    <w:p>
-      <w:pPr>
-        <w:spacing w:after="0"/>
-        <w:ind w:firstLine="708"/>
-      </w:pPr>
-      <w:proofErr w:type="gramStart"/>
-      <w:r>
-        <w:t>escreva(</w:t>
-      </w:r>
-      <w:proofErr w:type="gramEnd"/>
-      <w:r>
-        <w:t xml:space="preserve">“Favor informar o </w:t>
-      </w:r>
-      <w:proofErr w:type="spellStart"/>
-      <w:r>
-        <w:t>numero</w:t>
-      </w:r>
-      <w:proofErr w:type="spellEnd"/>
-      <w:r>
-        <w:t xml:space="preserve"> de </w:t>
-      </w:r>
-      <w:r>
-        <w:t>minutos</w:t>
-      </w:r>
-      <w:r>
-        <w:t xml:space="preserve"> do filme”);</w:t>
-      </w:r>
-    </w:p>
-    <w:p>
-      <w:pPr>
-        <w:spacing w:after="0"/>
-        <w:ind w:firstLine="708"/>
-      </w:pPr>
-      <w:r>
-        <w:t>leia(</w:t>
-      </w:r>
-      <w:proofErr w:type="spellStart"/>
-      <w:r>
-        <w:t>duração_filme_</w:t>
-      </w:r>
-      <w:r>
-        <w:t>minutos</w:t>
-      </w:r>
-      <w:proofErr w:type="spellEnd"/>
-      <w:r>
-        <w:t>);</w:t>
-      </w:r>
-    </w:p>
-    <w:p>
-      <w:pPr>
-        <w:spacing w:after="0"/>
-        <w:ind w:firstLine="708"/>
-      </w:pPr>
-      <w:proofErr w:type="spellStart"/>
-      <w:r>
-        <w:t>Nova_duracao_filme</w:t>
+        <w:t xml:space="preserve"> = </w:t>
+      </w:r>
+      <w:proofErr w:type="spellStart"/>
+      <w:proofErr w:type="gramStart"/>
+      <w:r>
+        <w:t>teclado.next</w:t>
+      </w:r>
+      <w:proofErr w:type="spellEnd"/>
+      <w:proofErr w:type="gramEnd"/>
+      <w:r>
+        <w:t>();</w:t>
+      </w:r>
+    </w:p>
+    <w:p>
+      <w:pPr>
+        <w:spacing w:after="0"/>
+      </w:pPr>
+      <w:r>
+        <w:t>Vingadores</w:t>
+      </w:r>
+    </w:p>
+    <w:p>
+      <w:pPr>
+        <w:spacing w:after="0"/>
+      </w:pPr>
+      <w:proofErr w:type="spellStart"/>
+      <w:r>
+        <w:t>titulo_filme</w:t>
+      </w:r>
+      <w:proofErr w:type="spellEnd"/>
+      <w:r>
+        <w:t xml:space="preserve"> ==&gt; "Vingadores"</w:t>
+      </w:r>
+    </w:p>
+    <w:p>
+      <w:pPr>
+        <w:spacing w:after="0"/>
+      </w:pPr>
+    </w:p>
+    <w:p>
+      <w:pPr>
+        <w:spacing w:after="0"/>
+      </w:pPr>
+      <w:proofErr w:type="spellStart"/>
+      <w:r>
+        <w:t>jshell</w:t>
+      </w:r>
+      <w:proofErr w:type="spellEnd"/>
+      <w:r>
+        <w:t xml:space="preserve">&gt; </w:t>
+      </w:r>
+      <w:proofErr w:type="spellStart"/>
+      <w:r>
+        <w:t>System.out.println</w:t>
+      </w:r>
+      <w:proofErr w:type="spellEnd"/>
+      <w:r>
+        <w:t xml:space="preserve">("Favor informar a </w:t>
+      </w:r>
+      <w:proofErr w:type="spellStart"/>
+      <w:r>
+        <w:t>duracao</w:t>
+      </w:r>
+      <w:proofErr w:type="spellEnd"/>
+      <w:r>
+        <w:t xml:space="preserve"> do </w:t>
+      </w:r>
+      <w:proofErr w:type="spellStart"/>
+      <w:r>
+        <w:t>fime</w:t>
+      </w:r>
+      <w:proofErr w:type="spellEnd"/>
+      <w:r>
+        <w:t>");</w:t>
+      </w:r>
+    </w:p>
+    <w:p>
+      <w:pPr>
+        <w:spacing w:after="0"/>
+      </w:pPr>
+      <w:r>
+        <w:t xml:space="preserve">Favor informar a </w:t>
+      </w:r>
+      <w:proofErr w:type="spellStart"/>
+      <w:r>
+        <w:t>duracao</w:t>
+      </w:r>
+      <w:proofErr w:type="spellEnd"/>
+      <w:r>
+        <w:t xml:space="preserve"> do </w:t>
+      </w:r>
+      <w:proofErr w:type="spellStart"/>
+      <w:r>
+        <w:t>fime</w:t>
+      </w:r>
+      <w:proofErr w:type="spellEnd"/>
+    </w:p>
+    <w:p>
+      <w:pPr>
+        <w:spacing w:after="0"/>
+      </w:pPr>
+    </w:p>
+    <w:p>
+      <w:pPr>
+        <w:spacing w:after="0"/>
+      </w:pPr>
+      <w:proofErr w:type="spellStart"/>
+      <w:r>
+        <w:t>jshell</w:t>
+      </w:r>
+      <w:proofErr w:type="spellEnd"/>
+      <w:r>
+        <w:t xml:space="preserve">&gt; </w:t>
+      </w:r>
+      <w:proofErr w:type="spellStart"/>
+      <w:r>
+        <w:t>int</w:t>
       </w:r>
       <w:proofErr w:type="spellEnd"/>
       <w:r>
         <w:t xml:space="preserve"> </w:t>
       </w:r>
-      <w:r>
-        <w:sym w:font="Wingdings" w:char="F0DF"/>
-      </w:r>
-      <w:r>
-        <w:t xml:space="preserve"> </w:t>
-      </w:r>
       <w:proofErr w:type="spellStart"/>
       <w:r>
         <w:t>duracao_filme_horas</w:t>
       </w:r>
       <w:proofErr w:type="spellEnd"/>
       <w:r>
-        <w:t xml:space="preserve">*60 + </w:t>
-      </w:r>
-      <w:proofErr w:type="spellStart"/>
-      <w:r>
-        <w:t>duracao_filme_minutos</w:t>
-      </w:r>
-      <w:proofErr w:type="spellEnd"/>
-      <w:r>
-        <w:t>;</w:t>
-      </w:r>
-    </w:p>
-    <w:p>
-      <w:pPr>
-        <w:spacing w:after="0"/>
-        <w:ind w:firstLine="708"/>
-      </w:pPr>
-      <w:proofErr w:type="gramStart"/>
-      <w:r>
-        <w:t>escreva(</w:t>
-      </w:r>
-      <w:proofErr w:type="gramEnd"/>
-      <w:r>
-        <w:t>“</w:t>
-      </w:r>
-      <w:r>
-        <w:t xml:space="preserve">A </w:t>
-      </w:r>
-      <w:proofErr w:type="spellStart"/>
-      <w:r>
-        <w:t>duracao</w:t>
-      </w:r>
-      <w:proofErr w:type="spellEnd"/>
-      <w:r>
-        <w:t xml:space="preserve"> total d</w:t>
-      </w:r>
-      <w:r>
-        <w:t>o filme</w:t>
-      </w:r>
-      <w:r>
-        <w:t xml:space="preserve"> e de</w:t>
-      </w:r>
-      <w:proofErr w:type="gramStart"/>
-      <w:r>
-        <w:t>”</w:t>
-      </w:r>
-      <w:r>
-        <w:t>,</w:t>
-      </w:r>
-      <w:proofErr w:type="spellStart"/>
-      <w:r>
-        <w:t>nova</w:t>
-      </w:r>
-      <w:proofErr w:type="gramEnd"/>
-      <w:r>
-        <w:t>_duracao_filme</w:t>
-      </w:r>
-      <w:proofErr w:type="spellEnd"/>
-      <w:r>
-        <w:t>);</w:t>
-      </w:r>
-    </w:p>
-    <w:p>
-      <w:pPr>
-        <w:spacing w:after="0"/>
-        <w:ind w:firstLine="708"/>
-      </w:pPr>
-      <w:r>
-        <w:t>leia(</w:t>
-      </w:r>
-      <w:proofErr w:type="spellStart"/>
-      <w:r>
-        <w:t>nova_duracao_filme</w:t>
-      </w:r>
-      <w:proofErr w:type="spellEnd"/>
-      <w:r>
-        <w:t>)</w:t>
-      </w:r>
-    </w:p>
-    <w:p>
-      <w:pPr>
-        <w:spacing w:after="0"/>
-      </w:pPr>
-      <w:r>
-        <w:t>Fim</w:t>
-      </w:r>
-    </w:p>
-    <w:p>
-      <w:pPr>
-        <w:spacing w:after="0"/>
-      </w:pPr>
-      <w:r>
-        <w:t>------------------------------------------------------------------------------------------------------------------------------</w:t>
-      </w:r>
-    </w:p>
-    <w:p>
-      <w:pPr>
-        <w:spacing w:after="0"/>
-      </w:pPr>
-      <w:r>
-        <w:t>No JSHELL</w:t>
-      </w:r>
-    </w:p>
-    <w:p>
-      <w:pPr>
-        <w:spacing w:after="0"/>
-      </w:pPr>
-    </w:p>
-    <w:p>
-      <w:pPr>
-        <w:spacing w:after="0"/>
-      </w:pPr>
-      <w:proofErr w:type="spellStart"/>
-      <w:r>
-        <w:t>jshell</w:t>
-      </w:r>
-      <w:proofErr w:type="spellEnd"/>
-      <w:r>
-        <w:t xml:space="preserve">&gt; </w:t>
-      </w:r>
-      <w:proofErr w:type="spellStart"/>
-      <w:r>
-        <w:t>System.out.println</w:t>
-      </w:r>
-      <w:proofErr w:type="spellEnd"/>
-      <w:r>
-        <w:t xml:space="preserve">("Favor informar o </w:t>
-      </w:r>
-      <w:proofErr w:type="spellStart"/>
-      <w:r>
-        <w:t>titulo</w:t>
-      </w:r>
-      <w:proofErr w:type="spellEnd"/>
-      <w:r>
-        <w:t xml:space="preserve"> do </w:t>
-      </w:r>
-      <w:proofErr w:type="spellStart"/>
-      <w:r>
-        <w:t>fime</w:t>
-      </w:r>
-      <w:proofErr w:type="spellEnd"/>
-      <w:r>
-        <w:t>");</w:t>
-      </w:r>
-    </w:p>
-    <w:p>
-      <w:pPr>
-        <w:spacing w:after="0"/>
-      </w:pPr>
-      <w:r>
-        <w:t xml:space="preserve">Favor informar o </w:t>
-      </w:r>
-      <w:proofErr w:type="spellStart"/>
-      <w:r>
-        <w:t>titulo</w:t>
-      </w:r>
-      <w:proofErr w:type="spellEnd"/>
-      <w:r>
-        <w:t xml:space="preserve"> do </w:t>
-      </w:r>
-      <w:proofErr w:type="spellStart"/>
-      <w:r>
-        <w:t>fime</w:t>
-      </w:r>
-      <w:proofErr w:type="spellEnd"/>
-    </w:p>
-    <w:p>
-      <w:pPr>
-        <w:spacing w:after="0"/>
-      </w:pPr>
-    </w:p>
-    <w:p>
-      <w:pPr>
-        <w:spacing w:after="0"/>
-      </w:pPr>
-      <w:proofErr w:type="spellStart"/>
-      <w:r>
-        <w:t>jshell</w:t>
-      </w:r>
-      <w:proofErr w:type="spellEnd"/>
-      <w:r>
-        <w:t xml:space="preserve">&gt; </w:t>
-      </w:r>
-      <w:proofErr w:type="spellStart"/>
-      <w:r>
-        <w:t>String</w:t>
-      </w:r>
-      <w:proofErr w:type="spellEnd"/>
-      <w:r>
-        <w:t xml:space="preserve"> </w:t>
-      </w:r>
-      <w:proofErr w:type="spellStart"/>
-      <w:r>
-        <w:t>titulo_filme</w:t>
-      </w:r>
-      <w:proofErr w:type="spellEnd"/>
-      <w:r>
         <w:t xml:space="preserve"> = </w:t>
       </w:r>
       <w:proofErr w:type="spellStart"/>
       <w:proofErr w:type="gramStart"/>
       <w:r>
-        <w:t>teclado.next</w:t>
+        <w:t>teclado.nextInt</w:t>
       </w:r>
       <w:proofErr w:type="spellEnd"/>
       <w:proofErr w:type="gramEnd"/>
@@ -4381,140 +4429,6 @@
         <w:spacing w:after="0"/>
       </w:pPr>
       <w:r>
-        <w:t>Vingadores</w:t>
-      </w:r>
-    </w:p>
-    <w:p>
-      <w:pPr>
-        <w:spacing w:after="0"/>
-      </w:pPr>
-      <w:proofErr w:type="spellStart"/>
-      <w:r>
-        <w:t>titulo_filme</w:t>
-      </w:r>
-      <w:proofErr w:type="spellEnd"/>
-      <w:r>
-        <w:t xml:space="preserve"> ==&gt; "Vingadores"</w:t>
-      </w:r>
-    </w:p>
-    <w:p>
-      <w:pPr>
-        <w:spacing w:after="0"/>
-      </w:pPr>
-    </w:p>
-    <w:p>
-      <w:pPr>
-        <w:spacing w:after="0"/>
-      </w:pPr>
-      <w:proofErr w:type="spellStart"/>
-      <w:r>
-        <w:t>jshell</w:t>
-      </w:r>
-      <w:proofErr w:type="spellEnd"/>
-      <w:r>
-        <w:t xml:space="preserve">&gt; </w:t>
-      </w:r>
-      <w:proofErr w:type="spellStart"/>
-      <w:r>
-        <w:t>System.out.println</w:t>
-      </w:r>
-      <w:proofErr w:type="spellEnd"/>
-      <w:r>
-        <w:t xml:space="preserve">("Favor informar a </w:t>
-      </w:r>
-      <w:proofErr w:type="spellStart"/>
-      <w:r>
-        <w:t>duracao</w:t>
-      </w:r>
-      <w:proofErr w:type="spellEnd"/>
-      <w:r>
-        <w:t xml:space="preserve"> do </w:t>
-      </w:r>
-      <w:proofErr w:type="spellStart"/>
-      <w:r>
-        <w:t>fime</w:t>
-      </w:r>
-      <w:proofErr w:type="spellEnd"/>
-      <w:r>
-        <w:t>");</w:t>
-      </w:r>
-    </w:p>
-    <w:p>
-      <w:pPr>
-        <w:spacing w:after="0"/>
-      </w:pPr>
-      <w:r>
-        <w:t xml:space="preserve">Favor informar a </w:t>
-      </w:r>
-      <w:proofErr w:type="spellStart"/>
-      <w:r>
-        <w:t>duracao</w:t>
-      </w:r>
-      <w:proofErr w:type="spellEnd"/>
-      <w:r>
-        <w:t xml:space="preserve"> do </w:t>
-      </w:r>
-      <w:proofErr w:type="spellStart"/>
-      <w:r>
-        <w:t>fime</w:t>
-      </w:r>
-      <w:proofErr w:type="spellEnd"/>
-    </w:p>
-    <w:p>
-      <w:pPr>
-        <w:spacing w:after="0"/>
-      </w:pPr>
-    </w:p>
-    <w:p>
-      <w:pPr>
-        <w:spacing w:after="0"/>
-      </w:pPr>
-      <w:proofErr w:type="spellStart"/>
-      <w:r>
-        <w:t>jshell</w:t>
-      </w:r>
-      <w:proofErr w:type="spellEnd"/>
-      <w:r>
-        <w:t xml:space="preserve">&gt; </w:t>
-      </w:r>
-      <w:proofErr w:type="spellStart"/>
-      <w:r>
-        <w:t>int</w:t>
-      </w:r>
-      <w:proofErr w:type="spellEnd"/>
-      <w:r>
-        <w:t xml:space="preserve"> </w:t>
-      </w:r>
-      <w:proofErr w:type="spellStart"/>
-      <w:r>
-        <w:t>duracao_filme_hor</w:t>
-      </w:r>
-      <w:r>
-        <w:t>a</w:t>
-      </w:r>
-      <w:r>
-        <w:t>s</w:t>
-      </w:r>
-      <w:proofErr w:type="spellEnd"/>
-      <w:r>
-        <w:t xml:space="preserve"> = </w:t>
-      </w:r>
-      <w:proofErr w:type="spellStart"/>
-      <w:proofErr w:type="gramStart"/>
-      <w:r>
-        <w:t>teclado.nextInt</w:t>
-      </w:r>
-      <w:proofErr w:type="spellEnd"/>
-      <w:proofErr w:type="gramEnd"/>
-      <w:r>
-        <w:t>();</w:t>
-      </w:r>
-    </w:p>
-    <w:p>
-      <w:pPr>
-        <w:spacing w:after="0"/>
-      </w:pPr>
-      <w:r>
         <w:t>2</w:t>
       </w:r>
     </w:p>
@@ -4524,13 +4438,7 @@
       </w:pPr>
       <w:proofErr w:type="spellStart"/>
       <w:r>
-        <w:t>duracao_filme_hor</w:t>
-      </w:r>
-      <w:r>
-        <w:t>a</w:t>
-      </w:r>
-      <w:r>
-        <w:t>s</w:t>
+        <w:t>duracao_filme_horas</w:t>
       </w:r>
       <w:proofErr w:type="spellEnd"/>
       <w:r>
@@ -4717,6 +4625,325 @@
       <w:r>
         <w:t xml:space="preserve"> e o saldo restante em 12x sem juros.</w:t>
       </w:r>
+    </w:p>
+    <w:p>
+      <w:pPr>
+        <w:pStyle w:val="PargrafodaLista"/>
+        <w:spacing w:after="0"/>
+      </w:pPr>
+    </w:p>
+    <w:p>
+      <w:pPr>
+        <w:spacing w:after="0"/>
+        <w:rPr>
+          <w:b/>
+          <w:bCs/>
+          <w:color w:val="EE0000"/>
+        </w:rPr>
+      </w:pPr>
+      <w:r>
+        <w:rPr>
+          <w:b/>
+          <w:bCs/>
+          <w:color w:val="EE0000"/>
+        </w:rPr>
+        <w:t xml:space="preserve">Algoritmo </w:t>
+      </w:r>
+      <w:proofErr w:type="spellStart"/>
+      <w:r>
+        <w:rPr>
+          <w:b/>
+          <w:bCs/>
+          <w:color w:val="EE0000"/>
+        </w:rPr>
+        <w:t>RevendaVeiculos</w:t>
+      </w:r>
+      <w:proofErr w:type="spellEnd"/>
+    </w:p>
+    <w:p>
+      <w:pPr>
+        <w:spacing w:after="0"/>
+      </w:pPr>
+      <w:r>
+        <w:t>DECLARAÇÂO DE VARIÁVEIS</w:t>
+      </w:r>
+    </w:p>
+    <w:p>
+      <w:pPr>
+        <w:spacing w:after="0"/>
+        <w:ind w:firstLine="708"/>
+      </w:pPr>
+      <w:proofErr w:type="spellStart"/>
+      <w:r>
+        <w:t>caracter</w:t>
+      </w:r>
+      <w:proofErr w:type="spellEnd"/>
+      <w:r>
+        <w:t xml:space="preserve">: </w:t>
+      </w:r>
+      <w:r>
+        <w:t>modelo</w:t>
+      </w:r>
+      <w:r>
+        <w:t>;</w:t>
+      </w:r>
+    </w:p>
+    <w:p>
+      <w:pPr>
+        <w:spacing w:after="0"/>
+        <w:ind w:firstLine="708"/>
+      </w:pPr>
+      <w:r>
+        <w:t xml:space="preserve">real: </w:t>
+      </w:r>
+      <w:proofErr w:type="spellStart"/>
+      <w:r>
+        <w:t>preco_carro</w:t>
+      </w:r>
+      <w:proofErr w:type="spellEnd"/>
+      <w:r>
+        <w:t xml:space="preserve">, </w:t>
+      </w:r>
+      <w:proofErr w:type="gramStart"/>
+      <w:r>
+        <w:t>entrada ,</w:t>
+      </w:r>
+      <w:proofErr w:type="gramEnd"/>
+      <w:r>
+        <w:t xml:space="preserve"> restante</w:t>
+      </w:r>
+      <w:r>
+        <w:t>;</w:t>
+      </w:r>
+    </w:p>
+    <w:p>
+      <w:pPr>
+        <w:spacing w:after="0"/>
+      </w:pPr>
+      <w:r>
+        <w:t>Inicio</w:t>
+      </w:r>
+    </w:p>
+    <w:p>
+      <w:pPr>
+        <w:spacing w:after="0"/>
+        <w:ind w:firstLine="708"/>
+      </w:pPr>
+      <w:proofErr w:type="gramStart"/>
+      <w:r>
+        <w:t>escreva(</w:t>
+      </w:r>
+      <w:proofErr w:type="gramEnd"/>
+      <w:r>
+        <w:t xml:space="preserve">“Favor informar </w:t>
+      </w:r>
+      <w:r>
+        <w:t>modelo d</w:t>
+      </w:r>
+      <w:r>
+        <w:t xml:space="preserve">o </w:t>
+      </w:r>
+      <w:r>
+        <w:t>carro</w:t>
+      </w:r>
+      <w:r>
+        <w:t>”);</w:t>
+      </w:r>
+    </w:p>
+    <w:p>
+      <w:pPr>
+        <w:spacing w:after="0"/>
+        <w:ind w:firstLine="708"/>
+      </w:pPr>
+      <w:r>
+        <w:t>leia(</w:t>
+      </w:r>
+      <w:r>
+        <w:t>modelo</w:t>
+      </w:r>
+      <w:r>
+        <w:t>);</w:t>
+      </w:r>
+    </w:p>
+    <w:p>
+      <w:pPr>
+        <w:spacing w:after="0"/>
+        <w:ind w:firstLine="708"/>
+      </w:pPr>
+      <w:proofErr w:type="gramStart"/>
+      <w:r>
+        <w:t>escreva(</w:t>
+      </w:r>
+      <w:proofErr w:type="gramEnd"/>
+      <w:r>
+        <w:t xml:space="preserve">“Favor informar o </w:t>
+      </w:r>
+      <w:proofErr w:type="spellStart"/>
+      <w:r>
+        <w:t>preco</w:t>
+      </w:r>
+      <w:proofErr w:type="spellEnd"/>
+      <w:r>
+        <w:t xml:space="preserve"> do </w:t>
+      </w:r>
+      <w:r>
+        <w:t>carro</w:t>
+      </w:r>
+      <w:r>
+        <w:t>”);</w:t>
+      </w:r>
+    </w:p>
+    <w:p>
+      <w:pPr>
+        <w:spacing w:after="0"/>
+        <w:ind w:firstLine="708"/>
+      </w:pPr>
+      <w:r>
+        <w:t>leia(</w:t>
+      </w:r>
+      <w:proofErr w:type="spellStart"/>
+      <w:r>
+        <w:t>preco</w:t>
+      </w:r>
+      <w:r>
+        <w:t>_</w:t>
+      </w:r>
+      <w:r>
+        <w:t>carro</w:t>
+      </w:r>
+      <w:proofErr w:type="spellEnd"/>
+      <w:r>
+        <w:t>);</w:t>
+      </w:r>
+    </w:p>
+    <w:p>
+      <w:pPr>
+        <w:spacing w:after="0"/>
+        <w:ind w:firstLine="708"/>
+      </w:pPr>
+      <w:r>
+        <w:t xml:space="preserve">entrada </w:t>
+      </w:r>
+      <w:r>
+        <w:sym w:font="Wingdings" w:char="F0DF"/>
+      </w:r>
+      <w:r>
+        <w:t xml:space="preserve"> 0.5 *preço carro;</w:t>
+      </w:r>
+    </w:p>
+    <w:p>
+      <w:pPr>
+        <w:spacing w:after="0"/>
+        <w:ind w:firstLine="708"/>
+      </w:pPr>
+      <w:r>
+        <w:t>restante</w:t>
+      </w:r>
+      <w:r>
+        <w:sym w:font="Wingdings" w:char="F0DF"/>
+      </w:r>
+      <w:r>
+        <w:t xml:space="preserve"> 0.5 *</w:t>
+      </w:r>
+      <w:proofErr w:type="spellStart"/>
+      <w:r>
+        <w:t>preco_carro</w:t>
+      </w:r>
+      <w:proofErr w:type="spellEnd"/>
+      <w:r>
+        <w:t>/12</w:t>
+      </w:r>
+    </w:p>
+    <w:p>
+      <w:pPr>
+        <w:spacing w:after="0"/>
+        <w:ind w:firstLine="708"/>
+      </w:pPr>
+      <w:proofErr w:type="gramStart"/>
+      <w:r>
+        <w:t>escreva(</w:t>
+      </w:r>
+      <w:proofErr w:type="gramEnd"/>
+      <w:r>
+        <w:t>“</w:t>
+      </w:r>
+      <w:r>
+        <w:t xml:space="preserve">O valor do carro com 50% de entrada é </w:t>
+      </w:r>
+      <w:proofErr w:type="gramStart"/>
+      <w:r>
+        <w:t xml:space="preserve">de </w:t>
+      </w:r>
+      <w:r>
+        <w:t>”</w:t>
+      </w:r>
+      <w:proofErr w:type="gramEnd"/>
+      <w:r>
+        <w:t xml:space="preserve">, entrada, </w:t>
+      </w:r>
+      <w:proofErr w:type="gramStart"/>
+      <w:r>
+        <w:t>“ com</w:t>
+      </w:r>
+      <w:proofErr w:type="gramEnd"/>
+      <w:r>
+        <w:t xml:space="preserve"> o saldo restante em 12 parcelas de “, restante</w:t>
+      </w:r>
+      <w:r>
+        <w:t>);</w:t>
+      </w:r>
+    </w:p>
+    <w:p>
+      <w:pPr>
+        <w:spacing w:after="0"/>
+        <w:ind w:firstLine="708"/>
+      </w:pPr>
+      <w:r>
+        <w:t>leia(</w:t>
+      </w:r>
+      <w:proofErr w:type="spellStart"/>
+      <w:r>
+        <w:t>duração_filme_minutos</w:t>
+      </w:r>
+      <w:proofErr w:type="spellEnd"/>
+      <w:r>
+        <w:t>);</w:t>
+      </w:r>
+    </w:p>
+    <w:p>
+      <w:pPr>
+        <w:spacing w:after="0"/>
+        <w:ind w:firstLine="708"/>
+      </w:pPr>
+    </w:p>
+    <w:p>
+      <w:pPr>
+        <w:spacing w:after="0"/>
+      </w:pPr>
+      <w:r>
+        <w:t>Fim</w:t>
+      </w:r>
+    </w:p>
+    <w:p>
+      <w:pPr>
+        <w:spacing w:after="0"/>
+      </w:pPr>
+      <w:r>
+        <w:t>------------------------------------------------------------------------------------------------------------------------------</w:t>
+      </w:r>
+    </w:p>
+    <w:p>
+      <w:pPr>
+        <w:spacing w:after="0"/>
+      </w:pPr>
+      <w:r>
+        <w:t>No JSHELL</w:t>
+      </w:r>
+    </w:p>
+    <w:p>
+      <w:pPr>
+        <w:spacing w:after="0"/>
+      </w:pPr>
     </w:p>
     <w:p>
       <w:pPr>
@@ -5447,6 +5674,7 @@
   <w:style w:type="character" w:default="1" w:styleId="Fontepargpadro">
     <w:name w:val="Default Paragraph Font"/>
     <w:uiPriority w:val="1"/>
+    <w:semiHidden/>
     <w:unhideWhenUsed/>
   </w:style>
   <w:style w:type="table" w:default="1" w:styleId="Tabelanormal">

</xml_diff>

<commit_message>
Realizacao do exercicio 8
</commit_message>
<xml_diff>
--- a/Algoritimo.docx
+++ b/Algoritimo.docx
@@ -4938,6 +4938,325 @@
       </w:pPr>
       <w:r>
         <w:t>No JSHELL</w:t>
+      </w:r>
+    </w:p>
+    <w:p>
+      <w:pPr>
+        <w:spacing w:after="0"/>
+      </w:pPr>
+    </w:p>
+    <w:p>
+      <w:pPr>
+        <w:spacing w:after="0"/>
+      </w:pPr>
+      <w:proofErr w:type="spellStart"/>
+      <w:r>
+        <w:t>jshell</w:t>
+      </w:r>
+      <w:proofErr w:type="spellEnd"/>
+      <w:r>
+        <w:t xml:space="preserve">&gt; </w:t>
+      </w:r>
+      <w:proofErr w:type="spellStart"/>
+      <w:r>
+        <w:t>System.out.println</w:t>
+      </w:r>
+      <w:proofErr w:type="spellEnd"/>
+      <w:r>
+        <w:t xml:space="preserve">("Favor informar o </w:t>
+      </w:r>
+      <w:r>
+        <w:t>modelo do carro</w:t>
+      </w:r>
+      <w:r>
+        <w:t>");</w:t>
+      </w:r>
+    </w:p>
+    <w:p>
+      <w:pPr>
+        <w:spacing w:after="0"/>
+      </w:pPr>
+      <w:r>
+        <w:t xml:space="preserve">Favor informar o </w:t>
+      </w:r>
+      <w:r>
+        <w:t>modelo</w:t>
+      </w:r>
+      <w:r>
+        <w:t xml:space="preserve"> do </w:t>
+      </w:r>
+      <w:r>
+        <w:t>carro</w:t>
+      </w:r>
+    </w:p>
+    <w:p>
+      <w:pPr>
+        <w:spacing w:after="0"/>
+      </w:pPr>
+    </w:p>
+    <w:p>
+      <w:pPr>
+        <w:spacing w:after="0"/>
+      </w:pPr>
+      <w:proofErr w:type="spellStart"/>
+      <w:r>
+        <w:t>jshell</w:t>
+      </w:r>
+      <w:proofErr w:type="spellEnd"/>
+      <w:r>
+        <w:t xml:space="preserve">&gt; </w:t>
+      </w:r>
+      <w:proofErr w:type="spellStart"/>
+      <w:r>
+        <w:t>String</w:t>
+      </w:r>
+      <w:proofErr w:type="spellEnd"/>
+      <w:r>
+        <w:t xml:space="preserve"> </w:t>
+      </w:r>
+      <w:r>
+        <w:t>modelo</w:t>
+      </w:r>
+      <w:r>
+        <w:t xml:space="preserve"> = </w:t>
+      </w:r>
+      <w:proofErr w:type="spellStart"/>
+      <w:proofErr w:type="gramStart"/>
+      <w:r>
+        <w:t>teclado.next</w:t>
+      </w:r>
+      <w:proofErr w:type="spellEnd"/>
+      <w:proofErr w:type="gramEnd"/>
+      <w:r>
+        <w:t>();</w:t>
+      </w:r>
+    </w:p>
+    <w:p>
+      <w:pPr>
+        <w:spacing w:after="0"/>
+      </w:pPr>
+      <w:r>
+        <w:t>Corolla</w:t>
+      </w:r>
+    </w:p>
+    <w:p>
+      <w:pPr>
+        <w:spacing w:after="0"/>
+      </w:pPr>
+      <w:proofErr w:type="spellStart"/>
+      <w:r>
+        <w:t>titulo_filme</w:t>
+      </w:r>
+      <w:proofErr w:type="spellEnd"/>
+      <w:r>
+        <w:t xml:space="preserve"> ==&gt; "</w:t>
+      </w:r>
+      <w:r>
+        <w:t>Corolla</w:t>
+      </w:r>
+      <w:r>
+        <w:t>"</w:t>
+      </w:r>
+    </w:p>
+    <w:p>
+      <w:pPr>
+        <w:spacing w:after="0"/>
+      </w:pPr>
+    </w:p>
+    <w:p>
+      <w:pPr>
+        <w:spacing w:after="0"/>
+      </w:pPr>
+      <w:proofErr w:type="spellStart"/>
+      <w:r>
+        <w:t>jshell</w:t>
+      </w:r>
+      <w:proofErr w:type="spellEnd"/>
+      <w:r>
+        <w:t xml:space="preserve">&gt; </w:t>
+      </w:r>
+      <w:proofErr w:type="spellStart"/>
+      <w:r>
+        <w:t>double</w:t>
+      </w:r>
+      <w:proofErr w:type="spellEnd"/>
+      <w:r>
+        <w:t xml:space="preserve"> </w:t>
+      </w:r>
+      <w:proofErr w:type="spellStart"/>
+      <w:r>
+        <w:t>preco</w:t>
+      </w:r>
+      <w:r>
+        <w:t>_</w:t>
+      </w:r>
+      <w:r>
+        <w:t>c</w:t>
+      </w:r>
+      <w:r>
+        <w:t>a</w:t>
+      </w:r>
+      <w:r>
+        <w:t>rro</w:t>
+      </w:r>
+      <w:proofErr w:type="spellEnd"/>
+      <w:r>
+        <w:t xml:space="preserve"> = </w:t>
+      </w:r>
+      <w:proofErr w:type="spellStart"/>
+      <w:proofErr w:type="gramStart"/>
+      <w:r>
+        <w:t>teclado.next</w:t>
+      </w:r>
+      <w:r>
+        <w:t>Double</w:t>
+      </w:r>
+      <w:proofErr w:type="spellEnd"/>
+      <w:proofErr w:type="gramEnd"/>
+      <w:r>
+        <w:t>();</w:t>
+      </w:r>
+    </w:p>
+    <w:p>
+      <w:pPr>
+        <w:spacing w:after="0"/>
+      </w:pPr>
+      <w:r>
+        <w:t>80000</w:t>
+      </w:r>
+    </w:p>
+    <w:p>
+      <w:pPr>
+        <w:spacing w:after="0"/>
+      </w:pPr>
+      <w:proofErr w:type="spellStart"/>
+      <w:r>
+        <w:t>preco_carro</w:t>
+      </w:r>
+      <w:proofErr w:type="spellEnd"/>
+      <w:r>
+        <w:t xml:space="preserve"> ==&gt; </w:t>
+      </w:r>
+      <w:r>
+        <w:t>80000.0</w:t>
+      </w:r>
+    </w:p>
+    <w:p>
+      <w:pPr>
+        <w:spacing w:after="0"/>
+      </w:pPr>
+    </w:p>
+    <w:p>
+      <w:pPr>
+        <w:spacing w:after="0"/>
+      </w:pPr>
+      <w:proofErr w:type="spellStart"/>
+      <w:r>
+        <w:t>jshell</w:t>
+      </w:r>
+      <w:proofErr w:type="spellEnd"/>
+      <w:r>
+        <w:t xml:space="preserve">&gt; </w:t>
+      </w:r>
+      <w:proofErr w:type="spellStart"/>
+      <w:r>
+        <w:t>double</w:t>
+      </w:r>
+      <w:proofErr w:type="spellEnd"/>
+      <w:r>
+        <w:t xml:space="preserve"> entrada = preco_carro80.5;</w:t>
+      </w:r>
+    </w:p>
+    <w:p>
+      <w:pPr>
+        <w:spacing w:after="0"/>
+      </w:pPr>
+      <w:r>
+        <w:t>entrada ==&gt; 40000.0</w:t>
+      </w:r>
+    </w:p>
+    <w:p>
+      <w:pPr>
+        <w:spacing w:after="0"/>
+      </w:pPr>
+    </w:p>
+    <w:p>
+      <w:pPr>
+        <w:spacing w:after="0"/>
+      </w:pPr>
+      <w:proofErr w:type="spellStart"/>
+      <w:r>
+        <w:t>jshell</w:t>
+      </w:r>
+      <w:proofErr w:type="spellEnd"/>
+      <w:r>
+        <w:t xml:space="preserve">&gt; </w:t>
+      </w:r>
+      <w:proofErr w:type="spellStart"/>
+      <w:r>
+        <w:t>do</w:t>
+      </w:r>
+      <w:r>
+        <w:t>uble</w:t>
+      </w:r>
+      <w:proofErr w:type="spellEnd"/>
+      <w:r>
+        <w:t xml:space="preserve"> restante</w:t>
+      </w:r>
+      <w:r>
+        <w:t xml:space="preserve"> = </w:t>
+      </w:r>
+      <w:proofErr w:type="spellStart"/>
+      <w:r>
+        <w:t>preco</w:t>
+      </w:r>
+      <w:r>
+        <w:t>_</w:t>
+      </w:r>
+      <w:r>
+        <w:t>carro</w:t>
+      </w:r>
+      <w:proofErr w:type="spellEnd"/>
+      <w:r>
+        <w:t>*</w:t>
+      </w:r>
+      <w:r>
+        <w:t>0.5/12</w:t>
+      </w:r>
+      <w:r>
+        <w:t>;</w:t>
+      </w:r>
+    </w:p>
+    <w:p>
+      <w:pPr>
+        <w:spacing w:after="0"/>
+      </w:pPr>
+      <w:r>
+        <w:t>restante</w:t>
+      </w:r>
+      <w:r>
+        <w:t xml:space="preserve"> ==&gt; </w:t>
+      </w:r>
+      <w:r>
+        <w:t>3333.3333333333335</w:t>
+      </w:r>
+    </w:p>
+    <w:p>
+      <w:pPr>
+        <w:spacing w:after="0"/>
+      </w:pPr>
+    </w:p>
+    <w:p>
+      <w:pPr>
+        <w:spacing w:after="0"/>
+      </w:pPr>
+      <w:proofErr w:type="spellStart"/>
+      <w:r>
+        <w:t>jshell</w:t>
+      </w:r>
+      <w:proofErr w:type="spellEnd"/>
+      <w:r>
+        <w:t>&gt;</w:t>
       </w:r>
     </w:p>
     <w:p>

</xml_diff>

<commit_message>
Algoritmo no exercicio 9
</commit_message>
<xml_diff>
--- a/Algoritimo.docx
+++ b/Algoritimo.docx
@@ -5266,6 +5266,26 @@
     </w:p>
     <w:p>
       <w:pPr>
+        <w:spacing w:after="0"/>
+      </w:pPr>
+    </w:p>
+    <w:p>
+      <w:pPr>
+        <w:spacing w:after="0"/>
+      </w:pPr>
+    </w:p>
+    <w:p>
+      <w:pPr>
+        <w:spacing w:after="0"/>
+      </w:pPr>
+    </w:p>
+    <w:p>
+      <w:pPr>
+        <w:spacing w:after="0"/>
+      </w:pPr>
+    </w:p>
+    <w:p>
+      <w:pPr>
         <w:pStyle w:val="PargrafodaLista"/>
         <w:spacing w:after="0"/>
       </w:pPr>
@@ -5280,7 +5300,338 @@
         <w:spacing w:after="0"/>
       </w:pPr>
       <w:r>
+        <w:lastRenderedPageBreak/>
         <w:t>Elaborar um programa para uma lanhou-se, cujo custo por 15 minutos de uso seja uma constante de R$2,00, que leia o tempo que o cliente utilizou o computador e quanto ele deve pagar, sabendo que as frações extras de 15 minutos devem ser cobradas de forma integral.</w:t>
+      </w:r>
+    </w:p>
+    <w:p>
+      <w:pPr>
+        <w:spacing w:after="0"/>
+      </w:pPr>
+    </w:p>
+    <w:p>
+      <w:pPr>
+        <w:spacing w:after="0"/>
+        <w:rPr>
+          <w:b/>
+          <w:bCs/>
+          <w:color w:val="EE0000"/>
+        </w:rPr>
+      </w:pPr>
+      <w:r>
+        <w:rPr>
+          <w:b/>
+          <w:bCs/>
+          <w:color w:val="EE0000"/>
+        </w:rPr>
+        <w:t xml:space="preserve">Algoritmo </w:t>
+      </w:r>
+      <w:proofErr w:type="spellStart"/>
+      <w:r>
+        <w:rPr>
+          <w:b/>
+          <w:bCs/>
+          <w:color w:val="EE0000"/>
+        </w:rPr>
+        <w:t>Lan</w:t>
+      </w:r>
+      <w:r>
+        <w:rPr>
+          <w:b/>
+          <w:bCs/>
+          <w:color w:val="EE0000"/>
+        </w:rPr>
+        <w:t>H</w:t>
+      </w:r>
+      <w:r>
+        <w:rPr>
+          <w:b/>
+          <w:bCs/>
+          <w:color w:val="EE0000"/>
+        </w:rPr>
+        <w:t>ouse</w:t>
+      </w:r>
+      <w:proofErr w:type="spellEnd"/>
+    </w:p>
+    <w:p>
+      <w:pPr>
+        <w:spacing w:after="0"/>
+        <w:rPr>
+          <w:b/>
+          <w:bCs/>
+          <w:color w:val="EE0000"/>
+        </w:rPr>
+      </w:pPr>
+    </w:p>
+    <w:p>
+      <w:pPr>
+        <w:spacing w:after="0"/>
+      </w:pPr>
+      <w:r>
+        <w:t>DECLARAÇÂO DE</w:t>
+      </w:r>
+      <w:r>
+        <w:t xml:space="preserve"> CONSTANTE</w:t>
+      </w:r>
+    </w:p>
+    <w:p>
+      <w:pPr>
+        <w:spacing w:after="0"/>
+      </w:pPr>
+      <w:r>
+        <w:tab/>
+        <w:t>valor_por_15minutos: 2;</w:t>
+      </w:r>
+    </w:p>
+    <w:p>
+      <w:pPr>
+        <w:spacing w:after="0"/>
+      </w:pPr>
+      <w:r>
+        <w:t>DECLARAÇÂO DE VARIÁVEIS</w:t>
+      </w:r>
+    </w:p>
+    <w:p>
+      <w:pPr>
+        <w:spacing w:after="0"/>
+        <w:ind w:firstLine="708"/>
+      </w:pPr>
+      <w:r>
+        <w:t>inteiro</w:t>
+      </w:r>
+      <w:r>
+        <w:t xml:space="preserve">: </w:t>
+      </w:r>
+      <w:r>
+        <w:t xml:space="preserve">horas, minutos, </w:t>
+      </w:r>
+      <w:proofErr w:type="spellStart"/>
+      <w:r>
+        <w:t>total_minutos</w:t>
+      </w:r>
+      <w:proofErr w:type="spellEnd"/>
+      <w:r>
+        <w:t xml:space="preserve">, </w:t>
+      </w:r>
+      <w:proofErr w:type="spellStart"/>
+      <w:r>
+        <w:t>total_a_pagar</w:t>
+      </w:r>
+      <w:proofErr w:type="spellEnd"/>
+      <w:r>
+        <w:t>;</w:t>
+      </w:r>
+    </w:p>
+    <w:p>
+      <w:pPr>
+        <w:spacing w:after="0"/>
+      </w:pPr>
+      <w:r>
+        <w:t>Inicio</w:t>
+      </w:r>
+    </w:p>
+    <w:p>
+      <w:pPr>
+        <w:spacing w:after="0"/>
+        <w:ind w:firstLine="708"/>
+      </w:pPr>
+      <w:proofErr w:type="gramStart"/>
+      <w:r>
+        <w:t>escreva(</w:t>
+      </w:r>
+      <w:proofErr w:type="gramEnd"/>
+      <w:r>
+        <w:t xml:space="preserve">“Favor informar </w:t>
+      </w:r>
+      <w:proofErr w:type="spellStart"/>
+      <w:r>
+        <w:t>numero</w:t>
+      </w:r>
+      <w:proofErr w:type="spellEnd"/>
+      <w:r>
+        <w:t xml:space="preserve"> de horas utilizadas</w:t>
+      </w:r>
+      <w:r>
+        <w:t>”);</w:t>
+      </w:r>
+    </w:p>
+    <w:p>
+      <w:pPr>
+        <w:spacing w:after="0"/>
+        <w:ind w:firstLine="708"/>
+      </w:pPr>
+      <w:r>
+        <w:t>leia(</w:t>
+      </w:r>
+      <w:r>
+        <w:t>horas</w:t>
+      </w:r>
+      <w:r>
+        <w:t>);</w:t>
+      </w:r>
+    </w:p>
+    <w:p>
+      <w:pPr>
+        <w:spacing w:after="0"/>
+        <w:ind w:firstLine="708"/>
+      </w:pPr>
+      <w:proofErr w:type="gramStart"/>
+      <w:r>
+        <w:t>escreva(</w:t>
+      </w:r>
+      <w:proofErr w:type="gramEnd"/>
+      <w:r>
+        <w:t xml:space="preserve">“Favor informar o </w:t>
+      </w:r>
+      <w:proofErr w:type="spellStart"/>
+      <w:r>
+        <w:t>numero</w:t>
+      </w:r>
+      <w:proofErr w:type="spellEnd"/>
+      <w:r>
+        <w:t xml:space="preserve"> de minutos utilizados</w:t>
+      </w:r>
+      <w:r>
+        <w:t>”);</w:t>
+      </w:r>
+    </w:p>
+    <w:p>
+      <w:pPr>
+        <w:spacing w:after="0"/>
+        <w:ind w:firstLine="708"/>
+      </w:pPr>
+      <w:r>
+        <w:t>leia(</w:t>
+      </w:r>
+      <w:r>
+        <w:t>minutos</w:t>
+      </w:r>
+      <w:r>
+        <w:t>);</w:t>
+      </w:r>
+    </w:p>
+    <w:p>
+      <w:pPr>
+        <w:spacing w:after="0"/>
+        <w:ind w:firstLine="708"/>
+      </w:pPr>
+      <w:proofErr w:type="spellStart"/>
+      <w:r>
+        <w:t>total_minutos</w:t>
+      </w:r>
+      <w:proofErr w:type="spellEnd"/>
+      <w:r>
+        <w:t xml:space="preserve"> </w:t>
+      </w:r>
+      <w:r>
+        <w:sym w:font="Wingdings" w:char="F0DF"/>
+      </w:r>
+      <w:r>
+        <w:t xml:space="preserve"> </w:t>
+      </w:r>
+      <w:r>
+        <w:t>horas*60</w:t>
+      </w:r>
+      <w:r>
+        <w:t xml:space="preserve"> </w:t>
+      </w:r>
+      <w:r>
+        <w:t>+ minutos</w:t>
+      </w:r>
+      <w:r>
+        <w:t>;</w:t>
+      </w:r>
+    </w:p>
+    <w:p>
+      <w:pPr>
+        <w:spacing w:after="0"/>
+        <w:ind w:firstLine="708"/>
+      </w:pPr>
+      <w:proofErr w:type="spellStart"/>
+      <w:r>
+        <w:t>total_a_pagar</w:t>
+      </w:r>
+      <w:proofErr w:type="spellEnd"/>
+      <w:r>
+        <w:t xml:space="preserve"> </w:t>
+      </w:r>
+      <w:r>
+        <w:sym w:font="Wingdings" w:char="F0DF"/>
+      </w:r>
+      <w:r>
+        <w:t xml:space="preserve"> arredondado (</w:t>
+      </w:r>
+      <w:proofErr w:type="spellStart"/>
+      <w:r>
+        <w:t>total_minutos</w:t>
+      </w:r>
+      <w:proofErr w:type="spellEnd"/>
+      <w:r>
+        <w:t>/15</w:t>
+      </w:r>
+      <w:proofErr w:type="gramStart"/>
+      <w:r>
+        <w:t>))*</w:t>
+      </w:r>
+      <w:proofErr w:type="gramEnd"/>
+      <w:r>
+        <w:t>valor_por_15minutos;</w:t>
+      </w:r>
+    </w:p>
+    <w:p>
+      <w:pPr>
+        <w:spacing w:after="0"/>
+        <w:ind w:firstLine="708"/>
+      </w:pPr>
+      <w:proofErr w:type="gramStart"/>
+      <w:r>
+        <w:t>escreva(</w:t>
+      </w:r>
+      <w:proofErr w:type="gramEnd"/>
+      <w:r>
+        <w:t xml:space="preserve">“O valor </w:t>
+      </w:r>
+      <w:r>
+        <w:t xml:space="preserve">total a pagar e </w:t>
+      </w:r>
+      <w:proofErr w:type="gramStart"/>
+      <w:r>
+        <w:t xml:space="preserve">de </w:t>
+      </w:r>
+      <w:r>
+        <w:t xml:space="preserve"> ”</w:t>
+      </w:r>
+      <w:proofErr w:type="gramEnd"/>
+      <w:r>
+        <w:t>,</w:t>
+      </w:r>
+      <w:r>
+        <w:t xml:space="preserve"> </w:t>
+      </w:r>
+      <w:proofErr w:type="spellStart"/>
+      <w:r>
+        <w:t>total_a_</w:t>
+      </w:r>
+      <w:proofErr w:type="gramStart"/>
+      <w:r>
+        <w:t>pagar</w:t>
+      </w:r>
+      <w:proofErr w:type="spellEnd"/>
+      <w:r>
+        <w:t xml:space="preserve"> )</w:t>
+      </w:r>
+      <w:proofErr w:type="gramEnd"/>
+      <w:r>
+        <w:t>;</w:t>
+      </w:r>
+    </w:p>
+    <w:p>
+      <w:pPr>
+        <w:spacing w:after="0"/>
+        <w:ind w:firstLine="708"/>
+      </w:pPr>
+      <w:r>
+        <w:t>Fim</w:t>
       </w:r>
     </w:p>
     <w:sectPr>

</xml_diff>

<commit_message>
Alteração na condição da variavel de inteiro para real
</commit_message>
<xml_diff>
--- a/Algoritimo.docx
+++ b/Algoritimo.docx
@@ -5326,7 +5326,6 @@
         </w:rPr>
         <w:t xml:space="preserve">Algoritmo </w:t>
       </w:r>
-      <w:proofErr w:type="spellStart"/>
       <w:r>
         <w:rPr>
           <w:b/>
@@ -5351,7 +5350,6 @@
         </w:rPr>
         <w:t>ouse</w:t>
       </w:r>
-      <w:proofErr w:type="spellEnd"/>
     </w:p>
     <w:p>
       <w:pPr>
@@ -5397,7 +5395,7 @@
         <w:ind w:firstLine="708"/>
       </w:pPr>
       <w:r>
-        <w:t>inteiro</w:t>
+        <w:t>real</w:t>
       </w:r>
       <w:r>
         <w:t xml:space="preserve">: </w:t>
@@ -5405,19 +5403,12 @@
       <w:r>
         <w:t xml:space="preserve">horas, minutos, </w:t>
       </w:r>
-      <w:proofErr w:type="spellStart"/>
       <w:r>
         <w:t>total_minutos</w:t>
       </w:r>
-      <w:proofErr w:type="spellEnd"/>
-      <w:r>
-        <w:t xml:space="preserve">, </w:t>
-      </w:r>
-      <w:proofErr w:type="spellStart"/>
-      <w:r>
-        <w:t>total_a_pagar</w:t>
-      </w:r>
-      <w:proofErr w:type="spellEnd"/>
+      <w:r>
+        <w:t>, total_a_pagar</w:t>
+      </w:r>
       <w:r>
         <w:t>;</w:t>
       </w:r>
@@ -5443,13 +5434,48 @@
       <w:r>
         <w:t xml:space="preserve">“Favor informar </w:t>
       </w:r>
+      <w:r>
+        <w:t>numero de horas utilizadas</w:t>
+      </w:r>
+      <w:r>
+        <w:t>”);</w:t>
+      </w:r>
+    </w:p>
+    <w:p>
+      <w:pPr>
+        <w:spacing w:after="0"/>
+        <w:ind w:firstLine="708"/>
+      </w:pPr>
+      <w:r>
+        <w:t>leia(</w:t>
+      </w:r>
+      <w:r>
+        <w:t>horas</w:t>
+      </w:r>
+      <w:r>
+        <w:t>);</w:t>
+      </w:r>
+    </w:p>
+    <w:p>
+      <w:pPr>
+        <w:spacing w:after="0"/>
+        <w:ind w:firstLine="708"/>
+      </w:pPr>
+      <w:proofErr w:type="gramStart"/>
+      <w:r>
+        <w:t>escreva(</w:t>
+      </w:r>
+      <w:proofErr w:type="gramEnd"/>
+      <w:r>
+        <w:t xml:space="preserve">“Favor informar o </w:t>
+      </w:r>
       <w:proofErr w:type="spellStart"/>
       <w:r>
         <w:t>numero</w:t>
       </w:r>
       <w:proofErr w:type="spellEnd"/>
       <w:r>
-        <w:t xml:space="preserve"> de horas utilizadas</w:t>
+        <w:t xml:space="preserve"> de minutos utilizados</w:t>
       </w:r>
       <w:r>
         <w:t>”);</w:t>
@@ -5464,7 +5490,7 @@
         <w:t>leia(</w:t>
       </w:r>
       <w:r>
-        <w:t>horas</w:t>
+        <w:t>minutos</w:t>
       </w:r>
       <w:r>
         <w:t>);</w:t>
@@ -5475,120 +5501,65 @@
         <w:spacing w:after="0"/>
         <w:ind w:firstLine="708"/>
       </w:pPr>
+      <w:r>
+        <w:t>total_minutos</w:t>
+      </w:r>
+      <w:r>
+        <w:t xml:space="preserve"> </w:t>
+      </w:r>
+      <w:r>
+        <w:sym w:font="Wingdings" w:char="F0DF"/>
+      </w:r>
+      <w:r>
+        <w:t xml:space="preserve"> </w:t>
+      </w:r>
+      <w:r>
+        <w:t>horas*60</w:t>
+      </w:r>
+      <w:r>
+        <w:t xml:space="preserve"> </w:t>
+      </w:r>
+      <w:r>
+        <w:t>+ minutos</w:t>
+      </w:r>
+      <w:r>
+        <w:t>;</w:t>
+      </w:r>
+    </w:p>
+    <w:p>
+      <w:pPr>
+        <w:spacing w:after="0"/>
+        <w:ind w:firstLine="708"/>
+      </w:pPr>
+      <w:r>
+        <w:t xml:space="preserve">total_a_pagar </w:t>
+      </w:r>
+      <w:r>
+        <w:sym w:font="Wingdings" w:char="F0DF"/>
+      </w:r>
+      <w:r>
+        <w:t xml:space="preserve"> arredondado (total_minutos/15</w:t>
+      </w:r>
+      <w:proofErr w:type="gramStart"/>
+      <w:r>
+        <w:t>))*</w:t>
+      </w:r>
+      <w:proofErr w:type="gramEnd"/>
+      <w:r>
+        <w:t>valor_por_15minutos;</w:t>
+      </w:r>
+    </w:p>
+    <w:p>
+      <w:pPr>
+        <w:spacing w:after="0"/>
+        <w:ind w:firstLine="708"/>
+      </w:pPr>
       <w:proofErr w:type="gramStart"/>
       <w:r>
         <w:t>escreva(</w:t>
       </w:r>
       <w:proofErr w:type="gramEnd"/>
       <w:r>
-        <w:t xml:space="preserve">“Favor informar o </w:t>
-      </w:r>
-      <w:proofErr w:type="spellStart"/>
-      <w:r>
-        <w:t>numero</w:t>
-      </w:r>
-      <w:proofErr w:type="spellEnd"/>
-      <w:r>
-        <w:t xml:space="preserve"> de minutos utilizados</w:t>
-      </w:r>
-      <w:r>
-        <w:t>”);</w:t>
-      </w:r>
-    </w:p>
-    <w:p>
-      <w:pPr>
-        <w:spacing w:after="0"/>
-        <w:ind w:firstLine="708"/>
-      </w:pPr>
-      <w:r>
-        <w:t>leia(</w:t>
-      </w:r>
-      <w:r>
-        <w:t>minutos</w:t>
-      </w:r>
-      <w:r>
-        <w:t>);</w:t>
-      </w:r>
-    </w:p>
-    <w:p>
-      <w:pPr>
-        <w:spacing w:after="0"/>
-        <w:ind w:firstLine="708"/>
-      </w:pPr>
-      <w:proofErr w:type="spellStart"/>
-      <w:r>
-        <w:t>total_minutos</w:t>
-      </w:r>
-      <w:proofErr w:type="spellEnd"/>
-      <w:r>
-        <w:t xml:space="preserve"> </w:t>
-      </w:r>
-      <w:r>
-        <w:sym w:font="Wingdings" w:char="F0DF"/>
-      </w:r>
-      <w:r>
-        <w:t xml:space="preserve"> </w:t>
-      </w:r>
-      <w:r>
-        <w:t>horas*60</w:t>
-      </w:r>
-      <w:r>
-        <w:t xml:space="preserve"> </w:t>
-      </w:r>
-      <w:r>
-        <w:t>+ minutos</w:t>
-      </w:r>
-      <w:r>
-        <w:t>;</w:t>
-      </w:r>
-    </w:p>
-    <w:p>
-      <w:pPr>
-        <w:spacing w:after="0"/>
-        <w:ind w:firstLine="708"/>
-      </w:pPr>
-      <w:proofErr w:type="spellStart"/>
-      <w:r>
-        <w:t>total_a_pagar</w:t>
-      </w:r>
-      <w:proofErr w:type="spellEnd"/>
-      <w:r>
-        <w:t xml:space="preserve"> </w:t>
-      </w:r>
-      <w:r>
-        <w:sym w:font="Wingdings" w:char="F0DF"/>
-      </w:r>
-      <w:r>
-        <w:t xml:space="preserve"> arredondado (</w:t>
-      </w:r>
-      <w:proofErr w:type="spellStart"/>
-      <w:r>
-        <w:t>total_minutos</w:t>
-      </w:r>
-      <w:proofErr w:type="spellEnd"/>
-      <w:r>
-        <w:t>/15</w:t>
-      </w:r>
-      <w:proofErr w:type="gramStart"/>
-      <w:r>
-        <w:t>))*</w:t>
-      </w:r>
-      <w:proofErr w:type="gramEnd"/>
-      <w:r>
-        <w:t>valor_por_15minutos;</w:t>
-      </w:r>
-    </w:p>
-    <w:p>
-      <w:pPr>
-        <w:spacing w:after="0"/>
-        <w:ind w:firstLine="708"/>
-      </w:pPr>
-      <w:proofErr w:type="gramStart"/>
-      <w:r>
-        <w:t>escreva(</w:t>
-      </w:r>
-      <w:proofErr w:type="gramEnd"/>
-      <w:r>
         <w:t xml:space="preserve">“O valor </w:t>
       </w:r>
       <w:r>
@@ -5606,17 +5577,12 @@
         <w:t>,</w:t>
       </w:r>
       <w:r>
-        <w:t xml:space="preserve"> </w:t>
-      </w:r>
-      <w:proofErr w:type="spellStart"/>
-      <w:r>
-        <w:t>total_a_</w:t>
+        <w:t xml:space="preserve"> total_a_</w:t>
       </w:r>
       <w:proofErr w:type="gramStart"/>
       <w:r>
         <w:t>pagar</w:t>
       </w:r>
-      <w:proofErr w:type="spellEnd"/>
       <w:r>
         <w:t xml:space="preserve"> )</w:t>
       </w:r>

</xml_diff>

<commit_message>
Realizacao do exercicio 9
</commit_message>
<xml_diff>
--- a/Algoritimo.docx
+++ b/Algoritimo.docx
@@ -5598,6 +5598,414 @@
       </w:pPr>
       <w:r>
         <w:t>Fim</w:t>
+      </w:r>
+    </w:p>
+    <w:p>
+      <w:pPr>
+        <w:spacing w:after="0"/>
+      </w:pPr>
+      <w:r>
+        <w:t>------------------------------------------------------------------------------------------------------------------------------</w:t>
+      </w:r>
+    </w:p>
+    <w:p>
+      <w:pPr>
+        <w:spacing w:after="0"/>
+      </w:pPr>
+      <w:r>
+        <w:t>No JSHELL</w:t>
+      </w:r>
+    </w:p>
+    <w:p>
+      <w:pPr>
+        <w:spacing w:after="0"/>
+      </w:pPr>
+    </w:p>
+    <w:p>
+      <w:pPr>
+        <w:spacing w:after="0"/>
+      </w:pPr>
+      <w:proofErr w:type="spellStart"/>
+      <w:r>
+        <w:t>jshell</w:t>
+      </w:r>
+      <w:proofErr w:type="spellEnd"/>
+      <w:r>
+        <w:t xml:space="preserve">&gt; </w:t>
+      </w:r>
+      <w:proofErr w:type="spellStart"/>
+      <w:r>
+        <w:t>System.out.println</w:t>
+      </w:r>
+      <w:proofErr w:type="spellEnd"/>
+      <w:r>
+        <w:t xml:space="preserve">("Favor informar o </w:t>
+      </w:r>
+      <w:proofErr w:type="spellStart"/>
+      <w:r>
+        <w:t>numero</w:t>
+      </w:r>
+      <w:proofErr w:type="spellEnd"/>
+      <w:r>
+        <w:t xml:space="preserve"> de horas</w:t>
+      </w:r>
+      <w:r>
+        <w:t>");</w:t>
+      </w:r>
+    </w:p>
+    <w:p>
+      <w:pPr>
+        <w:spacing w:after="0"/>
+      </w:pPr>
+      <w:r>
+        <w:t xml:space="preserve">Favor informar o </w:t>
+      </w:r>
+      <w:proofErr w:type="spellStart"/>
+      <w:r>
+        <w:t>numero</w:t>
+      </w:r>
+      <w:proofErr w:type="spellEnd"/>
+      <w:r>
+        <w:t xml:space="preserve"> de horas</w:t>
+      </w:r>
+    </w:p>
+    <w:p>
+      <w:pPr>
+        <w:spacing w:after="0"/>
+      </w:pPr>
+    </w:p>
+    <w:p>
+      <w:pPr>
+        <w:spacing w:after="0"/>
+      </w:pPr>
+      <w:proofErr w:type="spellStart"/>
+      <w:r>
+        <w:t>jshell</w:t>
+      </w:r>
+      <w:proofErr w:type="spellEnd"/>
+      <w:r>
+        <w:t xml:space="preserve">&gt; </w:t>
+      </w:r>
+      <w:proofErr w:type="spellStart"/>
+      <w:r>
+        <w:t>double</w:t>
+      </w:r>
+      <w:proofErr w:type="spellEnd"/>
+      <w:r>
+        <w:t xml:space="preserve"> </w:t>
+      </w:r>
+      <w:r>
+        <w:t>horas</w:t>
+      </w:r>
+      <w:r>
+        <w:t xml:space="preserve"> = </w:t>
+      </w:r>
+      <w:proofErr w:type="spellStart"/>
+      <w:proofErr w:type="gramStart"/>
+      <w:r>
+        <w:t>teclado.next</w:t>
+      </w:r>
+      <w:proofErr w:type="spellEnd"/>
+      <w:proofErr w:type="gramEnd"/>
+      <w:r>
+        <w:t>();</w:t>
+      </w:r>
+    </w:p>
+    <w:p>
+      <w:pPr>
+        <w:spacing w:after="0"/>
+      </w:pPr>
+      <w:r>
+        <w:t>1</w:t>
+      </w:r>
+    </w:p>
+    <w:p>
+      <w:pPr>
+        <w:spacing w:after="0"/>
+      </w:pPr>
+      <w:proofErr w:type="gramStart"/>
+      <w:r>
+        <w:t xml:space="preserve">horas </w:t>
+      </w:r>
+      <w:r>
+        <w:t xml:space="preserve"> =</w:t>
+      </w:r>
+      <w:proofErr w:type="gramEnd"/>
+      <w:r>
+        <w:t xml:space="preserve">=&gt; </w:t>
+      </w:r>
+      <w:r>
+        <w:t>1.0</w:t>
+      </w:r>
+    </w:p>
+    <w:p>
+      <w:pPr>
+        <w:spacing w:after="0"/>
+      </w:pPr>
+    </w:p>
+    <w:p>
+      <w:pPr>
+        <w:spacing w:after="0"/>
+      </w:pPr>
+      <w:proofErr w:type="spellStart"/>
+      <w:r>
+        <w:t>jshell</w:t>
+      </w:r>
+      <w:proofErr w:type="spellEnd"/>
+      <w:r>
+        <w:t xml:space="preserve">&gt; </w:t>
+      </w:r>
+      <w:proofErr w:type="spellStart"/>
+      <w:r>
+        <w:t>double</w:t>
+      </w:r>
+      <w:proofErr w:type="spellEnd"/>
+      <w:r>
+        <w:t xml:space="preserve"> </w:t>
+      </w:r>
+      <w:r>
+        <w:t>minutos</w:t>
+      </w:r>
+      <w:r>
+        <w:t xml:space="preserve"> = </w:t>
+      </w:r>
+      <w:proofErr w:type="spellStart"/>
+      <w:proofErr w:type="gramStart"/>
+      <w:r>
+        <w:t>teclado.nextDouble</w:t>
+      </w:r>
+      <w:proofErr w:type="spellEnd"/>
+      <w:proofErr w:type="gramEnd"/>
+      <w:r>
+        <w:t>();</w:t>
+      </w:r>
+    </w:p>
+    <w:p>
+      <w:pPr>
+        <w:spacing w:after="0"/>
+      </w:pPr>
+      <w:r>
+        <w:t>10</w:t>
+      </w:r>
+    </w:p>
+    <w:p>
+      <w:pPr>
+        <w:spacing w:after="0"/>
+      </w:pPr>
+      <w:r>
+        <w:t>minutos</w:t>
+      </w:r>
+      <w:r>
+        <w:t xml:space="preserve"> ==&gt; </w:t>
+      </w:r>
+      <w:r>
+        <w:t>1</w:t>
+      </w:r>
+      <w:r>
+        <w:t>0.0</w:t>
+      </w:r>
+    </w:p>
+    <w:p>
+      <w:pPr>
+        <w:spacing w:after="0"/>
+      </w:pPr>
+    </w:p>
+    <w:p>
+      <w:pPr>
+        <w:spacing w:after="0"/>
+      </w:pPr>
+      <w:proofErr w:type="spellStart"/>
+      <w:r>
+        <w:t>jshell</w:t>
+      </w:r>
+      <w:proofErr w:type="spellEnd"/>
+      <w:r>
+        <w:t xml:space="preserve">&gt; </w:t>
+      </w:r>
+      <w:proofErr w:type="spellStart"/>
+      <w:r>
+        <w:t>double</w:t>
+      </w:r>
+      <w:proofErr w:type="spellEnd"/>
+      <w:r>
+        <w:t xml:space="preserve"> total_minutos</w:t>
+      </w:r>
+      <w:r>
+        <w:t xml:space="preserve"> = </w:t>
+      </w:r>
+      <w:r>
+        <w:t>horas*60 + total_minutos)</w:t>
+      </w:r>
+      <w:r>
+        <w:t>;</w:t>
+      </w:r>
+    </w:p>
+    <w:p>
+      <w:pPr>
+        <w:spacing w:after="0"/>
+      </w:pPr>
+      <w:r>
+        <w:t>total_minutos</w:t>
+      </w:r>
+      <w:r>
+        <w:t xml:space="preserve"> ==&gt; </w:t>
+      </w:r>
+      <w:r>
+        <w:t>13</w:t>
+      </w:r>
+      <w:r>
+        <w:t>0.0</w:t>
+      </w:r>
+    </w:p>
+    <w:p>
+      <w:pPr>
+        <w:spacing w:after="0"/>
+      </w:pPr>
+    </w:p>
+    <w:p>
+      <w:pPr>
+        <w:spacing w:after="0"/>
+      </w:pPr>
+      <w:proofErr w:type="spellStart"/>
+      <w:r>
+        <w:t>jshell</w:t>
+      </w:r>
+      <w:proofErr w:type="spellEnd"/>
+      <w:r>
+        <w:t xml:space="preserve">&gt; </w:t>
+      </w:r>
+      <w:proofErr w:type="spellStart"/>
+      <w:r>
+        <w:t>double</w:t>
+      </w:r>
+      <w:proofErr w:type="spellEnd"/>
+      <w:r>
+        <w:t xml:space="preserve"> </w:t>
+      </w:r>
+      <w:r>
+        <w:t>total_minutos = horas*60 + minutos</w:t>
+      </w:r>
+      <w:r>
+        <w:t>;</w:t>
+      </w:r>
+    </w:p>
+    <w:p>
+      <w:pPr>
+        <w:spacing w:after="0"/>
+      </w:pPr>
+      <w:r>
+        <w:t>total_minutos</w:t>
+      </w:r>
+      <w:r>
+        <w:t xml:space="preserve"> ==&gt; </w:t>
+      </w:r>
+      <w:r>
+        <w:t>70.0</w:t>
+      </w:r>
+    </w:p>
+    <w:p>
+      <w:pPr>
+        <w:spacing w:after="0"/>
+      </w:pPr>
+    </w:p>
+    <w:p>
+      <w:pPr>
+        <w:spacing w:after="0"/>
+      </w:pPr>
+      <w:proofErr w:type="spellStart"/>
+      <w:r>
+        <w:t>jshell</w:t>
+      </w:r>
+      <w:proofErr w:type="spellEnd"/>
+      <w:r>
+        <w:t>&gt;</w:t>
+      </w:r>
+      <w:r>
+        <w:t>total_a_pagar = total_minutos/15;</w:t>
+      </w:r>
+    </w:p>
+    <w:p>
+      <w:pPr>
+        <w:spacing w:after="0"/>
+      </w:pPr>
+      <w:r>
+        <w:t>total_a_pagar ==&gt; 5.0</w:t>
+      </w:r>
+    </w:p>
+    <w:p>
+      <w:pPr>
+        <w:spacing w:after="0"/>
+        <w:ind w:firstLine="708"/>
+      </w:pPr>
+    </w:p>
+    <w:p>
+      <w:pPr>
+        <w:spacing w:after="0"/>
+      </w:pPr>
+      <w:proofErr w:type="spellStart"/>
+      <w:r>
+        <w:t>jshell</w:t>
+      </w:r>
+      <w:proofErr w:type="spellEnd"/>
+      <w:r>
+        <w:t xml:space="preserve">&gt;total_a_pagar = </w:t>
+      </w:r>
+      <w:proofErr w:type="spellStart"/>
+      <w:r>
+        <w:t>Math.roun</w:t>
+      </w:r>
+      <w:proofErr w:type="spellEnd"/>
+      <w:r>
+        <w:t>(</w:t>
+      </w:r>
+      <w:r>
+        <w:t>total_minutos/</w:t>
+      </w:r>
+      <w:proofErr w:type="gramStart"/>
+      <w:r>
+        <w:t>15</w:t>
+      </w:r>
+      <w:r>
+        <w:t>)*</w:t>
+      </w:r>
+      <w:proofErr w:type="gramEnd"/>
+      <w:r>
+        <w:t>2</w:t>
+      </w:r>
+      <w:r>
+        <w:t>;</w:t>
+      </w:r>
+    </w:p>
+    <w:p>
+      <w:pPr>
+        <w:spacing w:after="0"/>
+      </w:pPr>
+      <w:r>
+        <w:t xml:space="preserve">total_a_pagar ==&gt; </w:t>
+      </w:r>
+      <w:r>
+        <w:t>10</w:t>
+      </w:r>
+      <w:r>
+        <w:t>.0</w:t>
+      </w:r>
+    </w:p>
+    <w:p>
+      <w:pPr>
+        <w:spacing w:after="0"/>
+      </w:pPr>
+    </w:p>
+    <w:p>
+      <w:pPr>
+        <w:spacing w:after="0"/>
+      </w:pPr>
+      <w:proofErr w:type="spellStart"/>
+      <w:r>
+        <w:t>jshell</w:t>
+      </w:r>
+      <w:proofErr w:type="spellEnd"/>
+      <w:r>
+        <w:t>&gt;</w:t>
       </w:r>
     </w:p>
     <w:sectPr>

</xml_diff>